<commit_message>
Adición del Proceso 02
Se agrego la descripcion detallada del proceso 02
</commit_message>
<xml_diff>
--- a/Desarrollo/1.SPACIA/2.Negocio/SPC_DN.docx
+++ b/Desarrollo/1.SPACIA/2.Negocio/SPC_DN.docx
@@ -523,6 +523,9 @@
               <w:spacing w:after="120"/>
               <w:jc w:val="both"/>
             </w:pPr>
+            <w:r>
+              <w:t>14/04/2018</w:t>
+            </w:r>
           </w:p>
         </w:tc>
         <w:tc>
@@ -544,6 +547,12 @@
               <w:spacing w:after="120"/>
               <w:jc w:val="both"/>
             </w:pPr>
+            <w:r>
+              <w:t>1.</w:t>
+            </w:r>
+            <w:r>
+              <w:t>1</w:t>
+            </w:r>
           </w:p>
         </w:tc>
         <w:tc>
@@ -565,6 +574,9 @@
               <w:spacing w:after="120"/>
               <w:jc w:val="both"/>
             </w:pPr>
+            <w:r>
+              <w:t>Descripción del Proceso 2.</w:t>
+            </w:r>
           </w:p>
         </w:tc>
         <w:tc>
@@ -586,6 +598,9 @@
               <w:spacing w:after="120"/>
               <w:jc w:val="both"/>
             </w:pPr>
+            <w:r>
+              <w:t>Luis Estrada</w:t>
+            </w:r>
           </w:p>
         </w:tc>
       </w:tr>
@@ -1038,7 +1053,7 @@
         <w:br w:type="page"/>
       </w:r>
     </w:p>
-    <w:bookmarkStart w:id="1" w:name="_Toc511493793" w:displacedByCustomXml="next"/>
+    <w:bookmarkStart w:id="1" w:name="_Toc511493823" w:displacedByCustomXml="next"/>
     <w:sdt>
       <w:sdtPr>
         <w:rPr>
@@ -1090,7 +1105,7 @@
           <w:r>
             <w:fldChar w:fldCharType="separate"/>
           </w:r>
-          <w:hyperlink w:anchor="_Toc511493793" w:history="1">
+          <w:hyperlink w:anchor="_Toc511493823" w:history="1">
             <w:r>
               <w:rPr>
                 <w:rStyle w:val="Hipervnculo"/>
@@ -1119,7 +1134,7 @@
                 <w:noProof/>
                 <w:webHidden/>
               </w:rPr>
-              <w:instrText xml:space="preserve"> PAGEREF _Toc511493793 \h </w:instrText>
+              <w:instrText xml:space="preserve"> PAGEREF _Toc511493823 \h </w:instrText>
             </w:r>
             <w:r>
               <w:rPr>
@@ -1165,7 +1180,7 @@
               <w:szCs w:val="22"/>
             </w:rPr>
           </w:pPr>
-          <w:hyperlink w:anchor="_Toc511493794" w:history="1">
+          <w:hyperlink w:anchor="_Toc511493824" w:history="1">
             <w:r>
               <w:rPr>
                 <w:rStyle w:val="Hipervnculo"/>
@@ -1211,7 +1226,7 @@
                 <w:noProof/>
                 <w:webHidden/>
               </w:rPr>
-              <w:instrText xml:space="preserve"> PAGEREF _Toc511493794 \h </w:instrText>
+              <w:instrText xml:space="preserve"> PAGEREF _Toc511493824 \h </w:instrText>
             </w:r>
             <w:r>
               <w:rPr>
@@ -1257,7 +1272,7 @@
               <w:szCs w:val="22"/>
             </w:rPr>
           </w:pPr>
-          <w:hyperlink w:anchor="_Toc511493795" w:history="1">
+          <w:hyperlink w:anchor="_Toc511493825" w:history="1">
             <w:r>
               <w:rPr>
                 <w:rStyle w:val="Hipervnculo"/>
@@ -1303,7 +1318,7 @@
                 <w:noProof/>
                 <w:webHidden/>
               </w:rPr>
-              <w:instrText xml:space="preserve"> PAGEREF _Toc511493795 \h </w:instrText>
+              <w:instrText xml:space="preserve"> PAGEREF _Toc511493825 \h </w:instrText>
             </w:r>
             <w:r>
               <w:rPr>
@@ -1349,7 +1364,7 @@
               <w:szCs w:val="22"/>
             </w:rPr>
           </w:pPr>
-          <w:hyperlink w:anchor="_Toc511493796" w:history="1">
+          <w:hyperlink w:anchor="_Toc511493826" w:history="1">
             <w:r>
               <w:rPr>
                 <w:rStyle w:val="Hipervnculo"/>
@@ -1395,7 +1410,7 @@
                 <w:noProof/>
                 <w:webHidden/>
               </w:rPr>
-              <w:instrText xml:space="preserve"> PAGEREF _Toc511493796 \h </w:instrText>
+              <w:instrText xml:space="preserve"> PAGEREF _Toc511493826 \h </w:instrText>
             </w:r>
             <w:r>
               <w:rPr>
@@ -1441,7 +1456,7 @@
               <w:szCs w:val="22"/>
             </w:rPr>
           </w:pPr>
-          <w:hyperlink w:anchor="_Toc511493797" w:history="1">
+          <w:hyperlink w:anchor="_Toc511493827" w:history="1">
             <w:r>
               <w:rPr>
                 <w:rStyle w:val="Hipervnculo"/>
@@ -1489,7 +1504,7 @@
                 <w:noProof/>
                 <w:webHidden/>
               </w:rPr>
-              <w:instrText xml:space="preserve"> PAGEREF _Toc511493797 \h </w:instrText>
+              <w:instrText xml:space="preserve"> PAGEREF _Toc511493827 \h </w:instrText>
             </w:r>
             <w:r>
               <w:rPr>
@@ -1535,7 +1550,7 @@
               <w:szCs w:val="22"/>
             </w:rPr>
           </w:pPr>
-          <w:hyperlink w:anchor="_Toc511493798" w:history="1">
+          <w:hyperlink w:anchor="_Toc511493828" w:history="1">
             <w:r>
               <w:rPr>
                 <w:rStyle w:val="Hipervnculo"/>
@@ -1583,7 +1598,7 @@
                 <w:noProof/>
                 <w:webHidden/>
               </w:rPr>
-              <w:instrText xml:space="preserve"> PAGEREF _Toc511493798 \h </w:instrText>
+              <w:instrText xml:space="preserve"> PAGEREF _Toc511493828 \h </w:instrText>
             </w:r>
             <w:r>
               <w:rPr>
@@ -1629,7 +1644,7 @@
               <w:szCs w:val="22"/>
             </w:rPr>
           </w:pPr>
-          <w:hyperlink w:anchor="_Toc511493799" w:history="1">
+          <w:hyperlink w:anchor="_Toc511493829" w:history="1">
             <w:r>
               <w:rPr>
                 <w:rStyle w:val="Hipervnculo"/>
@@ -1677,7 +1692,7 @@
                 <w:noProof/>
                 <w:webHidden/>
               </w:rPr>
-              <w:instrText xml:space="preserve"> PAGEREF _Toc511493799 \h </w:instrText>
+              <w:instrText xml:space="preserve"> PAGEREF _Toc511493829 \h </w:instrText>
             </w:r>
             <w:r>
               <w:rPr>
@@ -1723,7 +1738,7 @@
               <w:szCs w:val="22"/>
             </w:rPr>
           </w:pPr>
-          <w:hyperlink w:anchor="_Toc511493800" w:history="1">
+          <w:hyperlink w:anchor="_Toc511493830" w:history="1">
             <w:r>
               <w:rPr>
                 <w:rStyle w:val="Hipervnculo"/>
@@ -1771,7 +1786,7 @@
                 <w:noProof/>
                 <w:webHidden/>
               </w:rPr>
-              <w:instrText xml:space="preserve"> PAGEREF _Toc511493800 \h </w:instrText>
+              <w:instrText xml:space="preserve"> PAGEREF _Toc511493830 \h </w:instrText>
             </w:r>
             <w:r>
               <w:rPr>
@@ -1792,6 +1807,382 @@
                 <w:webHidden/>
               </w:rPr>
               <w:t>8</w:t>
+            </w:r>
+            <w:r>
+              <w:rPr>
+                <w:noProof/>
+                <w:webHidden/>
+              </w:rPr>
+              <w:fldChar w:fldCharType="end"/>
+            </w:r>
+          </w:hyperlink>
+        </w:p>
+        <w:p>
+          <w:pPr>
+            <w:pStyle w:val="TDC1"/>
+            <w:tabs>
+              <w:tab w:val="left" w:pos="440"/>
+              <w:tab w:val="right" w:leader="dot" w:pos="9350"/>
+            </w:tabs>
+            <w:rPr>
+              <w:rFonts w:asciiTheme="minorHAnsi" w:eastAsiaTheme="minorEastAsia" w:hAnsiTheme="minorHAnsi" w:cstheme="minorBidi"/>
+              <w:noProof/>
+              <w:color w:val="auto"/>
+              <w:sz w:val="22"/>
+              <w:szCs w:val="22"/>
+            </w:rPr>
+          </w:pPr>
+          <w:hyperlink w:anchor="_Toc511493831" w:history="1">
+            <w:r>
+              <w:rPr>
+                <w:rStyle w:val="Hipervnculo"/>
+                <w:rFonts w:eastAsia="Arial" w:cs="Arial"/>
+                <w:b/>
+                <w:noProof/>
+              </w:rPr>
+              <w:t>3.</w:t>
+            </w:r>
+            <w:r>
+              <w:rPr>
+                <w:rFonts w:asciiTheme="minorHAnsi" w:eastAsiaTheme="minorEastAsia" w:hAnsiTheme="minorHAnsi" w:cstheme="minorBidi"/>
+                <w:noProof/>
+                <w:color w:val="auto"/>
+                <w:sz w:val="22"/>
+                <w:szCs w:val="22"/>
+              </w:rPr>
+              <w:tab/>
+            </w:r>
+            <w:r>
+              <w:rPr>
+                <w:rStyle w:val="Hipervnculo"/>
+                <w:rFonts w:ascii="Arial" w:eastAsia="Arial" w:hAnsi="Arial" w:cs="Arial"/>
+                <w:b/>
+                <w:noProof/>
+              </w:rPr>
+              <w:t>Proceso 2: Gestión de Usuarios</w:t>
+            </w:r>
+            <w:r>
+              <w:rPr>
+                <w:noProof/>
+                <w:webHidden/>
+              </w:rPr>
+              <w:tab/>
+            </w:r>
+            <w:r>
+              <w:rPr>
+                <w:noProof/>
+                <w:webHidden/>
+              </w:rPr>
+              <w:fldChar w:fldCharType="begin"/>
+            </w:r>
+            <w:r>
+              <w:rPr>
+                <w:noProof/>
+                <w:webHidden/>
+              </w:rPr>
+              <w:instrText xml:space="preserve"> PAGEREF _Toc511493831 \h </w:instrText>
+            </w:r>
+            <w:r>
+              <w:rPr>
+                <w:noProof/>
+                <w:webHidden/>
+              </w:rPr>
+            </w:r>
+            <w:r>
+              <w:rPr>
+                <w:noProof/>
+                <w:webHidden/>
+              </w:rPr>
+              <w:fldChar w:fldCharType="separate"/>
+            </w:r>
+            <w:r>
+              <w:rPr>
+                <w:noProof/>
+                <w:webHidden/>
+              </w:rPr>
+              <w:t>9</w:t>
+            </w:r>
+            <w:r>
+              <w:rPr>
+                <w:noProof/>
+                <w:webHidden/>
+              </w:rPr>
+              <w:fldChar w:fldCharType="end"/>
+            </w:r>
+          </w:hyperlink>
+        </w:p>
+        <w:p>
+          <w:pPr>
+            <w:pStyle w:val="TDC2"/>
+            <w:tabs>
+              <w:tab w:val="left" w:pos="880"/>
+              <w:tab w:val="right" w:leader="dot" w:pos="9350"/>
+            </w:tabs>
+            <w:rPr>
+              <w:rFonts w:asciiTheme="minorHAnsi" w:eastAsiaTheme="minorEastAsia" w:hAnsiTheme="minorHAnsi" w:cstheme="minorBidi"/>
+              <w:noProof/>
+              <w:color w:val="auto"/>
+              <w:sz w:val="22"/>
+              <w:szCs w:val="22"/>
+            </w:rPr>
+          </w:pPr>
+          <w:hyperlink w:anchor="_Toc511493832" w:history="1">
+            <w:r>
+              <w:rPr>
+                <w:rStyle w:val="Hipervnculo"/>
+                <w:rFonts w:ascii="Arial" w:eastAsia="Arial" w:hAnsi="Arial" w:cs="Arial"/>
+                <w:b/>
+                <w:noProof/>
+              </w:rPr>
+              <w:t>3.1.</w:t>
+            </w:r>
+            <w:r>
+              <w:rPr>
+                <w:rFonts w:asciiTheme="minorHAnsi" w:eastAsiaTheme="minorEastAsia" w:hAnsiTheme="minorHAnsi" w:cstheme="minorBidi"/>
+                <w:noProof/>
+                <w:color w:val="auto"/>
+                <w:sz w:val="22"/>
+                <w:szCs w:val="22"/>
+              </w:rPr>
+              <w:tab/>
+            </w:r>
+            <w:r>
+              <w:rPr>
+                <w:rStyle w:val="Hipervnculo"/>
+                <w:rFonts w:ascii="Arial" w:eastAsia="Arial" w:hAnsi="Arial" w:cs="Arial"/>
+                <w:b/>
+                <w:noProof/>
+              </w:rPr>
+              <w:t>Ficha de Proceso</w:t>
+            </w:r>
+            <w:r>
+              <w:rPr>
+                <w:noProof/>
+                <w:webHidden/>
+              </w:rPr>
+              <w:tab/>
+            </w:r>
+            <w:r>
+              <w:rPr>
+                <w:noProof/>
+                <w:webHidden/>
+              </w:rPr>
+              <w:fldChar w:fldCharType="begin"/>
+            </w:r>
+            <w:r>
+              <w:rPr>
+                <w:noProof/>
+                <w:webHidden/>
+              </w:rPr>
+              <w:instrText xml:space="preserve"> PAGEREF _Toc511493832 \h </w:instrText>
+            </w:r>
+            <w:r>
+              <w:rPr>
+                <w:noProof/>
+                <w:webHidden/>
+              </w:rPr>
+            </w:r>
+            <w:r>
+              <w:rPr>
+                <w:noProof/>
+                <w:webHidden/>
+              </w:rPr>
+              <w:fldChar w:fldCharType="separate"/>
+            </w:r>
+            <w:r>
+              <w:rPr>
+                <w:noProof/>
+                <w:webHidden/>
+              </w:rPr>
+              <w:t>9</w:t>
+            </w:r>
+            <w:r>
+              <w:rPr>
+                <w:noProof/>
+                <w:webHidden/>
+              </w:rPr>
+              <w:fldChar w:fldCharType="end"/>
+            </w:r>
+          </w:hyperlink>
+        </w:p>
+        <w:p>
+          <w:pPr>
+            <w:pStyle w:val="TDC2"/>
+            <w:tabs>
+              <w:tab w:val="left" w:pos="880"/>
+              <w:tab w:val="right" w:leader="dot" w:pos="9350"/>
+            </w:tabs>
+            <w:rPr>
+              <w:rFonts w:asciiTheme="minorHAnsi" w:eastAsiaTheme="minorEastAsia" w:hAnsiTheme="minorHAnsi" w:cstheme="minorBidi"/>
+              <w:noProof/>
+              <w:color w:val="auto"/>
+              <w:sz w:val="22"/>
+              <w:szCs w:val="22"/>
+            </w:rPr>
+          </w:pPr>
+          <w:hyperlink w:anchor="_Toc511493833" w:history="1">
+            <w:r>
+              <w:rPr>
+                <w:rStyle w:val="Hipervnculo"/>
+                <w:rFonts w:ascii="Arial" w:eastAsia="Arial" w:hAnsi="Arial" w:cs="Arial"/>
+                <w:b/>
+                <w:noProof/>
+              </w:rPr>
+              <w:t>3.2.</w:t>
+            </w:r>
+            <w:r>
+              <w:rPr>
+                <w:rFonts w:asciiTheme="minorHAnsi" w:eastAsiaTheme="minorEastAsia" w:hAnsiTheme="minorHAnsi" w:cstheme="minorBidi"/>
+                <w:noProof/>
+                <w:color w:val="auto"/>
+                <w:sz w:val="22"/>
+                <w:szCs w:val="22"/>
+              </w:rPr>
+              <w:tab/>
+            </w:r>
+            <w:r>
+              <w:rPr>
+                <w:rStyle w:val="Hipervnculo"/>
+                <w:rFonts w:ascii="Arial" w:eastAsia="Arial" w:hAnsi="Arial" w:cs="Arial"/>
+                <w:b/>
+                <w:noProof/>
+              </w:rPr>
+              <w:t>Diagrama del Proceso</w:t>
+            </w:r>
+            <w:r>
+              <w:rPr>
+                <w:noProof/>
+                <w:webHidden/>
+              </w:rPr>
+              <w:tab/>
+            </w:r>
+            <w:r>
+              <w:rPr>
+                <w:noProof/>
+                <w:webHidden/>
+              </w:rPr>
+              <w:fldChar w:fldCharType="begin"/>
+            </w:r>
+            <w:r>
+              <w:rPr>
+                <w:noProof/>
+                <w:webHidden/>
+              </w:rPr>
+              <w:instrText xml:space="preserve"> PAGEREF _Toc511493833 \h </w:instrText>
+            </w:r>
+            <w:r>
+              <w:rPr>
+                <w:noProof/>
+                <w:webHidden/>
+              </w:rPr>
+            </w:r>
+            <w:r>
+              <w:rPr>
+                <w:noProof/>
+                <w:webHidden/>
+              </w:rPr>
+              <w:fldChar w:fldCharType="separate"/>
+            </w:r>
+            <w:r>
+              <w:rPr>
+                <w:noProof/>
+                <w:webHidden/>
+              </w:rPr>
+              <w:t>10</w:t>
+            </w:r>
+            <w:r>
+              <w:rPr>
+                <w:noProof/>
+                <w:webHidden/>
+              </w:rPr>
+              <w:fldChar w:fldCharType="end"/>
+            </w:r>
+          </w:hyperlink>
+        </w:p>
+        <w:p>
+          <w:pPr>
+            <w:pStyle w:val="TDC2"/>
+            <w:tabs>
+              <w:tab w:val="left" w:pos="880"/>
+              <w:tab w:val="right" w:leader="dot" w:pos="9350"/>
+            </w:tabs>
+            <w:rPr>
+              <w:rFonts w:asciiTheme="minorHAnsi" w:eastAsiaTheme="minorEastAsia" w:hAnsiTheme="minorHAnsi" w:cstheme="minorBidi"/>
+              <w:noProof/>
+              <w:color w:val="auto"/>
+              <w:sz w:val="22"/>
+              <w:szCs w:val="22"/>
+            </w:rPr>
+          </w:pPr>
+          <w:hyperlink w:anchor="_Toc511493834" w:history="1">
+            <w:r>
+              <w:rPr>
+                <w:rStyle w:val="Hipervnculo"/>
+                <w:rFonts w:ascii="Arial" w:eastAsia="Arial" w:hAnsi="Arial" w:cs="Arial"/>
+                <w:b/>
+                <w:noProof/>
+              </w:rPr>
+              <w:t>3.3.</w:t>
+            </w:r>
+            <w:r>
+              <w:rPr>
+                <w:rFonts w:asciiTheme="minorHAnsi" w:eastAsiaTheme="minorEastAsia" w:hAnsiTheme="minorHAnsi" w:cstheme="minorBidi"/>
+                <w:noProof/>
+                <w:color w:val="auto"/>
+                <w:sz w:val="22"/>
+                <w:szCs w:val="22"/>
+              </w:rPr>
+              <w:tab/>
+            </w:r>
+            <w:r>
+              <w:rPr>
+                <w:rStyle w:val="Hipervnculo"/>
+                <w:rFonts w:ascii="Arial" w:eastAsia="Arial" w:hAnsi="Arial" w:cs="Arial"/>
+                <w:b/>
+                <w:noProof/>
+              </w:rPr>
+              <w:t>Descripción de Actividades</w:t>
+            </w:r>
+            <w:r>
+              <w:rPr>
+                <w:noProof/>
+                <w:webHidden/>
+              </w:rPr>
+              <w:tab/>
+            </w:r>
+            <w:r>
+              <w:rPr>
+                <w:noProof/>
+                <w:webHidden/>
+              </w:rPr>
+              <w:fldChar w:fldCharType="begin"/>
+            </w:r>
+            <w:r>
+              <w:rPr>
+                <w:noProof/>
+                <w:webHidden/>
+              </w:rPr>
+              <w:instrText xml:space="preserve"> PAGEREF _Toc511493834 \h </w:instrText>
+            </w:r>
+            <w:r>
+              <w:rPr>
+                <w:noProof/>
+                <w:webHidden/>
+              </w:rPr>
+            </w:r>
+            <w:r>
+              <w:rPr>
+                <w:noProof/>
+                <w:webHidden/>
+              </w:rPr>
+              <w:fldChar w:fldCharType="separate"/>
+            </w:r>
+            <w:r>
+              <w:rPr>
+                <w:noProof/>
+                <w:webHidden/>
+              </w:rPr>
+              <w:t>11</w:t>
             </w:r>
             <w:r>
               <w:rPr>
@@ -1841,7 +2232,7 @@
       </w:pPr>
       <w:bookmarkStart w:id="3" w:name="_1fob9te"/>
       <w:bookmarkStart w:id="4" w:name="_30j0zll"/>
-      <w:bookmarkStart w:id="5" w:name="_Toc511493794"/>
+      <w:bookmarkStart w:id="5" w:name="_Toc511493824"/>
       <w:bookmarkEnd w:id="3"/>
       <w:bookmarkEnd w:id="4"/>
       <w:r>
@@ -1867,7 +2258,7 @@
           <w:sz w:val="20"/>
         </w:rPr>
       </w:pPr>
-      <w:bookmarkStart w:id="6" w:name="_Toc511493795"/>
+      <w:bookmarkStart w:id="6" w:name="_Toc511493825"/>
       <w:r>
         <w:rPr>
           <w:rFonts w:ascii="Arial" w:eastAsia="Arial" w:hAnsi="Arial" w:cs="Arial"/>
@@ -1939,7 +2330,7 @@
           <w:sz w:val="20"/>
         </w:rPr>
       </w:pPr>
-      <w:bookmarkStart w:id="7" w:name="_Toc511493796"/>
+      <w:bookmarkStart w:id="7" w:name="_Toc511493826"/>
       <w:r>
         <w:rPr>
           <w:rFonts w:ascii="Arial" w:eastAsia="Arial" w:hAnsi="Arial" w:cs="Arial"/>
@@ -3580,7 +3971,7 @@
         <w:jc w:val="both"/>
         <w:outlineLvl w:val="0"/>
       </w:pPr>
-      <w:bookmarkStart w:id="10" w:name="_Toc511493797"/>
+      <w:bookmarkStart w:id="10" w:name="_Toc511493827"/>
       <w:r>
         <w:rPr>
           <w:rFonts w:ascii="Arial" w:eastAsia="Arial" w:hAnsi="Arial" w:cs="Arial"/>
@@ -3619,7 +4010,7 @@
         <w:jc w:val="both"/>
         <w:outlineLvl w:val="1"/>
       </w:pPr>
-      <w:bookmarkStart w:id="11" w:name="_Toc511493798"/>
+      <w:bookmarkStart w:id="11" w:name="_Toc511493828"/>
       <w:r>
         <w:rPr>
           <w:rFonts w:ascii="Arial" w:eastAsia="Arial" w:hAnsi="Arial" w:cs="Arial"/>
@@ -5214,7 +5605,7 @@
         <w:jc w:val="both"/>
         <w:outlineLvl w:val="1"/>
       </w:pPr>
-      <w:bookmarkStart w:id="14" w:name="_Toc511493799"/>
+      <w:bookmarkStart w:id="14" w:name="_Toc511493829"/>
       <w:r>
         <w:rPr>
           <w:rFonts w:ascii="Arial" w:eastAsia="Arial" w:hAnsi="Arial" w:cs="Arial"/>
@@ -5311,7 +5702,7 @@
         <w:jc w:val="both"/>
         <w:outlineLvl w:val="1"/>
       </w:pPr>
-      <w:bookmarkStart w:id="16" w:name="_Toc511493800"/>
+      <w:bookmarkStart w:id="16" w:name="_Toc511493830"/>
       <w:r>
         <w:rPr>
           <w:rFonts w:ascii="Arial" w:eastAsia="Arial" w:hAnsi="Arial" w:cs="Arial"/>
@@ -6886,10 +7277,3305 @@
         </w:sectPr>
       </w:pPr>
     </w:p>
+    <w:p>
+      <w:pPr>
+        <w:pStyle w:val="Prrafodelista"/>
+        <w:numPr>
+          <w:ilvl w:val="0"/>
+          <w:numId w:val="1"/>
+        </w:numPr>
+        <w:spacing w:before="120" w:after="60"/>
+        <w:jc w:val="both"/>
+        <w:outlineLvl w:val="0"/>
+      </w:pPr>
+      <w:bookmarkStart w:id="17" w:name="_Toc511493831"/>
+      <w:r>
+        <w:rPr>
+          <w:rFonts w:ascii="Arial" w:eastAsia="Arial" w:hAnsi="Arial" w:cs="Arial"/>
+          <w:b/>
+          <w:sz w:val="24"/>
+          <w:szCs w:val="24"/>
+        </w:rPr>
+        <w:lastRenderedPageBreak/>
+        <w:t>Proceso 2: Gestión de Usuarios</w:t>
+      </w:r>
+      <w:bookmarkEnd w:id="17"/>
+    </w:p>
+    <w:p>
+      <w:pPr>
+        <w:spacing w:before="120" w:after="60"/>
+        <w:ind w:left="720"/>
+        <w:jc w:val="both"/>
+      </w:pPr>
+      <w:r>
+        <w:rPr>
+          <w:rFonts w:ascii="Arial" w:eastAsia="Arial" w:hAnsi="Arial" w:cs="Arial"/>
+          <w:b/>
+          <w:sz w:val="24"/>
+          <w:szCs w:val="24"/>
+        </w:rPr>
+        <w:t xml:space="preserve"> </w:t>
+      </w:r>
+    </w:p>
+    <w:p>
+      <w:pPr>
+        <w:pStyle w:val="Prrafodelista"/>
+        <w:numPr>
+          <w:ilvl w:val="1"/>
+          <w:numId w:val="1"/>
+        </w:numPr>
+        <w:spacing w:before="120" w:after="60"/>
+        <w:jc w:val="both"/>
+        <w:outlineLvl w:val="1"/>
+      </w:pPr>
+      <w:bookmarkStart w:id="18" w:name="_Toc511493832"/>
+      <w:r>
+        <w:rPr>
+          <w:rFonts w:ascii="Arial" w:eastAsia="Arial" w:hAnsi="Arial" w:cs="Arial"/>
+          <w:b/>
+        </w:rPr>
+        <w:t>Ficha de Proceso</w:t>
+      </w:r>
+      <w:bookmarkEnd w:id="18"/>
+    </w:p>
+    <w:p>
+      <w:pPr>
+        <w:spacing w:before="120" w:after="60"/>
+        <w:ind w:left="720"/>
+        <w:jc w:val="both"/>
+      </w:pPr>
+    </w:p>
+    <w:tbl>
+      <w:tblPr>
+        <w:tblW w:w="5000" w:type="pct"/>
+        <w:tblInd w:w="-5" w:type="dxa"/>
+        <w:tblBorders>
+          <w:top w:val="single" w:sz="4" w:space="0" w:color="000001"/>
+          <w:left w:val="single" w:sz="4" w:space="0" w:color="000001"/>
+          <w:bottom w:val="single" w:sz="4" w:space="0" w:color="000001"/>
+          <w:right w:val="single" w:sz="4" w:space="0" w:color="000001"/>
+          <w:insideH w:val="single" w:sz="4" w:space="0" w:color="000001"/>
+          <w:insideV w:val="single" w:sz="4" w:space="0" w:color="000001"/>
+        </w:tblBorders>
+        <w:tblCellMar>
+          <w:top w:w="100" w:type="dxa"/>
+          <w:left w:w="103" w:type="dxa"/>
+          <w:bottom w:w="100" w:type="dxa"/>
+        </w:tblCellMar>
+        <w:tblLook w:val="0600" w:firstRow="0" w:lastRow="0" w:firstColumn="0" w:lastColumn="0" w:noHBand="1" w:noVBand="1"/>
+      </w:tblPr>
+      <w:tblGrid>
+        <w:gridCol w:w="1902"/>
+        <w:gridCol w:w="1767"/>
+        <w:gridCol w:w="1541"/>
+        <w:gridCol w:w="4140"/>
+      </w:tblGrid>
+      <w:tr>
+        <w:trPr>
+          <w:trHeight w:val="110"/>
+        </w:trPr>
+        <w:tc>
+          <w:tcPr>
+            <w:tcW w:w="1903" w:type="dxa"/>
+            <w:vMerge w:val="restart"/>
+            <w:tcBorders>
+              <w:top w:val="single" w:sz="4" w:space="0" w:color="000001"/>
+              <w:left w:val="single" w:sz="4" w:space="0" w:color="000001"/>
+              <w:bottom w:val="single" w:sz="4" w:space="0" w:color="000001"/>
+              <w:right w:val="single" w:sz="4" w:space="0" w:color="000001"/>
+            </w:tcBorders>
+            <w:shd w:val="clear" w:color="auto" w:fill="auto"/>
+            <w:tcMar>
+              <w:left w:w="103" w:type="dxa"/>
+            </w:tcMar>
+            <w:vAlign w:val="center"/>
+          </w:tcPr>
+          <w:p>
+            <w:pPr>
+              <w:pStyle w:val="Sinespaciado"/>
+              <w:rPr>
+                <w:rFonts w:ascii="Arial" w:hAnsi="Arial" w:cs="Arial"/>
+                <w:b/>
+              </w:rPr>
+            </w:pPr>
+            <w:r>
+              <w:rPr>
+                <w:rFonts w:ascii="Arial" w:eastAsia="Arial" w:hAnsi="Arial" w:cs="Arial"/>
+                <w:b/>
+              </w:rPr>
+              <w:t xml:space="preserve">Número o código </w:t>
+            </w:r>
+          </w:p>
+          <w:p>
+            <w:pPr>
+              <w:pStyle w:val="Sinespaciado"/>
+              <w:rPr>
+                <w:rFonts w:ascii="Arial" w:hAnsi="Arial" w:cs="Arial"/>
+              </w:rPr>
+            </w:pPr>
+            <w:r>
+              <w:rPr>
+                <w:rFonts w:ascii="Arial" w:eastAsia="Arial" w:hAnsi="Arial" w:cs="Arial"/>
+                <w:b/>
+              </w:rPr>
+              <w:t>de proceso</w:t>
+            </w:r>
+          </w:p>
+        </w:tc>
+        <w:tc>
+          <w:tcPr>
+            <w:tcW w:w="1769" w:type="dxa"/>
+            <w:vMerge w:val="restart"/>
+            <w:tcBorders>
+              <w:top w:val="single" w:sz="4" w:space="0" w:color="000001"/>
+              <w:left w:val="single" w:sz="4" w:space="0" w:color="000001"/>
+              <w:bottom w:val="single" w:sz="4" w:space="0" w:color="000001"/>
+              <w:right w:val="single" w:sz="4" w:space="0" w:color="000001"/>
+            </w:tcBorders>
+            <w:shd w:val="clear" w:color="auto" w:fill="auto"/>
+            <w:tcMar>
+              <w:left w:w="103" w:type="dxa"/>
+            </w:tcMar>
+            <w:vAlign w:val="center"/>
+          </w:tcPr>
+          <w:p>
+            <w:pPr>
+              <w:pStyle w:val="Sinespaciado"/>
+              <w:rPr>
+                <w:rFonts w:ascii="Arial" w:hAnsi="Arial" w:cs="Arial"/>
+              </w:rPr>
+            </w:pPr>
+            <w:r>
+              <w:rPr>
+                <w:rFonts w:ascii="Arial" w:eastAsia="Arial" w:hAnsi="Arial" w:cs="Arial"/>
+              </w:rPr>
+              <w:t>PROC-002</w:t>
+            </w:r>
+          </w:p>
+        </w:tc>
+        <w:tc>
+          <w:tcPr>
+            <w:tcW w:w="1541" w:type="dxa"/>
+            <w:tcBorders>
+              <w:top w:val="single" w:sz="4" w:space="0" w:color="000001"/>
+              <w:left w:val="single" w:sz="4" w:space="0" w:color="000001"/>
+              <w:bottom w:val="single" w:sz="4" w:space="0" w:color="000001"/>
+              <w:right w:val="single" w:sz="4" w:space="0" w:color="000001"/>
+            </w:tcBorders>
+            <w:shd w:val="clear" w:color="auto" w:fill="auto"/>
+            <w:tcMar>
+              <w:left w:w="103" w:type="dxa"/>
+            </w:tcMar>
+            <w:vAlign w:val="center"/>
+          </w:tcPr>
+          <w:p>
+            <w:pPr>
+              <w:pStyle w:val="Sinespaciado"/>
+              <w:rPr>
+                <w:rFonts w:ascii="Arial" w:hAnsi="Arial" w:cs="Arial"/>
+                <w:b/>
+              </w:rPr>
+            </w:pPr>
+            <w:r>
+              <w:rPr>
+                <w:rFonts w:ascii="Arial" w:eastAsia="Arial" w:hAnsi="Arial" w:cs="Arial"/>
+                <w:b/>
+              </w:rPr>
+              <w:t>Proceso</w:t>
+            </w:r>
+          </w:p>
+        </w:tc>
+        <w:tc>
+          <w:tcPr>
+            <w:tcW w:w="4146" w:type="dxa"/>
+            <w:tcBorders>
+              <w:top w:val="single" w:sz="4" w:space="0" w:color="000001"/>
+              <w:left w:val="single" w:sz="4" w:space="0" w:color="000001"/>
+              <w:bottom w:val="single" w:sz="4" w:space="0" w:color="000001"/>
+              <w:right w:val="single" w:sz="4" w:space="0" w:color="000001"/>
+            </w:tcBorders>
+            <w:shd w:val="clear" w:color="auto" w:fill="auto"/>
+            <w:tcMar>
+              <w:left w:w="103" w:type="dxa"/>
+            </w:tcMar>
+            <w:vAlign w:val="center"/>
+          </w:tcPr>
+          <w:p>
+            <w:pPr>
+              <w:pStyle w:val="Sinespaciado"/>
+              <w:rPr>
+                <w:rFonts w:ascii="Arial" w:hAnsi="Arial" w:cs="Arial"/>
+              </w:rPr>
+            </w:pPr>
+            <w:r>
+              <w:rPr>
+                <w:rFonts w:ascii="Arial" w:eastAsia="Arial" w:hAnsi="Arial" w:cs="Arial"/>
+              </w:rPr>
+              <w:t>Gestión de Usuarios</w:t>
+            </w:r>
+          </w:p>
+        </w:tc>
+      </w:tr>
+      <w:tr>
+        <w:trPr>
+          <w:trHeight w:val="20"/>
+        </w:trPr>
+        <w:tc>
+          <w:tcPr>
+            <w:tcW w:w="1903" w:type="dxa"/>
+            <w:vMerge/>
+            <w:tcBorders>
+              <w:top w:val="single" w:sz="4" w:space="0" w:color="000001"/>
+              <w:left w:val="single" w:sz="4" w:space="0" w:color="000001"/>
+              <w:bottom w:val="single" w:sz="4" w:space="0" w:color="000001"/>
+              <w:right w:val="single" w:sz="4" w:space="0" w:color="000001"/>
+            </w:tcBorders>
+            <w:shd w:val="clear" w:color="auto" w:fill="auto"/>
+            <w:tcMar>
+              <w:left w:w="103" w:type="dxa"/>
+            </w:tcMar>
+          </w:tcPr>
+          <w:p>
+            <w:pPr>
+              <w:pStyle w:val="Sinespaciado"/>
+              <w:rPr>
+                <w:rFonts w:ascii="Arial" w:hAnsi="Arial" w:cs="Arial"/>
+              </w:rPr>
+            </w:pPr>
+          </w:p>
+        </w:tc>
+        <w:tc>
+          <w:tcPr>
+            <w:tcW w:w="1769" w:type="dxa"/>
+            <w:vMerge/>
+            <w:tcBorders>
+              <w:top w:val="single" w:sz="4" w:space="0" w:color="000001"/>
+              <w:left w:val="single" w:sz="4" w:space="0" w:color="000001"/>
+              <w:bottom w:val="single" w:sz="4" w:space="0" w:color="000001"/>
+              <w:right w:val="single" w:sz="4" w:space="0" w:color="000001"/>
+            </w:tcBorders>
+            <w:shd w:val="clear" w:color="auto" w:fill="auto"/>
+            <w:tcMar>
+              <w:left w:w="103" w:type="dxa"/>
+            </w:tcMar>
+          </w:tcPr>
+          <w:p>
+            <w:pPr>
+              <w:pStyle w:val="Sinespaciado"/>
+              <w:rPr>
+                <w:rFonts w:ascii="Arial" w:hAnsi="Arial" w:cs="Arial"/>
+              </w:rPr>
+            </w:pPr>
+          </w:p>
+        </w:tc>
+        <w:tc>
+          <w:tcPr>
+            <w:tcW w:w="1541" w:type="dxa"/>
+            <w:tcBorders>
+              <w:top w:val="single" w:sz="4" w:space="0" w:color="000001"/>
+              <w:left w:val="single" w:sz="4" w:space="0" w:color="000001"/>
+              <w:bottom w:val="single" w:sz="4" w:space="0" w:color="000001"/>
+              <w:right w:val="single" w:sz="4" w:space="0" w:color="000001"/>
+            </w:tcBorders>
+            <w:shd w:val="clear" w:color="auto" w:fill="auto"/>
+            <w:tcMar>
+              <w:left w:w="103" w:type="dxa"/>
+            </w:tcMar>
+            <w:vAlign w:val="center"/>
+          </w:tcPr>
+          <w:p>
+            <w:pPr>
+              <w:pStyle w:val="Sinespaciado"/>
+              <w:rPr>
+                <w:rFonts w:ascii="Arial" w:hAnsi="Arial" w:cs="Arial"/>
+                <w:b/>
+              </w:rPr>
+            </w:pPr>
+            <w:r>
+              <w:rPr>
+                <w:rFonts w:ascii="Arial" w:eastAsia="Arial" w:hAnsi="Arial" w:cs="Arial"/>
+                <w:b/>
+              </w:rPr>
+              <w:t>Responsable</w:t>
+            </w:r>
+          </w:p>
+        </w:tc>
+        <w:tc>
+          <w:tcPr>
+            <w:tcW w:w="4146" w:type="dxa"/>
+            <w:tcBorders>
+              <w:top w:val="single" w:sz="4" w:space="0" w:color="000001"/>
+              <w:left w:val="single" w:sz="4" w:space="0" w:color="000001"/>
+              <w:bottom w:val="single" w:sz="4" w:space="0" w:color="000001"/>
+              <w:right w:val="single" w:sz="4" w:space="0" w:color="000001"/>
+            </w:tcBorders>
+            <w:shd w:val="clear" w:color="auto" w:fill="auto"/>
+            <w:tcMar>
+              <w:left w:w="103" w:type="dxa"/>
+            </w:tcMar>
+            <w:vAlign w:val="center"/>
+          </w:tcPr>
+          <w:p>
+            <w:pPr>
+              <w:pStyle w:val="Sinespaciado"/>
+              <w:rPr>
+                <w:rFonts w:ascii="Arial" w:hAnsi="Arial" w:cs="Arial"/>
+              </w:rPr>
+            </w:pPr>
+            <w:r>
+              <w:rPr>
+                <w:rFonts w:ascii="Arial" w:eastAsia="Arial" w:hAnsi="Arial" w:cs="Arial"/>
+              </w:rPr>
+              <w:t>Jefe de Personal</w:t>
+            </w:r>
+          </w:p>
+        </w:tc>
+      </w:tr>
+      <w:tr>
+        <w:tc>
+          <w:tcPr>
+            <w:tcW w:w="1903" w:type="dxa"/>
+            <w:tcBorders>
+              <w:top w:val="single" w:sz="4" w:space="0" w:color="000001"/>
+              <w:left w:val="single" w:sz="4" w:space="0" w:color="000001"/>
+              <w:bottom w:val="single" w:sz="4" w:space="0" w:color="000001"/>
+              <w:right w:val="single" w:sz="4" w:space="0" w:color="000001"/>
+            </w:tcBorders>
+            <w:shd w:val="clear" w:color="auto" w:fill="auto"/>
+            <w:tcMar>
+              <w:left w:w="103" w:type="dxa"/>
+            </w:tcMar>
+            <w:vAlign w:val="center"/>
+          </w:tcPr>
+          <w:p>
+            <w:r>
+              <w:rPr>
+                <w:rFonts w:ascii="Arial" w:eastAsia="Arial" w:hAnsi="Arial" w:cs="Arial"/>
+                <w:b/>
+              </w:rPr>
+              <w:t>Objetivo / Propósito</w:t>
+            </w:r>
+          </w:p>
+        </w:tc>
+        <w:tc>
+          <w:tcPr>
+            <w:tcW w:w="7456" w:type="dxa"/>
+            <w:gridSpan w:val="3"/>
+            <w:tcBorders>
+              <w:top w:val="single" w:sz="4" w:space="0" w:color="000001"/>
+              <w:left w:val="single" w:sz="4" w:space="0" w:color="000001"/>
+              <w:bottom w:val="single" w:sz="4" w:space="0" w:color="000001"/>
+              <w:right w:val="single" w:sz="4" w:space="0" w:color="000001"/>
+            </w:tcBorders>
+            <w:shd w:val="clear" w:color="auto" w:fill="auto"/>
+            <w:tcMar>
+              <w:left w:w="103" w:type="dxa"/>
+            </w:tcMar>
+            <w:vAlign w:val="center"/>
+          </w:tcPr>
+          <w:p>
+            <w:pPr>
+              <w:pStyle w:val="Sinespaciado"/>
+              <w:rPr>
+                <w:rFonts w:ascii="Arial" w:hAnsi="Arial" w:cs="Arial"/>
+              </w:rPr>
+            </w:pPr>
+            <w:r>
+              <w:rPr>
+                <w:rFonts w:ascii="Arial" w:hAnsi="Arial" w:cs="Arial"/>
+              </w:rPr>
+              <w:t>Mantener actualizada la información de los usuarios, así como registrar los nuevos usuarios que tendrán acceso a los ambientes, buscar algún usuario determinado y borrar a los usuarios que ya no tendrán accesos</w:t>
+            </w:r>
+          </w:p>
+        </w:tc>
+      </w:tr>
+      <w:tr>
+        <w:tc>
+          <w:tcPr>
+            <w:tcW w:w="1903" w:type="dxa"/>
+            <w:tcBorders>
+              <w:top w:val="single" w:sz="4" w:space="0" w:color="000001"/>
+              <w:left w:val="single" w:sz="4" w:space="0" w:color="000001"/>
+              <w:bottom w:val="single" w:sz="4" w:space="0" w:color="000001"/>
+              <w:right w:val="single" w:sz="4" w:space="0" w:color="000001"/>
+            </w:tcBorders>
+            <w:shd w:val="clear" w:color="auto" w:fill="auto"/>
+            <w:tcMar>
+              <w:left w:w="103" w:type="dxa"/>
+            </w:tcMar>
+            <w:vAlign w:val="center"/>
+          </w:tcPr>
+          <w:p>
+            <w:r>
+              <w:rPr>
+                <w:rFonts w:ascii="Arial" w:eastAsia="Arial" w:hAnsi="Arial" w:cs="Arial"/>
+                <w:b/>
+              </w:rPr>
+              <w:t>Frecuencia</w:t>
+            </w:r>
+          </w:p>
+        </w:tc>
+        <w:tc>
+          <w:tcPr>
+            <w:tcW w:w="7456" w:type="dxa"/>
+            <w:gridSpan w:val="3"/>
+            <w:tcBorders>
+              <w:top w:val="single" w:sz="4" w:space="0" w:color="000001"/>
+              <w:left w:val="single" w:sz="4" w:space="0" w:color="000001"/>
+              <w:bottom w:val="single" w:sz="4" w:space="0" w:color="000001"/>
+              <w:right w:val="single" w:sz="4" w:space="0" w:color="000001"/>
+            </w:tcBorders>
+            <w:shd w:val="clear" w:color="auto" w:fill="auto"/>
+            <w:tcMar>
+              <w:left w:w="103" w:type="dxa"/>
+            </w:tcMar>
+            <w:vAlign w:val="center"/>
+          </w:tcPr>
+          <w:p>
+            <w:pPr>
+              <w:pStyle w:val="Sinespaciado"/>
+              <w:rPr>
+                <w:rFonts w:ascii="Arial" w:hAnsi="Arial" w:cs="Arial"/>
+              </w:rPr>
+            </w:pPr>
+            <w:r>
+              <w:rPr>
+                <w:rFonts w:ascii="Arial" w:eastAsia="Arial" w:hAnsi="Arial" w:cs="Arial"/>
+              </w:rPr>
+              <w:t>Este proceso se realiza cada vez que se requiere crear, visualizar, editar, eliminar un usuario.</w:t>
+            </w:r>
+          </w:p>
+        </w:tc>
+      </w:tr>
+    </w:tbl>
+    <w:p/>
+    <w:tbl>
+      <w:tblPr>
+        <w:tblW w:w="5000" w:type="pct"/>
+        <w:tblInd w:w="-5" w:type="dxa"/>
+        <w:tblBorders>
+          <w:top w:val="single" w:sz="4" w:space="0" w:color="000001"/>
+          <w:left w:val="single" w:sz="4" w:space="0" w:color="000001"/>
+          <w:bottom w:val="single" w:sz="4" w:space="0" w:color="000001"/>
+          <w:right w:val="single" w:sz="4" w:space="0" w:color="000001"/>
+          <w:insideH w:val="single" w:sz="4" w:space="0" w:color="000001"/>
+          <w:insideV w:val="single" w:sz="4" w:space="0" w:color="000001"/>
+        </w:tblBorders>
+        <w:tblCellMar>
+          <w:top w:w="100" w:type="dxa"/>
+          <w:left w:w="103" w:type="dxa"/>
+          <w:bottom w:w="100" w:type="dxa"/>
+        </w:tblCellMar>
+        <w:tblLook w:val="0600" w:firstRow="0" w:lastRow="0" w:firstColumn="0" w:lastColumn="0" w:noHBand="1" w:noVBand="1"/>
+      </w:tblPr>
+      <w:tblGrid>
+        <w:gridCol w:w="1434"/>
+        <w:gridCol w:w="2756"/>
+        <w:gridCol w:w="2580"/>
+        <w:gridCol w:w="2580"/>
+      </w:tblGrid>
+      <w:tr>
+        <w:tc>
+          <w:tcPr>
+            <w:tcW w:w="1434" w:type="dxa"/>
+            <w:tcBorders>
+              <w:top w:val="single" w:sz="4" w:space="0" w:color="000001"/>
+              <w:left w:val="single" w:sz="4" w:space="0" w:color="000001"/>
+              <w:bottom w:val="single" w:sz="4" w:space="0" w:color="000001"/>
+              <w:right w:val="single" w:sz="4" w:space="0" w:color="000001"/>
+            </w:tcBorders>
+            <w:shd w:val="clear" w:color="auto" w:fill="auto"/>
+            <w:tcMar>
+              <w:left w:w="103" w:type="dxa"/>
+            </w:tcMar>
+          </w:tcPr>
+          <w:p>
+            <w:pPr>
+              <w:jc w:val="center"/>
+            </w:pPr>
+            <w:r>
+              <w:rPr>
+                <w:rFonts w:ascii="Arial" w:eastAsia="Arial" w:hAnsi="Arial" w:cs="Arial"/>
+                <w:b/>
+              </w:rPr>
+              <w:t>Identificador</w:t>
+            </w:r>
+          </w:p>
+        </w:tc>
+        <w:tc>
+          <w:tcPr>
+            <w:tcW w:w="2759" w:type="dxa"/>
+            <w:tcBorders>
+              <w:top w:val="single" w:sz="4" w:space="0" w:color="000001"/>
+              <w:left w:val="single" w:sz="4" w:space="0" w:color="000001"/>
+              <w:bottom w:val="single" w:sz="4" w:space="0" w:color="000001"/>
+              <w:right w:val="single" w:sz="4" w:space="0" w:color="000001"/>
+            </w:tcBorders>
+            <w:shd w:val="clear" w:color="auto" w:fill="auto"/>
+            <w:tcMar>
+              <w:left w:w="103" w:type="dxa"/>
+            </w:tcMar>
+          </w:tcPr>
+          <w:p>
+            <w:pPr>
+              <w:jc w:val="center"/>
+            </w:pPr>
+            <w:r>
+              <w:rPr>
+                <w:rFonts w:ascii="Arial" w:eastAsia="Arial" w:hAnsi="Arial" w:cs="Arial"/>
+                <w:b/>
+              </w:rPr>
+              <w:t>Actividad</w:t>
+            </w:r>
+          </w:p>
+        </w:tc>
+        <w:tc>
+          <w:tcPr>
+            <w:tcW w:w="2583" w:type="dxa"/>
+            <w:tcBorders>
+              <w:top w:val="single" w:sz="4" w:space="0" w:color="000001"/>
+              <w:left w:val="single" w:sz="4" w:space="0" w:color="000001"/>
+              <w:bottom w:val="single" w:sz="4" w:space="0" w:color="000001"/>
+              <w:right w:val="single" w:sz="4" w:space="0" w:color="000001"/>
+            </w:tcBorders>
+            <w:shd w:val="clear" w:color="auto" w:fill="auto"/>
+            <w:tcMar>
+              <w:left w:w="103" w:type="dxa"/>
+            </w:tcMar>
+          </w:tcPr>
+          <w:p>
+            <w:pPr>
+              <w:jc w:val="center"/>
+            </w:pPr>
+            <w:r>
+              <w:rPr>
+                <w:rFonts w:ascii="Arial" w:eastAsia="Arial" w:hAnsi="Arial" w:cs="Arial"/>
+                <w:b/>
+              </w:rPr>
+              <w:t>Datos de Entrada</w:t>
+            </w:r>
+          </w:p>
+        </w:tc>
+        <w:tc>
+          <w:tcPr>
+            <w:tcW w:w="2583" w:type="dxa"/>
+            <w:tcBorders>
+              <w:top w:val="single" w:sz="4" w:space="0" w:color="000001"/>
+              <w:left w:val="single" w:sz="4" w:space="0" w:color="000001"/>
+              <w:bottom w:val="single" w:sz="4" w:space="0" w:color="000001"/>
+              <w:right w:val="single" w:sz="4" w:space="0" w:color="000001"/>
+            </w:tcBorders>
+            <w:shd w:val="clear" w:color="auto" w:fill="auto"/>
+            <w:tcMar>
+              <w:left w:w="103" w:type="dxa"/>
+            </w:tcMar>
+          </w:tcPr>
+          <w:p>
+            <w:pPr>
+              <w:jc w:val="center"/>
+            </w:pPr>
+            <w:r>
+              <w:rPr>
+                <w:rFonts w:ascii="Arial" w:eastAsia="Arial" w:hAnsi="Arial" w:cs="Arial"/>
+                <w:b/>
+              </w:rPr>
+              <w:t>Datos de Salida</w:t>
+            </w:r>
+          </w:p>
+        </w:tc>
+      </w:tr>
+      <w:tr>
+        <w:trPr>
+          <w:trHeight w:val="20"/>
+        </w:trPr>
+        <w:tc>
+          <w:tcPr>
+            <w:tcW w:w="9359" w:type="dxa"/>
+            <w:gridSpan w:val="4"/>
+            <w:tcBorders>
+              <w:top w:val="single" w:sz="4" w:space="0" w:color="000001"/>
+              <w:left w:val="single" w:sz="4" w:space="0" w:color="000001"/>
+              <w:bottom w:val="single" w:sz="4" w:space="0" w:color="000001"/>
+              <w:right w:val="single" w:sz="4" w:space="0" w:color="000001"/>
+            </w:tcBorders>
+            <w:shd w:val="clear" w:color="auto" w:fill="auto"/>
+            <w:tcMar>
+              <w:left w:w="103" w:type="dxa"/>
+            </w:tcMar>
+            <w:vAlign w:val="center"/>
+          </w:tcPr>
+          <w:p>
+            <w:pPr>
+              <w:pStyle w:val="Sinespaciado"/>
+              <w:rPr>
+                <w:rFonts w:ascii="Arial" w:eastAsia="Arial" w:hAnsi="Arial" w:cs="Arial"/>
+                <w:sz w:val="16"/>
+              </w:rPr>
+            </w:pPr>
+            <w:r>
+              <w:rPr>
+                <w:rFonts w:ascii="Arial" w:eastAsia="Arial" w:hAnsi="Arial" w:cs="Arial"/>
+                <w:sz w:val="16"/>
+              </w:rPr>
+              <w:t>Registrar Usuario</w:t>
+            </w:r>
+          </w:p>
+        </w:tc>
+      </w:tr>
+      <w:tr>
+        <w:tc>
+          <w:tcPr>
+            <w:tcW w:w="1434" w:type="dxa"/>
+            <w:tcBorders>
+              <w:top w:val="single" w:sz="4" w:space="0" w:color="000001"/>
+              <w:left w:val="single" w:sz="4" w:space="0" w:color="000001"/>
+              <w:bottom w:val="single" w:sz="4" w:space="0" w:color="000001"/>
+              <w:right w:val="single" w:sz="4" w:space="0" w:color="000001"/>
+            </w:tcBorders>
+            <w:shd w:val="clear" w:color="auto" w:fill="auto"/>
+            <w:tcMar>
+              <w:left w:w="103" w:type="dxa"/>
+            </w:tcMar>
+          </w:tcPr>
+          <w:p>
+            <w:pPr>
+              <w:jc w:val="center"/>
+              <w:rPr>
+                <w:rFonts w:ascii="Arial" w:hAnsi="Arial" w:cs="Arial"/>
+                <w:b/>
+              </w:rPr>
+            </w:pPr>
+            <w:r>
+              <w:rPr>
+                <w:rFonts w:ascii="Arial" w:eastAsia="Arial" w:hAnsi="Arial" w:cs="Arial"/>
+                <w:b/>
+              </w:rPr>
+              <w:t>1.0</w:t>
+            </w:r>
+          </w:p>
+        </w:tc>
+        <w:tc>
+          <w:tcPr>
+            <w:tcW w:w="2759" w:type="dxa"/>
+            <w:tcBorders>
+              <w:top w:val="single" w:sz="4" w:space="0" w:color="000001"/>
+              <w:left w:val="single" w:sz="4" w:space="0" w:color="000001"/>
+              <w:bottom w:val="single" w:sz="4" w:space="0" w:color="000001"/>
+              <w:right w:val="single" w:sz="4" w:space="0" w:color="000001"/>
+            </w:tcBorders>
+            <w:shd w:val="clear" w:color="auto" w:fill="auto"/>
+            <w:tcMar>
+              <w:left w:w="103" w:type="dxa"/>
+            </w:tcMar>
+          </w:tcPr>
+          <w:p>
+            <w:r>
+              <w:rPr>
+                <w:rFonts w:ascii="Arial" w:hAnsi="Arial" w:cs="Arial"/>
+              </w:rPr>
+              <w:t>Registrar datos de un nuevo usuario de los ambientes de la empresa en un Excel</w:t>
+            </w:r>
+          </w:p>
+        </w:tc>
+        <w:tc>
+          <w:tcPr>
+            <w:tcW w:w="2583" w:type="dxa"/>
+            <w:tcBorders>
+              <w:top w:val="single" w:sz="4" w:space="0" w:color="000001"/>
+              <w:left w:val="single" w:sz="4" w:space="0" w:color="000001"/>
+              <w:bottom w:val="single" w:sz="4" w:space="0" w:color="000001"/>
+              <w:right w:val="single" w:sz="4" w:space="0" w:color="000001"/>
+            </w:tcBorders>
+            <w:shd w:val="clear" w:color="auto" w:fill="auto"/>
+            <w:tcMar>
+              <w:left w:w="103" w:type="dxa"/>
+            </w:tcMar>
+          </w:tcPr>
+          <w:p>
+            <w:pPr>
+              <w:rPr>
+                <w:rFonts w:ascii="Arial" w:hAnsi="Arial" w:cs="Arial"/>
+              </w:rPr>
+            </w:pPr>
+            <w:r>
+              <w:rPr>
+                <w:rFonts w:ascii="Arial" w:hAnsi="Arial" w:cs="Arial"/>
+              </w:rPr>
+              <w:t>Datos de los usuarios autorizados a usar los ambientes</w:t>
+            </w:r>
+          </w:p>
+        </w:tc>
+        <w:tc>
+          <w:tcPr>
+            <w:tcW w:w="2583" w:type="dxa"/>
+            <w:tcBorders>
+              <w:top w:val="single" w:sz="4" w:space="0" w:color="000001"/>
+              <w:left w:val="single" w:sz="4" w:space="0" w:color="000001"/>
+              <w:bottom w:val="single" w:sz="4" w:space="0" w:color="000001"/>
+              <w:right w:val="single" w:sz="4" w:space="0" w:color="000001"/>
+            </w:tcBorders>
+            <w:shd w:val="clear" w:color="auto" w:fill="auto"/>
+            <w:tcMar>
+              <w:left w:w="103" w:type="dxa"/>
+            </w:tcMar>
+          </w:tcPr>
+          <w:p>
+            <w:pPr>
+              <w:rPr>
+                <w:rFonts w:ascii="Arial" w:hAnsi="Arial" w:cs="Arial"/>
+              </w:rPr>
+            </w:pPr>
+            <w:r>
+              <w:rPr>
+                <w:rFonts w:ascii="Arial" w:hAnsi="Arial" w:cs="Arial"/>
+              </w:rPr>
+              <w:t>Identificador</w:t>
+            </w:r>
+          </w:p>
+        </w:tc>
+      </w:tr>
+      <w:tr>
+        <w:tc>
+          <w:tcPr>
+            <w:tcW w:w="9359" w:type="dxa"/>
+            <w:gridSpan w:val="4"/>
+            <w:tcBorders>
+              <w:top w:val="single" w:sz="4" w:space="0" w:color="000001"/>
+              <w:left w:val="single" w:sz="4" w:space="0" w:color="000001"/>
+              <w:bottom w:val="single" w:sz="4" w:space="0" w:color="000001"/>
+              <w:right w:val="single" w:sz="4" w:space="0" w:color="000001"/>
+            </w:tcBorders>
+            <w:shd w:val="clear" w:color="auto" w:fill="auto"/>
+            <w:tcMar>
+              <w:left w:w="103" w:type="dxa"/>
+            </w:tcMar>
+          </w:tcPr>
+          <w:p>
+            <w:pPr>
+              <w:rPr>
+                <w:rFonts w:ascii="Arial" w:hAnsi="Arial" w:cs="Arial"/>
+              </w:rPr>
+            </w:pPr>
+            <w:r>
+              <w:rPr>
+                <w:rFonts w:ascii="Arial" w:hAnsi="Arial" w:cs="Arial"/>
+                <w:sz w:val="16"/>
+              </w:rPr>
+              <w:t>Visualizar usuario específico</w:t>
+            </w:r>
+          </w:p>
+        </w:tc>
+      </w:tr>
+      <w:tr>
+        <w:tc>
+          <w:tcPr>
+            <w:tcW w:w="1434" w:type="dxa"/>
+            <w:tcBorders>
+              <w:top w:val="single" w:sz="4" w:space="0" w:color="000001"/>
+              <w:left w:val="single" w:sz="4" w:space="0" w:color="000001"/>
+              <w:bottom w:val="single" w:sz="4" w:space="0" w:color="000001"/>
+              <w:right w:val="single" w:sz="4" w:space="0" w:color="000001"/>
+            </w:tcBorders>
+            <w:shd w:val="clear" w:color="auto" w:fill="auto"/>
+            <w:tcMar>
+              <w:left w:w="103" w:type="dxa"/>
+            </w:tcMar>
+          </w:tcPr>
+          <w:p>
+            <w:pPr>
+              <w:jc w:val="center"/>
+              <w:rPr>
+                <w:rFonts w:ascii="Arial" w:hAnsi="Arial" w:cs="Arial"/>
+                <w:b/>
+              </w:rPr>
+            </w:pPr>
+            <w:r>
+              <w:rPr>
+                <w:rFonts w:ascii="Arial" w:eastAsia="Arial" w:hAnsi="Arial" w:cs="Arial"/>
+                <w:b/>
+              </w:rPr>
+              <w:t>2.0</w:t>
+            </w:r>
+          </w:p>
+        </w:tc>
+        <w:tc>
+          <w:tcPr>
+            <w:tcW w:w="2759" w:type="dxa"/>
+            <w:tcBorders>
+              <w:top w:val="single" w:sz="4" w:space="0" w:color="000001"/>
+              <w:left w:val="single" w:sz="4" w:space="0" w:color="000001"/>
+              <w:bottom w:val="single" w:sz="4" w:space="0" w:color="000001"/>
+              <w:right w:val="single" w:sz="4" w:space="0" w:color="000001"/>
+            </w:tcBorders>
+            <w:shd w:val="clear" w:color="auto" w:fill="auto"/>
+            <w:tcMar>
+              <w:left w:w="103" w:type="dxa"/>
+            </w:tcMar>
+          </w:tcPr>
+          <w:p>
+            <w:pPr>
+              <w:rPr>
+                <w:rFonts w:ascii="Arial" w:hAnsi="Arial" w:cs="Arial"/>
+              </w:rPr>
+            </w:pPr>
+            <w:r>
+              <w:rPr>
+                <w:rFonts w:ascii="Arial" w:hAnsi="Arial" w:cs="Arial"/>
+              </w:rPr>
+              <w:t>Buscar un usuario determinado en el Excel</w:t>
+            </w:r>
+          </w:p>
+        </w:tc>
+        <w:tc>
+          <w:tcPr>
+            <w:tcW w:w="2583" w:type="dxa"/>
+            <w:tcBorders>
+              <w:top w:val="single" w:sz="4" w:space="0" w:color="000001"/>
+              <w:left w:val="single" w:sz="4" w:space="0" w:color="000001"/>
+              <w:bottom w:val="single" w:sz="4" w:space="0" w:color="000001"/>
+              <w:right w:val="single" w:sz="4" w:space="0" w:color="000001"/>
+            </w:tcBorders>
+            <w:shd w:val="clear" w:color="auto" w:fill="auto"/>
+            <w:tcMar>
+              <w:left w:w="103" w:type="dxa"/>
+            </w:tcMar>
+          </w:tcPr>
+          <w:p>
+            <w:pPr>
+              <w:rPr>
+                <w:rFonts w:ascii="Arial" w:hAnsi="Arial" w:cs="Arial"/>
+              </w:rPr>
+            </w:pPr>
+            <w:r>
+              <w:rPr>
+                <w:rFonts w:ascii="Arial" w:hAnsi="Arial" w:cs="Arial"/>
+              </w:rPr>
+              <w:t>Identificador</w:t>
+            </w:r>
+          </w:p>
+        </w:tc>
+        <w:tc>
+          <w:tcPr>
+            <w:tcW w:w="2583" w:type="dxa"/>
+            <w:tcBorders>
+              <w:top w:val="single" w:sz="4" w:space="0" w:color="000001"/>
+              <w:left w:val="single" w:sz="4" w:space="0" w:color="000001"/>
+              <w:bottom w:val="single" w:sz="4" w:space="0" w:color="000001"/>
+              <w:right w:val="single" w:sz="4" w:space="0" w:color="000001"/>
+            </w:tcBorders>
+            <w:shd w:val="clear" w:color="auto" w:fill="auto"/>
+            <w:tcMar>
+              <w:left w:w="103" w:type="dxa"/>
+            </w:tcMar>
+          </w:tcPr>
+          <w:p>
+            <w:pPr>
+              <w:rPr>
+                <w:rFonts w:ascii="Arial" w:hAnsi="Arial" w:cs="Arial"/>
+              </w:rPr>
+            </w:pPr>
+            <w:r>
+              <w:rPr>
+                <w:rFonts w:ascii="Arial" w:hAnsi="Arial" w:cs="Arial"/>
+              </w:rPr>
+              <w:t>Datos del usuario</w:t>
+            </w:r>
+          </w:p>
+        </w:tc>
+      </w:tr>
+      <w:tr>
+        <w:tc>
+          <w:tcPr>
+            <w:tcW w:w="1434" w:type="dxa"/>
+            <w:tcBorders>
+              <w:top w:val="single" w:sz="4" w:space="0" w:color="000001"/>
+              <w:left w:val="single" w:sz="4" w:space="0" w:color="000001"/>
+              <w:bottom w:val="single" w:sz="4" w:space="0" w:color="000001"/>
+              <w:right w:val="single" w:sz="4" w:space="0" w:color="000001"/>
+            </w:tcBorders>
+            <w:shd w:val="clear" w:color="auto" w:fill="auto"/>
+            <w:tcMar>
+              <w:left w:w="103" w:type="dxa"/>
+            </w:tcMar>
+          </w:tcPr>
+          <w:p>
+            <w:pPr>
+              <w:jc w:val="center"/>
+              <w:rPr>
+                <w:rFonts w:ascii="Arial" w:eastAsia="Arial" w:hAnsi="Arial" w:cs="Arial"/>
+              </w:rPr>
+            </w:pPr>
+            <w:r>
+              <w:rPr>
+                <w:rFonts w:ascii="Arial" w:eastAsia="Arial" w:hAnsi="Arial" w:cs="Arial"/>
+              </w:rPr>
+              <w:t>2.1</w:t>
+            </w:r>
+          </w:p>
+        </w:tc>
+        <w:tc>
+          <w:tcPr>
+            <w:tcW w:w="2759" w:type="dxa"/>
+            <w:tcBorders>
+              <w:top w:val="single" w:sz="4" w:space="0" w:color="000001"/>
+              <w:left w:val="single" w:sz="4" w:space="0" w:color="000001"/>
+              <w:bottom w:val="single" w:sz="4" w:space="0" w:color="000001"/>
+              <w:right w:val="single" w:sz="4" w:space="0" w:color="000001"/>
+            </w:tcBorders>
+            <w:shd w:val="clear" w:color="auto" w:fill="auto"/>
+            <w:tcMar>
+              <w:left w:w="103" w:type="dxa"/>
+            </w:tcMar>
+          </w:tcPr>
+          <w:p>
+            <w:pPr>
+              <w:rPr>
+                <w:rFonts w:ascii="Arial" w:eastAsia="Arial" w:hAnsi="Arial" w:cs="Arial"/>
+              </w:rPr>
+            </w:pPr>
+            <w:r>
+              <w:rPr>
+                <w:rFonts w:ascii="Arial" w:eastAsia="Arial" w:hAnsi="Arial" w:cs="Arial"/>
+              </w:rPr>
+              <w:t>Visualizar información del usuario</w:t>
+            </w:r>
+          </w:p>
+        </w:tc>
+        <w:tc>
+          <w:tcPr>
+            <w:tcW w:w="2583" w:type="dxa"/>
+            <w:tcBorders>
+              <w:top w:val="single" w:sz="4" w:space="0" w:color="000001"/>
+              <w:left w:val="single" w:sz="4" w:space="0" w:color="000001"/>
+              <w:bottom w:val="single" w:sz="4" w:space="0" w:color="000001"/>
+              <w:right w:val="single" w:sz="4" w:space="0" w:color="000001"/>
+            </w:tcBorders>
+            <w:shd w:val="clear" w:color="auto" w:fill="auto"/>
+            <w:tcMar>
+              <w:left w:w="103" w:type="dxa"/>
+            </w:tcMar>
+          </w:tcPr>
+          <w:p>
+            <w:pPr>
+              <w:rPr>
+                <w:rFonts w:ascii="Arial" w:hAnsi="Arial" w:cs="Arial"/>
+              </w:rPr>
+            </w:pPr>
+            <w:r>
+              <w:rPr>
+                <w:rFonts w:ascii="Arial" w:hAnsi="Arial" w:cs="Arial"/>
+              </w:rPr>
+              <w:t>Datos del usuario</w:t>
+            </w:r>
+          </w:p>
+        </w:tc>
+        <w:tc>
+          <w:tcPr>
+            <w:tcW w:w="2583" w:type="dxa"/>
+            <w:tcBorders>
+              <w:top w:val="single" w:sz="4" w:space="0" w:color="000001"/>
+              <w:left w:val="single" w:sz="4" w:space="0" w:color="000001"/>
+              <w:bottom w:val="single" w:sz="4" w:space="0" w:color="000001"/>
+              <w:right w:val="single" w:sz="4" w:space="0" w:color="000001"/>
+            </w:tcBorders>
+            <w:shd w:val="clear" w:color="auto" w:fill="auto"/>
+            <w:tcMar>
+              <w:left w:w="103" w:type="dxa"/>
+            </w:tcMar>
+          </w:tcPr>
+          <w:p>
+            <w:pPr>
+              <w:rPr>
+                <w:rFonts w:ascii="Arial" w:hAnsi="Arial" w:cs="Arial"/>
+              </w:rPr>
+            </w:pPr>
+            <w:r>
+              <w:rPr>
+                <w:rFonts w:ascii="Arial" w:hAnsi="Arial" w:cs="Arial"/>
+              </w:rPr>
+              <w:t>Datos del usuario-visualizados</w:t>
+            </w:r>
+          </w:p>
+        </w:tc>
+      </w:tr>
+      <w:tr>
+        <w:tc>
+          <w:tcPr>
+            <w:tcW w:w="9359" w:type="dxa"/>
+            <w:gridSpan w:val="4"/>
+            <w:tcBorders>
+              <w:top w:val="single" w:sz="4" w:space="0" w:color="000001"/>
+              <w:left w:val="single" w:sz="4" w:space="0" w:color="000001"/>
+              <w:bottom w:val="single" w:sz="4" w:space="0" w:color="000001"/>
+              <w:right w:val="single" w:sz="4" w:space="0" w:color="000001"/>
+            </w:tcBorders>
+            <w:shd w:val="clear" w:color="auto" w:fill="auto"/>
+            <w:tcMar>
+              <w:left w:w="103" w:type="dxa"/>
+            </w:tcMar>
+          </w:tcPr>
+          <w:p>
+            <w:pPr>
+              <w:rPr>
+                <w:rFonts w:ascii="Arial" w:hAnsi="Arial" w:cs="Arial"/>
+              </w:rPr>
+            </w:pPr>
+            <w:r>
+              <w:rPr>
+                <w:rFonts w:ascii="Arial" w:hAnsi="Arial" w:cs="Arial"/>
+                <w:sz w:val="16"/>
+              </w:rPr>
+              <w:t>Editar usuario</w:t>
+            </w:r>
+          </w:p>
+        </w:tc>
+      </w:tr>
+      <w:tr>
+        <w:tc>
+          <w:tcPr>
+            <w:tcW w:w="1434" w:type="dxa"/>
+            <w:tcBorders>
+              <w:top w:val="single" w:sz="4" w:space="0" w:color="000001"/>
+              <w:left w:val="single" w:sz="4" w:space="0" w:color="000001"/>
+              <w:bottom w:val="single" w:sz="4" w:space="0" w:color="000001"/>
+              <w:right w:val="single" w:sz="4" w:space="0" w:color="000001"/>
+            </w:tcBorders>
+            <w:shd w:val="clear" w:color="auto" w:fill="auto"/>
+            <w:tcMar>
+              <w:left w:w="103" w:type="dxa"/>
+            </w:tcMar>
+          </w:tcPr>
+          <w:p>
+            <w:pPr>
+              <w:jc w:val="center"/>
+              <w:rPr>
+                <w:rFonts w:ascii="Arial" w:hAnsi="Arial" w:cs="Arial"/>
+                <w:b/>
+              </w:rPr>
+            </w:pPr>
+            <w:r>
+              <w:rPr>
+                <w:rFonts w:ascii="Arial" w:eastAsia="Arial" w:hAnsi="Arial" w:cs="Arial"/>
+                <w:b/>
+              </w:rPr>
+              <w:t>3.0</w:t>
+            </w:r>
+          </w:p>
+        </w:tc>
+        <w:tc>
+          <w:tcPr>
+            <w:tcW w:w="2759" w:type="dxa"/>
+            <w:tcBorders>
+              <w:top w:val="single" w:sz="4" w:space="0" w:color="000001"/>
+              <w:left w:val="single" w:sz="4" w:space="0" w:color="000001"/>
+              <w:bottom w:val="single" w:sz="4" w:space="0" w:color="000001"/>
+              <w:right w:val="single" w:sz="4" w:space="0" w:color="000001"/>
+            </w:tcBorders>
+            <w:shd w:val="clear" w:color="auto" w:fill="auto"/>
+            <w:tcMar>
+              <w:left w:w="103" w:type="dxa"/>
+            </w:tcMar>
+          </w:tcPr>
+          <w:p>
+            <w:pPr>
+              <w:rPr>
+                <w:rFonts w:ascii="Arial" w:hAnsi="Arial" w:cs="Arial"/>
+              </w:rPr>
+            </w:pPr>
+            <w:r>
+              <w:rPr>
+                <w:rFonts w:ascii="Arial" w:hAnsi="Arial" w:cs="Arial"/>
+              </w:rPr>
+              <w:t>Buscar un usuario determinado en el Excel</w:t>
+            </w:r>
+          </w:p>
+        </w:tc>
+        <w:tc>
+          <w:tcPr>
+            <w:tcW w:w="2583" w:type="dxa"/>
+            <w:tcBorders>
+              <w:top w:val="single" w:sz="4" w:space="0" w:color="000001"/>
+              <w:left w:val="single" w:sz="4" w:space="0" w:color="000001"/>
+              <w:bottom w:val="single" w:sz="4" w:space="0" w:color="000001"/>
+              <w:right w:val="single" w:sz="4" w:space="0" w:color="000001"/>
+            </w:tcBorders>
+            <w:shd w:val="clear" w:color="auto" w:fill="auto"/>
+            <w:tcMar>
+              <w:left w:w="103" w:type="dxa"/>
+            </w:tcMar>
+          </w:tcPr>
+          <w:p>
+            <w:pPr>
+              <w:rPr>
+                <w:rFonts w:ascii="Arial" w:hAnsi="Arial" w:cs="Arial"/>
+              </w:rPr>
+            </w:pPr>
+            <w:r>
+              <w:rPr>
+                <w:rFonts w:ascii="Arial" w:hAnsi="Arial" w:cs="Arial"/>
+              </w:rPr>
+              <w:t>Identificador</w:t>
+            </w:r>
+          </w:p>
+        </w:tc>
+        <w:tc>
+          <w:tcPr>
+            <w:tcW w:w="2583" w:type="dxa"/>
+            <w:tcBorders>
+              <w:top w:val="single" w:sz="4" w:space="0" w:color="000001"/>
+              <w:left w:val="single" w:sz="4" w:space="0" w:color="000001"/>
+              <w:bottom w:val="single" w:sz="4" w:space="0" w:color="000001"/>
+              <w:right w:val="single" w:sz="4" w:space="0" w:color="000001"/>
+            </w:tcBorders>
+            <w:shd w:val="clear" w:color="auto" w:fill="auto"/>
+            <w:tcMar>
+              <w:left w:w="103" w:type="dxa"/>
+            </w:tcMar>
+          </w:tcPr>
+          <w:p>
+            <w:pPr>
+              <w:rPr>
+                <w:rFonts w:ascii="Arial" w:hAnsi="Arial" w:cs="Arial"/>
+              </w:rPr>
+            </w:pPr>
+            <w:r>
+              <w:rPr>
+                <w:rFonts w:ascii="Arial" w:hAnsi="Arial" w:cs="Arial"/>
+              </w:rPr>
+              <w:t>Datos del usuario</w:t>
+            </w:r>
+          </w:p>
+        </w:tc>
+      </w:tr>
+      <w:tr>
+        <w:tc>
+          <w:tcPr>
+            <w:tcW w:w="1434" w:type="dxa"/>
+            <w:tcBorders>
+              <w:top w:val="single" w:sz="4" w:space="0" w:color="000001"/>
+              <w:left w:val="single" w:sz="4" w:space="0" w:color="000001"/>
+              <w:bottom w:val="single" w:sz="4" w:space="0" w:color="000001"/>
+              <w:right w:val="single" w:sz="4" w:space="0" w:color="000001"/>
+            </w:tcBorders>
+            <w:shd w:val="clear" w:color="auto" w:fill="auto"/>
+            <w:tcMar>
+              <w:left w:w="103" w:type="dxa"/>
+            </w:tcMar>
+          </w:tcPr>
+          <w:p>
+            <w:pPr>
+              <w:jc w:val="center"/>
+              <w:rPr>
+                <w:rFonts w:ascii="Arial" w:hAnsi="Arial" w:cs="Arial"/>
+              </w:rPr>
+            </w:pPr>
+            <w:r>
+              <w:rPr>
+                <w:rFonts w:ascii="Arial" w:eastAsia="Arial" w:hAnsi="Arial" w:cs="Arial"/>
+              </w:rPr>
+              <w:t>3.1</w:t>
+            </w:r>
+          </w:p>
+        </w:tc>
+        <w:tc>
+          <w:tcPr>
+            <w:tcW w:w="2759" w:type="dxa"/>
+            <w:tcBorders>
+              <w:top w:val="single" w:sz="4" w:space="0" w:color="000001"/>
+              <w:left w:val="single" w:sz="4" w:space="0" w:color="000001"/>
+              <w:bottom w:val="single" w:sz="4" w:space="0" w:color="000001"/>
+              <w:right w:val="single" w:sz="4" w:space="0" w:color="000001"/>
+            </w:tcBorders>
+            <w:shd w:val="clear" w:color="auto" w:fill="auto"/>
+            <w:tcMar>
+              <w:left w:w="103" w:type="dxa"/>
+            </w:tcMar>
+          </w:tcPr>
+          <w:p>
+            <w:pPr>
+              <w:rPr>
+                <w:rFonts w:ascii="Arial" w:hAnsi="Arial" w:cs="Arial"/>
+              </w:rPr>
+            </w:pPr>
+            <w:r>
+              <w:rPr>
+                <w:rFonts w:ascii="Arial" w:hAnsi="Arial" w:cs="Arial"/>
+              </w:rPr>
+              <w:t>Modificar registro  Excel de usuario</w:t>
+            </w:r>
+          </w:p>
+        </w:tc>
+        <w:tc>
+          <w:tcPr>
+            <w:tcW w:w="2583" w:type="dxa"/>
+            <w:tcBorders>
+              <w:top w:val="single" w:sz="4" w:space="0" w:color="000001"/>
+              <w:left w:val="single" w:sz="4" w:space="0" w:color="000001"/>
+              <w:bottom w:val="single" w:sz="4" w:space="0" w:color="000001"/>
+              <w:right w:val="single" w:sz="4" w:space="0" w:color="000001"/>
+            </w:tcBorders>
+            <w:shd w:val="clear" w:color="auto" w:fill="auto"/>
+            <w:tcMar>
+              <w:left w:w="103" w:type="dxa"/>
+            </w:tcMar>
+          </w:tcPr>
+          <w:p>
+            <w:pPr>
+              <w:rPr>
+                <w:rFonts w:ascii="Arial" w:hAnsi="Arial" w:cs="Arial"/>
+              </w:rPr>
+            </w:pPr>
+            <w:r>
+              <w:rPr>
+                <w:rFonts w:ascii="Arial" w:hAnsi="Arial" w:cs="Arial"/>
+              </w:rPr>
+              <w:t>Datos del usuario</w:t>
+            </w:r>
+            <w:r>
+              <w:rPr>
+                <w:rFonts w:ascii="Arial" w:hAnsi="Arial" w:cs="Arial"/>
+              </w:rPr>
+              <w:t>-nuevos</w:t>
+            </w:r>
+          </w:p>
+        </w:tc>
+        <w:tc>
+          <w:tcPr>
+            <w:tcW w:w="2583" w:type="dxa"/>
+            <w:tcBorders>
+              <w:top w:val="single" w:sz="4" w:space="0" w:color="000001"/>
+              <w:left w:val="single" w:sz="4" w:space="0" w:color="000001"/>
+              <w:bottom w:val="single" w:sz="4" w:space="0" w:color="000001"/>
+              <w:right w:val="single" w:sz="4" w:space="0" w:color="000001"/>
+            </w:tcBorders>
+            <w:shd w:val="clear" w:color="auto" w:fill="auto"/>
+            <w:tcMar>
+              <w:left w:w="103" w:type="dxa"/>
+            </w:tcMar>
+          </w:tcPr>
+          <w:p>
+            <w:pPr>
+              <w:rPr>
+                <w:rFonts w:ascii="Arial" w:hAnsi="Arial" w:cs="Arial"/>
+              </w:rPr>
+            </w:pPr>
+            <w:r>
+              <w:rPr>
+                <w:rFonts w:ascii="Arial" w:hAnsi="Arial" w:cs="Arial"/>
+              </w:rPr>
+              <w:t>Datos del usuario-modificados</w:t>
+            </w:r>
+          </w:p>
+        </w:tc>
+      </w:tr>
+      <w:tr>
+        <w:tc>
+          <w:tcPr>
+            <w:tcW w:w="9359" w:type="dxa"/>
+            <w:gridSpan w:val="4"/>
+            <w:tcBorders>
+              <w:top w:val="single" w:sz="4" w:space="0" w:color="000001"/>
+              <w:left w:val="single" w:sz="4" w:space="0" w:color="000001"/>
+              <w:bottom w:val="single" w:sz="4" w:space="0" w:color="000001"/>
+              <w:right w:val="single" w:sz="4" w:space="0" w:color="000001"/>
+            </w:tcBorders>
+            <w:shd w:val="clear" w:color="auto" w:fill="auto"/>
+            <w:tcMar>
+              <w:left w:w="103" w:type="dxa"/>
+            </w:tcMar>
+          </w:tcPr>
+          <w:p>
+            <w:pPr>
+              <w:pStyle w:val="Sinespaciado"/>
+              <w:rPr>
+                <w:rFonts w:ascii="Arial" w:hAnsi="Arial" w:cs="Arial"/>
+              </w:rPr>
+            </w:pPr>
+            <w:r>
+              <w:rPr>
+                <w:rFonts w:ascii="Arial" w:hAnsi="Arial" w:cs="Arial"/>
+                <w:sz w:val="16"/>
+              </w:rPr>
+              <w:t>Eliminar usuario</w:t>
+            </w:r>
+          </w:p>
+        </w:tc>
+      </w:tr>
+      <w:tr>
+        <w:tc>
+          <w:tcPr>
+            <w:tcW w:w="1434" w:type="dxa"/>
+            <w:tcBorders>
+              <w:top w:val="single" w:sz="4" w:space="0" w:color="000001"/>
+              <w:left w:val="single" w:sz="4" w:space="0" w:color="000001"/>
+              <w:bottom w:val="single" w:sz="4" w:space="0" w:color="000001"/>
+              <w:right w:val="single" w:sz="4" w:space="0" w:color="000001"/>
+            </w:tcBorders>
+            <w:shd w:val="clear" w:color="auto" w:fill="auto"/>
+            <w:tcMar>
+              <w:left w:w="103" w:type="dxa"/>
+            </w:tcMar>
+          </w:tcPr>
+          <w:p>
+            <w:pPr>
+              <w:jc w:val="center"/>
+              <w:rPr>
+                <w:rFonts w:ascii="Arial" w:hAnsi="Arial" w:cs="Arial"/>
+                <w:b/>
+              </w:rPr>
+            </w:pPr>
+            <w:r>
+              <w:rPr>
+                <w:rFonts w:ascii="Arial" w:eastAsia="Arial" w:hAnsi="Arial" w:cs="Arial"/>
+                <w:b/>
+              </w:rPr>
+              <w:t>4.0</w:t>
+            </w:r>
+          </w:p>
+        </w:tc>
+        <w:tc>
+          <w:tcPr>
+            <w:tcW w:w="2759" w:type="dxa"/>
+            <w:tcBorders>
+              <w:top w:val="single" w:sz="4" w:space="0" w:color="000001"/>
+              <w:left w:val="single" w:sz="4" w:space="0" w:color="000001"/>
+              <w:bottom w:val="single" w:sz="4" w:space="0" w:color="000001"/>
+              <w:right w:val="single" w:sz="4" w:space="0" w:color="000001"/>
+            </w:tcBorders>
+            <w:shd w:val="clear" w:color="auto" w:fill="auto"/>
+            <w:tcMar>
+              <w:left w:w="103" w:type="dxa"/>
+            </w:tcMar>
+          </w:tcPr>
+          <w:p>
+            <w:pPr>
+              <w:rPr>
+                <w:rFonts w:ascii="Arial" w:hAnsi="Arial" w:cs="Arial"/>
+              </w:rPr>
+            </w:pPr>
+            <w:r>
+              <w:rPr>
+                <w:rFonts w:ascii="Arial" w:hAnsi="Arial" w:cs="Arial"/>
+              </w:rPr>
+              <w:t>Buscar un usuario  determinado en el Excel</w:t>
+            </w:r>
+          </w:p>
+        </w:tc>
+        <w:tc>
+          <w:tcPr>
+            <w:tcW w:w="2583" w:type="dxa"/>
+            <w:tcBorders>
+              <w:top w:val="single" w:sz="4" w:space="0" w:color="000001"/>
+              <w:left w:val="single" w:sz="4" w:space="0" w:color="000001"/>
+              <w:bottom w:val="single" w:sz="4" w:space="0" w:color="000001"/>
+              <w:right w:val="single" w:sz="4" w:space="0" w:color="000001"/>
+            </w:tcBorders>
+            <w:shd w:val="clear" w:color="auto" w:fill="auto"/>
+            <w:tcMar>
+              <w:left w:w="103" w:type="dxa"/>
+            </w:tcMar>
+          </w:tcPr>
+          <w:p>
+            <w:pPr>
+              <w:rPr>
+                <w:rFonts w:ascii="Arial" w:hAnsi="Arial" w:cs="Arial"/>
+              </w:rPr>
+            </w:pPr>
+            <w:r>
+              <w:rPr>
+                <w:rFonts w:ascii="Arial" w:hAnsi="Arial" w:cs="Arial"/>
+              </w:rPr>
+              <w:t>Identificador</w:t>
+            </w:r>
+          </w:p>
+        </w:tc>
+        <w:tc>
+          <w:tcPr>
+            <w:tcW w:w="2583" w:type="dxa"/>
+            <w:tcBorders>
+              <w:top w:val="single" w:sz="4" w:space="0" w:color="000001"/>
+              <w:left w:val="single" w:sz="4" w:space="0" w:color="000001"/>
+              <w:bottom w:val="single" w:sz="4" w:space="0" w:color="000001"/>
+              <w:right w:val="single" w:sz="4" w:space="0" w:color="000001"/>
+            </w:tcBorders>
+            <w:shd w:val="clear" w:color="auto" w:fill="auto"/>
+            <w:tcMar>
+              <w:left w:w="103" w:type="dxa"/>
+            </w:tcMar>
+          </w:tcPr>
+          <w:p>
+            <w:pPr>
+              <w:rPr>
+                <w:rFonts w:ascii="Arial" w:hAnsi="Arial" w:cs="Arial"/>
+              </w:rPr>
+            </w:pPr>
+            <w:r>
+              <w:rPr>
+                <w:rFonts w:ascii="Arial" w:hAnsi="Arial" w:cs="Arial"/>
+              </w:rPr>
+              <w:t>Datos del usuario</w:t>
+            </w:r>
+          </w:p>
+        </w:tc>
+      </w:tr>
+      <w:tr>
+        <w:tc>
+          <w:tcPr>
+            <w:tcW w:w="1434" w:type="dxa"/>
+            <w:tcBorders>
+              <w:top w:val="single" w:sz="4" w:space="0" w:color="000001"/>
+              <w:left w:val="single" w:sz="4" w:space="0" w:color="000001"/>
+              <w:bottom w:val="single" w:sz="4" w:space="0" w:color="000001"/>
+              <w:right w:val="single" w:sz="4" w:space="0" w:color="000001"/>
+            </w:tcBorders>
+            <w:shd w:val="clear" w:color="auto" w:fill="auto"/>
+            <w:tcMar>
+              <w:left w:w="103" w:type="dxa"/>
+            </w:tcMar>
+          </w:tcPr>
+          <w:p>
+            <w:pPr>
+              <w:jc w:val="center"/>
+              <w:rPr>
+                <w:rFonts w:ascii="Arial" w:hAnsi="Arial" w:cs="Arial"/>
+              </w:rPr>
+            </w:pPr>
+            <w:r>
+              <w:rPr>
+                <w:rFonts w:ascii="Arial" w:eastAsia="Arial" w:hAnsi="Arial" w:cs="Arial"/>
+              </w:rPr>
+              <w:t>4.1</w:t>
+            </w:r>
+          </w:p>
+        </w:tc>
+        <w:tc>
+          <w:tcPr>
+            <w:tcW w:w="2759" w:type="dxa"/>
+            <w:tcBorders>
+              <w:top w:val="single" w:sz="4" w:space="0" w:color="000001"/>
+              <w:left w:val="single" w:sz="4" w:space="0" w:color="000001"/>
+              <w:bottom w:val="single" w:sz="4" w:space="0" w:color="000001"/>
+              <w:right w:val="single" w:sz="4" w:space="0" w:color="000001"/>
+            </w:tcBorders>
+            <w:shd w:val="clear" w:color="auto" w:fill="auto"/>
+            <w:tcMar>
+              <w:left w:w="103" w:type="dxa"/>
+            </w:tcMar>
+          </w:tcPr>
+          <w:p>
+            <w:pPr>
+              <w:rPr>
+                <w:rFonts w:ascii="Arial" w:hAnsi="Arial" w:cs="Arial"/>
+              </w:rPr>
+            </w:pPr>
+            <w:r>
+              <w:rPr>
+                <w:rFonts w:ascii="Arial" w:hAnsi="Arial" w:cs="Arial"/>
+              </w:rPr>
+              <w:t>Eliminar usuario</w:t>
+            </w:r>
+          </w:p>
+        </w:tc>
+        <w:tc>
+          <w:tcPr>
+            <w:tcW w:w="2583" w:type="dxa"/>
+            <w:tcBorders>
+              <w:top w:val="single" w:sz="4" w:space="0" w:color="000001"/>
+              <w:left w:val="single" w:sz="4" w:space="0" w:color="000001"/>
+              <w:bottom w:val="single" w:sz="4" w:space="0" w:color="000001"/>
+              <w:right w:val="single" w:sz="4" w:space="0" w:color="000001"/>
+            </w:tcBorders>
+            <w:shd w:val="clear" w:color="auto" w:fill="auto"/>
+            <w:tcMar>
+              <w:left w:w="103" w:type="dxa"/>
+            </w:tcMar>
+          </w:tcPr>
+          <w:p>
+            <w:pPr>
+              <w:rPr>
+                <w:rFonts w:ascii="Arial" w:hAnsi="Arial" w:cs="Arial"/>
+              </w:rPr>
+            </w:pPr>
+            <w:r>
+              <w:rPr>
+                <w:rFonts w:ascii="Arial" w:hAnsi="Arial" w:cs="Arial"/>
+              </w:rPr>
+              <w:t>Acción</w:t>
+            </w:r>
+            <w:r>
+              <w:rPr>
+                <w:rFonts w:ascii="Arial" w:hAnsi="Arial" w:cs="Arial"/>
+              </w:rPr>
+              <w:t xml:space="preserve"> de eliminar</w:t>
+            </w:r>
+          </w:p>
+        </w:tc>
+        <w:tc>
+          <w:tcPr>
+            <w:tcW w:w="2583" w:type="dxa"/>
+            <w:tcBorders>
+              <w:top w:val="single" w:sz="4" w:space="0" w:color="000001"/>
+              <w:left w:val="single" w:sz="4" w:space="0" w:color="000001"/>
+              <w:bottom w:val="single" w:sz="4" w:space="0" w:color="000001"/>
+              <w:right w:val="single" w:sz="4" w:space="0" w:color="000001"/>
+            </w:tcBorders>
+            <w:shd w:val="clear" w:color="auto" w:fill="auto"/>
+            <w:tcMar>
+              <w:left w:w="103" w:type="dxa"/>
+            </w:tcMar>
+          </w:tcPr>
+          <w:p>
+            <w:pPr>
+              <w:rPr>
+                <w:rFonts w:ascii="Arial" w:hAnsi="Arial" w:cs="Arial"/>
+              </w:rPr>
+            </w:pPr>
+            <w:r>
+              <w:rPr>
+                <w:rFonts w:ascii="Arial" w:hAnsi="Arial" w:cs="Arial"/>
+              </w:rPr>
+              <w:t xml:space="preserve">Datos del </w:t>
+            </w:r>
+            <w:r>
+              <w:rPr>
+                <w:rFonts w:ascii="Arial" w:hAnsi="Arial" w:cs="Arial"/>
+              </w:rPr>
+              <w:t>usuario-eliminados</w:t>
+            </w:r>
+          </w:p>
+        </w:tc>
+      </w:tr>
+    </w:tbl>
+    <w:p>
+      <w:pPr>
+        <w:tabs>
+          <w:tab w:val="left" w:pos="6240"/>
+        </w:tabs>
+        <w:jc w:val="both"/>
+      </w:pPr>
+    </w:p>
+    <w:p>
+      <w:pPr>
+        <w:rPr>
+          <w:rFonts w:ascii="Arial" w:eastAsia="Arial" w:hAnsi="Arial" w:cs="Arial"/>
+          <w:b/>
+        </w:rPr>
+      </w:pPr>
+      <w:r>
+        <w:br w:type="page"/>
+      </w:r>
+    </w:p>
+    <w:p>
+      <w:pPr>
+        <w:pStyle w:val="Prrafodelista"/>
+        <w:numPr>
+          <w:ilvl w:val="1"/>
+          <w:numId w:val="1"/>
+        </w:numPr>
+        <w:spacing w:before="120" w:after="60"/>
+        <w:jc w:val="both"/>
+        <w:outlineLvl w:val="1"/>
+      </w:pPr>
+      <w:bookmarkStart w:id="19" w:name="_Toc511493833"/>
+      <w:r>
+        <w:rPr>
+          <w:rFonts w:ascii="Arial" w:eastAsia="Arial" w:hAnsi="Arial" w:cs="Arial"/>
+          <w:b/>
+        </w:rPr>
+        <w:lastRenderedPageBreak/>
+        <w:t>Diagrama del Proceso</w:t>
+      </w:r>
+      <w:bookmarkEnd w:id="19"/>
+    </w:p>
+    <w:p>
+      <w:pPr>
+        <w:spacing w:before="120" w:after="60"/>
+        <w:ind w:left="720"/>
+        <w:jc w:val="both"/>
+      </w:pPr>
+    </w:p>
+    <w:p>
+      <w:pPr>
+        <w:spacing w:before="120" w:after="60"/>
+        <w:jc w:val="center"/>
+      </w:pPr>
+      <w:r>
+        <w:rPr>
+          <w:noProof/>
+        </w:rPr>
+        <w:drawing>
+          <wp:inline distT="0" distB="6350" distL="0" distR="0">
+            <wp:extent cx="5943600" cy="3708400"/>
+            <wp:effectExtent l="0" t="0" r="0" b="0"/>
+            <wp:docPr id="7" name="Imagen 72"/>
+            <wp:cNvGraphicFramePr>
+              <a:graphicFrameLocks xmlns:a="http://schemas.openxmlformats.org/drawingml/2006/main" noChangeAspect="1"/>
+            </wp:cNvGraphicFramePr>
+            <a:graphic xmlns:a="http://schemas.openxmlformats.org/drawingml/2006/main">
+              <a:graphicData uri="http://schemas.openxmlformats.org/drawingml/2006/picture">
+                <pic:pic xmlns:pic="http://schemas.openxmlformats.org/drawingml/2006/picture">
+                  <pic:nvPicPr>
+                    <pic:cNvPr id="7" name="Imagen 72"/>
+                    <pic:cNvPicPr>
+                      <a:picLocks noChangeAspect="1" noChangeArrowheads="1"/>
+                    </pic:cNvPicPr>
+                  </pic:nvPicPr>
+                  <pic:blipFill>
+                    <a:blip r:embed="rId23"/>
+                    <a:srcRect b="14278"/>
+                    <a:stretch>
+                      <a:fillRect/>
+                    </a:stretch>
+                  </pic:blipFill>
+                  <pic:spPr bwMode="auto">
+                    <a:xfrm>
+                      <a:off x="0" y="0"/>
+                      <a:ext cx="5943600" cy="3708400"/>
+                    </a:xfrm>
+                    <a:prstGeom prst="rect">
+                      <a:avLst/>
+                    </a:prstGeom>
+                  </pic:spPr>
+                </pic:pic>
+              </a:graphicData>
+            </a:graphic>
+          </wp:inline>
+        </w:drawing>
+      </w:r>
+    </w:p>
+    <w:p>
+      <w:pPr>
+        <w:spacing w:before="120" w:after="60"/>
+        <w:ind w:left="720"/>
+        <w:jc w:val="both"/>
+        <w:sectPr>
+          <w:headerReference w:type="default" r:id="rId24"/>
+          <w:footerReference w:type="default" r:id="rId25"/>
+          <w:pgSz w:w="12240" w:h="15840"/>
+          <w:pgMar w:top="854" w:right="1440" w:bottom="1440" w:left="1440" w:header="720" w:footer="0" w:gutter="0"/>
+          <w:cols w:space="720"/>
+          <w:formProt w:val="0"/>
+          <w:docGrid w:linePitch="240" w:charSpace="2047"/>
+        </w:sectPr>
+      </w:pPr>
+    </w:p>
+    <w:p>
+      <w:pPr>
+        <w:pStyle w:val="Prrafodelista"/>
+        <w:numPr>
+          <w:ilvl w:val="1"/>
+          <w:numId w:val="1"/>
+        </w:numPr>
+        <w:spacing w:before="120" w:after="60"/>
+        <w:jc w:val="both"/>
+        <w:outlineLvl w:val="1"/>
+      </w:pPr>
+      <w:bookmarkStart w:id="20" w:name="_Toc511493834"/>
+      <w:r>
+        <w:rPr>
+          <w:rFonts w:ascii="Arial" w:eastAsia="Arial" w:hAnsi="Arial" w:cs="Arial"/>
+          <w:b/>
+        </w:rPr>
+        <w:lastRenderedPageBreak/>
+        <w:t>Descripción de Actividades</w:t>
+      </w:r>
+      <w:bookmarkEnd w:id="20"/>
+    </w:p>
+    <w:p>
+      <w:pPr>
+        <w:spacing w:before="120" w:after="60"/>
+        <w:ind w:left="720"/>
+        <w:jc w:val="both"/>
+      </w:pPr>
+    </w:p>
+    <w:p>
+      <w:r>
+        <w:rPr>
+          <w:rFonts w:ascii="Arial" w:eastAsia="Arial" w:hAnsi="Arial" w:cs="Arial"/>
+        </w:rPr>
+        <w:t>A continuación, se procederá a describir las actividades, el rol que realiza la cada una de ellas y el tipo a la que pertenecen.</w:t>
+      </w:r>
+    </w:p>
+    <w:p/>
+    <w:tbl>
+      <w:tblPr>
+        <w:tblW w:w="5000" w:type="pct"/>
+        <w:tblBorders>
+          <w:top w:val="single" w:sz="4" w:space="0" w:color="00000A"/>
+          <w:left w:val="single" w:sz="4" w:space="0" w:color="00000A"/>
+          <w:bottom w:val="single" w:sz="4" w:space="0" w:color="00000A"/>
+          <w:right w:val="single" w:sz="4" w:space="0" w:color="00000A"/>
+          <w:insideH w:val="single" w:sz="4" w:space="0" w:color="00000A"/>
+          <w:insideV w:val="single" w:sz="4" w:space="0" w:color="00000A"/>
+        </w:tblBorders>
+        <w:tblCellMar>
+          <w:top w:w="100" w:type="dxa"/>
+          <w:left w:w="103" w:type="dxa"/>
+          <w:bottom w:w="100" w:type="dxa"/>
+        </w:tblCellMar>
+        <w:tblLook w:val="0600" w:firstRow="0" w:lastRow="0" w:firstColumn="0" w:lastColumn="0" w:noHBand="1" w:noVBand="1"/>
+      </w:tblPr>
+      <w:tblGrid>
+        <w:gridCol w:w="561"/>
+        <w:gridCol w:w="2309"/>
+        <w:gridCol w:w="3636"/>
+        <w:gridCol w:w="1608"/>
+        <w:gridCol w:w="1236"/>
+      </w:tblGrid>
+      <w:tr>
+        <w:trPr>
+          <w:trHeight w:val="420"/>
+        </w:trPr>
+        <w:tc>
+          <w:tcPr>
+            <w:tcW w:w="679" w:type="dxa"/>
+            <w:tcBorders>
+              <w:top w:val="single" w:sz="4" w:space="0" w:color="00000A"/>
+              <w:left w:val="single" w:sz="4" w:space="0" w:color="00000A"/>
+              <w:bottom w:val="single" w:sz="4" w:space="0" w:color="00000A"/>
+              <w:right w:val="single" w:sz="4" w:space="0" w:color="00000A"/>
+            </w:tcBorders>
+            <w:shd w:val="clear" w:color="auto" w:fill="FFFFFF"/>
+            <w:tcMar>
+              <w:left w:w="103" w:type="dxa"/>
+            </w:tcMar>
+          </w:tcPr>
+          <w:p>
+            <w:pPr>
+              <w:jc w:val="center"/>
+              <w:rPr>
+                <w:rFonts w:ascii="Arial" w:hAnsi="Arial" w:cs="Arial"/>
+              </w:rPr>
+            </w:pPr>
+            <w:r>
+              <w:rPr>
+                <w:rFonts w:ascii="Arial" w:eastAsia="Arial" w:hAnsi="Arial" w:cs="Arial"/>
+                <w:b/>
+              </w:rPr>
+              <w:t>ID</w:t>
+            </w:r>
+          </w:p>
+        </w:tc>
+        <w:tc>
+          <w:tcPr>
+            <w:tcW w:w="3221" w:type="dxa"/>
+            <w:tcBorders>
+              <w:top w:val="single" w:sz="4" w:space="0" w:color="00000A"/>
+              <w:left w:val="single" w:sz="4" w:space="0" w:color="00000A"/>
+              <w:bottom w:val="single" w:sz="4" w:space="0" w:color="00000A"/>
+              <w:right w:val="single" w:sz="4" w:space="0" w:color="00000A"/>
+            </w:tcBorders>
+            <w:shd w:val="clear" w:color="auto" w:fill="FFFFFF"/>
+            <w:tcMar>
+              <w:left w:w="103" w:type="dxa"/>
+            </w:tcMar>
+          </w:tcPr>
+          <w:p>
+            <w:pPr>
+              <w:jc w:val="center"/>
+              <w:rPr>
+                <w:rFonts w:ascii="Arial" w:hAnsi="Arial" w:cs="Arial"/>
+              </w:rPr>
+            </w:pPr>
+            <w:r>
+              <w:rPr>
+                <w:rFonts w:ascii="Arial" w:eastAsia="Arial" w:hAnsi="Arial" w:cs="Arial"/>
+                <w:b/>
+              </w:rPr>
+              <w:t>Actividad</w:t>
+            </w:r>
+          </w:p>
+        </w:tc>
+        <w:tc>
+          <w:tcPr>
+            <w:tcW w:w="5746" w:type="dxa"/>
+            <w:tcBorders>
+              <w:top w:val="single" w:sz="4" w:space="0" w:color="00000A"/>
+              <w:left w:val="single" w:sz="4" w:space="0" w:color="00000A"/>
+              <w:bottom w:val="single" w:sz="4" w:space="0" w:color="00000A"/>
+              <w:right w:val="single" w:sz="4" w:space="0" w:color="00000A"/>
+            </w:tcBorders>
+            <w:shd w:val="clear" w:color="auto" w:fill="FFFFFF"/>
+            <w:tcMar>
+              <w:left w:w="103" w:type="dxa"/>
+            </w:tcMar>
+          </w:tcPr>
+          <w:p>
+            <w:pPr>
+              <w:jc w:val="center"/>
+              <w:rPr>
+                <w:rFonts w:ascii="Arial" w:hAnsi="Arial" w:cs="Arial"/>
+              </w:rPr>
+            </w:pPr>
+            <w:r>
+              <w:rPr>
+                <w:rFonts w:ascii="Arial" w:eastAsia="Arial" w:hAnsi="Arial" w:cs="Arial"/>
+                <w:b/>
+              </w:rPr>
+              <w:t xml:space="preserve">Descripción </w:t>
+            </w:r>
+          </w:p>
+        </w:tc>
+        <w:tc>
+          <w:tcPr>
+            <w:tcW w:w="2261" w:type="dxa"/>
+            <w:tcBorders>
+              <w:top w:val="single" w:sz="4" w:space="0" w:color="00000A"/>
+              <w:left w:val="single" w:sz="4" w:space="0" w:color="00000A"/>
+              <w:bottom w:val="single" w:sz="4" w:space="0" w:color="00000A"/>
+              <w:right w:val="single" w:sz="4" w:space="0" w:color="00000A"/>
+            </w:tcBorders>
+            <w:shd w:val="clear" w:color="auto" w:fill="FFFFFF"/>
+            <w:tcMar>
+              <w:left w:w="103" w:type="dxa"/>
+            </w:tcMar>
+          </w:tcPr>
+          <w:p>
+            <w:pPr>
+              <w:jc w:val="center"/>
+              <w:rPr>
+                <w:rFonts w:ascii="Arial" w:hAnsi="Arial" w:cs="Arial"/>
+              </w:rPr>
+            </w:pPr>
+            <w:r>
+              <w:rPr>
+                <w:rFonts w:ascii="Arial" w:eastAsia="Arial" w:hAnsi="Arial" w:cs="Arial"/>
+                <w:b/>
+              </w:rPr>
+              <w:t>Rol</w:t>
+            </w:r>
+          </w:p>
+        </w:tc>
+        <w:tc>
+          <w:tcPr>
+            <w:tcW w:w="1637" w:type="dxa"/>
+            <w:tcBorders>
+              <w:top w:val="single" w:sz="4" w:space="0" w:color="00000A"/>
+              <w:left w:val="single" w:sz="4" w:space="0" w:color="00000A"/>
+              <w:bottom w:val="single" w:sz="4" w:space="0" w:color="00000A"/>
+              <w:right w:val="single" w:sz="4" w:space="0" w:color="00000A"/>
+            </w:tcBorders>
+            <w:shd w:val="clear" w:color="auto" w:fill="FFFFFF"/>
+            <w:tcMar>
+              <w:left w:w="103" w:type="dxa"/>
+            </w:tcMar>
+          </w:tcPr>
+          <w:p>
+            <w:pPr>
+              <w:jc w:val="center"/>
+              <w:rPr>
+                <w:rFonts w:ascii="Arial" w:hAnsi="Arial" w:cs="Arial"/>
+              </w:rPr>
+            </w:pPr>
+            <w:r>
+              <w:rPr>
+                <w:rFonts w:ascii="Arial" w:eastAsia="Arial" w:hAnsi="Arial" w:cs="Arial"/>
+                <w:b/>
+              </w:rPr>
+              <w:t>Tipo</w:t>
+            </w:r>
+          </w:p>
+        </w:tc>
+      </w:tr>
+      <w:tr>
+        <w:trPr>
+          <w:trHeight w:val="46"/>
+        </w:trPr>
+        <w:tc>
+          <w:tcPr>
+            <w:tcW w:w="13544" w:type="dxa"/>
+            <w:gridSpan w:val="5"/>
+            <w:tcBorders>
+              <w:top w:val="single" w:sz="4" w:space="0" w:color="00000A"/>
+              <w:left w:val="single" w:sz="4" w:space="0" w:color="00000A"/>
+              <w:bottom w:val="single" w:sz="4" w:space="0" w:color="00000A"/>
+              <w:right w:val="single" w:sz="4" w:space="0" w:color="00000A"/>
+            </w:tcBorders>
+            <w:shd w:val="clear" w:color="auto" w:fill="FFFFFF"/>
+            <w:tcMar>
+              <w:left w:w="103" w:type="dxa"/>
+            </w:tcMar>
+          </w:tcPr>
+          <w:p>
+            <w:pPr>
+              <w:pStyle w:val="Sinespaciado"/>
+              <w:rPr>
+                <w:rFonts w:ascii="Arial" w:hAnsi="Arial" w:cs="Arial"/>
+                <w:sz w:val="16"/>
+              </w:rPr>
+            </w:pPr>
+            <w:r>
+              <w:rPr>
+                <w:rFonts w:ascii="Arial" w:hAnsi="Arial" w:cs="Arial"/>
+                <w:sz w:val="16"/>
+              </w:rPr>
+              <w:t>Registrar Usuario</w:t>
+            </w:r>
+          </w:p>
+        </w:tc>
+      </w:tr>
+      <w:tr>
+        <w:trPr>
+          <w:trHeight w:val="428"/>
+        </w:trPr>
+        <w:tc>
+          <w:tcPr>
+            <w:tcW w:w="679" w:type="dxa"/>
+            <w:tcBorders>
+              <w:top w:val="single" w:sz="4" w:space="0" w:color="00000A"/>
+              <w:left w:val="single" w:sz="4" w:space="0" w:color="00000A"/>
+              <w:bottom w:val="single" w:sz="4" w:space="0" w:color="00000A"/>
+              <w:right w:val="single" w:sz="4" w:space="0" w:color="00000A"/>
+            </w:tcBorders>
+            <w:shd w:val="clear" w:color="auto" w:fill="FFFFFF"/>
+            <w:tcMar>
+              <w:left w:w="103" w:type="dxa"/>
+            </w:tcMar>
+          </w:tcPr>
+          <w:p>
+            <w:pPr>
+              <w:pStyle w:val="Sinespaciado"/>
+              <w:rPr>
+                <w:rFonts w:ascii="Arial" w:hAnsi="Arial" w:cs="Arial"/>
+                <w:b/>
+                <w:sz w:val="16"/>
+                <w:szCs w:val="16"/>
+              </w:rPr>
+            </w:pPr>
+            <w:r>
+              <w:rPr>
+                <w:rFonts w:ascii="Arial" w:eastAsia="Arial" w:hAnsi="Arial" w:cs="Arial"/>
+                <w:b/>
+                <w:sz w:val="16"/>
+                <w:szCs w:val="16"/>
+              </w:rPr>
+              <w:t>1.0</w:t>
+            </w:r>
+          </w:p>
+        </w:tc>
+        <w:tc>
+          <w:tcPr>
+            <w:tcW w:w="3221" w:type="dxa"/>
+            <w:tcBorders>
+              <w:top w:val="single" w:sz="4" w:space="0" w:color="00000A"/>
+              <w:left w:val="single" w:sz="4" w:space="0" w:color="00000A"/>
+              <w:bottom w:val="single" w:sz="4" w:space="0" w:color="00000A"/>
+              <w:right w:val="single" w:sz="4" w:space="0" w:color="00000A"/>
+            </w:tcBorders>
+            <w:shd w:val="clear" w:color="auto" w:fill="FFFFFF"/>
+            <w:tcMar>
+              <w:left w:w="103" w:type="dxa"/>
+            </w:tcMar>
+          </w:tcPr>
+          <w:p>
+            <w:pPr>
+              <w:pStyle w:val="Sinespaciado"/>
+              <w:rPr>
+                <w:rFonts w:ascii="Arial" w:hAnsi="Arial" w:cs="Arial"/>
+              </w:rPr>
+            </w:pPr>
+            <w:r>
+              <w:rPr>
+                <w:rFonts w:ascii="Arial" w:hAnsi="Arial" w:cs="Arial"/>
+              </w:rPr>
+              <w:t>Registrar datos de un nuevo usuario de los ambientes de la empresa en un Excel</w:t>
+            </w:r>
+          </w:p>
+        </w:tc>
+        <w:tc>
+          <w:tcPr>
+            <w:tcW w:w="5746" w:type="dxa"/>
+            <w:tcBorders>
+              <w:top w:val="single" w:sz="4" w:space="0" w:color="00000A"/>
+              <w:left w:val="single" w:sz="4" w:space="0" w:color="00000A"/>
+              <w:bottom w:val="single" w:sz="4" w:space="0" w:color="00000A"/>
+              <w:right w:val="single" w:sz="4" w:space="0" w:color="00000A"/>
+            </w:tcBorders>
+            <w:shd w:val="clear" w:color="auto" w:fill="FFFFFF"/>
+            <w:tcMar>
+              <w:left w:w="103" w:type="dxa"/>
+            </w:tcMar>
+          </w:tcPr>
+          <w:p>
+            <w:pPr>
+              <w:pStyle w:val="Sinespaciado"/>
+              <w:rPr>
+                <w:rFonts w:ascii="Arial" w:hAnsi="Arial" w:cs="Arial"/>
+                <w:sz w:val="18"/>
+              </w:rPr>
+            </w:pPr>
+            <w:r>
+              <w:rPr>
+                <w:rFonts w:ascii="Arial" w:hAnsi="Arial" w:cs="Arial"/>
+                <w:sz w:val="18"/>
+              </w:rPr>
+              <w:t xml:space="preserve">El jefe de personal registra los datos </w:t>
+            </w:r>
+            <w:r>
+              <w:rPr>
+                <w:rFonts w:ascii="Arial" w:hAnsi="Arial" w:cs="Arial"/>
+                <w:sz w:val="18"/>
+              </w:rPr>
+              <w:t xml:space="preserve">de su personal que será </w:t>
+            </w:r>
+            <w:r>
+              <w:rPr>
+                <w:rFonts w:ascii="Arial" w:hAnsi="Arial" w:cs="Arial"/>
+                <w:sz w:val="18"/>
+              </w:rPr>
+              <w:t>autorizado</w:t>
+            </w:r>
+            <w:r>
+              <w:rPr>
+                <w:rFonts w:ascii="Arial" w:hAnsi="Arial" w:cs="Arial"/>
+                <w:sz w:val="18"/>
+              </w:rPr>
+              <w:t xml:space="preserve"> para </w:t>
+            </w:r>
+            <w:r>
+              <w:rPr>
+                <w:rFonts w:ascii="Arial" w:hAnsi="Arial" w:cs="Arial"/>
+                <w:sz w:val="18"/>
+              </w:rPr>
+              <w:t>el uso</w:t>
+            </w:r>
+            <w:r>
+              <w:rPr>
+                <w:rFonts w:ascii="Arial" w:hAnsi="Arial" w:cs="Arial"/>
+                <w:sz w:val="18"/>
+              </w:rPr>
+              <w:t xml:space="preserve"> los ambientes</w:t>
+            </w:r>
+            <w:r>
+              <w:rPr>
+                <w:rFonts w:ascii="Arial" w:hAnsi="Arial" w:cs="Arial"/>
+                <w:sz w:val="18"/>
+              </w:rPr>
+              <w:t>. El registro se realiza usando un archivo Excel</w:t>
+            </w:r>
+            <w:r>
+              <w:rPr>
+                <w:rFonts w:ascii="Arial" w:hAnsi="Arial" w:cs="Arial"/>
+                <w:sz w:val="18"/>
+              </w:rPr>
+              <w:t xml:space="preserve"> y se genera un identificador (número del usuario).</w:t>
+            </w:r>
+          </w:p>
+        </w:tc>
+        <w:tc>
+          <w:tcPr>
+            <w:tcW w:w="2261" w:type="dxa"/>
+            <w:tcBorders>
+              <w:top w:val="single" w:sz="4" w:space="0" w:color="00000A"/>
+              <w:left w:val="single" w:sz="4" w:space="0" w:color="00000A"/>
+              <w:bottom w:val="single" w:sz="4" w:space="0" w:color="00000A"/>
+              <w:right w:val="single" w:sz="4" w:space="0" w:color="00000A"/>
+            </w:tcBorders>
+            <w:shd w:val="clear" w:color="auto" w:fill="FFFFFF"/>
+            <w:tcMar>
+              <w:left w:w="103" w:type="dxa"/>
+            </w:tcMar>
+          </w:tcPr>
+          <w:p>
+            <w:pPr>
+              <w:pStyle w:val="Sinespaciado"/>
+              <w:jc w:val="center"/>
+              <w:rPr>
+                <w:rFonts w:ascii="Arial" w:hAnsi="Arial" w:cs="Arial"/>
+                <w:sz w:val="18"/>
+              </w:rPr>
+            </w:pPr>
+            <w:r>
+              <w:rPr>
+                <w:rFonts w:ascii="Arial" w:hAnsi="Arial" w:cs="Arial"/>
+                <w:sz w:val="18"/>
+              </w:rPr>
+              <w:t>Jefe de personal</w:t>
+            </w:r>
+          </w:p>
+        </w:tc>
+        <w:tc>
+          <w:tcPr>
+            <w:tcW w:w="1637" w:type="dxa"/>
+            <w:tcBorders>
+              <w:top w:val="single" w:sz="4" w:space="0" w:color="00000A"/>
+              <w:left w:val="single" w:sz="4" w:space="0" w:color="00000A"/>
+              <w:bottom w:val="single" w:sz="4" w:space="0" w:color="00000A"/>
+              <w:right w:val="single" w:sz="4" w:space="0" w:color="00000A"/>
+            </w:tcBorders>
+            <w:shd w:val="clear" w:color="auto" w:fill="FFFFFF"/>
+            <w:tcMar>
+              <w:left w:w="103" w:type="dxa"/>
+            </w:tcMar>
+          </w:tcPr>
+          <w:p>
+            <w:pPr>
+              <w:jc w:val="center"/>
+              <w:rPr>
+                <w:rFonts w:ascii="Arial" w:hAnsi="Arial" w:cs="Arial"/>
+                <w:sz w:val="18"/>
+              </w:rPr>
+            </w:pPr>
+            <w:r>
+              <w:rPr>
+                <w:rFonts w:ascii="Arial" w:hAnsi="Arial" w:cs="Arial"/>
+                <w:sz w:val="18"/>
+              </w:rPr>
+              <w:t>Tarea de usuario</w:t>
+            </w:r>
+          </w:p>
+        </w:tc>
+      </w:tr>
+      <w:tr>
+        <w:trPr>
+          <w:trHeight w:val="18"/>
+        </w:trPr>
+        <w:tc>
+          <w:tcPr>
+            <w:tcW w:w="13544" w:type="dxa"/>
+            <w:gridSpan w:val="5"/>
+            <w:tcBorders>
+              <w:top w:val="single" w:sz="4" w:space="0" w:color="00000A"/>
+              <w:left w:val="single" w:sz="4" w:space="0" w:color="00000A"/>
+              <w:bottom w:val="single" w:sz="4" w:space="0" w:color="00000A"/>
+              <w:right w:val="single" w:sz="4" w:space="0" w:color="00000A"/>
+            </w:tcBorders>
+            <w:shd w:val="clear" w:color="auto" w:fill="FFFFFF"/>
+            <w:tcMar>
+              <w:left w:w="103" w:type="dxa"/>
+            </w:tcMar>
+          </w:tcPr>
+          <w:p>
+            <w:pPr>
+              <w:pStyle w:val="Sinespaciado"/>
+              <w:rPr>
+                <w:rFonts w:ascii="Arial" w:hAnsi="Arial" w:cs="Arial"/>
+                <w:sz w:val="16"/>
+                <w:szCs w:val="16"/>
+              </w:rPr>
+            </w:pPr>
+            <w:r>
+              <w:rPr>
+                <w:rFonts w:ascii="Arial" w:hAnsi="Arial" w:cs="Arial"/>
+                <w:sz w:val="16"/>
+                <w:szCs w:val="16"/>
+              </w:rPr>
+              <w:t>Visualizar usuario específico</w:t>
+            </w:r>
+          </w:p>
+        </w:tc>
+      </w:tr>
+      <w:tr>
+        <w:trPr>
+          <w:trHeight w:val="351"/>
+        </w:trPr>
+        <w:tc>
+          <w:tcPr>
+            <w:tcW w:w="679" w:type="dxa"/>
+            <w:tcBorders>
+              <w:top w:val="single" w:sz="4" w:space="0" w:color="00000A"/>
+              <w:left w:val="single" w:sz="4" w:space="0" w:color="00000A"/>
+              <w:bottom w:val="single" w:sz="4" w:space="0" w:color="00000A"/>
+              <w:right w:val="single" w:sz="4" w:space="0" w:color="00000A"/>
+            </w:tcBorders>
+            <w:shd w:val="clear" w:color="auto" w:fill="FFFFFF"/>
+            <w:tcMar>
+              <w:left w:w="103" w:type="dxa"/>
+            </w:tcMar>
+          </w:tcPr>
+          <w:p>
+            <w:pPr>
+              <w:pStyle w:val="Sinespaciado"/>
+              <w:rPr>
+                <w:rFonts w:ascii="Arial" w:hAnsi="Arial" w:cs="Arial"/>
+                <w:b/>
+                <w:sz w:val="16"/>
+                <w:szCs w:val="16"/>
+              </w:rPr>
+            </w:pPr>
+            <w:r>
+              <w:rPr>
+                <w:rFonts w:ascii="Arial" w:eastAsia="Arial" w:hAnsi="Arial" w:cs="Arial"/>
+                <w:b/>
+                <w:sz w:val="16"/>
+                <w:szCs w:val="16"/>
+              </w:rPr>
+              <w:t>2.0</w:t>
+            </w:r>
+          </w:p>
+        </w:tc>
+        <w:tc>
+          <w:tcPr>
+            <w:tcW w:w="3221" w:type="dxa"/>
+            <w:tcBorders>
+              <w:top w:val="single" w:sz="4" w:space="0" w:color="00000A"/>
+              <w:left w:val="single" w:sz="4" w:space="0" w:color="00000A"/>
+              <w:bottom w:val="single" w:sz="4" w:space="0" w:color="00000A"/>
+              <w:right w:val="single" w:sz="4" w:space="0" w:color="00000A"/>
+            </w:tcBorders>
+            <w:shd w:val="clear" w:color="auto" w:fill="FFFFFF"/>
+            <w:tcMar>
+              <w:left w:w="103" w:type="dxa"/>
+            </w:tcMar>
+          </w:tcPr>
+          <w:p>
+            <w:pPr>
+              <w:pStyle w:val="Sinespaciado"/>
+              <w:rPr>
+                <w:rFonts w:ascii="Arial" w:hAnsi="Arial" w:cs="Arial"/>
+              </w:rPr>
+            </w:pPr>
+            <w:r>
+              <w:rPr>
+                <w:rFonts w:ascii="Arial" w:hAnsi="Arial" w:cs="Arial"/>
+              </w:rPr>
+              <w:t>Buscar un usuario determinado en el Excel</w:t>
+            </w:r>
+          </w:p>
+        </w:tc>
+        <w:tc>
+          <w:tcPr>
+            <w:tcW w:w="5746" w:type="dxa"/>
+            <w:tcBorders>
+              <w:top w:val="single" w:sz="4" w:space="0" w:color="00000A"/>
+              <w:left w:val="single" w:sz="4" w:space="0" w:color="00000A"/>
+              <w:bottom w:val="single" w:sz="4" w:space="0" w:color="00000A"/>
+              <w:right w:val="single" w:sz="4" w:space="0" w:color="00000A"/>
+            </w:tcBorders>
+            <w:shd w:val="clear" w:color="auto" w:fill="FFFFFF"/>
+            <w:tcMar>
+              <w:left w:w="103" w:type="dxa"/>
+            </w:tcMar>
+          </w:tcPr>
+          <w:p>
+            <w:pPr>
+              <w:pStyle w:val="Sinespaciado"/>
+              <w:rPr>
+                <w:rFonts w:ascii="Arial" w:hAnsi="Arial" w:cs="Arial"/>
+                <w:sz w:val="18"/>
+              </w:rPr>
+            </w:pPr>
+            <w:r>
+              <w:rPr>
+                <w:rFonts w:ascii="Arial" w:hAnsi="Arial" w:cs="Arial"/>
+                <w:sz w:val="18"/>
+              </w:rPr>
+              <w:t>El jefe de personal ingresa el identificador de un determinado usuario</w:t>
+            </w:r>
+            <w:r>
+              <w:rPr>
+                <w:rFonts w:ascii="Arial" w:hAnsi="Arial" w:cs="Arial"/>
+                <w:sz w:val="18"/>
+              </w:rPr>
+              <w:t>, usando las herramientas de búsqueda Excel.</w:t>
+            </w:r>
+          </w:p>
+        </w:tc>
+        <w:tc>
+          <w:tcPr>
+            <w:tcW w:w="2261" w:type="dxa"/>
+            <w:tcBorders>
+              <w:top w:val="single" w:sz="4" w:space="0" w:color="00000A"/>
+              <w:left w:val="single" w:sz="4" w:space="0" w:color="00000A"/>
+              <w:bottom w:val="single" w:sz="4" w:space="0" w:color="00000A"/>
+              <w:right w:val="single" w:sz="4" w:space="0" w:color="00000A"/>
+            </w:tcBorders>
+            <w:shd w:val="clear" w:color="auto" w:fill="FFFFFF"/>
+            <w:tcMar>
+              <w:left w:w="103" w:type="dxa"/>
+            </w:tcMar>
+          </w:tcPr>
+          <w:p>
+            <w:pPr>
+              <w:pStyle w:val="Sinespaciado"/>
+              <w:jc w:val="center"/>
+              <w:rPr>
+                <w:rFonts w:ascii="Arial" w:hAnsi="Arial" w:cs="Arial"/>
+                <w:sz w:val="18"/>
+              </w:rPr>
+            </w:pPr>
+            <w:r>
+              <w:rPr>
+                <w:rFonts w:ascii="Arial" w:hAnsi="Arial" w:cs="Arial"/>
+                <w:sz w:val="18"/>
+              </w:rPr>
+              <w:t>Jefe de personal</w:t>
+            </w:r>
+          </w:p>
+        </w:tc>
+        <w:tc>
+          <w:tcPr>
+            <w:tcW w:w="1637" w:type="dxa"/>
+            <w:tcBorders>
+              <w:top w:val="single" w:sz="4" w:space="0" w:color="00000A"/>
+              <w:left w:val="single" w:sz="4" w:space="0" w:color="00000A"/>
+              <w:bottom w:val="single" w:sz="4" w:space="0" w:color="00000A"/>
+              <w:right w:val="single" w:sz="4" w:space="0" w:color="00000A"/>
+            </w:tcBorders>
+            <w:shd w:val="clear" w:color="auto" w:fill="FFFFFF"/>
+            <w:tcMar>
+              <w:left w:w="103" w:type="dxa"/>
+            </w:tcMar>
+          </w:tcPr>
+          <w:p>
+            <w:pPr>
+              <w:jc w:val="center"/>
+              <w:rPr>
+                <w:rFonts w:ascii="Arial" w:hAnsi="Arial" w:cs="Arial"/>
+                <w:sz w:val="18"/>
+              </w:rPr>
+            </w:pPr>
+            <w:r>
+              <w:rPr>
+                <w:rFonts w:ascii="Arial" w:hAnsi="Arial" w:cs="Arial"/>
+                <w:sz w:val="18"/>
+              </w:rPr>
+              <w:t>Tarea de usuario</w:t>
+            </w:r>
+          </w:p>
+        </w:tc>
+      </w:tr>
+      <w:tr>
+        <w:trPr>
+          <w:trHeight w:val="251"/>
+        </w:trPr>
+        <w:tc>
+          <w:tcPr>
+            <w:tcW w:w="679" w:type="dxa"/>
+            <w:tcBorders>
+              <w:top w:val="single" w:sz="4" w:space="0" w:color="00000A"/>
+              <w:left w:val="single" w:sz="4" w:space="0" w:color="00000A"/>
+              <w:bottom w:val="single" w:sz="4" w:space="0" w:color="00000A"/>
+              <w:right w:val="single" w:sz="4" w:space="0" w:color="00000A"/>
+            </w:tcBorders>
+            <w:shd w:val="clear" w:color="auto" w:fill="FFFFFF"/>
+            <w:tcMar>
+              <w:left w:w="103" w:type="dxa"/>
+            </w:tcMar>
+          </w:tcPr>
+          <w:p>
+            <w:pPr>
+              <w:pStyle w:val="Sinespaciado"/>
+              <w:rPr>
+                <w:rFonts w:ascii="Arial" w:hAnsi="Arial" w:cs="Arial"/>
+                <w:sz w:val="16"/>
+                <w:szCs w:val="16"/>
+              </w:rPr>
+            </w:pPr>
+            <w:r>
+              <w:rPr>
+                <w:rFonts w:ascii="Arial" w:eastAsia="Arial" w:hAnsi="Arial" w:cs="Arial"/>
+                <w:sz w:val="16"/>
+                <w:szCs w:val="16"/>
+              </w:rPr>
+              <w:t>2.1</w:t>
+            </w:r>
+          </w:p>
+        </w:tc>
+        <w:tc>
+          <w:tcPr>
+            <w:tcW w:w="3221" w:type="dxa"/>
+            <w:tcBorders>
+              <w:top w:val="single" w:sz="4" w:space="0" w:color="00000A"/>
+              <w:left w:val="single" w:sz="4" w:space="0" w:color="00000A"/>
+              <w:bottom w:val="single" w:sz="4" w:space="0" w:color="00000A"/>
+              <w:right w:val="single" w:sz="4" w:space="0" w:color="00000A"/>
+            </w:tcBorders>
+            <w:shd w:val="clear" w:color="auto" w:fill="FFFFFF"/>
+            <w:tcMar>
+              <w:left w:w="103" w:type="dxa"/>
+            </w:tcMar>
+          </w:tcPr>
+          <w:p>
+            <w:pPr>
+              <w:pStyle w:val="Sinespaciado"/>
+              <w:rPr>
+                <w:rFonts w:ascii="Arial" w:hAnsi="Arial" w:cs="Arial"/>
+              </w:rPr>
+            </w:pPr>
+            <w:r>
+              <w:rPr>
+                <w:rFonts w:ascii="Arial" w:hAnsi="Arial" w:cs="Arial"/>
+              </w:rPr>
+              <w:t>Visualizar información del usuario</w:t>
+            </w:r>
+          </w:p>
+        </w:tc>
+        <w:tc>
+          <w:tcPr>
+            <w:tcW w:w="5746" w:type="dxa"/>
+            <w:tcBorders>
+              <w:top w:val="single" w:sz="4" w:space="0" w:color="00000A"/>
+              <w:left w:val="single" w:sz="4" w:space="0" w:color="00000A"/>
+              <w:bottom w:val="single" w:sz="4" w:space="0" w:color="00000A"/>
+              <w:right w:val="single" w:sz="4" w:space="0" w:color="00000A"/>
+            </w:tcBorders>
+            <w:shd w:val="clear" w:color="auto" w:fill="FFFFFF"/>
+            <w:tcMar>
+              <w:left w:w="103" w:type="dxa"/>
+            </w:tcMar>
+          </w:tcPr>
+          <w:p>
+            <w:pPr>
+              <w:pStyle w:val="Sinespaciado"/>
+              <w:rPr>
+                <w:rFonts w:ascii="Arial" w:hAnsi="Arial" w:cs="Arial"/>
+                <w:sz w:val="18"/>
+              </w:rPr>
+            </w:pPr>
+            <w:r>
+              <w:rPr>
+                <w:rFonts w:ascii="Arial" w:hAnsi="Arial" w:cs="Arial"/>
+                <w:sz w:val="18"/>
+              </w:rPr>
+              <w:t xml:space="preserve">El </w:t>
+            </w:r>
+            <w:r>
+              <w:rPr>
+                <w:rFonts w:ascii="Arial" w:hAnsi="Arial" w:cs="Arial"/>
+                <w:sz w:val="18"/>
+              </w:rPr>
+              <w:t>Excel</w:t>
+            </w:r>
+            <w:r>
+              <w:rPr>
+                <w:rFonts w:ascii="Arial" w:hAnsi="Arial" w:cs="Arial"/>
+                <w:sz w:val="18"/>
+              </w:rPr>
+              <w:t xml:space="preserve"> muestra la información de un determinado usuario</w:t>
+            </w:r>
+            <w:r>
+              <w:rPr>
+                <w:rFonts w:ascii="Arial" w:hAnsi="Arial" w:cs="Arial"/>
+                <w:sz w:val="18"/>
+              </w:rPr>
+              <w:t xml:space="preserve"> (Si existe)</w:t>
+            </w:r>
+            <w:r>
+              <w:rPr>
+                <w:rFonts w:ascii="Arial" w:hAnsi="Arial" w:cs="Arial"/>
+                <w:sz w:val="18"/>
+              </w:rPr>
+              <w:t>.</w:t>
+            </w:r>
+          </w:p>
+        </w:tc>
+        <w:tc>
+          <w:tcPr>
+            <w:tcW w:w="2261" w:type="dxa"/>
+            <w:tcBorders>
+              <w:top w:val="single" w:sz="4" w:space="0" w:color="00000A"/>
+              <w:left w:val="single" w:sz="4" w:space="0" w:color="00000A"/>
+              <w:bottom w:val="single" w:sz="4" w:space="0" w:color="00000A"/>
+              <w:right w:val="single" w:sz="4" w:space="0" w:color="00000A"/>
+            </w:tcBorders>
+            <w:shd w:val="clear" w:color="auto" w:fill="FFFFFF"/>
+            <w:tcMar>
+              <w:left w:w="103" w:type="dxa"/>
+            </w:tcMar>
+          </w:tcPr>
+          <w:p>
+            <w:pPr>
+              <w:pStyle w:val="Sinespaciado"/>
+              <w:jc w:val="center"/>
+              <w:rPr>
+                <w:rFonts w:ascii="Arial" w:hAnsi="Arial" w:cs="Arial"/>
+                <w:sz w:val="18"/>
+              </w:rPr>
+            </w:pPr>
+            <w:r>
+              <w:rPr>
+                <w:rFonts w:ascii="Arial" w:hAnsi="Arial" w:cs="Arial"/>
+                <w:sz w:val="18"/>
+              </w:rPr>
+              <w:t>Jefe de personal</w:t>
+            </w:r>
+          </w:p>
+        </w:tc>
+        <w:tc>
+          <w:tcPr>
+            <w:tcW w:w="1637" w:type="dxa"/>
+            <w:tcBorders>
+              <w:top w:val="single" w:sz="4" w:space="0" w:color="00000A"/>
+              <w:left w:val="single" w:sz="4" w:space="0" w:color="00000A"/>
+              <w:bottom w:val="single" w:sz="4" w:space="0" w:color="00000A"/>
+              <w:right w:val="single" w:sz="4" w:space="0" w:color="00000A"/>
+            </w:tcBorders>
+            <w:shd w:val="clear" w:color="auto" w:fill="FFFFFF"/>
+            <w:tcMar>
+              <w:left w:w="103" w:type="dxa"/>
+            </w:tcMar>
+          </w:tcPr>
+          <w:p>
+            <w:pPr>
+              <w:jc w:val="center"/>
+              <w:rPr>
+                <w:rFonts w:ascii="Arial" w:hAnsi="Arial" w:cs="Arial"/>
+                <w:sz w:val="18"/>
+              </w:rPr>
+            </w:pPr>
+            <w:r>
+              <w:rPr>
+                <w:rFonts w:ascii="Arial" w:hAnsi="Arial" w:cs="Arial"/>
+                <w:sz w:val="18"/>
+              </w:rPr>
+              <w:t>Tarea</w:t>
+            </w:r>
+          </w:p>
+        </w:tc>
+      </w:tr>
+      <w:tr>
+        <w:trPr>
+          <w:trHeight w:val="18"/>
+        </w:trPr>
+        <w:tc>
+          <w:tcPr>
+            <w:tcW w:w="13544" w:type="dxa"/>
+            <w:gridSpan w:val="5"/>
+            <w:tcBorders>
+              <w:top w:val="single" w:sz="4" w:space="0" w:color="00000A"/>
+              <w:left w:val="single" w:sz="4" w:space="0" w:color="00000A"/>
+              <w:bottom w:val="single" w:sz="4" w:space="0" w:color="00000A"/>
+              <w:right w:val="single" w:sz="4" w:space="0" w:color="00000A"/>
+            </w:tcBorders>
+            <w:shd w:val="clear" w:color="auto" w:fill="FFFFFF"/>
+            <w:tcMar>
+              <w:left w:w="103" w:type="dxa"/>
+            </w:tcMar>
+          </w:tcPr>
+          <w:p>
+            <w:pPr>
+              <w:rPr>
+                <w:rFonts w:ascii="Arial" w:hAnsi="Arial" w:cs="Arial"/>
+                <w:sz w:val="16"/>
+                <w:szCs w:val="16"/>
+              </w:rPr>
+            </w:pPr>
+            <w:r>
+              <w:rPr>
+                <w:rFonts w:ascii="Arial" w:hAnsi="Arial" w:cs="Arial"/>
+                <w:sz w:val="16"/>
+                <w:szCs w:val="16"/>
+              </w:rPr>
+              <w:t>Editar usuario</w:t>
+            </w:r>
+          </w:p>
+        </w:tc>
+      </w:tr>
+      <w:tr>
+        <w:trPr>
+          <w:trHeight w:val="230"/>
+        </w:trPr>
+        <w:tc>
+          <w:tcPr>
+            <w:tcW w:w="679" w:type="dxa"/>
+            <w:tcBorders>
+              <w:top w:val="single" w:sz="4" w:space="0" w:color="00000A"/>
+              <w:left w:val="single" w:sz="4" w:space="0" w:color="00000A"/>
+              <w:bottom w:val="single" w:sz="4" w:space="0" w:color="00000A"/>
+              <w:right w:val="single" w:sz="4" w:space="0" w:color="00000A"/>
+            </w:tcBorders>
+            <w:shd w:val="clear" w:color="auto" w:fill="FFFFFF"/>
+            <w:tcMar>
+              <w:left w:w="103" w:type="dxa"/>
+            </w:tcMar>
+          </w:tcPr>
+          <w:p>
+            <w:pPr>
+              <w:pStyle w:val="Sinespaciado"/>
+              <w:rPr>
+                <w:rFonts w:ascii="Arial" w:eastAsia="Arial" w:hAnsi="Arial" w:cs="Arial"/>
+                <w:b/>
+                <w:sz w:val="16"/>
+                <w:szCs w:val="16"/>
+              </w:rPr>
+            </w:pPr>
+            <w:r>
+              <w:rPr>
+                <w:rFonts w:ascii="Arial" w:eastAsia="Arial" w:hAnsi="Arial" w:cs="Arial"/>
+                <w:b/>
+                <w:sz w:val="16"/>
+                <w:szCs w:val="16"/>
+              </w:rPr>
+              <w:t>3.0</w:t>
+            </w:r>
+          </w:p>
+        </w:tc>
+        <w:tc>
+          <w:tcPr>
+            <w:tcW w:w="3221" w:type="dxa"/>
+            <w:tcBorders>
+              <w:top w:val="single" w:sz="4" w:space="0" w:color="00000A"/>
+              <w:left w:val="single" w:sz="4" w:space="0" w:color="00000A"/>
+              <w:bottom w:val="single" w:sz="4" w:space="0" w:color="00000A"/>
+              <w:right w:val="single" w:sz="4" w:space="0" w:color="00000A"/>
+            </w:tcBorders>
+            <w:shd w:val="clear" w:color="auto" w:fill="FFFFFF"/>
+            <w:tcMar>
+              <w:left w:w="103" w:type="dxa"/>
+            </w:tcMar>
+          </w:tcPr>
+          <w:p>
+            <w:pPr>
+              <w:pStyle w:val="Sinespaciado"/>
+              <w:rPr>
+                <w:rFonts w:ascii="Arial" w:eastAsia="Arial" w:hAnsi="Arial" w:cs="Arial"/>
+                <w:sz w:val="18"/>
+              </w:rPr>
+            </w:pPr>
+            <w:r>
+              <w:rPr>
+                <w:rFonts w:ascii="Arial" w:eastAsia="Arial" w:hAnsi="Arial" w:cs="Arial"/>
+                <w:sz w:val="18"/>
+              </w:rPr>
+              <w:t>Buscar un usuario determinado en el Excel</w:t>
+            </w:r>
+          </w:p>
+        </w:tc>
+        <w:tc>
+          <w:tcPr>
+            <w:tcW w:w="5746" w:type="dxa"/>
+            <w:tcBorders>
+              <w:top w:val="single" w:sz="4" w:space="0" w:color="00000A"/>
+              <w:left w:val="single" w:sz="4" w:space="0" w:color="00000A"/>
+              <w:bottom w:val="single" w:sz="4" w:space="0" w:color="00000A"/>
+              <w:right w:val="single" w:sz="4" w:space="0" w:color="00000A"/>
+            </w:tcBorders>
+            <w:shd w:val="clear" w:color="auto" w:fill="FFFFFF"/>
+            <w:tcMar>
+              <w:left w:w="103" w:type="dxa"/>
+            </w:tcMar>
+          </w:tcPr>
+          <w:p>
+            <w:pPr>
+              <w:pStyle w:val="Sinespaciado"/>
+              <w:rPr>
+                <w:rFonts w:ascii="Arial" w:hAnsi="Arial" w:cs="Arial"/>
+                <w:sz w:val="18"/>
+              </w:rPr>
+            </w:pPr>
+            <w:r>
+              <w:rPr>
+                <w:rFonts w:ascii="Arial" w:hAnsi="Arial" w:cs="Arial"/>
+                <w:sz w:val="18"/>
+              </w:rPr>
+              <w:t>El jefe de personal ingresa el identificador de un determinado usuario</w:t>
+            </w:r>
+            <w:r>
+              <w:rPr>
+                <w:rFonts w:ascii="Arial" w:hAnsi="Arial" w:cs="Arial"/>
+                <w:sz w:val="18"/>
+              </w:rPr>
+              <w:t>, usando las herramientas de búsqueda Excel.</w:t>
+            </w:r>
+          </w:p>
+        </w:tc>
+        <w:tc>
+          <w:tcPr>
+            <w:tcW w:w="2261" w:type="dxa"/>
+            <w:tcBorders>
+              <w:top w:val="single" w:sz="4" w:space="0" w:color="00000A"/>
+              <w:left w:val="single" w:sz="4" w:space="0" w:color="00000A"/>
+              <w:bottom w:val="single" w:sz="4" w:space="0" w:color="00000A"/>
+              <w:right w:val="single" w:sz="4" w:space="0" w:color="00000A"/>
+            </w:tcBorders>
+            <w:shd w:val="clear" w:color="auto" w:fill="FFFFFF"/>
+            <w:tcMar>
+              <w:left w:w="103" w:type="dxa"/>
+            </w:tcMar>
+          </w:tcPr>
+          <w:p>
+            <w:pPr>
+              <w:pStyle w:val="Sinespaciado"/>
+              <w:jc w:val="center"/>
+              <w:rPr>
+                <w:rFonts w:ascii="Arial" w:hAnsi="Arial" w:cs="Arial"/>
+                <w:sz w:val="18"/>
+              </w:rPr>
+            </w:pPr>
+            <w:r>
+              <w:rPr>
+                <w:rFonts w:ascii="Arial" w:hAnsi="Arial" w:cs="Arial"/>
+                <w:sz w:val="18"/>
+              </w:rPr>
+              <w:t>Jefe de personal</w:t>
+            </w:r>
+          </w:p>
+        </w:tc>
+        <w:tc>
+          <w:tcPr>
+            <w:tcW w:w="1637" w:type="dxa"/>
+            <w:tcBorders>
+              <w:top w:val="single" w:sz="4" w:space="0" w:color="00000A"/>
+              <w:left w:val="single" w:sz="4" w:space="0" w:color="00000A"/>
+              <w:bottom w:val="single" w:sz="4" w:space="0" w:color="00000A"/>
+              <w:right w:val="single" w:sz="4" w:space="0" w:color="00000A"/>
+            </w:tcBorders>
+            <w:shd w:val="clear" w:color="auto" w:fill="FFFFFF"/>
+            <w:tcMar>
+              <w:left w:w="103" w:type="dxa"/>
+            </w:tcMar>
+          </w:tcPr>
+          <w:p>
+            <w:r>
+              <w:rPr>
+                <w:rFonts w:ascii="Arial" w:hAnsi="Arial" w:cs="Arial"/>
+                <w:sz w:val="18"/>
+              </w:rPr>
+              <w:t>Tarea de usuario</w:t>
+            </w:r>
+          </w:p>
+        </w:tc>
+      </w:tr>
+      <w:tr>
+        <w:trPr>
+          <w:trHeight w:val="230"/>
+        </w:trPr>
+        <w:tc>
+          <w:tcPr>
+            <w:tcW w:w="679" w:type="dxa"/>
+            <w:tcBorders>
+              <w:top w:val="single" w:sz="4" w:space="0" w:color="00000A"/>
+              <w:left w:val="single" w:sz="4" w:space="0" w:color="00000A"/>
+              <w:bottom w:val="single" w:sz="4" w:space="0" w:color="00000A"/>
+              <w:right w:val="single" w:sz="4" w:space="0" w:color="00000A"/>
+            </w:tcBorders>
+            <w:shd w:val="clear" w:color="auto" w:fill="FFFFFF"/>
+            <w:tcMar>
+              <w:left w:w="103" w:type="dxa"/>
+            </w:tcMar>
+          </w:tcPr>
+          <w:p>
+            <w:pPr>
+              <w:pStyle w:val="Sinespaciado"/>
+              <w:rPr>
+                <w:rFonts w:ascii="Arial" w:eastAsia="Arial" w:hAnsi="Arial" w:cs="Arial"/>
+                <w:sz w:val="16"/>
+                <w:szCs w:val="16"/>
+              </w:rPr>
+            </w:pPr>
+            <w:r>
+              <w:rPr>
+                <w:rFonts w:ascii="Arial" w:eastAsia="Arial" w:hAnsi="Arial" w:cs="Arial"/>
+                <w:sz w:val="16"/>
+                <w:szCs w:val="16"/>
+              </w:rPr>
+              <w:t>3.1</w:t>
+            </w:r>
+          </w:p>
+        </w:tc>
+        <w:tc>
+          <w:tcPr>
+            <w:tcW w:w="3221" w:type="dxa"/>
+            <w:tcBorders>
+              <w:top w:val="single" w:sz="4" w:space="0" w:color="00000A"/>
+              <w:left w:val="single" w:sz="4" w:space="0" w:color="00000A"/>
+              <w:bottom w:val="single" w:sz="4" w:space="0" w:color="00000A"/>
+              <w:right w:val="single" w:sz="4" w:space="0" w:color="00000A"/>
+            </w:tcBorders>
+            <w:shd w:val="clear" w:color="auto" w:fill="FFFFFF"/>
+            <w:tcMar>
+              <w:left w:w="103" w:type="dxa"/>
+            </w:tcMar>
+          </w:tcPr>
+          <w:p>
+            <w:pPr>
+              <w:pStyle w:val="Sinespaciado"/>
+              <w:rPr>
+                <w:rFonts w:ascii="Arial" w:eastAsia="Arial" w:hAnsi="Arial" w:cs="Arial"/>
+                <w:sz w:val="18"/>
+              </w:rPr>
+            </w:pPr>
+            <w:r>
+              <w:rPr>
+                <w:rFonts w:ascii="Arial" w:eastAsia="Arial" w:hAnsi="Arial" w:cs="Arial"/>
+                <w:sz w:val="18"/>
+              </w:rPr>
+              <w:t>Modificar registro  Excel de usuario</w:t>
+            </w:r>
+          </w:p>
+        </w:tc>
+        <w:tc>
+          <w:tcPr>
+            <w:tcW w:w="5746" w:type="dxa"/>
+            <w:tcBorders>
+              <w:top w:val="single" w:sz="4" w:space="0" w:color="00000A"/>
+              <w:left w:val="single" w:sz="4" w:space="0" w:color="00000A"/>
+              <w:bottom w:val="single" w:sz="4" w:space="0" w:color="00000A"/>
+              <w:right w:val="single" w:sz="4" w:space="0" w:color="00000A"/>
+            </w:tcBorders>
+            <w:shd w:val="clear" w:color="auto" w:fill="FFFFFF"/>
+            <w:tcMar>
+              <w:left w:w="103" w:type="dxa"/>
+            </w:tcMar>
+          </w:tcPr>
+          <w:p>
+            <w:pPr>
+              <w:pStyle w:val="Sinespaciado"/>
+              <w:rPr>
+                <w:rFonts w:ascii="Arial" w:hAnsi="Arial" w:cs="Arial"/>
+                <w:sz w:val="18"/>
+              </w:rPr>
+            </w:pPr>
+            <w:r>
+              <w:rPr>
+                <w:rFonts w:ascii="Arial" w:hAnsi="Arial" w:cs="Arial"/>
+                <w:sz w:val="18"/>
+              </w:rPr>
+              <w:t>Si existe, el</w:t>
+            </w:r>
+            <w:r>
+              <w:rPr>
+                <w:rFonts w:ascii="Arial" w:hAnsi="Arial" w:cs="Arial"/>
+                <w:sz w:val="18"/>
+              </w:rPr>
+              <w:t xml:space="preserve"> jefe de personal ingresa la información que desee cambiar</w:t>
+            </w:r>
+            <w:r>
+              <w:rPr>
+                <w:rFonts w:ascii="Arial" w:hAnsi="Arial" w:cs="Arial"/>
+                <w:sz w:val="18"/>
+              </w:rPr>
+              <w:t xml:space="preserve"> y modifica el registro Excel del usuario.</w:t>
+            </w:r>
+          </w:p>
+        </w:tc>
+        <w:tc>
+          <w:tcPr>
+            <w:tcW w:w="2261" w:type="dxa"/>
+            <w:tcBorders>
+              <w:top w:val="single" w:sz="4" w:space="0" w:color="00000A"/>
+              <w:left w:val="single" w:sz="4" w:space="0" w:color="00000A"/>
+              <w:bottom w:val="single" w:sz="4" w:space="0" w:color="00000A"/>
+              <w:right w:val="single" w:sz="4" w:space="0" w:color="00000A"/>
+            </w:tcBorders>
+            <w:shd w:val="clear" w:color="auto" w:fill="FFFFFF"/>
+            <w:tcMar>
+              <w:left w:w="103" w:type="dxa"/>
+            </w:tcMar>
+          </w:tcPr>
+          <w:p>
+            <w:pPr>
+              <w:pStyle w:val="Sinespaciado"/>
+              <w:jc w:val="center"/>
+              <w:rPr>
+                <w:rFonts w:ascii="Arial" w:hAnsi="Arial" w:cs="Arial"/>
+                <w:sz w:val="18"/>
+              </w:rPr>
+            </w:pPr>
+            <w:r>
+              <w:rPr>
+                <w:rFonts w:ascii="Arial" w:hAnsi="Arial" w:cs="Arial"/>
+                <w:sz w:val="18"/>
+              </w:rPr>
+              <w:t>Jefe de personal</w:t>
+            </w:r>
+          </w:p>
+        </w:tc>
+        <w:tc>
+          <w:tcPr>
+            <w:tcW w:w="1637" w:type="dxa"/>
+            <w:tcBorders>
+              <w:top w:val="single" w:sz="4" w:space="0" w:color="00000A"/>
+              <w:left w:val="single" w:sz="4" w:space="0" w:color="00000A"/>
+              <w:bottom w:val="single" w:sz="4" w:space="0" w:color="00000A"/>
+              <w:right w:val="single" w:sz="4" w:space="0" w:color="00000A"/>
+            </w:tcBorders>
+            <w:shd w:val="clear" w:color="auto" w:fill="FFFFFF"/>
+            <w:tcMar>
+              <w:left w:w="103" w:type="dxa"/>
+            </w:tcMar>
+          </w:tcPr>
+          <w:p>
+            <w:r>
+              <w:rPr>
+                <w:rFonts w:ascii="Arial" w:hAnsi="Arial" w:cs="Arial"/>
+                <w:sz w:val="18"/>
+              </w:rPr>
+              <w:t>Tarea de usuario</w:t>
+            </w:r>
+          </w:p>
+        </w:tc>
+      </w:tr>
+      <w:tr>
+        <w:trPr>
+          <w:trHeight w:val="18"/>
+        </w:trPr>
+        <w:tc>
+          <w:tcPr>
+            <w:tcW w:w="13544" w:type="dxa"/>
+            <w:gridSpan w:val="5"/>
+            <w:tcBorders>
+              <w:top w:val="single" w:sz="4" w:space="0" w:color="00000A"/>
+              <w:left w:val="single" w:sz="4" w:space="0" w:color="00000A"/>
+              <w:bottom w:val="single" w:sz="4" w:space="0" w:color="00000A"/>
+              <w:right w:val="single" w:sz="4" w:space="0" w:color="00000A"/>
+            </w:tcBorders>
+            <w:shd w:val="clear" w:color="auto" w:fill="FFFFFF"/>
+            <w:tcMar>
+              <w:left w:w="103" w:type="dxa"/>
+            </w:tcMar>
+          </w:tcPr>
+          <w:p>
+            <w:pPr>
+              <w:rPr>
+                <w:rFonts w:ascii="Arial" w:hAnsi="Arial" w:cs="Arial"/>
+                <w:sz w:val="16"/>
+                <w:szCs w:val="16"/>
+              </w:rPr>
+            </w:pPr>
+            <w:r>
+              <w:rPr>
+                <w:rFonts w:ascii="Arial" w:hAnsi="Arial" w:cs="Arial"/>
+                <w:sz w:val="16"/>
+                <w:szCs w:val="16"/>
+              </w:rPr>
+              <w:t>Eliminar usuario</w:t>
+            </w:r>
+          </w:p>
+        </w:tc>
+      </w:tr>
+      <w:tr>
+        <w:trPr>
+          <w:trHeight w:val="230"/>
+        </w:trPr>
+        <w:tc>
+          <w:tcPr>
+            <w:tcW w:w="679" w:type="dxa"/>
+            <w:tcBorders>
+              <w:top w:val="single" w:sz="4" w:space="0" w:color="00000A"/>
+              <w:left w:val="single" w:sz="4" w:space="0" w:color="00000A"/>
+              <w:bottom w:val="single" w:sz="4" w:space="0" w:color="00000A"/>
+              <w:right w:val="single" w:sz="4" w:space="0" w:color="00000A"/>
+            </w:tcBorders>
+            <w:shd w:val="clear" w:color="auto" w:fill="FFFFFF"/>
+            <w:tcMar>
+              <w:left w:w="103" w:type="dxa"/>
+            </w:tcMar>
+          </w:tcPr>
+          <w:p>
+            <w:pPr>
+              <w:pStyle w:val="Sinespaciado"/>
+              <w:rPr>
+                <w:rFonts w:ascii="Arial" w:eastAsia="Arial" w:hAnsi="Arial" w:cs="Arial"/>
+                <w:b/>
+                <w:sz w:val="16"/>
+                <w:szCs w:val="16"/>
+              </w:rPr>
+            </w:pPr>
+            <w:r>
+              <w:rPr>
+                <w:rFonts w:ascii="Arial" w:eastAsia="Arial" w:hAnsi="Arial" w:cs="Arial"/>
+                <w:b/>
+                <w:sz w:val="16"/>
+                <w:szCs w:val="16"/>
+              </w:rPr>
+              <w:t>4.0</w:t>
+            </w:r>
+          </w:p>
+        </w:tc>
+        <w:tc>
+          <w:tcPr>
+            <w:tcW w:w="3221" w:type="dxa"/>
+            <w:tcBorders>
+              <w:top w:val="single" w:sz="4" w:space="0" w:color="00000A"/>
+              <w:left w:val="single" w:sz="4" w:space="0" w:color="00000A"/>
+              <w:bottom w:val="single" w:sz="4" w:space="0" w:color="00000A"/>
+              <w:right w:val="single" w:sz="4" w:space="0" w:color="00000A"/>
+            </w:tcBorders>
+            <w:shd w:val="clear" w:color="auto" w:fill="FFFFFF"/>
+            <w:tcMar>
+              <w:left w:w="103" w:type="dxa"/>
+            </w:tcMar>
+          </w:tcPr>
+          <w:p>
+            <w:pPr>
+              <w:pStyle w:val="Sinespaciado"/>
+              <w:rPr>
+                <w:rFonts w:ascii="Arial" w:eastAsia="Arial" w:hAnsi="Arial" w:cs="Arial"/>
+                <w:sz w:val="18"/>
+              </w:rPr>
+            </w:pPr>
+            <w:r>
+              <w:rPr>
+                <w:rFonts w:ascii="Arial" w:eastAsia="Arial" w:hAnsi="Arial" w:cs="Arial"/>
+                <w:sz w:val="18"/>
+              </w:rPr>
+              <w:t>Buscar un usuario  determinado en el Excel</w:t>
+            </w:r>
+          </w:p>
+        </w:tc>
+        <w:tc>
+          <w:tcPr>
+            <w:tcW w:w="5746" w:type="dxa"/>
+            <w:tcBorders>
+              <w:top w:val="single" w:sz="4" w:space="0" w:color="00000A"/>
+              <w:left w:val="single" w:sz="4" w:space="0" w:color="00000A"/>
+              <w:bottom w:val="single" w:sz="4" w:space="0" w:color="00000A"/>
+              <w:right w:val="single" w:sz="4" w:space="0" w:color="00000A"/>
+            </w:tcBorders>
+            <w:shd w:val="clear" w:color="auto" w:fill="FFFFFF"/>
+            <w:tcMar>
+              <w:left w:w="103" w:type="dxa"/>
+            </w:tcMar>
+          </w:tcPr>
+          <w:p>
+            <w:pPr>
+              <w:pStyle w:val="Sinespaciado"/>
+              <w:rPr>
+                <w:rFonts w:ascii="Arial" w:hAnsi="Arial" w:cs="Arial"/>
+                <w:sz w:val="18"/>
+              </w:rPr>
+            </w:pPr>
+            <w:r>
+              <w:rPr>
+                <w:rFonts w:ascii="Arial" w:hAnsi="Arial" w:cs="Arial"/>
+                <w:sz w:val="18"/>
+              </w:rPr>
+              <w:t>El jefe de personal ingresa el identificador de un determinado usuario</w:t>
+            </w:r>
+            <w:r>
+              <w:rPr>
+                <w:rFonts w:ascii="Arial" w:hAnsi="Arial" w:cs="Arial"/>
+                <w:sz w:val="18"/>
+              </w:rPr>
+              <w:t>, usando las herramientas de búsqueda Excel.</w:t>
+            </w:r>
+          </w:p>
+        </w:tc>
+        <w:tc>
+          <w:tcPr>
+            <w:tcW w:w="2261" w:type="dxa"/>
+            <w:tcBorders>
+              <w:top w:val="single" w:sz="4" w:space="0" w:color="00000A"/>
+              <w:left w:val="single" w:sz="4" w:space="0" w:color="00000A"/>
+              <w:bottom w:val="single" w:sz="4" w:space="0" w:color="00000A"/>
+              <w:right w:val="single" w:sz="4" w:space="0" w:color="00000A"/>
+            </w:tcBorders>
+            <w:shd w:val="clear" w:color="auto" w:fill="FFFFFF"/>
+            <w:tcMar>
+              <w:left w:w="103" w:type="dxa"/>
+            </w:tcMar>
+          </w:tcPr>
+          <w:p>
+            <w:pPr>
+              <w:pStyle w:val="Sinespaciado"/>
+              <w:jc w:val="center"/>
+              <w:rPr>
+                <w:rFonts w:ascii="Arial" w:hAnsi="Arial" w:cs="Arial"/>
+                <w:sz w:val="18"/>
+              </w:rPr>
+            </w:pPr>
+            <w:r>
+              <w:rPr>
+                <w:rFonts w:ascii="Arial" w:hAnsi="Arial" w:cs="Arial"/>
+                <w:sz w:val="18"/>
+              </w:rPr>
+              <w:t>Jefe de personal</w:t>
+            </w:r>
+          </w:p>
+        </w:tc>
+        <w:tc>
+          <w:tcPr>
+            <w:tcW w:w="1637" w:type="dxa"/>
+            <w:tcBorders>
+              <w:top w:val="single" w:sz="4" w:space="0" w:color="00000A"/>
+              <w:left w:val="single" w:sz="4" w:space="0" w:color="00000A"/>
+              <w:bottom w:val="single" w:sz="4" w:space="0" w:color="00000A"/>
+              <w:right w:val="single" w:sz="4" w:space="0" w:color="00000A"/>
+            </w:tcBorders>
+            <w:shd w:val="clear" w:color="auto" w:fill="FFFFFF"/>
+            <w:tcMar>
+              <w:left w:w="103" w:type="dxa"/>
+            </w:tcMar>
+          </w:tcPr>
+          <w:p>
+            <w:r>
+              <w:rPr>
+                <w:rFonts w:ascii="Arial" w:hAnsi="Arial" w:cs="Arial"/>
+                <w:sz w:val="18"/>
+              </w:rPr>
+              <w:t>Tarea de usuario</w:t>
+            </w:r>
+          </w:p>
+        </w:tc>
+      </w:tr>
+      <w:tr>
+        <w:trPr>
+          <w:trHeight w:val="18"/>
+        </w:trPr>
+        <w:tc>
+          <w:tcPr>
+            <w:tcW w:w="679" w:type="dxa"/>
+            <w:tcBorders>
+              <w:top w:val="single" w:sz="4" w:space="0" w:color="00000A"/>
+              <w:left w:val="single" w:sz="4" w:space="0" w:color="00000A"/>
+              <w:bottom w:val="single" w:sz="4" w:space="0" w:color="00000A"/>
+              <w:right w:val="single" w:sz="4" w:space="0" w:color="00000A"/>
+            </w:tcBorders>
+            <w:shd w:val="clear" w:color="auto" w:fill="FFFFFF"/>
+            <w:tcMar>
+              <w:left w:w="103" w:type="dxa"/>
+            </w:tcMar>
+          </w:tcPr>
+          <w:p>
+            <w:pPr>
+              <w:pStyle w:val="Sinespaciado"/>
+              <w:rPr>
+                <w:rFonts w:ascii="Arial" w:eastAsia="Arial" w:hAnsi="Arial" w:cs="Arial"/>
+                <w:sz w:val="16"/>
+                <w:szCs w:val="16"/>
+              </w:rPr>
+            </w:pPr>
+            <w:r>
+              <w:rPr>
+                <w:rFonts w:ascii="Arial" w:eastAsia="Arial" w:hAnsi="Arial" w:cs="Arial"/>
+                <w:sz w:val="16"/>
+                <w:szCs w:val="16"/>
+              </w:rPr>
+              <w:t>4.1</w:t>
+            </w:r>
+          </w:p>
+        </w:tc>
+        <w:tc>
+          <w:tcPr>
+            <w:tcW w:w="3221" w:type="dxa"/>
+            <w:tcBorders>
+              <w:top w:val="single" w:sz="4" w:space="0" w:color="00000A"/>
+              <w:left w:val="single" w:sz="4" w:space="0" w:color="00000A"/>
+              <w:bottom w:val="single" w:sz="4" w:space="0" w:color="00000A"/>
+              <w:right w:val="single" w:sz="4" w:space="0" w:color="00000A"/>
+            </w:tcBorders>
+            <w:shd w:val="clear" w:color="auto" w:fill="FFFFFF"/>
+            <w:tcMar>
+              <w:left w:w="103" w:type="dxa"/>
+            </w:tcMar>
+          </w:tcPr>
+          <w:p>
+            <w:pPr>
+              <w:pStyle w:val="Sinespaciado"/>
+              <w:rPr>
+                <w:rFonts w:ascii="Arial" w:eastAsia="Arial" w:hAnsi="Arial" w:cs="Arial"/>
+                <w:sz w:val="18"/>
+              </w:rPr>
+            </w:pPr>
+            <w:r>
+              <w:rPr>
+                <w:rFonts w:ascii="Arial" w:eastAsia="Arial" w:hAnsi="Arial" w:cs="Arial"/>
+                <w:sz w:val="18"/>
+              </w:rPr>
+              <w:t>Eliminar usuario</w:t>
+            </w:r>
+          </w:p>
+        </w:tc>
+        <w:tc>
+          <w:tcPr>
+            <w:tcW w:w="5746" w:type="dxa"/>
+            <w:tcBorders>
+              <w:top w:val="single" w:sz="4" w:space="0" w:color="00000A"/>
+              <w:left w:val="single" w:sz="4" w:space="0" w:color="00000A"/>
+              <w:bottom w:val="single" w:sz="4" w:space="0" w:color="00000A"/>
+              <w:right w:val="single" w:sz="4" w:space="0" w:color="00000A"/>
+            </w:tcBorders>
+            <w:shd w:val="clear" w:color="auto" w:fill="FFFFFF"/>
+            <w:tcMar>
+              <w:left w:w="103" w:type="dxa"/>
+            </w:tcMar>
+          </w:tcPr>
+          <w:p>
+            <w:pPr>
+              <w:pStyle w:val="Sinespaciado"/>
+              <w:rPr>
+                <w:rFonts w:ascii="Arial" w:hAnsi="Arial" w:cs="Arial"/>
+                <w:sz w:val="18"/>
+              </w:rPr>
+            </w:pPr>
+            <w:r>
+              <w:rPr>
+                <w:rFonts w:ascii="Arial" w:hAnsi="Arial" w:cs="Arial"/>
+                <w:sz w:val="18"/>
+              </w:rPr>
+              <w:t>Si existe, el</w:t>
+            </w:r>
+            <w:r>
+              <w:rPr>
+                <w:rFonts w:ascii="Arial" w:hAnsi="Arial" w:cs="Arial"/>
+                <w:sz w:val="18"/>
+              </w:rPr>
+              <w:t xml:space="preserve"> jefe de personal </w:t>
+            </w:r>
+            <w:r>
+              <w:rPr>
+                <w:rFonts w:ascii="Arial" w:hAnsi="Arial" w:cs="Arial"/>
+                <w:sz w:val="18"/>
+              </w:rPr>
+              <w:t>elimina el registro Excel del usuario.</w:t>
+            </w:r>
+          </w:p>
+        </w:tc>
+        <w:tc>
+          <w:tcPr>
+            <w:tcW w:w="2261" w:type="dxa"/>
+            <w:tcBorders>
+              <w:top w:val="single" w:sz="4" w:space="0" w:color="00000A"/>
+              <w:left w:val="single" w:sz="4" w:space="0" w:color="00000A"/>
+              <w:bottom w:val="single" w:sz="4" w:space="0" w:color="00000A"/>
+              <w:right w:val="single" w:sz="4" w:space="0" w:color="00000A"/>
+            </w:tcBorders>
+            <w:shd w:val="clear" w:color="auto" w:fill="FFFFFF"/>
+            <w:tcMar>
+              <w:left w:w="103" w:type="dxa"/>
+            </w:tcMar>
+          </w:tcPr>
+          <w:p>
+            <w:pPr>
+              <w:pStyle w:val="Sinespaciado"/>
+              <w:jc w:val="center"/>
+              <w:rPr>
+                <w:rFonts w:ascii="Arial" w:hAnsi="Arial" w:cs="Arial"/>
+                <w:sz w:val="18"/>
+              </w:rPr>
+            </w:pPr>
+            <w:r>
+              <w:rPr>
+                <w:rFonts w:ascii="Arial" w:hAnsi="Arial" w:cs="Arial"/>
+                <w:sz w:val="18"/>
+              </w:rPr>
+              <w:t>Jefe de personal</w:t>
+            </w:r>
+          </w:p>
+        </w:tc>
+        <w:tc>
+          <w:tcPr>
+            <w:tcW w:w="1637" w:type="dxa"/>
+            <w:tcBorders>
+              <w:top w:val="single" w:sz="4" w:space="0" w:color="00000A"/>
+              <w:left w:val="single" w:sz="4" w:space="0" w:color="00000A"/>
+              <w:bottom w:val="single" w:sz="4" w:space="0" w:color="00000A"/>
+              <w:right w:val="single" w:sz="4" w:space="0" w:color="00000A"/>
+            </w:tcBorders>
+            <w:shd w:val="clear" w:color="auto" w:fill="FFFFFF"/>
+            <w:tcMar>
+              <w:left w:w="103" w:type="dxa"/>
+            </w:tcMar>
+          </w:tcPr>
+          <w:p>
+            <w:r>
+              <w:rPr>
+                <w:rFonts w:ascii="Arial" w:hAnsi="Arial" w:cs="Arial"/>
+                <w:sz w:val="18"/>
+              </w:rPr>
+              <w:t>Tarea de usuario</w:t>
+            </w:r>
+          </w:p>
+        </w:tc>
+      </w:tr>
+    </w:tbl>
+    <w:p/>
     <w:p/>
     <w:sectPr>
-      <w:headerReference w:type="default" r:id="rId23"/>
-      <w:footerReference w:type="default" r:id="rId24"/>
+      <w:headerReference w:type="default" r:id="rId26"/>
+      <w:footerReference w:type="default" r:id="rId27"/>
       <w:pgSz w:w="12240" w:h="15840"/>
       <w:pgMar w:top="854" w:right="1440" w:bottom="1440" w:left="1440" w:header="720" w:footer="0" w:gutter="0"/>
       <w:cols w:space="720"/>
@@ -7017,7 +10703,7 @@
           <w:rPr>
             <w:noProof/>
           </w:rPr>
-          <w:t>7</w:t>
+          <w:t>3</w:t>
         </w:r>
         <w:r>
           <w:fldChar w:fldCharType="end"/>
@@ -7199,6 +10885,130 @@
 <w:ftr xmlns:wpc="http://schemas.microsoft.com/office/word/2010/wordprocessingCanvas" xmlns:cx="http://schemas.microsoft.com/office/drawing/2014/chartex" xmlns:cx1="http://schemas.microsoft.com/office/drawing/2015/9/8/chartex" xmlns:mc="http://schemas.openxmlformats.org/markup-compatibility/2006" xmlns:o="urn:schemas-microsoft-com:office:office" xmlns:r="http://schemas.openxmlformats.org/officeDocument/2006/relationships" xmlns:m="http://schemas.openxmlformats.org/officeDocument/2006/math" xmlns:v="urn:schemas-microsoft-com:vml" xmlns:wp14="http://schemas.microsoft.com/office/word/2010/wordprocessingDrawing" xmlns:wp="http://schemas.openxmlformats.org/drawingml/2006/wordprocessingDrawing" xmlns:w10="urn:schemas-microsoft-com:office:word" xmlns:w="http://schemas.openxmlformats.org/wordprocessingml/2006/main" xmlns:w14="http://schemas.microsoft.com/office/word/2010/wordml" xmlns:w15="http://schemas.microsoft.com/office/word/2012/wordml" xmlns:w16se="http://schemas.microsoft.com/office/word/2015/wordml/symex" xmlns:wpg="http://schemas.microsoft.com/office/word/2010/wordprocessingGroup" xmlns:wpi="http://schemas.microsoft.com/office/word/2010/wordprocessingInk" xmlns:wne="http://schemas.microsoft.com/office/word/2006/wordml" xmlns:wps="http://schemas.microsoft.com/office/word/2010/wordprocessingShape" mc:Ignorable="w14 w15 w16se wp14">
   <w:sdt>
     <w:sdtPr>
+      <w:id w:val="656966158"/>
+      <w:docPartObj>
+        <w:docPartGallery w:val="Page Numbers (Bottom of Page)"/>
+        <w:docPartUnique/>
+      </w:docPartObj>
+    </w:sdtPr>
+    <w:sdtEndPr/>
+    <w:sdtContent>
+      <w:p>
+        <w:pPr>
+          <w:pStyle w:val="Piedepgina"/>
+          <w:jc w:val="right"/>
+        </w:pPr>
+        <w:r>
+          <w:rPr>
+            <w:noProof/>
+          </w:rPr>
+          <w:drawing>
+            <wp:anchor distT="0" distB="0" distL="114300" distR="114300" simplePos="0" relativeHeight="20" behindDoc="1" locked="0" layoutInCell="1" allowOverlap="1">
+              <wp:simplePos x="0" y="0"/>
+              <wp:positionH relativeFrom="margin">
+                <wp:posOffset>41910</wp:posOffset>
+              </wp:positionH>
+              <wp:positionV relativeFrom="paragraph">
+                <wp:posOffset>-41910</wp:posOffset>
+              </wp:positionV>
+              <wp:extent cx="369570" cy="504190"/>
+              <wp:effectExtent l="0" t="0" r="0" b="0"/>
+              <wp:wrapNone/>
+              <wp:docPr id="8" name="Imagen3" descr="WhatsApp%20Image%202018-04-03%20at%203.03.05%20PM.jpeg"/>
+              <wp:cNvGraphicFramePr>
+                <a:graphicFrameLocks xmlns:a="http://schemas.openxmlformats.org/drawingml/2006/main" noChangeAspect="1"/>
+              </wp:cNvGraphicFramePr>
+              <a:graphic xmlns:a="http://schemas.openxmlformats.org/drawingml/2006/main">
+                <a:graphicData uri="http://schemas.openxmlformats.org/drawingml/2006/picture">
+                  <pic:pic xmlns:pic="http://schemas.openxmlformats.org/drawingml/2006/picture">
+                    <pic:nvPicPr>
+                      <pic:cNvPr id="8" name="Imagen3" descr="WhatsApp%20Image%202018-04-03%20at%203.03.05%20PM.jpeg"/>
+                      <pic:cNvPicPr>
+                        <a:picLocks noChangeAspect="1" noChangeArrowheads="1"/>
+                      </pic:cNvPicPr>
+                    </pic:nvPicPr>
+                    <pic:blipFill>
+                      <a:blip r:embed="rId1"/>
+                      <a:srcRect l="18167" t="1767" r="19110"/>
+                      <a:stretch>
+                        <a:fillRect/>
+                      </a:stretch>
+                    </pic:blipFill>
+                    <pic:spPr bwMode="auto">
+                      <a:xfrm>
+                        <a:off x="0" y="0"/>
+                        <a:ext cx="369570" cy="504190"/>
+                      </a:xfrm>
+                      <a:prstGeom prst="rect">
+                        <a:avLst/>
+                      </a:prstGeom>
+                    </pic:spPr>
+                  </pic:pic>
+                </a:graphicData>
+              </a:graphic>
+            </wp:anchor>
+          </w:drawing>
+        </w:r>
+        <w:r>
+          <w:rPr>
+            <w:rFonts w:asciiTheme="minorHAnsi" w:hAnsiTheme="minorHAnsi" w:cstheme="minorHAnsi"/>
+            <w:b/>
+            <w:lang w:val="es-ES"/>
+          </w:rPr>
+          <w:t>Confidencial</w:t>
+        </w:r>
+        <w:r>
+          <w:rPr>
+            <w:lang w:val="es-ES"/>
+          </w:rPr>
+          <w:t>-[</w:t>
+        </w:r>
+        <w:r>
+          <w:rPr>
+            <w:lang w:val="es-ES"/>
+          </w:rPr>
+          <w:fldChar w:fldCharType="begin"/>
+        </w:r>
+        <w:r>
+          <w:instrText>PAGE</w:instrText>
+        </w:r>
+        <w:r>
+          <w:fldChar w:fldCharType="separate"/>
+        </w:r>
+        <w:r>
+          <w:rPr>
+            <w:noProof/>
+          </w:rPr>
+          <w:t>10</w:t>
+        </w:r>
+        <w:r>
+          <w:fldChar w:fldCharType="end"/>
+        </w:r>
+        <w:r>
+          <w:rPr>
+            <w:lang w:val="es-ES"/>
+          </w:rPr>
+          <w:t>]</w:t>
+        </w:r>
+      </w:p>
+    </w:sdtContent>
+  </w:sdt>
+  <w:p>
+    <w:pPr>
+      <w:tabs>
+        <w:tab w:val="center" w:pos="4320"/>
+        <w:tab w:val="right" w:pos="8640"/>
+      </w:tabs>
+      <w:spacing w:after="720"/>
+    </w:pPr>
+  </w:p>
+</w:ftr>
+</file>
+
+<file path=word/footer4.xml><?xml version="1.0" encoding="utf-8"?>
+<w:ftr xmlns:wpc="http://schemas.microsoft.com/office/word/2010/wordprocessingCanvas" xmlns:cx="http://schemas.microsoft.com/office/drawing/2014/chartex" xmlns:cx1="http://schemas.microsoft.com/office/drawing/2015/9/8/chartex" xmlns:mc="http://schemas.openxmlformats.org/markup-compatibility/2006" xmlns:o="urn:schemas-microsoft-com:office:office" xmlns:r="http://schemas.openxmlformats.org/officeDocument/2006/relationships" xmlns:m="http://schemas.openxmlformats.org/officeDocument/2006/math" xmlns:v="urn:schemas-microsoft-com:vml" xmlns:wp14="http://schemas.microsoft.com/office/word/2010/wordprocessingDrawing" xmlns:wp="http://schemas.openxmlformats.org/drawingml/2006/wordprocessingDrawing" xmlns:w10="urn:schemas-microsoft-com:office:word" xmlns:w="http://schemas.openxmlformats.org/wordprocessingml/2006/main" xmlns:w14="http://schemas.microsoft.com/office/word/2010/wordml" xmlns:w15="http://schemas.microsoft.com/office/word/2012/wordml" xmlns:w16se="http://schemas.microsoft.com/office/word/2015/wordml/symex" xmlns:wpg="http://schemas.microsoft.com/office/word/2010/wordprocessingGroup" xmlns:wpi="http://schemas.microsoft.com/office/word/2010/wordprocessingInk" xmlns:wne="http://schemas.microsoft.com/office/word/2006/wordml" xmlns:wps="http://schemas.microsoft.com/office/word/2010/wordprocessingShape" mc:Ignorable="w14 w15 w16se wp14">
+  <w:sdt>
+    <w:sdtPr>
       <w:id w:val="681339190"/>
       <w:docPartObj>
         <w:docPartGallery w:val="Page Numbers (Bottom of Page)"/>
@@ -7293,7 +11103,7 @@
           <w:rPr>
             <w:noProof/>
           </w:rPr>
-          <w:t>9</w:t>
+          <w:t>11</w:t>
         </w:r>
         <w:r>
           <w:fldChar w:fldCharType="end"/>
@@ -7482,6 +11292,139 @@
 </file>
 
 <file path=word/header3.xml><?xml version="1.0" encoding="utf-8"?>
+<w:hdr xmlns:wpc="http://schemas.microsoft.com/office/word/2010/wordprocessingCanvas" xmlns:cx="http://schemas.microsoft.com/office/drawing/2014/chartex" xmlns:cx1="http://schemas.microsoft.com/office/drawing/2015/9/8/chartex" xmlns:mc="http://schemas.openxmlformats.org/markup-compatibility/2006" xmlns:o="urn:schemas-microsoft-com:office:office" xmlns:r="http://schemas.openxmlformats.org/officeDocument/2006/relationships" xmlns:m="http://schemas.openxmlformats.org/officeDocument/2006/math" xmlns:v="urn:schemas-microsoft-com:vml" xmlns:wp14="http://schemas.microsoft.com/office/word/2010/wordprocessingDrawing" xmlns:wp="http://schemas.openxmlformats.org/drawingml/2006/wordprocessingDrawing" xmlns:w10="urn:schemas-microsoft-com:office:word" xmlns:w="http://schemas.openxmlformats.org/wordprocessingml/2006/main" xmlns:w14="http://schemas.microsoft.com/office/word/2010/wordml" xmlns:w15="http://schemas.microsoft.com/office/word/2012/wordml" xmlns:w16se="http://schemas.microsoft.com/office/word/2015/wordml/symex" xmlns:wpg="http://schemas.microsoft.com/office/word/2010/wordprocessingGroup" xmlns:wpi="http://schemas.microsoft.com/office/word/2010/wordprocessingInk" xmlns:wne="http://schemas.microsoft.com/office/word/2006/wordml" xmlns:wps="http://schemas.microsoft.com/office/word/2010/wordprocessingShape" mc:Ignorable="w14 w15 w16se wp14">
+  <w:tbl>
+    <w:tblPr>
+      <w:tblW w:w="9558" w:type="dxa"/>
+      <w:jc w:val="center"/>
+      <w:tblBorders>
+        <w:top w:val="single" w:sz="6" w:space="0" w:color="000001"/>
+        <w:left w:val="single" w:sz="6" w:space="0" w:color="000001"/>
+        <w:bottom w:val="single" w:sz="6" w:space="0" w:color="000001"/>
+        <w:right w:val="single" w:sz="6" w:space="0" w:color="000001"/>
+        <w:insideH w:val="single" w:sz="6" w:space="0" w:color="000001"/>
+        <w:insideV w:val="single" w:sz="6" w:space="0" w:color="000001"/>
+      </w:tblBorders>
+      <w:tblCellMar>
+        <w:top w:w="100" w:type="dxa"/>
+        <w:left w:w="100" w:type="dxa"/>
+        <w:bottom w:w="100" w:type="dxa"/>
+      </w:tblCellMar>
+      <w:tblLook w:val="0600" w:firstRow="0" w:lastRow="0" w:firstColumn="0" w:lastColumn="0" w:noHBand="1" w:noVBand="1"/>
+    </w:tblPr>
+    <w:tblGrid>
+      <w:gridCol w:w="6380"/>
+      <w:gridCol w:w="3178"/>
+    </w:tblGrid>
+    <w:tr>
+      <w:trPr>
+        <w:trHeight w:val="460"/>
+        <w:jc w:val="center"/>
+      </w:trPr>
+      <w:tc>
+        <w:tcPr>
+          <w:tcW w:w="6379" w:type="dxa"/>
+          <w:tcBorders>
+            <w:top w:val="single" w:sz="6" w:space="0" w:color="000001"/>
+            <w:left w:val="single" w:sz="6" w:space="0" w:color="000001"/>
+            <w:bottom w:val="single" w:sz="6" w:space="0" w:color="000001"/>
+            <w:right w:val="single" w:sz="6" w:space="0" w:color="000001"/>
+          </w:tcBorders>
+          <w:shd w:val="clear" w:color="auto" w:fill="auto"/>
+          <w:tcMar>
+            <w:left w:w="100" w:type="dxa"/>
+          </w:tcMar>
+          <w:vAlign w:val="center"/>
+        </w:tcPr>
+        <w:p>
+          <w:pPr>
+            <w:pStyle w:val="Sinespaciado"/>
+          </w:pPr>
+          <w:r>
+            <w:t xml:space="preserve">SPACIA         </w:t>
+          </w:r>
+        </w:p>
+      </w:tc>
+      <w:tc>
+        <w:tcPr>
+          <w:tcW w:w="3178" w:type="dxa"/>
+          <w:tcBorders>
+            <w:top w:val="single" w:sz="6" w:space="0" w:color="000001"/>
+            <w:left w:val="single" w:sz="6" w:space="0" w:color="000001"/>
+            <w:bottom w:val="single" w:sz="6" w:space="0" w:color="000001"/>
+            <w:right w:val="single" w:sz="6" w:space="0" w:color="000001"/>
+          </w:tcBorders>
+          <w:shd w:val="clear" w:color="auto" w:fill="auto"/>
+          <w:tcMar>
+            <w:left w:w="100" w:type="dxa"/>
+          </w:tcMar>
+        </w:tcPr>
+        <w:p>
+          <w:pPr>
+            <w:pStyle w:val="Sinespaciado"/>
+          </w:pPr>
+          <w:r>
+            <w:t xml:space="preserve">  Versión:           1.1</w:t>
+          </w:r>
+        </w:p>
+      </w:tc>
+    </w:tr>
+    <w:tr>
+      <w:trPr>
+        <w:jc w:val="center"/>
+      </w:trPr>
+      <w:tc>
+        <w:tcPr>
+          <w:tcW w:w="6379" w:type="dxa"/>
+          <w:tcBorders>
+            <w:top w:val="single" w:sz="6" w:space="0" w:color="000001"/>
+            <w:left w:val="single" w:sz="6" w:space="0" w:color="000001"/>
+            <w:bottom w:val="single" w:sz="6" w:space="0" w:color="000001"/>
+            <w:right w:val="single" w:sz="6" w:space="0" w:color="000001"/>
+          </w:tcBorders>
+          <w:shd w:val="clear" w:color="auto" w:fill="auto"/>
+          <w:tcMar>
+            <w:left w:w="100" w:type="dxa"/>
+          </w:tcMar>
+        </w:tcPr>
+        <w:p>
+          <w:r>
+            <w:t xml:space="preserve">Documento de Negocio </w:t>
+          </w:r>
+        </w:p>
+      </w:tc>
+      <w:tc>
+        <w:tcPr>
+          <w:tcW w:w="3178" w:type="dxa"/>
+          <w:tcBorders>
+            <w:top w:val="single" w:sz="6" w:space="0" w:color="000001"/>
+            <w:left w:val="single" w:sz="6" w:space="0" w:color="000001"/>
+            <w:bottom w:val="single" w:sz="6" w:space="0" w:color="000001"/>
+            <w:right w:val="single" w:sz="6" w:space="0" w:color="000001"/>
+          </w:tcBorders>
+          <w:shd w:val="clear" w:color="auto" w:fill="auto"/>
+          <w:tcMar>
+            <w:left w:w="100" w:type="dxa"/>
+          </w:tcMar>
+        </w:tcPr>
+        <w:p>
+          <w:r>
+            <w:t xml:space="preserve">  Fecha  :           13/04/2018</w:t>
+          </w:r>
+        </w:p>
+      </w:tc>
+    </w:tr>
+  </w:tbl>
+  <w:p>
+    <w:pPr>
+      <w:pStyle w:val="Sinespaciado"/>
+      <w:jc w:val="right"/>
+    </w:pPr>
+  </w:p>
+</w:hdr>
+</file>
+
+<file path=word/header4.xml><?xml version="1.0" encoding="utf-8"?>
 <w:hdr xmlns:wpc="http://schemas.microsoft.com/office/word/2010/wordprocessingCanvas" xmlns:cx="http://schemas.microsoft.com/office/drawing/2014/chartex" xmlns:cx1="http://schemas.microsoft.com/office/drawing/2015/9/8/chartex" xmlns:mc="http://schemas.openxmlformats.org/markup-compatibility/2006" xmlns:o="urn:schemas-microsoft-com:office:office" xmlns:r="http://schemas.openxmlformats.org/officeDocument/2006/relationships" xmlns:m="http://schemas.openxmlformats.org/officeDocument/2006/math" xmlns:v="urn:schemas-microsoft-com:vml" xmlns:wp14="http://schemas.microsoft.com/office/word/2010/wordprocessingDrawing" xmlns:wp="http://schemas.openxmlformats.org/drawingml/2006/wordprocessingDrawing" xmlns:w10="urn:schemas-microsoft-com:office:word" xmlns:w="http://schemas.openxmlformats.org/wordprocessingml/2006/main" xmlns:w14="http://schemas.microsoft.com/office/word/2010/wordml" xmlns:w15="http://schemas.microsoft.com/office/word/2012/wordml" xmlns:w16se="http://schemas.microsoft.com/office/word/2015/wordml/symex" xmlns:wpg="http://schemas.microsoft.com/office/word/2010/wordprocessingGroup" xmlns:wpi="http://schemas.microsoft.com/office/word/2010/wordprocessingInk" xmlns:wne="http://schemas.microsoft.com/office/word/2006/wordml" xmlns:wps="http://schemas.microsoft.com/office/word/2010/wordprocessingShape" mc:Ignorable="w14 w15 w16se wp14">
   <w:p>
     <w:pPr>
@@ -9793,7 +13736,7 @@
 </file>
 
 <file path=customXml/itemProps1.xml><?xml version="1.0" encoding="utf-8"?>
-<ds:datastoreItem xmlns:ds="http://schemas.openxmlformats.org/officeDocument/2006/customXml" ds:itemID="{8864228B-218F-449D-95C1-5F32BFAC3A06}">
+<ds:datastoreItem xmlns:ds="http://schemas.openxmlformats.org/officeDocument/2006/customXml" ds:itemID="{4CFC3F7E-E069-46E1-9371-4A49954A9D57}">
   <ds:schemaRefs>
     <ds:schemaRef ds:uri="http://schemas.openxmlformats.org/officeDocument/2006/bibliography"/>
   </ds:schemaRefs>

</xml_diff>

<commit_message>
Adicion del Proceso 04
</commit_message>
<xml_diff>
--- a/Desarrollo/1.SPACIA/2.Negocio/SPC_DN.docx
+++ b/Desarrollo/1.SPACIA/2.Negocio/SPC_DN.docx
@@ -1,6 +1,6 @@
 
 <file path=word/document.xml><?xml version="1.0" encoding="utf-8"?>
-<w:document xmlns:wpc="http://schemas.microsoft.com/office/word/2010/wordprocessingCanvas" xmlns:cx="http://schemas.microsoft.com/office/drawing/2014/chartex" xmlns:cx1="http://schemas.microsoft.com/office/drawing/2015/9/8/chartex" xmlns:mc="http://schemas.openxmlformats.org/markup-compatibility/2006" xmlns:o="urn:schemas-microsoft-com:office:office" xmlns:r="http://schemas.openxmlformats.org/officeDocument/2006/relationships" xmlns:m="http://schemas.openxmlformats.org/officeDocument/2006/math" xmlns:v="urn:schemas-microsoft-com:vml" xmlns:wp14="http://schemas.microsoft.com/office/word/2010/wordprocessingDrawing" xmlns:wp="http://schemas.openxmlformats.org/drawingml/2006/wordprocessingDrawing" xmlns:w10="urn:schemas-microsoft-com:office:word" xmlns:w="http://schemas.openxmlformats.org/wordprocessingml/2006/main" xmlns:w14="http://schemas.microsoft.com/office/word/2010/wordml" xmlns:w15="http://schemas.microsoft.com/office/word/2012/wordml" xmlns:w16se="http://schemas.microsoft.com/office/word/2015/wordml/symex" xmlns:wpg="http://schemas.microsoft.com/office/word/2010/wordprocessingGroup" xmlns:wpi="http://schemas.microsoft.com/office/word/2010/wordprocessingInk" xmlns:wne="http://schemas.microsoft.com/office/word/2006/wordml" xmlns:wps="http://schemas.microsoft.com/office/word/2010/wordprocessingShape" mc:Ignorable="w14 w15 w16se wp14">
+<w:document xmlns:wpc="http://schemas.microsoft.com/office/word/2010/wordprocessingCanvas" xmlns:cx="http://schemas.microsoft.com/office/drawing/2014/chartex" xmlns:cx1="http://schemas.microsoft.com/office/drawing/2015/9/8/chartex" xmlns:cx2="http://schemas.microsoft.com/office/drawing/2015/10/21/chartex" xmlns:cx3="http://schemas.microsoft.com/office/drawing/2016/5/9/chartex" xmlns:cx4="http://schemas.microsoft.com/office/drawing/2016/5/10/chartex" xmlns:cx5="http://schemas.microsoft.com/office/drawing/2016/5/11/chartex" xmlns:cx6="http://schemas.microsoft.com/office/drawing/2016/5/12/chartex" xmlns:cx7="http://schemas.microsoft.com/office/drawing/2016/5/13/chartex" xmlns:cx8="http://schemas.microsoft.com/office/drawing/2016/5/14/chartex" xmlns:mc="http://schemas.openxmlformats.org/markup-compatibility/2006" xmlns:aink="http://schemas.microsoft.com/office/drawing/2016/ink" xmlns:am3d="http://schemas.microsoft.com/office/drawing/2017/model3d" xmlns:o="urn:schemas-microsoft-com:office:office" xmlns:r="http://schemas.openxmlformats.org/officeDocument/2006/relationships" xmlns:m="http://schemas.openxmlformats.org/officeDocument/2006/math" xmlns:v="urn:schemas-microsoft-com:vml" xmlns:wp14="http://schemas.microsoft.com/office/word/2010/wordprocessingDrawing" xmlns:wp="http://schemas.openxmlformats.org/drawingml/2006/wordprocessingDrawing" xmlns:w10="urn:schemas-microsoft-com:office:word" xmlns:w="http://schemas.openxmlformats.org/wordprocessingml/2006/main" xmlns:w14="http://schemas.microsoft.com/office/word/2010/wordml" xmlns:w15="http://schemas.microsoft.com/office/word/2012/wordml" xmlns:w16cid="http://schemas.microsoft.com/office/word/2016/wordml/cid" xmlns:w16se="http://schemas.microsoft.com/office/word/2015/wordml/symex" xmlns:wpg="http://schemas.microsoft.com/office/word/2010/wordprocessingGroup" xmlns:wpi="http://schemas.microsoft.com/office/word/2010/wordprocessingInk" xmlns:wne="http://schemas.microsoft.com/office/word/2006/wordml" xmlns:wps="http://schemas.microsoft.com/office/word/2010/wordprocessingShape" mc:Ignorable="w14 w15 w16se w16cid wp14">
   <w:background w:color="FFFFFF"/>
   <w:body>
     <w:p>
@@ -725,6 +725,9 @@
               <w:spacing w:after="120"/>
               <w:jc w:val="both"/>
             </w:pPr>
+            <w:r>
+              <w:t>14/04/2018</w:t>
+            </w:r>
           </w:p>
         </w:tc>
         <w:tc>
@@ -746,6 +749,9 @@
               <w:spacing w:after="120"/>
               <w:jc w:val="both"/>
             </w:pPr>
+            <w:r>
+              <w:t>1.3</w:t>
+            </w:r>
           </w:p>
         </w:tc>
         <w:tc>
@@ -767,6 +773,9 @@
               <w:spacing w:after="120"/>
               <w:jc w:val="both"/>
             </w:pPr>
+            <w:r>
+              <w:t>Descripción del Proceso 4.</w:t>
+            </w:r>
           </w:p>
         </w:tc>
         <w:tc>
@@ -788,6 +797,9 @@
               <w:spacing w:after="120"/>
               <w:jc w:val="both"/>
             </w:pPr>
+            <w:r>
+              <w:t>José Carrillo</w:t>
+            </w:r>
           </w:p>
         </w:tc>
       </w:tr>
@@ -811,6 +823,7 @@
               <w:spacing w:after="120"/>
               <w:jc w:val="both"/>
             </w:pPr>
+            <w:bookmarkStart w:id="1" w:name="_GoBack"/>
           </w:p>
         </w:tc>
         <w:tc>
@@ -877,6 +890,7 @@
           </w:p>
         </w:tc>
       </w:tr>
+      <w:bookmarkEnd w:id="1"/>
       <w:tr>
         <w:tc>
           <w:tcPr>
@@ -1068,7 +1082,7 @@
         <w:br w:type="page"/>
       </w:r>
     </w:p>
-    <w:bookmarkStart w:id="1" w:name="_Toc511493843" w:displacedByCustomXml="next"/>
+    <w:bookmarkStart w:id="2" w:name="_Toc511493843" w:displacedByCustomXml="next"/>
     <w:sdt>
       <w:sdtPr>
         <w:rPr>
@@ -1095,7 +1109,7 @@
             </w:rPr>
             <w:t>Tabla de contenido</w:t>
           </w:r>
-          <w:bookmarkEnd w:id="1"/>
+          <w:bookmarkEnd w:id="2"/>
         </w:p>
         <w:p>
           <w:pPr>
@@ -2610,8 +2624,6 @@
       <w:r>
         <w:br w:type="page"/>
       </w:r>
-      <w:bookmarkStart w:id="2" w:name="_GoBack"/>
-      <w:bookmarkEnd w:id="2"/>
     </w:p>
     <w:p>
       <w:pPr>
@@ -3185,6 +3197,33 @@
                 <w:sz w:val="20"/>
                 <w:szCs w:val="20"/>
               </w:rPr>
+              <w:instrText xml:space="preserve"> INCLUDEPICTURE  "http://help.bizagi.com/process-modeler/es/task.png" \* MERGEFORMATINET </w:instrText>
+            </w:r>
+            <w:r>
+              <w:rPr>
+                <w:rFonts w:ascii="Segoe UI" w:hAnsi="Segoe UI" w:cs="Segoe UI"/>
+                <w:color w:val="666666"/>
+                <w:sz w:val="20"/>
+                <w:szCs w:val="20"/>
+              </w:rPr>
+              <w:fldChar w:fldCharType="separate"/>
+            </w:r>
+            <w:r>
+              <w:rPr>
+                <w:rFonts w:ascii="Segoe UI" w:hAnsi="Segoe UI" w:cs="Segoe UI"/>
+                <w:color w:val="666666"/>
+                <w:sz w:val="20"/>
+                <w:szCs w:val="20"/>
+              </w:rPr>
+              <w:fldChar w:fldCharType="begin"/>
+            </w:r>
+            <w:r>
+              <w:rPr>
+                <w:rFonts w:ascii="Segoe UI" w:hAnsi="Segoe UI" w:cs="Segoe UI"/>
+                <w:color w:val="666666"/>
+                <w:sz w:val="20"/>
+                <w:szCs w:val="20"/>
+              </w:rPr>
               <w:instrText xml:space="preserve"> </w:instrText>
             </w:r>
             <w:r>
@@ -3241,7 +3280,7 @@
                   <v:path o:extrusionok="f" gradientshapeok="t" o:connecttype="rect"/>
                   <o:lock v:ext="edit" aspectratio="t"/>
                 </v:shapetype>
-                <v:shape id="_x0000_i1025" type="#_x0000_t75" alt="Task" style="width:69.6pt;height:46.2pt">
+                <v:shape id="_x0000_i1025" type="#_x0000_t75" alt="Task" style="width:69.75pt;height:46.5pt">
                   <v:imagedata r:id="rId9" r:href="rId10"/>
                 </v:shape>
               </w:pict>
@@ -3318,104 +3357,104 @@
               </w:rPr>
               <w:fldChar w:fldCharType="end"/>
             </w:r>
-          </w:p>
-        </w:tc>
-      </w:tr>
-      <w:tr>
-        <w:tc>
-          <w:tcPr>
-            <w:tcW w:w="3116" w:type="dxa"/>
-            <w:shd w:val="clear" w:color="auto" w:fill="auto"/>
-            <w:tcMar>
-              <w:left w:w="108" w:type="dxa"/>
-            </w:tcMar>
-            <w:vAlign w:val="center"/>
-          </w:tcPr>
-          <w:p>
-            <w:pPr>
-              <w:pStyle w:val="pnormal"/>
-              <w:spacing w:beforeAutospacing="0" w:afterAutospacing="0"/>
-              <w:jc w:val="center"/>
-              <w:rPr>
-                <w:rFonts w:ascii="Arial" w:hAnsi="Arial" w:cs="Arial"/>
-                <w:color w:val="auto"/>
-                <w:sz w:val="20"/>
-                <w:szCs w:val="20"/>
-              </w:rPr>
-            </w:pPr>
-            <w:r>
-              <w:rPr>
-                <w:rFonts w:ascii="Arial" w:hAnsi="Arial" w:cs="Arial"/>
-                <w:color w:val="auto"/>
-                <w:sz w:val="20"/>
-                <w:szCs w:val="20"/>
-              </w:rPr>
-              <w:t> Tarea de Usuario</w:t>
-            </w:r>
-          </w:p>
-        </w:tc>
-        <w:tc>
-          <w:tcPr>
-            <w:tcW w:w="3117" w:type="dxa"/>
-            <w:shd w:val="clear" w:color="auto" w:fill="auto"/>
-            <w:tcMar>
-              <w:left w:w="108" w:type="dxa"/>
-            </w:tcMar>
-            <w:vAlign w:val="center"/>
-          </w:tcPr>
-          <w:p>
-            <w:pPr>
-              <w:pStyle w:val="pnormal"/>
-              <w:spacing w:beforeAutospacing="0" w:afterAutospacing="0"/>
-              <w:jc w:val="both"/>
-              <w:rPr>
-                <w:rFonts w:ascii="Arial" w:hAnsi="Arial" w:cs="Arial"/>
-                <w:color w:val="auto"/>
-                <w:sz w:val="20"/>
-                <w:szCs w:val="20"/>
-              </w:rPr>
-            </w:pPr>
-            <w:r>
-              <w:rPr>
-                <w:rFonts w:ascii="Arial" w:hAnsi="Arial" w:cs="Arial"/>
-                <w:color w:val="auto"/>
-                <w:sz w:val="20"/>
-                <w:szCs w:val="20"/>
-              </w:rPr>
-              <w:t>Es una tarea de workflow típica donde una persona ejecuta con la asistencia de una aplicación de software.</w:t>
-            </w:r>
-          </w:p>
-        </w:tc>
-        <w:tc>
-          <w:tcPr>
-            <w:tcW w:w="3117" w:type="dxa"/>
-            <w:shd w:val="clear" w:color="auto" w:fill="auto"/>
-            <w:tcMar>
-              <w:left w:w="108" w:type="dxa"/>
-            </w:tcMar>
-            <w:vAlign w:val="center"/>
-          </w:tcPr>
-          <w:p>
-            <w:pPr>
-              <w:pStyle w:val="pnormal"/>
-              <w:spacing w:beforeAutospacing="0" w:afterAutospacing="0"/>
-              <w:jc w:val="center"/>
+            <w:r>
               <w:rPr>
                 <w:rFonts w:ascii="Segoe UI" w:hAnsi="Segoe UI" w:cs="Segoe UI"/>
                 <w:color w:val="666666"/>
                 <w:sz w:val="20"/>
                 <w:szCs w:val="20"/>
               </w:rPr>
-            </w:pPr>
-            <w:r>
+              <w:fldChar w:fldCharType="end"/>
+            </w:r>
+          </w:p>
+        </w:tc>
+      </w:tr>
+      <w:tr>
+        <w:tc>
+          <w:tcPr>
+            <w:tcW w:w="3116" w:type="dxa"/>
+            <w:shd w:val="clear" w:color="auto" w:fill="auto"/>
+            <w:tcMar>
+              <w:left w:w="108" w:type="dxa"/>
+            </w:tcMar>
+            <w:vAlign w:val="center"/>
+          </w:tcPr>
+          <w:p>
+            <w:pPr>
+              <w:pStyle w:val="pnormal"/>
+              <w:spacing w:beforeAutospacing="0" w:afterAutospacing="0"/>
+              <w:jc w:val="center"/>
+              <w:rPr>
+                <w:rFonts w:ascii="Arial" w:hAnsi="Arial" w:cs="Arial"/>
+                <w:color w:val="auto"/>
+                <w:sz w:val="20"/>
+                <w:szCs w:val="20"/>
+              </w:rPr>
+            </w:pPr>
+            <w:r>
+              <w:rPr>
+                <w:rFonts w:ascii="Arial" w:hAnsi="Arial" w:cs="Arial"/>
+                <w:color w:val="auto"/>
+                <w:sz w:val="20"/>
+                <w:szCs w:val="20"/>
+              </w:rPr>
+              <w:t> Tarea de Usuario</w:t>
+            </w:r>
+          </w:p>
+        </w:tc>
+        <w:tc>
+          <w:tcPr>
+            <w:tcW w:w="3117" w:type="dxa"/>
+            <w:shd w:val="clear" w:color="auto" w:fill="auto"/>
+            <w:tcMar>
+              <w:left w:w="108" w:type="dxa"/>
+            </w:tcMar>
+            <w:vAlign w:val="center"/>
+          </w:tcPr>
+          <w:p>
+            <w:pPr>
+              <w:pStyle w:val="pnormal"/>
+              <w:spacing w:beforeAutospacing="0" w:afterAutospacing="0"/>
+              <w:jc w:val="both"/>
+              <w:rPr>
+                <w:rFonts w:ascii="Arial" w:hAnsi="Arial" w:cs="Arial"/>
+                <w:color w:val="auto"/>
+                <w:sz w:val="20"/>
+                <w:szCs w:val="20"/>
+              </w:rPr>
+            </w:pPr>
+            <w:r>
+              <w:rPr>
+                <w:rFonts w:ascii="Arial" w:hAnsi="Arial" w:cs="Arial"/>
+                <w:color w:val="auto"/>
+                <w:sz w:val="20"/>
+                <w:szCs w:val="20"/>
+              </w:rPr>
+              <w:t>Es una tarea de workflow típica donde una persona ejecuta con la asistencia de una aplicación de software.</w:t>
+            </w:r>
+          </w:p>
+        </w:tc>
+        <w:tc>
+          <w:tcPr>
+            <w:tcW w:w="3117" w:type="dxa"/>
+            <w:shd w:val="clear" w:color="auto" w:fill="auto"/>
+            <w:tcMar>
+              <w:left w:w="108" w:type="dxa"/>
+            </w:tcMar>
+            <w:vAlign w:val="center"/>
+          </w:tcPr>
+          <w:p>
+            <w:pPr>
+              <w:pStyle w:val="pnormal"/>
+              <w:spacing w:beforeAutospacing="0" w:afterAutospacing="0"/>
+              <w:jc w:val="center"/>
               <w:rPr>
                 <w:rFonts w:ascii="Segoe UI" w:hAnsi="Segoe UI" w:cs="Segoe UI"/>
                 <w:color w:val="666666"/>
                 <w:sz w:val="20"/>
                 <w:szCs w:val="20"/>
               </w:rPr>
-              <w:fldChar w:fldCharType="begin"/>
-            </w:r>
+            </w:pPr>
             <w:r>
               <w:rPr>
                 <w:rFonts w:ascii="Segoe UI" w:hAnsi="Segoe UI" w:cs="Segoe UI"/>
@@ -3423,7 +3462,7 @@
                 <w:sz w:val="20"/>
                 <w:szCs w:val="20"/>
               </w:rPr>
-              <w:instrText xml:space="preserve"> INCLUDEPICTURE "http://help.bizagi.com/process-modeler/es/hmfile_hash_80999d56.png" \* MERGEFORMATINET </w:instrText>
+              <w:fldChar w:fldCharType="begin"/>
             </w:r>
             <w:r>
               <w:rPr>
@@ -3432,7 +3471,7 @@
                 <w:sz w:val="20"/>
                 <w:szCs w:val="20"/>
               </w:rPr>
-              <w:fldChar w:fldCharType="separate"/>
+              <w:instrText xml:space="preserve"> INCLUDEPICTURE "http://help.bizagi.com/process-modeler/es/hmfile_hash_80999d56.png" \* MERGEFORMATINET </w:instrText>
             </w:r>
             <w:r>
               <w:rPr>
@@ -3441,7 +3480,7 @@
                 <w:sz w:val="20"/>
                 <w:szCs w:val="20"/>
               </w:rPr>
-              <w:fldChar w:fldCharType="begin"/>
+              <w:fldChar w:fldCharType="separate"/>
             </w:r>
             <w:r>
               <w:rPr>
@@ -3450,7 +3489,7 @@
                 <w:sz w:val="20"/>
                 <w:szCs w:val="20"/>
               </w:rPr>
-              <w:instrText xml:space="preserve"> INCLUDEPICTURE  "http://help.bizagi.com/process-modeler/es/hmfile_hash_80999d56.png" \* MERGEFORMATINET </w:instrText>
+              <w:fldChar w:fldCharType="begin"/>
             </w:r>
             <w:r>
               <w:rPr>
@@ -3459,7 +3498,7 @@
                 <w:sz w:val="20"/>
                 <w:szCs w:val="20"/>
               </w:rPr>
-              <w:fldChar w:fldCharType="separate"/>
+              <w:instrText xml:space="preserve"> INCLUDEPICTURE  "http://help.bizagi.com/process-modeler/es/hmfile_hash_80999d56.png" \* MERGEFORMATINET </w:instrText>
             </w:r>
             <w:r>
               <w:rPr>
@@ -3468,7 +3507,7 @@
                 <w:sz w:val="20"/>
                 <w:szCs w:val="20"/>
               </w:rPr>
-              <w:fldChar w:fldCharType="begin"/>
+              <w:fldChar w:fldCharType="separate"/>
             </w:r>
             <w:r>
               <w:rPr>
@@ -3477,7 +3516,7 @@
                 <w:sz w:val="20"/>
                 <w:szCs w:val="20"/>
               </w:rPr>
-              <w:instrText xml:space="preserve"> INCLUDEPICTURE  "http://help.bizagi.com/process-modeler/es/hmfile_hash_80999d56.png" \* MERGEFORMATINET </w:instrText>
+              <w:fldChar w:fldCharType="begin"/>
             </w:r>
             <w:r>
               <w:rPr>
@@ -3486,7 +3525,7 @@
                 <w:sz w:val="20"/>
                 <w:szCs w:val="20"/>
               </w:rPr>
-              <w:fldChar w:fldCharType="separate"/>
+              <w:instrText xml:space="preserve"> INCLUDEPICTURE  "http://help.bizagi.com/process-modeler/es/hmfile_hash_80999d56.png" \* MERGEFORMATINET </w:instrText>
             </w:r>
             <w:r>
               <w:rPr>
@@ -3495,7 +3534,7 @@
                 <w:sz w:val="20"/>
                 <w:szCs w:val="20"/>
               </w:rPr>
-              <w:fldChar w:fldCharType="begin"/>
+              <w:fldChar w:fldCharType="separate"/>
             </w:r>
             <w:r>
               <w:rPr>
@@ -3504,7 +3543,7 @@
                 <w:sz w:val="20"/>
                 <w:szCs w:val="20"/>
               </w:rPr>
-              <w:instrText xml:space="preserve"> INCLUDEPICTURE  "http://help.bizagi.com/process-modeler/es/hmfile_hash_80999d56.png" \* MERGEFORMATINET </w:instrText>
+              <w:fldChar w:fldCharType="begin"/>
             </w:r>
             <w:r>
               <w:rPr>
@@ -3513,7 +3552,7 @@
                 <w:sz w:val="20"/>
                 <w:szCs w:val="20"/>
               </w:rPr>
-              <w:fldChar w:fldCharType="separate"/>
+              <w:instrText xml:space="preserve"> INCLUDEPICTURE  "http://help.bizagi.com/process-modeler/es/hmfile_hash_80999d56.png" \* MERGEFORMATINET </w:instrText>
             </w:r>
             <w:r>
               <w:rPr>
@@ -3522,7 +3561,7 @@
                 <w:sz w:val="20"/>
                 <w:szCs w:val="20"/>
               </w:rPr>
-              <w:fldChar w:fldCharType="begin"/>
+              <w:fldChar w:fldCharType="separate"/>
             </w:r>
             <w:r>
               <w:rPr>
@@ -3531,7 +3570,7 @@
                 <w:sz w:val="20"/>
                 <w:szCs w:val="20"/>
               </w:rPr>
-              <w:instrText xml:space="preserve"> INCLUDEPICTURE  "http://help.bizagi.com/process-modeler/es/hmfile_hash_80999d56.png" \* MERGEFORMATINET </w:instrText>
+              <w:fldChar w:fldCharType="begin"/>
             </w:r>
             <w:r>
               <w:rPr>
@@ -3540,7 +3579,7 @@
                 <w:sz w:val="20"/>
                 <w:szCs w:val="20"/>
               </w:rPr>
-              <w:fldChar w:fldCharType="separate"/>
+              <w:instrText xml:space="preserve"> INCLUDEPICTURE  "http://help.bizagi.com/process-modeler/es/hmfile_hash_80999d56.png" \* MERGEFORMATINET </w:instrText>
             </w:r>
             <w:r>
               <w:rPr>
@@ -3549,7 +3588,7 @@
                 <w:sz w:val="20"/>
                 <w:szCs w:val="20"/>
               </w:rPr>
-              <w:fldChar w:fldCharType="begin"/>
+              <w:fldChar w:fldCharType="separate"/>
             </w:r>
             <w:r>
               <w:rPr>
@@ -3558,7 +3597,7 @@
                 <w:sz w:val="20"/>
                 <w:szCs w:val="20"/>
               </w:rPr>
-              <w:instrText xml:space="preserve"> INCLUDEPICTURE  "http://help.bizagi.com/process-modeler/es/hmfile_hash_80999d56.png" \* MERGEFORMATINET </w:instrText>
+              <w:fldChar w:fldCharType="begin"/>
             </w:r>
             <w:r>
               <w:rPr>
@@ -3567,7 +3606,7 @@
                 <w:sz w:val="20"/>
                 <w:szCs w:val="20"/>
               </w:rPr>
-              <w:fldChar w:fldCharType="separate"/>
+              <w:instrText xml:space="preserve"> INCLUDEPICTURE  "http://help.bizagi.com/process-modeler/es/hmfile_hash_80999d56.png" \* MERGEFORMATINET </w:instrText>
             </w:r>
             <w:r>
               <w:rPr>
@@ -3576,7 +3615,7 @@
                 <w:sz w:val="20"/>
                 <w:szCs w:val="20"/>
               </w:rPr>
-              <w:fldChar w:fldCharType="begin"/>
+              <w:fldChar w:fldCharType="separate"/>
             </w:r>
             <w:r>
               <w:rPr>
@@ -3585,7 +3624,7 @@
                 <w:sz w:val="20"/>
                 <w:szCs w:val="20"/>
               </w:rPr>
-              <w:instrText xml:space="preserve"> INCLUDEPICTURE  "http://help.bizagi.com/process-modeler/es/hmfile_hash_80999d56.png" \* MERGEFORMATINET </w:instrText>
+              <w:fldChar w:fldCharType="begin"/>
             </w:r>
             <w:r>
               <w:rPr>
@@ -3594,7 +3633,7 @@
                 <w:sz w:val="20"/>
                 <w:szCs w:val="20"/>
               </w:rPr>
-              <w:fldChar w:fldCharType="separate"/>
+              <w:instrText xml:space="preserve"> INCLUDEPICTURE  "http://help.bizagi.com/process-modeler/es/hmfile_hash_80999d56.png" \* MERGEFORMATINET </w:instrText>
             </w:r>
             <w:r>
               <w:rPr>
@@ -3603,7 +3642,7 @@
                 <w:sz w:val="20"/>
                 <w:szCs w:val="20"/>
               </w:rPr>
-              <w:fldChar w:fldCharType="begin"/>
+              <w:fldChar w:fldCharType="separate"/>
             </w:r>
             <w:r>
               <w:rPr>
@@ -3612,7 +3651,7 @@
                 <w:sz w:val="20"/>
                 <w:szCs w:val="20"/>
               </w:rPr>
-              <w:instrText xml:space="preserve"> </w:instrText>
+              <w:fldChar w:fldCharType="begin"/>
             </w:r>
             <w:r>
               <w:rPr>
@@ -3621,7 +3660,7 @@
                 <w:sz w:val="20"/>
                 <w:szCs w:val="20"/>
               </w:rPr>
-              <w:instrText>INCLUDEPICTURE  "http://help.bizagi.com/process-modeler/es/hmfile_hash_80999d56.png" \* MERGEFORMATINET</w:instrText>
+              <w:instrText xml:space="preserve"> INCLUDEPICTURE  "http://help.bizagi.com/process-modeler/es/hmfile_hash_80999d56.png" \* MERGEFORMATINET </w:instrText>
             </w:r>
             <w:r>
               <w:rPr>
@@ -3630,7 +3669,7 @@
                 <w:sz w:val="20"/>
                 <w:szCs w:val="20"/>
               </w:rPr>
-              <w:instrText xml:space="preserve"> </w:instrText>
+              <w:fldChar w:fldCharType="separate"/>
             </w:r>
             <w:r>
               <w:rPr>
@@ -3639,7 +3678,7 @@
                 <w:sz w:val="20"/>
                 <w:szCs w:val="20"/>
               </w:rPr>
-              <w:fldChar w:fldCharType="separate"/>
+              <w:fldChar w:fldCharType="begin"/>
             </w:r>
             <w:r>
               <w:rPr>
@@ -3648,11 +3687,56 @@
                 <w:sz w:val="20"/>
                 <w:szCs w:val="20"/>
               </w:rPr>
+              <w:instrText xml:space="preserve"> </w:instrText>
+            </w:r>
+            <w:r>
+              <w:rPr>
+                <w:rFonts w:ascii="Segoe UI" w:hAnsi="Segoe UI" w:cs="Segoe UI"/>
+                <w:color w:val="666666"/>
+                <w:sz w:val="20"/>
+                <w:szCs w:val="20"/>
+              </w:rPr>
+              <w:instrText>INCLUDEPICTURE  "http://help.bizagi.com/process-modeler/es/hmfile_hash_80999d56.png" \* MERGEFORMATINET</w:instrText>
+            </w:r>
+            <w:r>
+              <w:rPr>
+                <w:rFonts w:ascii="Segoe UI" w:hAnsi="Segoe UI" w:cs="Segoe UI"/>
+                <w:color w:val="666666"/>
+                <w:sz w:val="20"/>
+                <w:szCs w:val="20"/>
+              </w:rPr>
+              <w:instrText xml:space="preserve"> </w:instrText>
+            </w:r>
+            <w:r>
+              <w:rPr>
+                <w:rFonts w:ascii="Segoe UI" w:hAnsi="Segoe UI" w:cs="Segoe UI"/>
+                <w:color w:val="666666"/>
+                <w:sz w:val="20"/>
+                <w:szCs w:val="20"/>
+              </w:rPr>
+              <w:fldChar w:fldCharType="separate"/>
+            </w:r>
+            <w:r>
+              <w:rPr>
+                <w:rFonts w:ascii="Segoe UI" w:hAnsi="Segoe UI" w:cs="Segoe UI"/>
+                <w:color w:val="666666"/>
+                <w:sz w:val="20"/>
+                <w:szCs w:val="20"/>
+              </w:rPr>
               <w:pict w14:anchorId="61FAD3A1">
-                <v:shape id="_x0000_i1026" type="#_x0000_t75" alt="User task" style="width:69.6pt;height:47.4pt">
+                <v:shape id="_x0000_i1026" type="#_x0000_t75" alt="User task" style="width:69.75pt;height:47.25pt">
                   <v:imagedata r:id="rId11" r:href="rId12"/>
                 </v:shape>
               </w:pict>
+            </w:r>
+            <w:r>
+              <w:rPr>
+                <w:rFonts w:ascii="Segoe UI" w:hAnsi="Segoe UI" w:cs="Segoe UI"/>
+                <w:color w:val="666666"/>
+                <w:sz w:val="20"/>
+                <w:szCs w:val="20"/>
+              </w:rPr>
+              <w:fldChar w:fldCharType="end"/>
             </w:r>
             <w:r>
               <w:rPr>
@@ -14558,7 +14642,16 @@
                 <w:sz w:val="18"/>
                 <w:szCs w:val="18"/>
               </w:rPr>
-              <w:t>Registrar datos de un nuevo usuario de los ambientes de la empresa en un Excel</w:t>
+              <w:t xml:space="preserve">Registrar datos de un nuevo usuario de los ambientes de la empresa en </w:t>
+            </w:r>
+            <w:r>
+              <w:rPr>
+                <w:rFonts w:ascii="Arial" w:eastAsia="Arial" w:hAnsi="Arial" w:cs="Arial"/>
+                <w:sz w:val="18"/>
+                <w:szCs w:val="18"/>
+              </w:rPr>
+              <w:lastRenderedPageBreak/>
+              <w:t>un Excel</w:t>
             </w:r>
             <w:r>
               <w:rPr>
@@ -14669,6 +14762,7 @@
               <w:rPr>
                 <w:rFonts w:ascii="Arial" w:eastAsia="Arial" w:hAnsi="Arial" w:cs="Arial"/>
               </w:rPr>
+              <w:lastRenderedPageBreak/>
               <w:t>Jefe de Personal</w:t>
             </w:r>
           </w:p>
@@ -14738,7 +14832,6 @@
                 <w:sz w:val="16"/>
                 <w:szCs w:val="16"/>
               </w:rPr>
-              <w:lastRenderedPageBreak/>
               <w:t>Eliminar equipo</w:t>
             </w:r>
           </w:p>
@@ -15074,9 +15167,3168 @@
       </w:tr>
     </w:tbl>
     <w:p/>
+    <w:p>
+      <w:r>
+        <w:br w:type="page"/>
+      </w:r>
+    </w:p>
+    <w:p>
+      <w:pPr>
+        <w:pStyle w:val="Prrafodelista"/>
+        <w:numPr>
+          <w:ilvl w:val="0"/>
+          <w:numId w:val="2"/>
+        </w:numPr>
+        <w:spacing w:before="120" w:after="60"/>
+        <w:jc w:val="both"/>
+        <w:outlineLvl w:val="0"/>
+      </w:pPr>
+      <w:bookmarkStart w:id="26" w:name="_Toc511490751"/>
+      <w:r>
+        <w:rPr>
+          <w:rFonts w:ascii="Arial" w:eastAsia="Arial" w:hAnsi="Arial" w:cs="Arial"/>
+          <w:b/>
+          <w:sz w:val="24"/>
+          <w:szCs w:val="24"/>
+        </w:rPr>
+        <w:lastRenderedPageBreak/>
+        <w:t>Proceso 4: Gestión de Reservas</w:t>
+      </w:r>
+      <w:bookmarkEnd w:id="26"/>
+    </w:p>
+    <w:p>
+      <w:pPr>
+        <w:spacing w:before="120" w:after="60"/>
+        <w:ind w:left="720"/>
+        <w:jc w:val="both"/>
+      </w:pPr>
+      <w:r>
+        <w:rPr>
+          <w:rFonts w:ascii="Arial" w:eastAsia="Arial" w:hAnsi="Arial" w:cs="Arial"/>
+          <w:b/>
+          <w:sz w:val="24"/>
+          <w:szCs w:val="24"/>
+        </w:rPr>
+        <w:t xml:space="preserve"> </w:t>
+      </w:r>
+    </w:p>
+    <w:p>
+      <w:pPr>
+        <w:pStyle w:val="Prrafodelista"/>
+        <w:numPr>
+          <w:ilvl w:val="1"/>
+          <w:numId w:val="3"/>
+        </w:numPr>
+        <w:spacing w:before="120" w:after="60"/>
+        <w:jc w:val="both"/>
+        <w:outlineLvl w:val="1"/>
+      </w:pPr>
+      <w:bookmarkStart w:id="27" w:name="_Toc511490752"/>
+      <w:r>
+        <w:rPr>
+          <w:rFonts w:ascii="Arial" w:eastAsia="Arial" w:hAnsi="Arial" w:cs="Arial"/>
+          <w:b/>
+        </w:rPr>
+        <w:t>Ficha de Proceso</w:t>
+      </w:r>
+      <w:bookmarkEnd w:id="27"/>
+    </w:p>
+    <w:p>
+      <w:pPr>
+        <w:spacing w:before="120" w:after="60"/>
+        <w:ind w:left="720"/>
+        <w:jc w:val="both"/>
+      </w:pPr>
+    </w:p>
+    <w:tbl>
+      <w:tblPr>
+        <w:tblW w:w="5000" w:type="pct"/>
+        <w:tblInd w:w="-5" w:type="dxa"/>
+        <w:tblBorders>
+          <w:top w:val="single" w:sz="4" w:space="0" w:color="000001"/>
+          <w:left w:val="single" w:sz="4" w:space="0" w:color="000001"/>
+          <w:bottom w:val="single" w:sz="4" w:space="0" w:color="000001"/>
+          <w:right w:val="single" w:sz="4" w:space="0" w:color="000001"/>
+          <w:insideH w:val="single" w:sz="4" w:space="0" w:color="000001"/>
+          <w:insideV w:val="single" w:sz="4" w:space="0" w:color="000001"/>
+        </w:tblBorders>
+        <w:tblCellMar>
+          <w:top w:w="100" w:type="dxa"/>
+          <w:left w:w="103" w:type="dxa"/>
+          <w:bottom w:w="100" w:type="dxa"/>
+        </w:tblCellMar>
+        <w:tblLook w:val="0600" w:firstRow="0" w:lastRow="0" w:firstColumn="0" w:lastColumn="0" w:noHBand="1" w:noVBand="1"/>
+      </w:tblPr>
+      <w:tblGrid>
+        <w:gridCol w:w="1902"/>
+        <w:gridCol w:w="1767"/>
+        <w:gridCol w:w="1541"/>
+        <w:gridCol w:w="4140"/>
+      </w:tblGrid>
+      <w:tr>
+        <w:trPr>
+          <w:trHeight w:val="110"/>
+        </w:trPr>
+        <w:tc>
+          <w:tcPr>
+            <w:tcW w:w="1903" w:type="dxa"/>
+            <w:vMerge w:val="restart"/>
+            <w:tcBorders>
+              <w:top w:val="single" w:sz="4" w:space="0" w:color="000001"/>
+              <w:left w:val="single" w:sz="4" w:space="0" w:color="000001"/>
+              <w:bottom w:val="single" w:sz="4" w:space="0" w:color="000001"/>
+              <w:right w:val="single" w:sz="4" w:space="0" w:color="000001"/>
+            </w:tcBorders>
+            <w:shd w:val="clear" w:color="auto" w:fill="auto"/>
+            <w:tcMar>
+              <w:left w:w="103" w:type="dxa"/>
+            </w:tcMar>
+            <w:vAlign w:val="center"/>
+          </w:tcPr>
+          <w:p>
+            <w:pPr>
+              <w:pStyle w:val="Sinespaciado"/>
+              <w:rPr>
+                <w:rFonts w:ascii="Arial" w:hAnsi="Arial" w:cs="Arial"/>
+                <w:b/>
+              </w:rPr>
+            </w:pPr>
+            <w:r>
+              <w:rPr>
+                <w:rFonts w:ascii="Arial" w:eastAsia="Arial" w:hAnsi="Arial" w:cs="Arial"/>
+                <w:b/>
+              </w:rPr>
+              <w:t xml:space="preserve">Número o código </w:t>
+            </w:r>
+          </w:p>
+          <w:p>
+            <w:pPr>
+              <w:pStyle w:val="Sinespaciado"/>
+              <w:rPr>
+                <w:rFonts w:ascii="Arial" w:hAnsi="Arial" w:cs="Arial"/>
+              </w:rPr>
+            </w:pPr>
+            <w:r>
+              <w:rPr>
+                <w:rFonts w:ascii="Arial" w:eastAsia="Arial" w:hAnsi="Arial" w:cs="Arial"/>
+                <w:b/>
+              </w:rPr>
+              <w:t>de proceso</w:t>
+            </w:r>
+          </w:p>
+        </w:tc>
+        <w:tc>
+          <w:tcPr>
+            <w:tcW w:w="1769" w:type="dxa"/>
+            <w:vMerge w:val="restart"/>
+            <w:tcBorders>
+              <w:top w:val="single" w:sz="4" w:space="0" w:color="000001"/>
+              <w:left w:val="single" w:sz="4" w:space="0" w:color="000001"/>
+              <w:bottom w:val="single" w:sz="4" w:space="0" w:color="000001"/>
+              <w:right w:val="single" w:sz="4" w:space="0" w:color="000001"/>
+            </w:tcBorders>
+            <w:shd w:val="clear" w:color="auto" w:fill="auto"/>
+            <w:tcMar>
+              <w:left w:w="103" w:type="dxa"/>
+            </w:tcMar>
+            <w:vAlign w:val="center"/>
+          </w:tcPr>
+          <w:p>
+            <w:pPr>
+              <w:pStyle w:val="Sinespaciado"/>
+              <w:rPr>
+                <w:rFonts w:ascii="Arial" w:hAnsi="Arial" w:cs="Arial"/>
+              </w:rPr>
+            </w:pPr>
+            <w:r>
+              <w:rPr>
+                <w:rFonts w:ascii="Arial" w:eastAsia="Arial" w:hAnsi="Arial" w:cs="Arial"/>
+              </w:rPr>
+              <w:t>PROC-004</w:t>
+            </w:r>
+          </w:p>
+        </w:tc>
+        <w:tc>
+          <w:tcPr>
+            <w:tcW w:w="1541" w:type="dxa"/>
+            <w:tcBorders>
+              <w:top w:val="single" w:sz="4" w:space="0" w:color="000001"/>
+              <w:left w:val="single" w:sz="4" w:space="0" w:color="000001"/>
+              <w:bottom w:val="single" w:sz="4" w:space="0" w:color="000001"/>
+              <w:right w:val="single" w:sz="4" w:space="0" w:color="000001"/>
+            </w:tcBorders>
+            <w:shd w:val="clear" w:color="auto" w:fill="auto"/>
+            <w:tcMar>
+              <w:left w:w="103" w:type="dxa"/>
+            </w:tcMar>
+            <w:vAlign w:val="center"/>
+          </w:tcPr>
+          <w:p>
+            <w:pPr>
+              <w:pStyle w:val="Sinespaciado"/>
+              <w:rPr>
+                <w:rFonts w:ascii="Arial" w:hAnsi="Arial" w:cs="Arial"/>
+                <w:b/>
+              </w:rPr>
+            </w:pPr>
+            <w:r>
+              <w:rPr>
+                <w:rFonts w:ascii="Arial" w:eastAsia="Arial" w:hAnsi="Arial" w:cs="Arial"/>
+                <w:b/>
+              </w:rPr>
+              <w:t>Proceso</w:t>
+            </w:r>
+          </w:p>
+        </w:tc>
+        <w:tc>
+          <w:tcPr>
+            <w:tcW w:w="4146" w:type="dxa"/>
+            <w:tcBorders>
+              <w:top w:val="single" w:sz="4" w:space="0" w:color="000001"/>
+              <w:left w:val="single" w:sz="4" w:space="0" w:color="000001"/>
+              <w:bottom w:val="single" w:sz="4" w:space="0" w:color="000001"/>
+              <w:right w:val="single" w:sz="4" w:space="0" w:color="000001"/>
+            </w:tcBorders>
+            <w:shd w:val="clear" w:color="auto" w:fill="auto"/>
+            <w:tcMar>
+              <w:left w:w="103" w:type="dxa"/>
+            </w:tcMar>
+            <w:vAlign w:val="center"/>
+          </w:tcPr>
+          <w:p>
+            <w:pPr>
+              <w:pStyle w:val="Sinespaciado"/>
+              <w:rPr>
+                <w:rFonts w:ascii="Arial" w:hAnsi="Arial" w:cs="Arial"/>
+              </w:rPr>
+            </w:pPr>
+            <w:r>
+              <w:rPr>
+                <w:rFonts w:ascii="Arial" w:eastAsia="Arial" w:hAnsi="Arial" w:cs="Arial"/>
+              </w:rPr>
+              <w:t>Gestión de Reservas</w:t>
+            </w:r>
+          </w:p>
+        </w:tc>
+      </w:tr>
+      <w:tr>
+        <w:trPr>
+          <w:trHeight w:val="20"/>
+        </w:trPr>
+        <w:tc>
+          <w:tcPr>
+            <w:tcW w:w="1903" w:type="dxa"/>
+            <w:vMerge/>
+            <w:tcBorders>
+              <w:top w:val="single" w:sz="4" w:space="0" w:color="000001"/>
+              <w:left w:val="single" w:sz="4" w:space="0" w:color="000001"/>
+              <w:bottom w:val="single" w:sz="4" w:space="0" w:color="000001"/>
+              <w:right w:val="single" w:sz="4" w:space="0" w:color="000001"/>
+            </w:tcBorders>
+            <w:shd w:val="clear" w:color="auto" w:fill="auto"/>
+            <w:tcMar>
+              <w:left w:w="103" w:type="dxa"/>
+            </w:tcMar>
+          </w:tcPr>
+          <w:p>
+            <w:pPr>
+              <w:pStyle w:val="Sinespaciado"/>
+              <w:rPr>
+                <w:rFonts w:ascii="Arial" w:hAnsi="Arial" w:cs="Arial"/>
+              </w:rPr>
+            </w:pPr>
+          </w:p>
+        </w:tc>
+        <w:tc>
+          <w:tcPr>
+            <w:tcW w:w="1769" w:type="dxa"/>
+            <w:vMerge/>
+            <w:tcBorders>
+              <w:top w:val="single" w:sz="4" w:space="0" w:color="000001"/>
+              <w:left w:val="single" w:sz="4" w:space="0" w:color="000001"/>
+              <w:bottom w:val="single" w:sz="4" w:space="0" w:color="000001"/>
+              <w:right w:val="single" w:sz="4" w:space="0" w:color="000001"/>
+            </w:tcBorders>
+            <w:shd w:val="clear" w:color="auto" w:fill="auto"/>
+            <w:tcMar>
+              <w:left w:w="103" w:type="dxa"/>
+            </w:tcMar>
+          </w:tcPr>
+          <w:p>
+            <w:pPr>
+              <w:pStyle w:val="Sinespaciado"/>
+              <w:rPr>
+                <w:rFonts w:ascii="Arial" w:hAnsi="Arial" w:cs="Arial"/>
+              </w:rPr>
+            </w:pPr>
+          </w:p>
+        </w:tc>
+        <w:tc>
+          <w:tcPr>
+            <w:tcW w:w="1541" w:type="dxa"/>
+            <w:tcBorders>
+              <w:top w:val="single" w:sz="4" w:space="0" w:color="000001"/>
+              <w:left w:val="single" w:sz="4" w:space="0" w:color="000001"/>
+              <w:bottom w:val="single" w:sz="4" w:space="0" w:color="000001"/>
+              <w:right w:val="single" w:sz="4" w:space="0" w:color="000001"/>
+            </w:tcBorders>
+            <w:shd w:val="clear" w:color="auto" w:fill="auto"/>
+            <w:tcMar>
+              <w:left w:w="103" w:type="dxa"/>
+            </w:tcMar>
+            <w:vAlign w:val="center"/>
+          </w:tcPr>
+          <w:p>
+            <w:pPr>
+              <w:pStyle w:val="Sinespaciado"/>
+              <w:rPr>
+                <w:rFonts w:ascii="Arial" w:hAnsi="Arial" w:cs="Arial"/>
+                <w:b/>
+              </w:rPr>
+            </w:pPr>
+            <w:r>
+              <w:rPr>
+                <w:rFonts w:ascii="Arial" w:eastAsia="Arial" w:hAnsi="Arial" w:cs="Arial"/>
+                <w:b/>
+              </w:rPr>
+              <w:t>Responsable</w:t>
+            </w:r>
+          </w:p>
+        </w:tc>
+        <w:tc>
+          <w:tcPr>
+            <w:tcW w:w="4146" w:type="dxa"/>
+            <w:tcBorders>
+              <w:top w:val="single" w:sz="4" w:space="0" w:color="000001"/>
+              <w:left w:val="single" w:sz="4" w:space="0" w:color="000001"/>
+              <w:bottom w:val="single" w:sz="4" w:space="0" w:color="000001"/>
+              <w:right w:val="single" w:sz="4" w:space="0" w:color="000001"/>
+            </w:tcBorders>
+            <w:shd w:val="clear" w:color="auto" w:fill="auto"/>
+            <w:tcMar>
+              <w:left w:w="103" w:type="dxa"/>
+            </w:tcMar>
+            <w:vAlign w:val="center"/>
+          </w:tcPr>
+          <w:p>
+            <w:pPr>
+              <w:pStyle w:val="Sinespaciado"/>
+              <w:rPr>
+                <w:rFonts w:ascii="Arial" w:hAnsi="Arial" w:cs="Arial"/>
+              </w:rPr>
+            </w:pPr>
+            <w:r>
+              <w:rPr>
+                <w:rFonts w:ascii="Arial" w:eastAsia="Arial" w:hAnsi="Arial" w:cs="Arial"/>
+              </w:rPr>
+              <w:t>Personal encargado de los ambientes</w:t>
+            </w:r>
+          </w:p>
+        </w:tc>
+      </w:tr>
+      <w:tr>
+        <w:tc>
+          <w:tcPr>
+            <w:tcW w:w="1903" w:type="dxa"/>
+            <w:tcBorders>
+              <w:top w:val="single" w:sz="4" w:space="0" w:color="000001"/>
+              <w:left w:val="single" w:sz="4" w:space="0" w:color="000001"/>
+              <w:bottom w:val="single" w:sz="4" w:space="0" w:color="000001"/>
+              <w:right w:val="single" w:sz="4" w:space="0" w:color="000001"/>
+            </w:tcBorders>
+            <w:shd w:val="clear" w:color="auto" w:fill="auto"/>
+            <w:tcMar>
+              <w:left w:w="103" w:type="dxa"/>
+            </w:tcMar>
+            <w:vAlign w:val="center"/>
+          </w:tcPr>
+          <w:p>
+            <w:r>
+              <w:rPr>
+                <w:rFonts w:ascii="Arial" w:eastAsia="Arial" w:hAnsi="Arial" w:cs="Arial"/>
+                <w:b/>
+              </w:rPr>
+              <w:t>Objetivo / Propósito</w:t>
+            </w:r>
+          </w:p>
+        </w:tc>
+        <w:tc>
+          <w:tcPr>
+            <w:tcW w:w="7456" w:type="dxa"/>
+            <w:gridSpan w:val="3"/>
+            <w:tcBorders>
+              <w:top w:val="single" w:sz="4" w:space="0" w:color="000001"/>
+              <w:left w:val="single" w:sz="4" w:space="0" w:color="000001"/>
+              <w:bottom w:val="single" w:sz="4" w:space="0" w:color="000001"/>
+              <w:right w:val="single" w:sz="4" w:space="0" w:color="000001"/>
+            </w:tcBorders>
+            <w:shd w:val="clear" w:color="auto" w:fill="auto"/>
+            <w:tcMar>
+              <w:left w:w="103" w:type="dxa"/>
+            </w:tcMar>
+            <w:vAlign w:val="center"/>
+          </w:tcPr>
+          <w:p>
+            <w:pPr>
+              <w:pStyle w:val="Sinespaciado"/>
+              <w:rPr>
+                <w:rFonts w:ascii="Arial" w:hAnsi="Arial" w:cs="Arial"/>
+              </w:rPr>
+            </w:pPr>
+            <w:r>
+              <w:rPr>
+                <w:rFonts w:ascii="Arial" w:hAnsi="Arial" w:cs="Arial"/>
+              </w:rPr>
+              <w:t>Gestionar las actividades relacionadas con las reservas de los ambientes de la empresa.</w:t>
+            </w:r>
+          </w:p>
+        </w:tc>
+      </w:tr>
+      <w:tr>
+        <w:tc>
+          <w:tcPr>
+            <w:tcW w:w="1903" w:type="dxa"/>
+            <w:tcBorders>
+              <w:top w:val="single" w:sz="4" w:space="0" w:color="000001"/>
+              <w:left w:val="single" w:sz="4" w:space="0" w:color="000001"/>
+              <w:bottom w:val="single" w:sz="4" w:space="0" w:color="000001"/>
+              <w:right w:val="single" w:sz="4" w:space="0" w:color="000001"/>
+            </w:tcBorders>
+            <w:shd w:val="clear" w:color="auto" w:fill="auto"/>
+            <w:tcMar>
+              <w:left w:w="103" w:type="dxa"/>
+            </w:tcMar>
+            <w:vAlign w:val="center"/>
+          </w:tcPr>
+          <w:p>
+            <w:r>
+              <w:rPr>
+                <w:rFonts w:ascii="Arial" w:eastAsia="Arial" w:hAnsi="Arial" w:cs="Arial"/>
+                <w:b/>
+              </w:rPr>
+              <w:t>Frecuencia</w:t>
+            </w:r>
+          </w:p>
+        </w:tc>
+        <w:tc>
+          <w:tcPr>
+            <w:tcW w:w="7456" w:type="dxa"/>
+            <w:gridSpan w:val="3"/>
+            <w:tcBorders>
+              <w:top w:val="single" w:sz="4" w:space="0" w:color="000001"/>
+              <w:left w:val="single" w:sz="4" w:space="0" w:color="000001"/>
+              <w:bottom w:val="single" w:sz="4" w:space="0" w:color="000001"/>
+              <w:right w:val="single" w:sz="4" w:space="0" w:color="000001"/>
+            </w:tcBorders>
+            <w:shd w:val="clear" w:color="auto" w:fill="auto"/>
+            <w:tcMar>
+              <w:left w:w="103" w:type="dxa"/>
+            </w:tcMar>
+            <w:vAlign w:val="center"/>
+          </w:tcPr>
+          <w:p>
+            <w:pPr>
+              <w:pStyle w:val="Sinespaciado"/>
+              <w:rPr>
+                <w:rFonts w:ascii="Arial" w:hAnsi="Arial" w:cs="Arial"/>
+              </w:rPr>
+            </w:pPr>
+            <w:r>
+              <w:rPr>
+                <w:rFonts w:ascii="Arial" w:eastAsia="Arial" w:hAnsi="Arial" w:cs="Arial"/>
+              </w:rPr>
+              <w:t>Este proceso se realiza cada vez que se requiere crear, visualizar, editar, eliminar una reserva.</w:t>
+            </w:r>
+          </w:p>
+        </w:tc>
+      </w:tr>
+    </w:tbl>
+    <w:p/>
+    <w:tbl>
+      <w:tblPr>
+        <w:tblW w:w="5000" w:type="pct"/>
+        <w:tblInd w:w="-5" w:type="dxa"/>
+        <w:tblBorders>
+          <w:top w:val="single" w:sz="4" w:space="0" w:color="000001"/>
+          <w:left w:val="single" w:sz="4" w:space="0" w:color="000001"/>
+          <w:bottom w:val="single" w:sz="4" w:space="0" w:color="000001"/>
+          <w:right w:val="single" w:sz="4" w:space="0" w:color="000001"/>
+          <w:insideH w:val="single" w:sz="4" w:space="0" w:color="000001"/>
+          <w:insideV w:val="single" w:sz="4" w:space="0" w:color="000001"/>
+        </w:tblBorders>
+        <w:tblCellMar>
+          <w:top w:w="100" w:type="dxa"/>
+          <w:left w:w="103" w:type="dxa"/>
+          <w:bottom w:w="100" w:type="dxa"/>
+        </w:tblCellMar>
+        <w:tblLook w:val="0600" w:firstRow="0" w:lastRow="0" w:firstColumn="0" w:lastColumn="0" w:noHBand="1" w:noVBand="1"/>
+      </w:tblPr>
+      <w:tblGrid>
+        <w:gridCol w:w="1433"/>
+        <w:gridCol w:w="2756"/>
+        <w:gridCol w:w="2581"/>
+        <w:gridCol w:w="2580"/>
+      </w:tblGrid>
+      <w:tr>
+        <w:tc>
+          <w:tcPr>
+            <w:tcW w:w="1433" w:type="dxa"/>
+            <w:tcBorders>
+              <w:top w:val="single" w:sz="4" w:space="0" w:color="000001"/>
+              <w:left w:val="single" w:sz="4" w:space="0" w:color="000001"/>
+              <w:bottom w:val="single" w:sz="4" w:space="0" w:color="000001"/>
+              <w:right w:val="single" w:sz="4" w:space="0" w:color="000001"/>
+            </w:tcBorders>
+            <w:shd w:val="clear" w:color="auto" w:fill="auto"/>
+            <w:tcMar>
+              <w:left w:w="103" w:type="dxa"/>
+            </w:tcMar>
+          </w:tcPr>
+          <w:p>
+            <w:pPr>
+              <w:jc w:val="center"/>
+              <w:rPr>
+                <w:rFonts w:ascii="Arial" w:hAnsi="Arial" w:cs="Arial"/>
+              </w:rPr>
+            </w:pPr>
+            <w:r>
+              <w:rPr>
+                <w:rFonts w:ascii="Arial" w:eastAsia="Arial" w:hAnsi="Arial" w:cs="Arial"/>
+                <w:b/>
+              </w:rPr>
+              <w:t>Identificador</w:t>
+            </w:r>
+          </w:p>
+        </w:tc>
+        <w:tc>
+          <w:tcPr>
+            <w:tcW w:w="2756" w:type="dxa"/>
+            <w:tcBorders>
+              <w:top w:val="single" w:sz="4" w:space="0" w:color="000001"/>
+              <w:left w:val="single" w:sz="4" w:space="0" w:color="000001"/>
+              <w:bottom w:val="single" w:sz="4" w:space="0" w:color="000001"/>
+              <w:right w:val="single" w:sz="4" w:space="0" w:color="000001"/>
+            </w:tcBorders>
+            <w:shd w:val="clear" w:color="auto" w:fill="auto"/>
+            <w:tcMar>
+              <w:left w:w="103" w:type="dxa"/>
+            </w:tcMar>
+          </w:tcPr>
+          <w:p>
+            <w:pPr>
+              <w:jc w:val="center"/>
+              <w:rPr>
+                <w:rFonts w:ascii="Arial" w:hAnsi="Arial" w:cs="Arial"/>
+              </w:rPr>
+            </w:pPr>
+            <w:r>
+              <w:rPr>
+                <w:rFonts w:ascii="Arial" w:eastAsia="Arial" w:hAnsi="Arial" w:cs="Arial"/>
+                <w:b/>
+              </w:rPr>
+              <w:t>Actividad</w:t>
+            </w:r>
+          </w:p>
+        </w:tc>
+        <w:tc>
+          <w:tcPr>
+            <w:tcW w:w="2581" w:type="dxa"/>
+            <w:tcBorders>
+              <w:top w:val="single" w:sz="4" w:space="0" w:color="000001"/>
+              <w:left w:val="single" w:sz="4" w:space="0" w:color="000001"/>
+              <w:bottom w:val="single" w:sz="4" w:space="0" w:color="000001"/>
+              <w:right w:val="single" w:sz="4" w:space="0" w:color="000001"/>
+            </w:tcBorders>
+            <w:shd w:val="clear" w:color="auto" w:fill="auto"/>
+            <w:tcMar>
+              <w:left w:w="103" w:type="dxa"/>
+            </w:tcMar>
+          </w:tcPr>
+          <w:p>
+            <w:pPr>
+              <w:jc w:val="center"/>
+              <w:rPr>
+                <w:rFonts w:ascii="Arial" w:hAnsi="Arial" w:cs="Arial"/>
+              </w:rPr>
+            </w:pPr>
+            <w:r>
+              <w:rPr>
+                <w:rFonts w:ascii="Arial" w:eastAsia="Arial" w:hAnsi="Arial" w:cs="Arial"/>
+                <w:b/>
+              </w:rPr>
+              <w:t>Datos de Entrada</w:t>
+            </w:r>
+          </w:p>
+        </w:tc>
+        <w:tc>
+          <w:tcPr>
+            <w:tcW w:w="2580" w:type="dxa"/>
+            <w:tcBorders>
+              <w:top w:val="single" w:sz="4" w:space="0" w:color="000001"/>
+              <w:left w:val="single" w:sz="4" w:space="0" w:color="000001"/>
+              <w:bottom w:val="single" w:sz="4" w:space="0" w:color="000001"/>
+              <w:right w:val="single" w:sz="4" w:space="0" w:color="000001"/>
+            </w:tcBorders>
+            <w:shd w:val="clear" w:color="auto" w:fill="auto"/>
+            <w:tcMar>
+              <w:left w:w="103" w:type="dxa"/>
+            </w:tcMar>
+          </w:tcPr>
+          <w:p>
+            <w:pPr>
+              <w:jc w:val="center"/>
+              <w:rPr>
+                <w:rFonts w:ascii="Arial" w:hAnsi="Arial" w:cs="Arial"/>
+              </w:rPr>
+            </w:pPr>
+            <w:r>
+              <w:rPr>
+                <w:rFonts w:ascii="Arial" w:eastAsia="Arial" w:hAnsi="Arial" w:cs="Arial"/>
+                <w:b/>
+              </w:rPr>
+              <w:t>Datos de Salida</w:t>
+            </w:r>
+          </w:p>
+        </w:tc>
+      </w:tr>
+      <w:tr>
+        <w:tc>
+          <w:tcPr>
+            <w:tcW w:w="1433" w:type="dxa"/>
+            <w:tcBorders>
+              <w:top w:val="single" w:sz="4" w:space="0" w:color="000001"/>
+              <w:left w:val="single" w:sz="4" w:space="0" w:color="000001"/>
+              <w:bottom w:val="single" w:sz="4" w:space="0" w:color="000001"/>
+              <w:right w:val="single" w:sz="4" w:space="0" w:color="000001"/>
+            </w:tcBorders>
+            <w:shd w:val="clear" w:color="auto" w:fill="auto"/>
+            <w:tcMar>
+              <w:left w:w="103" w:type="dxa"/>
+            </w:tcMar>
+          </w:tcPr>
+          <w:p>
+            <w:pPr>
+              <w:jc w:val="center"/>
+              <w:rPr>
+                <w:rFonts w:ascii="Arial" w:hAnsi="Arial" w:cs="Arial"/>
+                <w:b/>
+              </w:rPr>
+            </w:pPr>
+            <w:r>
+              <w:rPr>
+                <w:rFonts w:ascii="Arial" w:eastAsia="Arial" w:hAnsi="Arial" w:cs="Arial"/>
+                <w:b/>
+              </w:rPr>
+              <w:t>1.0</w:t>
+            </w:r>
+          </w:p>
+        </w:tc>
+        <w:tc>
+          <w:tcPr>
+            <w:tcW w:w="2756" w:type="dxa"/>
+            <w:tcBorders>
+              <w:top w:val="single" w:sz="4" w:space="0" w:color="000001"/>
+              <w:left w:val="single" w:sz="4" w:space="0" w:color="000001"/>
+              <w:bottom w:val="single" w:sz="4" w:space="0" w:color="000001"/>
+              <w:right w:val="single" w:sz="4" w:space="0" w:color="000001"/>
+            </w:tcBorders>
+            <w:shd w:val="clear" w:color="auto" w:fill="auto"/>
+            <w:tcMar>
+              <w:left w:w="103" w:type="dxa"/>
+            </w:tcMar>
+          </w:tcPr>
+          <w:p>
+            <w:pPr>
+              <w:rPr>
+                <w:rFonts w:ascii="Arial" w:hAnsi="Arial" w:cs="Arial"/>
+              </w:rPr>
+            </w:pPr>
+            <w:r>
+              <w:rPr>
+                <w:rFonts w:ascii="Arial" w:hAnsi="Arial" w:cs="Arial"/>
+              </w:rPr>
+              <w:t>Solicitar tipo de acción a realizar</w:t>
+            </w:r>
+          </w:p>
+        </w:tc>
+        <w:tc>
+          <w:tcPr>
+            <w:tcW w:w="2581" w:type="dxa"/>
+            <w:tcBorders>
+              <w:top w:val="single" w:sz="4" w:space="0" w:color="000001"/>
+              <w:left w:val="single" w:sz="4" w:space="0" w:color="000001"/>
+              <w:bottom w:val="single" w:sz="4" w:space="0" w:color="000001"/>
+              <w:right w:val="single" w:sz="4" w:space="0" w:color="000001"/>
+            </w:tcBorders>
+            <w:shd w:val="clear" w:color="auto" w:fill="auto"/>
+            <w:tcMar>
+              <w:left w:w="103" w:type="dxa"/>
+            </w:tcMar>
+          </w:tcPr>
+          <w:p>
+            <w:pPr>
+              <w:rPr>
+                <w:rFonts w:ascii="Arial" w:hAnsi="Arial" w:cs="Arial"/>
+              </w:rPr>
+            </w:pPr>
+          </w:p>
+        </w:tc>
+        <w:tc>
+          <w:tcPr>
+            <w:tcW w:w="2580" w:type="dxa"/>
+            <w:tcBorders>
+              <w:top w:val="single" w:sz="4" w:space="0" w:color="000001"/>
+              <w:left w:val="single" w:sz="4" w:space="0" w:color="000001"/>
+              <w:bottom w:val="single" w:sz="4" w:space="0" w:color="000001"/>
+              <w:right w:val="single" w:sz="4" w:space="0" w:color="000001"/>
+            </w:tcBorders>
+            <w:shd w:val="clear" w:color="auto" w:fill="auto"/>
+            <w:tcMar>
+              <w:left w:w="103" w:type="dxa"/>
+            </w:tcMar>
+          </w:tcPr>
+          <w:p>
+            <w:pPr>
+              <w:rPr>
+                <w:rFonts w:ascii="Arial" w:hAnsi="Arial" w:cs="Arial"/>
+              </w:rPr>
+            </w:pPr>
+            <w:r>
+              <w:rPr>
+                <w:rFonts w:ascii="Arial" w:hAnsi="Arial" w:cs="Arial"/>
+              </w:rPr>
+              <w:t>Tipo de Acción-requerida</w:t>
+            </w:r>
+          </w:p>
+        </w:tc>
+      </w:tr>
+      <w:tr>
+        <w:tc>
+          <w:tcPr>
+            <w:tcW w:w="1433" w:type="dxa"/>
+            <w:tcBorders>
+              <w:top w:val="single" w:sz="4" w:space="0" w:color="000001"/>
+              <w:left w:val="single" w:sz="4" w:space="0" w:color="000001"/>
+              <w:bottom w:val="single" w:sz="4" w:space="0" w:color="000001"/>
+              <w:right w:val="single" w:sz="4" w:space="0" w:color="000001"/>
+            </w:tcBorders>
+            <w:shd w:val="clear" w:color="auto" w:fill="auto"/>
+            <w:tcMar>
+              <w:left w:w="103" w:type="dxa"/>
+            </w:tcMar>
+          </w:tcPr>
+          <w:p>
+            <w:pPr>
+              <w:jc w:val="center"/>
+              <w:rPr>
+                <w:rFonts w:ascii="Arial" w:eastAsia="Arial" w:hAnsi="Arial" w:cs="Arial"/>
+                <w:b/>
+              </w:rPr>
+            </w:pPr>
+            <w:r>
+              <w:rPr>
+                <w:rFonts w:ascii="Arial" w:eastAsia="Arial" w:hAnsi="Arial" w:cs="Arial"/>
+                <w:b/>
+              </w:rPr>
+              <w:t>2.0</w:t>
+            </w:r>
+          </w:p>
+        </w:tc>
+        <w:tc>
+          <w:tcPr>
+            <w:tcW w:w="2756" w:type="dxa"/>
+            <w:tcBorders>
+              <w:top w:val="single" w:sz="4" w:space="0" w:color="000001"/>
+              <w:left w:val="single" w:sz="4" w:space="0" w:color="000001"/>
+              <w:bottom w:val="single" w:sz="4" w:space="0" w:color="000001"/>
+              <w:right w:val="single" w:sz="4" w:space="0" w:color="000001"/>
+            </w:tcBorders>
+            <w:shd w:val="clear" w:color="auto" w:fill="auto"/>
+            <w:tcMar>
+              <w:left w:w="103" w:type="dxa"/>
+            </w:tcMar>
+          </w:tcPr>
+          <w:p>
+            <w:pPr>
+              <w:rPr>
+                <w:rFonts w:ascii="Arial" w:hAnsi="Arial" w:cs="Arial"/>
+              </w:rPr>
+            </w:pPr>
+            <w:r>
+              <w:rPr>
+                <w:rFonts w:ascii="Arial" w:hAnsi="Arial" w:cs="Arial"/>
+              </w:rPr>
+              <w:t>Comunicar tipo de acción a realizar</w:t>
+            </w:r>
+          </w:p>
+        </w:tc>
+        <w:tc>
+          <w:tcPr>
+            <w:tcW w:w="2581" w:type="dxa"/>
+            <w:tcBorders>
+              <w:top w:val="single" w:sz="4" w:space="0" w:color="000001"/>
+              <w:left w:val="single" w:sz="4" w:space="0" w:color="000001"/>
+              <w:bottom w:val="single" w:sz="4" w:space="0" w:color="000001"/>
+              <w:right w:val="single" w:sz="4" w:space="0" w:color="000001"/>
+            </w:tcBorders>
+            <w:shd w:val="clear" w:color="auto" w:fill="auto"/>
+            <w:tcMar>
+              <w:left w:w="103" w:type="dxa"/>
+            </w:tcMar>
+          </w:tcPr>
+          <w:p>
+            <w:pPr>
+              <w:rPr>
+                <w:rFonts w:ascii="Arial" w:hAnsi="Arial" w:cs="Arial"/>
+              </w:rPr>
+            </w:pPr>
+            <w:r>
+              <w:rPr>
+                <w:rFonts w:ascii="Arial" w:hAnsi="Arial" w:cs="Arial"/>
+              </w:rPr>
+              <w:t>Tipo de Acción-requerida</w:t>
+            </w:r>
+          </w:p>
+        </w:tc>
+        <w:tc>
+          <w:tcPr>
+            <w:tcW w:w="2580" w:type="dxa"/>
+            <w:tcBorders>
+              <w:top w:val="single" w:sz="4" w:space="0" w:color="000001"/>
+              <w:left w:val="single" w:sz="4" w:space="0" w:color="000001"/>
+              <w:bottom w:val="single" w:sz="4" w:space="0" w:color="000001"/>
+              <w:right w:val="single" w:sz="4" w:space="0" w:color="000001"/>
+            </w:tcBorders>
+            <w:shd w:val="clear" w:color="auto" w:fill="auto"/>
+            <w:tcMar>
+              <w:left w:w="103" w:type="dxa"/>
+            </w:tcMar>
+          </w:tcPr>
+          <w:p>
+            <w:pPr>
+              <w:rPr>
+                <w:rFonts w:ascii="Arial" w:hAnsi="Arial" w:cs="Arial"/>
+              </w:rPr>
+            </w:pPr>
+            <w:r>
+              <w:rPr>
+                <w:rFonts w:ascii="Arial" w:hAnsi="Arial" w:cs="Arial"/>
+              </w:rPr>
+              <w:t>Tipo de Acción</w:t>
+            </w:r>
+          </w:p>
+        </w:tc>
+      </w:tr>
+      <w:tr>
+        <w:tc>
+          <w:tcPr>
+            <w:tcW w:w="9350" w:type="dxa"/>
+            <w:gridSpan w:val="4"/>
+            <w:tcBorders>
+              <w:top w:val="single" w:sz="4" w:space="0" w:color="000001"/>
+              <w:left w:val="single" w:sz="4" w:space="0" w:color="000001"/>
+              <w:bottom w:val="single" w:sz="4" w:space="0" w:color="000001"/>
+              <w:right w:val="single" w:sz="4" w:space="0" w:color="000001"/>
+            </w:tcBorders>
+            <w:shd w:val="clear" w:color="auto" w:fill="auto"/>
+            <w:tcMar>
+              <w:left w:w="103" w:type="dxa"/>
+            </w:tcMar>
+          </w:tcPr>
+          <w:p>
+            <w:pPr>
+              <w:rPr>
+                <w:rFonts w:ascii="Arial" w:hAnsi="Arial" w:cs="Arial"/>
+              </w:rPr>
+            </w:pPr>
+            <w:r>
+              <w:rPr>
+                <w:rFonts w:ascii="Arial" w:hAnsi="Arial" w:cs="Arial"/>
+                <w:sz w:val="16"/>
+              </w:rPr>
+              <w:t>Crear reserva</w:t>
+            </w:r>
+          </w:p>
+        </w:tc>
+      </w:tr>
+      <w:tr>
+        <w:tc>
+          <w:tcPr>
+            <w:tcW w:w="1433" w:type="dxa"/>
+            <w:tcBorders>
+              <w:top w:val="single" w:sz="4" w:space="0" w:color="000001"/>
+              <w:left w:val="single" w:sz="4" w:space="0" w:color="000001"/>
+              <w:bottom w:val="single" w:sz="4" w:space="0" w:color="000001"/>
+              <w:right w:val="single" w:sz="4" w:space="0" w:color="000001"/>
+            </w:tcBorders>
+            <w:shd w:val="clear" w:color="auto" w:fill="auto"/>
+            <w:tcMar>
+              <w:left w:w="103" w:type="dxa"/>
+            </w:tcMar>
+          </w:tcPr>
+          <w:p>
+            <w:pPr>
+              <w:jc w:val="center"/>
+              <w:rPr>
+                <w:rFonts w:ascii="Arial" w:hAnsi="Arial" w:cs="Arial"/>
+                <w:b/>
+              </w:rPr>
+            </w:pPr>
+            <w:r>
+              <w:rPr>
+                <w:rFonts w:ascii="Arial" w:eastAsia="Arial" w:hAnsi="Arial" w:cs="Arial"/>
+                <w:b/>
+              </w:rPr>
+              <w:t>3.0</w:t>
+            </w:r>
+          </w:p>
+        </w:tc>
+        <w:tc>
+          <w:tcPr>
+            <w:tcW w:w="2756" w:type="dxa"/>
+            <w:tcBorders>
+              <w:top w:val="single" w:sz="4" w:space="0" w:color="000001"/>
+              <w:left w:val="single" w:sz="4" w:space="0" w:color="000001"/>
+              <w:bottom w:val="single" w:sz="4" w:space="0" w:color="000001"/>
+              <w:right w:val="single" w:sz="4" w:space="0" w:color="000001"/>
+            </w:tcBorders>
+            <w:shd w:val="clear" w:color="auto" w:fill="auto"/>
+            <w:tcMar>
+              <w:left w:w="103" w:type="dxa"/>
+            </w:tcMar>
+          </w:tcPr>
+          <w:p>
+            <w:pPr>
+              <w:rPr>
+                <w:rFonts w:ascii="Arial" w:hAnsi="Arial" w:cs="Arial"/>
+              </w:rPr>
+            </w:pPr>
+            <w:r>
+              <w:rPr>
+                <w:rFonts w:ascii="Arial" w:hAnsi="Arial" w:cs="Arial"/>
+              </w:rPr>
+              <w:t xml:space="preserve">Solicitar </w:t>
+            </w:r>
+            <w:proofErr w:type="gramStart"/>
+            <w:r>
+              <w:rPr>
+                <w:rFonts w:ascii="Arial" w:hAnsi="Arial" w:cs="Arial"/>
+              </w:rPr>
+              <w:t>carnet</w:t>
+            </w:r>
+            <w:proofErr w:type="gramEnd"/>
+            <w:r>
+              <w:rPr>
+                <w:rFonts w:ascii="Arial" w:hAnsi="Arial" w:cs="Arial"/>
+              </w:rPr>
+              <w:t xml:space="preserve"> de identificación</w:t>
+            </w:r>
+          </w:p>
+        </w:tc>
+        <w:tc>
+          <w:tcPr>
+            <w:tcW w:w="2581" w:type="dxa"/>
+            <w:tcBorders>
+              <w:top w:val="single" w:sz="4" w:space="0" w:color="000001"/>
+              <w:left w:val="single" w:sz="4" w:space="0" w:color="000001"/>
+              <w:bottom w:val="single" w:sz="4" w:space="0" w:color="000001"/>
+              <w:right w:val="single" w:sz="4" w:space="0" w:color="000001"/>
+            </w:tcBorders>
+            <w:shd w:val="clear" w:color="auto" w:fill="auto"/>
+            <w:tcMar>
+              <w:left w:w="103" w:type="dxa"/>
+            </w:tcMar>
+          </w:tcPr>
+          <w:p>
+            <w:pPr>
+              <w:rPr>
+                <w:rFonts w:ascii="Arial" w:hAnsi="Arial" w:cs="Arial"/>
+              </w:rPr>
+            </w:pPr>
+            <w:r>
+              <w:rPr>
+                <w:rFonts w:ascii="Arial" w:hAnsi="Arial" w:cs="Arial"/>
+              </w:rPr>
+              <w:t>Tipo de Acción</w:t>
+            </w:r>
+          </w:p>
+        </w:tc>
+        <w:tc>
+          <w:tcPr>
+            <w:tcW w:w="2580" w:type="dxa"/>
+            <w:tcBorders>
+              <w:top w:val="single" w:sz="4" w:space="0" w:color="000001"/>
+              <w:left w:val="single" w:sz="4" w:space="0" w:color="000001"/>
+              <w:bottom w:val="single" w:sz="4" w:space="0" w:color="000001"/>
+              <w:right w:val="single" w:sz="4" w:space="0" w:color="000001"/>
+            </w:tcBorders>
+            <w:shd w:val="clear" w:color="auto" w:fill="auto"/>
+            <w:tcMar>
+              <w:left w:w="103" w:type="dxa"/>
+            </w:tcMar>
+          </w:tcPr>
+          <w:p>
+            <w:pPr>
+              <w:rPr>
+                <w:rFonts w:ascii="Arial" w:hAnsi="Arial" w:cs="Arial"/>
+              </w:rPr>
+            </w:pPr>
+            <w:proofErr w:type="gramStart"/>
+            <w:r>
+              <w:rPr>
+                <w:rFonts w:ascii="Arial" w:hAnsi="Arial" w:cs="Arial"/>
+              </w:rPr>
+              <w:t>Carnet</w:t>
+            </w:r>
+            <w:proofErr w:type="gramEnd"/>
+            <w:r>
+              <w:rPr>
+                <w:rFonts w:ascii="Arial" w:hAnsi="Arial" w:cs="Arial"/>
+              </w:rPr>
+              <w:t xml:space="preserve"> de identificación-requerido</w:t>
+            </w:r>
+          </w:p>
+        </w:tc>
+      </w:tr>
+      <w:tr>
+        <w:tc>
+          <w:tcPr>
+            <w:tcW w:w="1433" w:type="dxa"/>
+            <w:tcBorders>
+              <w:top w:val="single" w:sz="4" w:space="0" w:color="000001"/>
+              <w:left w:val="single" w:sz="4" w:space="0" w:color="000001"/>
+              <w:bottom w:val="single" w:sz="4" w:space="0" w:color="000001"/>
+              <w:right w:val="single" w:sz="4" w:space="0" w:color="000001"/>
+            </w:tcBorders>
+            <w:shd w:val="clear" w:color="auto" w:fill="auto"/>
+            <w:tcMar>
+              <w:left w:w="103" w:type="dxa"/>
+            </w:tcMar>
+          </w:tcPr>
+          <w:p>
+            <w:pPr>
+              <w:jc w:val="center"/>
+              <w:rPr>
+                <w:rFonts w:ascii="Arial" w:eastAsia="Arial" w:hAnsi="Arial" w:cs="Arial"/>
+              </w:rPr>
+            </w:pPr>
+            <w:r>
+              <w:rPr>
+                <w:rFonts w:ascii="Arial" w:eastAsia="Arial" w:hAnsi="Arial" w:cs="Arial"/>
+              </w:rPr>
+              <w:t>3.1</w:t>
+            </w:r>
+          </w:p>
+        </w:tc>
+        <w:tc>
+          <w:tcPr>
+            <w:tcW w:w="2756" w:type="dxa"/>
+            <w:tcBorders>
+              <w:top w:val="single" w:sz="4" w:space="0" w:color="000001"/>
+              <w:left w:val="single" w:sz="4" w:space="0" w:color="000001"/>
+              <w:bottom w:val="single" w:sz="4" w:space="0" w:color="000001"/>
+              <w:right w:val="single" w:sz="4" w:space="0" w:color="000001"/>
+            </w:tcBorders>
+            <w:shd w:val="clear" w:color="auto" w:fill="auto"/>
+            <w:tcMar>
+              <w:left w:w="103" w:type="dxa"/>
+            </w:tcMar>
+          </w:tcPr>
+          <w:p>
+            <w:pPr>
+              <w:rPr>
+                <w:rFonts w:ascii="Arial" w:eastAsia="Arial" w:hAnsi="Arial" w:cs="Arial"/>
+              </w:rPr>
+            </w:pPr>
+            <w:r>
+              <w:rPr>
+                <w:rFonts w:ascii="Arial" w:eastAsia="Arial" w:hAnsi="Arial" w:cs="Arial"/>
+              </w:rPr>
+              <w:t>Solicitar datos necesarios para la reserva</w:t>
+            </w:r>
+          </w:p>
+        </w:tc>
+        <w:tc>
+          <w:tcPr>
+            <w:tcW w:w="2581" w:type="dxa"/>
+            <w:tcBorders>
+              <w:top w:val="single" w:sz="4" w:space="0" w:color="000001"/>
+              <w:left w:val="single" w:sz="4" w:space="0" w:color="000001"/>
+              <w:bottom w:val="single" w:sz="4" w:space="0" w:color="000001"/>
+              <w:right w:val="single" w:sz="4" w:space="0" w:color="000001"/>
+            </w:tcBorders>
+            <w:shd w:val="clear" w:color="auto" w:fill="auto"/>
+            <w:tcMar>
+              <w:left w:w="103" w:type="dxa"/>
+            </w:tcMar>
+          </w:tcPr>
+          <w:p>
+            <w:pPr>
+              <w:rPr>
+                <w:rFonts w:ascii="Arial" w:hAnsi="Arial" w:cs="Arial"/>
+              </w:rPr>
+            </w:pPr>
+            <w:proofErr w:type="gramStart"/>
+            <w:r>
+              <w:rPr>
+                <w:rFonts w:ascii="Arial" w:hAnsi="Arial" w:cs="Arial"/>
+              </w:rPr>
+              <w:t>Carnet</w:t>
+            </w:r>
+            <w:proofErr w:type="gramEnd"/>
+            <w:r>
+              <w:rPr>
+                <w:rFonts w:ascii="Arial" w:hAnsi="Arial" w:cs="Arial"/>
+              </w:rPr>
+              <w:t xml:space="preserve"> de identificación</w:t>
+            </w:r>
+          </w:p>
+        </w:tc>
+        <w:tc>
+          <w:tcPr>
+            <w:tcW w:w="2580" w:type="dxa"/>
+            <w:tcBorders>
+              <w:top w:val="single" w:sz="4" w:space="0" w:color="000001"/>
+              <w:left w:val="single" w:sz="4" w:space="0" w:color="000001"/>
+              <w:bottom w:val="single" w:sz="4" w:space="0" w:color="000001"/>
+              <w:right w:val="single" w:sz="4" w:space="0" w:color="000001"/>
+            </w:tcBorders>
+            <w:shd w:val="clear" w:color="auto" w:fill="auto"/>
+            <w:tcMar>
+              <w:left w:w="103" w:type="dxa"/>
+            </w:tcMar>
+          </w:tcPr>
+          <w:p>
+            <w:pPr>
+              <w:rPr>
+                <w:rFonts w:ascii="Arial" w:hAnsi="Arial" w:cs="Arial"/>
+              </w:rPr>
+            </w:pPr>
+            <w:r>
+              <w:rPr>
+                <w:rFonts w:ascii="Arial" w:hAnsi="Arial" w:cs="Arial"/>
+              </w:rPr>
+              <w:t>Datos de nueva reserva-requeridos</w:t>
+            </w:r>
+          </w:p>
+        </w:tc>
+      </w:tr>
+      <w:tr>
+        <w:tc>
+          <w:tcPr>
+            <w:tcW w:w="1433" w:type="dxa"/>
+            <w:tcBorders>
+              <w:top w:val="single" w:sz="4" w:space="0" w:color="000001"/>
+              <w:left w:val="single" w:sz="4" w:space="0" w:color="000001"/>
+              <w:bottom w:val="single" w:sz="4" w:space="0" w:color="000001"/>
+              <w:right w:val="single" w:sz="4" w:space="0" w:color="000001"/>
+            </w:tcBorders>
+            <w:shd w:val="clear" w:color="auto" w:fill="auto"/>
+            <w:tcMar>
+              <w:left w:w="103" w:type="dxa"/>
+            </w:tcMar>
+          </w:tcPr>
+          <w:p>
+            <w:pPr>
+              <w:jc w:val="center"/>
+              <w:rPr>
+                <w:rFonts w:ascii="Arial" w:eastAsia="Arial" w:hAnsi="Arial" w:cs="Arial"/>
+              </w:rPr>
+            </w:pPr>
+            <w:r>
+              <w:rPr>
+                <w:rFonts w:ascii="Arial" w:eastAsia="Arial" w:hAnsi="Arial" w:cs="Arial"/>
+              </w:rPr>
+              <w:t>3.2</w:t>
+            </w:r>
+          </w:p>
+        </w:tc>
+        <w:tc>
+          <w:tcPr>
+            <w:tcW w:w="2756" w:type="dxa"/>
+            <w:tcBorders>
+              <w:top w:val="single" w:sz="4" w:space="0" w:color="000001"/>
+              <w:left w:val="single" w:sz="4" w:space="0" w:color="000001"/>
+              <w:bottom w:val="single" w:sz="4" w:space="0" w:color="000001"/>
+              <w:right w:val="single" w:sz="4" w:space="0" w:color="000001"/>
+            </w:tcBorders>
+            <w:shd w:val="clear" w:color="auto" w:fill="auto"/>
+            <w:tcMar>
+              <w:left w:w="103" w:type="dxa"/>
+            </w:tcMar>
+          </w:tcPr>
+          <w:p>
+            <w:pPr>
+              <w:rPr>
+                <w:rFonts w:ascii="Arial" w:eastAsia="Arial" w:hAnsi="Arial" w:cs="Arial"/>
+              </w:rPr>
+            </w:pPr>
+            <w:r>
+              <w:rPr>
+                <w:rFonts w:ascii="Arial" w:eastAsia="Arial" w:hAnsi="Arial" w:cs="Arial"/>
+              </w:rPr>
+              <w:t>Buscar posibles cruces de horarios</w:t>
+            </w:r>
+          </w:p>
+        </w:tc>
+        <w:tc>
+          <w:tcPr>
+            <w:tcW w:w="2581" w:type="dxa"/>
+            <w:tcBorders>
+              <w:top w:val="single" w:sz="4" w:space="0" w:color="000001"/>
+              <w:left w:val="single" w:sz="4" w:space="0" w:color="000001"/>
+              <w:bottom w:val="single" w:sz="4" w:space="0" w:color="000001"/>
+              <w:right w:val="single" w:sz="4" w:space="0" w:color="000001"/>
+            </w:tcBorders>
+            <w:shd w:val="clear" w:color="auto" w:fill="auto"/>
+            <w:tcMar>
+              <w:left w:w="103" w:type="dxa"/>
+            </w:tcMar>
+          </w:tcPr>
+          <w:p>
+            <w:pPr>
+              <w:rPr>
+                <w:rFonts w:ascii="Arial" w:hAnsi="Arial" w:cs="Arial"/>
+              </w:rPr>
+            </w:pPr>
+            <w:r>
+              <w:rPr>
+                <w:rFonts w:ascii="Arial" w:hAnsi="Arial" w:cs="Arial"/>
+              </w:rPr>
+              <w:t>Datos de nueva reserva</w:t>
+            </w:r>
+          </w:p>
+        </w:tc>
+        <w:tc>
+          <w:tcPr>
+            <w:tcW w:w="2580" w:type="dxa"/>
+            <w:tcBorders>
+              <w:top w:val="single" w:sz="4" w:space="0" w:color="000001"/>
+              <w:left w:val="single" w:sz="4" w:space="0" w:color="000001"/>
+              <w:bottom w:val="single" w:sz="4" w:space="0" w:color="000001"/>
+              <w:right w:val="single" w:sz="4" w:space="0" w:color="000001"/>
+            </w:tcBorders>
+            <w:shd w:val="clear" w:color="auto" w:fill="auto"/>
+            <w:tcMar>
+              <w:left w:w="103" w:type="dxa"/>
+            </w:tcMar>
+          </w:tcPr>
+          <w:p>
+            <w:pPr>
+              <w:rPr>
+                <w:rFonts w:ascii="Arial" w:hAnsi="Arial" w:cs="Arial"/>
+              </w:rPr>
+            </w:pPr>
+            <w:r>
+              <w:rPr>
+                <w:rFonts w:ascii="Arial" w:hAnsi="Arial" w:cs="Arial"/>
+              </w:rPr>
+              <w:t>Posibles cruces de horario</w:t>
+            </w:r>
+          </w:p>
+        </w:tc>
+      </w:tr>
+      <w:tr>
+        <w:tc>
+          <w:tcPr>
+            <w:tcW w:w="1433" w:type="dxa"/>
+            <w:tcBorders>
+              <w:top w:val="single" w:sz="4" w:space="0" w:color="000001"/>
+              <w:left w:val="single" w:sz="4" w:space="0" w:color="000001"/>
+              <w:bottom w:val="single" w:sz="4" w:space="0" w:color="000001"/>
+              <w:right w:val="single" w:sz="4" w:space="0" w:color="000001"/>
+            </w:tcBorders>
+            <w:shd w:val="clear" w:color="auto" w:fill="auto"/>
+            <w:tcMar>
+              <w:left w:w="103" w:type="dxa"/>
+            </w:tcMar>
+          </w:tcPr>
+          <w:p>
+            <w:pPr>
+              <w:jc w:val="center"/>
+              <w:rPr>
+                <w:rFonts w:ascii="Arial" w:eastAsia="Arial" w:hAnsi="Arial" w:cs="Arial"/>
+              </w:rPr>
+            </w:pPr>
+            <w:r>
+              <w:rPr>
+                <w:rFonts w:ascii="Arial" w:eastAsia="Arial" w:hAnsi="Arial" w:cs="Arial"/>
+              </w:rPr>
+              <w:t>3.3</w:t>
+            </w:r>
+          </w:p>
+        </w:tc>
+        <w:tc>
+          <w:tcPr>
+            <w:tcW w:w="2756" w:type="dxa"/>
+            <w:tcBorders>
+              <w:top w:val="single" w:sz="4" w:space="0" w:color="000001"/>
+              <w:left w:val="single" w:sz="4" w:space="0" w:color="000001"/>
+              <w:bottom w:val="single" w:sz="4" w:space="0" w:color="000001"/>
+              <w:right w:val="single" w:sz="4" w:space="0" w:color="000001"/>
+            </w:tcBorders>
+            <w:shd w:val="clear" w:color="auto" w:fill="auto"/>
+            <w:tcMar>
+              <w:left w:w="103" w:type="dxa"/>
+            </w:tcMar>
+          </w:tcPr>
+          <w:p>
+            <w:pPr>
+              <w:rPr>
+                <w:rFonts w:ascii="Arial" w:eastAsia="Arial" w:hAnsi="Arial" w:cs="Arial"/>
+              </w:rPr>
+            </w:pPr>
+            <w:r>
+              <w:rPr>
+                <w:rFonts w:ascii="Arial" w:eastAsia="Arial" w:hAnsi="Arial" w:cs="Arial"/>
+              </w:rPr>
+              <w:t>Registrar datos en un archivo Excel</w:t>
+            </w:r>
+          </w:p>
+        </w:tc>
+        <w:tc>
+          <w:tcPr>
+            <w:tcW w:w="2581" w:type="dxa"/>
+            <w:tcBorders>
+              <w:top w:val="single" w:sz="4" w:space="0" w:color="000001"/>
+              <w:left w:val="single" w:sz="4" w:space="0" w:color="000001"/>
+              <w:bottom w:val="single" w:sz="4" w:space="0" w:color="000001"/>
+              <w:right w:val="single" w:sz="4" w:space="0" w:color="000001"/>
+            </w:tcBorders>
+            <w:shd w:val="clear" w:color="auto" w:fill="auto"/>
+            <w:tcMar>
+              <w:left w:w="103" w:type="dxa"/>
+            </w:tcMar>
+          </w:tcPr>
+          <w:p>
+            <w:pPr>
+              <w:rPr>
+                <w:rFonts w:ascii="Arial" w:hAnsi="Arial" w:cs="Arial"/>
+              </w:rPr>
+            </w:pPr>
+            <w:r>
+              <w:rPr>
+                <w:rFonts w:ascii="Arial" w:hAnsi="Arial" w:cs="Arial"/>
+              </w:rPr>
+              <w:t>Datos de nueva reserva</w:t>
+            </w:r>
+          </w:p>
+        </w:tc>
+        <w:tc>
+          <w:tcPr>
+            <w:tcW w:w="2580" w:type="dxa"/>
+            <w:tcBorders>
+              <w:top w:val="single" w:sz="4" w:space="0" w:color="000001"/>
+              <w:left w:val="single" w:sz="4" w:space="0" w:color="000001"/>
+              <w:bottom w:val="single" w:sz="4" w:space="0" w:color="000001"/>
+              <w:right w:val="single" w:sz="4" w:space="0" w:color="000001"/>
+            </w:tcBorders>
+            <w:shd w:val="clear" w:color="auto" w:fill="auto"/>
+            <w:tcMar>
+              <w:left w:w="103" w:type="dxa"/>
+            </w:tcMar>
+          </w:tcPr>
+          <w:p>
+            <w:pPr>
+              <w:rPr>
+                <w:rFonts w:ascii="Arial" w:hAnsi="Arial" w:cs="Arial"/>
+              </w:rPr>
+            </w:pPr>
+            <w:r>
+              <w:rPr>
+                <w:rFonts w:ascii="Arial" w:hAnsi="Arial" w:cs="Arial"/>
+              </w:rPr>
+              <w:t>Identificador de reserva</w:t>
+            </w:r>
+          </w:p>
+        </w:tc>
+      </w:tr>
+      <w:tr>
+        <w:tc>
+          <w:tcPr>
+            <w:tcW w:w="9350" w:type="dxa"/>
+            <w:gridSpan w:val="4"/>
+            <w:tcBorders>
+              <w:top w:val="single" w:sz="4" w:space="0" w:color="000001"/>
+              <w:left w:val="single" w:sz="4" w:space="0" w:color="000001"/>
+              <w:bottom w:val="single" w:sz="4" w:space="0" w:color="000001"/>
+              <w:right w:val="single" w:sz="4" w:space="0" w:color="000001"/>
+            </w:tcBorders>
+            <w:shd w:val="clear" w:color="auto" w:fill="auto"/>
+            <w:tcMar>
+              <w:left w:w="103" w:type="dxa"/>
+            </w:tcMar>
+          </w:tcPr>
+          <w:p>
+            <w:pPr>
+              <w:rPr>
+                <w:rFonts w:ascii="Arial" w:hAnsi="Arial" w:cs="Arial"/>
+              </w:rPr>
+            </w:pPr>
+            <w:r>
+              <w:rPr>
+                <w:rFonts w:ascii="Arial" w:hAnsi="Arial" w:cs="Arial"/>
+                <w:sz w:val="16"/>
+              </w:rPr>
+              <w:t>Visualizar reserva específica</w:t>
+            </w:r>
+          </w:p>
+        </w:tc>
+      </w:tr>
+      <w:tr>
+        <w:tc>
+          <w:tcPr>
+            <w:tcW w:w="1433" w:type="dxa"/>
+            <w:tcBorders>
+              <w:top w:val="single" w:sz="4" w:space="0" w:color="000001"/>
+              <w:left w:val="single" w:sz="4" w:space="0" w:color="000001"/>
+              <w:bottom w:val="single" w:sz="4" w:space="0" w:color="000001"/>
+              <w:right w:val="single" w:sz="4" w:space="0" w:color="000001"/>
+            </w:tcBorders>
+            <w:shd w:val="clear" w:color="auto" w:fill="auto"/>
+            <w:tcMar>
+              <w:left w:w="103" w:type="dxa"/>
+            </w:tcMar>
+          </w:tcPr>
+          <w:p>
+            <w:pPr>
+              <w:jc w:val="center"/>
+              <w:rPr>
+                <w:rFonts w:ascii="Arial" w:hAnsi="Arial" w:cs="Arial"/>
+                <w:b/>
+              </w:rPr>
+            </w:pPr>
+            <w:r>
+              <w:rPr>
+                <w:rFonts w:ascii="Arial" w:eastAsia="Arial" w:hAnsi="Arial" w:cs="Arial"/>
+                <w:b/>
+              </w:rPr>
+              <w:t>4.0</w:t>
+            </w:r>
+          </w:p>
+        </w:tc>
+        <w:tc>
+          <w:tcPr>
+            <w:tcW w:w="2756" w:type="dxa"/>
+            <w:tcBorders>
+              <w:top w:val="single" w:sz="4" w:space="0" w:color="000001"/>
+              <w:left w:val="single" w:sz="4" w:space="0" w:color="000001"/>
+              <w:bottom w:val="single" w:sz="4" w:space="0" w:color="000001"/>
+              <w:right w:val="single" w:sz="4" w:space="0" w:color="000001"/>
+            </w:tcBorders>
+            <w:shd w:val="clear" w:color="auto" w:fill="auto"/>
+            <w:tcMar>
+              <w:left w:w="103" w:type="dxa"/>
+            </w:tcMar>
+          </w:tcPr>
+          <w:p>
+            <w:pPr>
+              <w:rPr>
+                <w:rFonts w:ascii="Arial" w:hAnsi="Arial" w:cs="Arial"/>
+              </w:rPr>
+            </w:pPr>
+            <w:r>
+              <w:rPr>
+                <w:rFonts w:ascii="Arial" w:hAnsi="Arial" w:cs="Arial"/>
+              </w:rPr>
+              <w:t>Solicitar identificador de la reserva</w:t>
+            </w:r>
+          </w:p>
+        </w:tc>
+        <w:tc>
+          <w:tcPr>
+            <w:tcW w:w="2581" w:type="dxa"/>
+            <w:tcBorders>
+              <w:top w:val="single" w:sz="4" w:space="0" w:color="000001"/>
+              <w:left w:val="single" w:sz="4" w:space="0" w:color="000001"/>
+              <w:bottom w:val="single" w:sz="4" w:space="0" w:color="000001"/>
+              <w:right w:val="single" w:sz="4" w:space="0" w:color="000001"/>
+            </w:tcBorders>
+            <w:shd w:val="clear" w:color="auto" w:fill="auto"/>
+            <w:tcMar>
+              <w:left w:w="103" w:type="dxa"/>
+            </w:tcMar>
+          </w:tcPr>
+          <w:p>
+            <w:pPr>
+              <w:rPr>
+                <w:rFonts w:ascii="Arial" w:hAnsi="Arial" w:cs="Arial"/>
+              </w:rPr>
+            </w:pPr>
+            <w:r>
+              <w:rPr>
+                <w:rFonts w:ascii="Arial" w:hAnsi="Arial" w:cs="Arial"/>
+              </w:rPr>
+              <w:t>Tipo de Acción</w:t>
+            </w:r>
+          </w:p>
+        </w:tc>
+        <w:tc>
+          <w:tcPr>
+            <w:tcW w:w="2580" w:type="dxa"/>
+            <w:tcBorders>
+              <w:top w:val="single" w:sz="4" w:space="0" w:color="000001"/>
+              <w:left w:val="single" w:sz="4" w:space="0" w:color="000001"/>
+              <w:bottom w:val="single" w:sz="4" w:space="0" w:color="000001"/>
+              <w:right w:val="single" w:sz="4" w:space="0" w:color="000001"/>
+            </w:tcBorders>
+            <w:shd w:val="clear" w:color="auto" w:fill="auto"/>
+            <w:tcMar>
+              <w:left w:w="103" w:type="dxa"/>
+            </w:tcMar>
+          </w:tcPr>
+          <w:p>
+            <w:pPr>
+              <w:rPr>
+                <w:rFonts w:ascii="Arial" w:hAnsi="Arial" w:cs="Arial"/>
+              </w:rPr>
+            </w:pPr>
+            <w:r>
+              <w:rPr>
+                <w:rFonts w:ascii="Arial" w:hAnsi="Arial" w:cs="Arial"/>
+              </w:rPr>
+              <w:t>Identificador -requerido</w:t>
+            </w:r>
+          </w:p>
+        </w:tc>
+      </w:tr>
+      <w:tr>
+        <w:tc>
+          <w:tcPr>
+            <w:tcW w:w="1433" w:type="dxa"/>
+            <w:tcBorders>
+              <w:top w:val="single" w:sz="4" w:space="0" w:color="000001"/>
+              <w:left w:val="single" w:sz="4" w:space="0" w:color="000001"/>
+              <w:bottom w:val="single" w:sz="4" w:space="0" w:color="000001"/>
+              <w:right w:val="single" w:sz="4" w:space="0" w:color="000001"/>
+            </w:tcBorders>
+            <w:shd w:val="clear" w:color="auto" w:fill="auto"/>
+            <w:tcMar>
+              <w:left w:w="103" w:type="dxa"/>
+            </w:tcMar>
+          </w:tcPr>
+          <w:p>
+            <w:pPr>
+              <w:jc w:val="center"/>
+              <w:rPr>
+                <w:rFonts w:ascii="Arial" w:hAnsi="Arial" w:cs="Arial"/>
+              </w:rPr>
+            </w:pPr>
+            <w:r>
+              <w:rPr>
+                <w:rFonts w:ascii="Arial" w:eastAsia="Arial" w:hAnsi="Arial" w:cs="Arial"/>
+              </w:rPr>
+              <w:t>4.1</w:t>
+            </w:r>
+          </w:p>
+        </w:tc>
+        <w:tc>
+          <w:tcPr>
+            <w:tcW w:w="2756" w:type="dxa"/>
+            <w:tcBorders>
+              <w:top w:val="single" w:sz="4" w:space="0" w:color="000001"/>
+              <w:left w:val="single" w:sz="4" w:space="0" w:color="000001"/>
+              <w:bottom w:val="single" w:sz="4" w:space="0" w:color="000001"/>
+              <w:right w:val="single" w:sz="4" w:space="0" w:color="000001"/>
+            </w:tcBorders>
+            <w:shd w:val="clear" w:color="auto" w:fill="auto"/>
+            <w:tcMar>
+              <w:left w:w="103" w:type="dxa"/>
+            </w:tcMar>
+          </w:tcPr>
+          <w:p>
+            <w:pPr>
+              <w:rPr>
+                <w:rFonts w:ascii="Arial" w:hAnsi="Arial" w:cs="Arial"/>
+              </w:rPr>
+            </w:pPr>
+            <w:r>
+              <w:rPr>
+                <w:rFonts w:ascii="Arial" w:hAnsi="Arial" w:cs="Arial"/>
+              </w:rPr>
+              <w:t>Buscar en el Excel reserva asociada</w:t>
+            </w:r>
+          </w:p>
+        </w:tc>
+        <w:tc>
+          <w:tcPr>
+            <w:tcW w:w="2581" w:type="dxa"/>
+            <w:tcBorders>
+              <w:top w:val="single" w:sz="4" w:space="0" w:color="000001"/>
+              <w:left w:val="single" w:sz="4" w:space="0" w:color="000001"/>
+              <w:bottom w:val="single" w:sz="4" w:space="0" w:color="000001"/>
+              <w:right w:val="single" w:sz="4" w:space="0" w:color="000001"/>
+            </w:tcBorders>
+            <w:shd w:val="clear" w:color="auto" w:fill="auto"/>
+            <w:tcMar>
+              <w:left w:w="103" w:type="dxa"/>
+            </w:tcMar>
+          </w:tcPr>
+          <w:p>
+            <w:pPr>
+              <w:rPr>
+                <w:rFonts w:ascii="Arial" w:hAnsi="Arial" w:cs="Arial"/>
+              </w:rPr>
+            </w:pPr>
+            <w:r>
+              <w:rPr>
+                <w:rFonts w:ascii="Arial" w:hAnsi="Arial" w:cs="Arial"/>
+              </w:rPr>
+              <w:t>Identificador</w:t>
+            </w:r>
+          </w:p>
+        </w:tc>
+        <w:tc>
+          <w:tcPr>
+            <w:tcW w:w="2580" w:type="dxa"/>
+            <w:tcBorders>
+              <w:top w:val="single" w:sz="4" w:space="0" w:color="000001"/>
+              <w:left w:val="single" w:sz="4" w:space="0" w:color="000001"/>
+              <w:bottom w:val="single" w:sz="4" w:space="0" w:color="000001"/>
+              <w:right w:val="single" w:sz="4" w:space="0" w:color="000001"/>
+            </w:tcBorders>
+            <w:shd w:val="clear" w:color="auto" w:fill="auto"/>
+            <w:tcMar>
+              <w:left w:w="103" w:type="dxa"/>
+            </w:tcMar>
+          </w:tcPr>
+          <w:p>
+            <w:pPr>
+              <w:rPr>
+                <w:rFonts w:ascii="Arial" w:hAnsi="Arial" w:cs="Arial"/>
+              </w:rPr>
+            </w:pPr>
+            <w:r>
+              <w:rPr>
+                <w:rFonts w:ascii="Arial" w:hAnsi="Arial" w:cs="Arial"/>
+              </w:rPr>
+              <w:t>Datos de la reserva</w:t>
+            </w:r>
+          </w:p>
+        </w:tc>
+      </w:tr>
+      <w:tr>
+        <w:tc>
+          <w:tcPr>
+            <w:tcW w:w="1433" w:type="dxa"/>
+            <w:tcBorders>
+              <w:top w:val="single" w:sz="4" w:space="0" w:color="000001"/>
+              <w:left w:val="single" w:sz="4" w:space="0" w:color="000001"/>
+              <w:bottom w:val="single" w:sz="4" w:space="0" w:color="000001"/>
+              <w:right w:val="single" w:sz="4" w:space="0" w:color="000001"/>
+            </w:tcBorders>
+            <w:shd w:val="clear" w:color="auto" w:fill="auto"/>
+            <w:tcMar>
+              <w:left w:w="103" w:type="dxa"/>
+            </w:tcMar>
+          </w:tcPr>
+          <w:p>
+            <w:pPr>
+              <w:jc w:val="center"/>
+              <w:rPr>
+                <w:rFonts w:ascii="Arial" w:eastAsia="Arial" w:hAnsi="Arial" w:cs="Arial"/>
+              </w:rPr>
+            </w:pPr>
+            <w:r>
+              <w:rPr>
+                <w:rFonts w:ascii="Arial" w:eastAsia="Arial" w:hAnsi="Arial" w:cs="Arial"/>
+              </w:rPr>
+              <w:t>4.2</w:t>
+            </w:r>
+          </w:p>
+        </w:tc>
+        <w:tc>
+          <w:tcPr>
+            <w:tcW w:w="2756" w:type="dxa"/>
+            <w:tcBorders>
+              <w:top w:val="single" w:sz="4" w:space="0" w:color="000001"/>
+              <w:left w:val="single" w:sz="4" w:space="0" w:color="000001"/>
+              <w:bottom w:val="single" w:sz="4" w:space="0" w:color="000001"/>
+              <w:right w:val="single" w:sz="4" w:space="0" w:color="000001"/>
+            </w:tcBorders>
+            <w:shd w:val="clear" w:color="auto" w:fill="auto"/>
+            <w:tcMar>
+              <w:left w:w="103" w:type="dxa"/>
+            </w:tcMar>
+          </w:tcPr>
+          <w:p>
+            <w:pPr>
+              <w:rPr>
+                <w:rFonts w:ascii="Arial" w:hAnsi="Arial" w:cs="Arial"/>
+              </w:rPr>
+            </w:pPr>
+            <w:r>
+              <w:rPr>
+                <w:rFonts w:ascii="Arial" w:hAnsi="Arial" w:cs="Arial"/>
+              </w:rPr>
+              <w:t>Brindar información de la reunión asociada a la reserva</w:t>
+            </w:r>
+          </w:p>
+        </w:tc>
+        <w:tc>
+          <w:tcPr>
+            <w:tcW w:w="2581" w:type="dxa"/>
+            <w:tcBorders>
+              <w:top w:val="single" w:sz="4" w:space="0" w:color="000001"/>
+              <w:left w:val="single" w:sz="4" w:space="0" w:color="000001"/>
+              <w:bottom w:val="single" w:sz="4" w:space="0" w:color="000001"/>
+              <w:right w:val="single" w:sz="4" w:space="0" w:color="000001"/>
+            </w:tcBorders>
+            <w:shd w:val="clear" w:color="auto" w:fill="auto"/>
+            <w:tcMar>
+              <w:left w:w="103" w:type="dxa"/>
+            </w:tcMar>
+          </w:tcPr>
+          <w:p>
+            <w:pPr>
+              <w:rPr>
+                <w:rFonts w:ascii="Arial" w:hAnsi="Arial" w:cs="Arial"/>
+              </w:rPr>
+            </w:pPr>
+            <w:r>
+              <w:rPr>
+                <w:rFonts w:ascii="Arial" w:hAnsi="Arial" w:cs="Arial"/>
+              </w:rPr>
+              <w:t>Datos de la reserva</w:t>
+            </w:r>
+          </w:p>
+        </w:tc>
+        <w:tc>
+          <w:tcPr>
+            <w:tcW w:w="2580" w:type="dxa"/>
+            <w:tcBorders>
+              <w:top w:val="single" w:sz="4" w:space="0" w:color="000001"/>
+              <w:left w:val="single" w:sz="4" w:space="0" w:color="000001"/>
+              <w:bottom w:val="single" w:sz="4" w:space="0" w:color="000001"/>
+              <w:right w:val="single" w:sz="4" w:space="0" w:color="000001"/>
+            </w:tcBorders>
+            <w:shd w:val="clear" w:color="auto" w:fill="auto"/>
+            <w:tcMar>
+              <w:left w:w="103" w:type="dxa"/>
+            </w:tcMar>
+          </w:tcPr>
+          <w:p>
+            <w:pPr>
+              <w:rPr>
+                <w:rFonts w:ascii="Arial" w:hAnsi="Arial" w:cs="Arial"/>
+              </w:rPr>
+            </w:pPr>
+            <w:r>
+              <w:rPr>
+                <w:rFonts w:ascii="Arial" w:hAnsi="Arial" w:cs="Arial"/>
+              </w:rPr>
+              <w:t>Datos de la reserva-visualizados</w:t>
+            </w:r>
+          </w:p>
+        </w:tc>
+      </w:tr>
+      <w:tr>
+        <w:tc>
+          <w:tcPr>
+            <w:tcW w:w="9350" w:type="dxa"/>
+            <w:gridSpan w:val="4"/>
+            <w:tcBorders>
+              <w:top w:val="single" w:sz="4" w:space="0" w:color="000001"/>
+              <w:left w:val="single" w:sz="4" w:space="0" w:color="000001"/>
+              <w:bottom w:val="single" w:sz="4" w:space="0" w:color="000001"/>
+              <w:right w:val="single" w:sz="4" w:space="0" w:color="000001"/>
+            </w:tcBorders>
+            <w:shd w:val="clear" w:color="auto" w:fill="auto"/>
+            <w:tcMar>
+              <w:left w:w="103" w:type="dxa"/>
+            </w:tcMar>
+          </w:tcPr>
+          <w:p>
+            <w:pPr>
+              <w:pStyle w:val="Sinespaciado"/>
+              <w:rPr>
+                <w:rFonts w:ascii="Arial" w:hAnsi="Arial" w:cs="Arial"/>
+              </w:rPr>
+            </w:pPr>
+            <w:r>
+              <w:rPr>
+                <w:rFonts w:ascii="Arial" w:hAnsi="Arial" w:cs="Arial"/>
+                <w:sz w:val="16"/>
+              </w:rPr>
+              <w:t>Editar reserva específica</w:t>
+            </w:r>
+          </w:p>
+        </w:tc>
+      </w:tr>
+      <w:tr>
+        <w:tc>
+          <w:tcPr>
+            <w:tcW w:w="1433" w:type="dxa"/>
+            <w:tcBorders>
+              <w:top w:val="single" w:sz="4" w:space="0" w:color="000001"/>
+              <w:left w:val="single" w:sz="4" w:space="0" w:color="000001"/>
+              <w:bottom w:val="single" w:sz="4" w:space="0" w:color="000001"/>
+              <w:right w:val="single" w:sz="4" w:space="0" w:color="000001"/>
+            </w:tcBorders>
+            <w:shd w:val="clear" w:color="auto" w:fill="auto"/>
+            <w:tcMar>
+              <w:left w:w="103" w:type="dxa"/>
+            </w:tcMar>
+          </w:tcPr>
+          <w:p>
+            <w:pPr>
+              <w:jc w:val="center"/>
+              <w:rPr>
+                <w:rFonts w:ascii="Arial" w:hAnsi="Arial" w:cs="Arial"/>
+                <w:b/>
+              </w:rPr>
+            </w:pPr>
+            <w:r>
+              <w:rPr>
+                <w:rFonts w:ascii="Arial" w:eastAsia="Arial" w:hAnsi="Arial" w:cs="Arial"/>
+                <w:b/>
+              </w:rPr>
+              <w:lastRenderedPageBreak/>
+              <w:t>5.0</w:t>
+            </w:r>
+          </w:p>
+        </w:tc>
+        <w:tc>
+          <w:tcPr>
+            <w:tcW w:w="2756" w:type="dxa"/>
+            <w:tcBorders>
+              <w:top w:val="single" w:sz="4" w:space="0" w:color="000001"/>
+              <w:left w:val="single" w:sz="4" w:space="0" w:color="000001"/>
+              <w:bottom w:val="single" w:sz="4" w:space="0" w:color="000001"/>
+              <w:right w:val="single" w:sz="4" w:space="0" w:color="000001"/>
+            </w:tcBorders>
+            <w:shd w:val="clear" w:color="auto" w:fill="auto"/>
+            <w:tcMar>
+              <w:left w:w="103" w:type="dxa"/>
+            </w:tcMar>
+          </w:tcPr>
+          <w:p>
+            <w:pPr>
+              <w:rPr>
+                <w:rFonts w:ascii="Arial" w:hAnsi="Arial" w:cs="Arial"/>
+              </w:rPr>
+            </w:pPr>
+            <w:r>
+              <w:rPr>
+                <w:rFonts w:ascii="Arial" w:hAnsi="Arial" w:cs="Arial"/>
+              </w:rPr>
+              <w:t xml:space="preserve">Solicitar </w:t>
+            </w:r>
+            <w:proofErr w:type="gramStart"/>
+            <w:r>
+              <w:rPr>
+                <w:rFonts w:ascii="Arial" w:hAnsi="Arial" w:cs="Arial"/>
+              </w:rPr>
+              <w:t>carnet</w:t>
+            </w:r>
+            <w:proofErr w:type="gramEnd"/>
+            <w:r>
+              <w:rPr>
+                <w:rFonts w:ascii="Arial" w:hAnsi="Arial" w:cs="Arial"/>
+              </w:rPr>
+              <w:t xml:space="preserve"> de identificación</w:t>
+            </w:r>
+          </w:p>
+        </w:tc>
+        <w:tc>
+          <w:tcPr>
+            <w:tcW w:w="2581" w:type="dxa"/>
+            <w:tcBorders>
+              <w:top w:val="single" w:sz="4" w:space="0" w:color="000001"/>
+              <w:left w:val="single" w:sz="4" w:space="0" w:color="000001"/>
+              <w:bottom w:val="single" w:sz="4" w:space="0" w:color="000001"/>
+              <w:right w:val="single" w:sz="4" w:space="0" w:color="000001"/>
+            </w:tcBorders>
+            <w:shd w:val="clear" w:color="auto" w:fill="auto"/>
+            <w:tcMar>
+              <w:left w:w="103" w:type="dxa"/>
+            </w:tcMar>
+          </w:tcPr>
+          <w:p>
+            <w:pPr>
+              <w:rPr>
+                <w:rFonts w:ascii="Arial" w:hAnsi="Arial" w:cs="Arial"/>
+              </w:rPr>
+            </w:pPr>
+            <w:r>
+              <w:rPr>
+                <w:rFonts w:ascii="Arial" w:hAnsi="Arial" w:cs="Arial"/>
+              </w:rPr>
+              <w:t>Tipo de Acción</w:t>
+            </w:r>
+          </w:p>
+        </w:tc>
+        <w:tc>
+          <w:tcPr>
+            <w:tcW w:w="2580" w:type="dxa"/>
+            <w:tcBorders>
+              <w:top w:val="single" w:sz="4" w:space="0" w:color="000001"/>
+              <w:left w:val="single" w:sz="4" w:space="0" w:color="000001"/>
+              <w:bottom w:val="single" w:sz="4" w:space="0" w:color="000001"/>
+              <w:right w:val="single" w:sz="4" w:space="0" w:color="000001"/>
+            </w:tcBorders>
+            <w:shd w:val="clear" w:color="auto" w:fill="auto"/>
+            <w:tcMar>
+              <w:left w:w="103" w:type="dxa"/>
+            </w:tcMar>
+          </w:tcPr>
+          <w:p>
+            <w:pPr>
+              <w:rPr>
+                <w:rFonts w:ascii="Arial" w:hAnsi="Arial" w:cs="Arial"/>
+              </w:rPr>
+            </w:pPr>
+            <w:proofErr w:type="gramStart"/>
+            <w:r>
+              <w:rPr>
+                <w:rFonts w:ascii="Arial" w:hAnsi="Arial" w:cs="Arial"/>
+              </w:rPr>
+              <w:t>Carnet</w:t>
+            </w:r>
+            <w:proofErr w:type="gramEnd"/>
+            <w:r>
+              <w:rPr>
+                <w:rFonts w:ascii="Arial" w:hAnsi="Arial" w:cs="Arial"/>
+              </w:rPr>
+              <w:t xml:space="preserve"> de identificación-requerido</w:t>
+            </w:r>
+          </w:p>
+        </w:tc>
+      </w:tr>
+      <w:tr>
+        <w:tc>
+          <w:tcPr>
+            <w:tcW w:w="1433" w:type="dxa"/>
+            <w:tcBorders>
+              <w:top w:val="single" w:sz="4" w:space="0" w:color="000001"/>
+              <w:left w:val="single" w:sz="4" w:space="0" w:color="000001"/>
+              <w:bottom w:val="single" w:sz="4" w:space="0" w:color="000001"/>
+              <w:right w:val="single" w:sz="4" w:space="0" w:color="000001"/>
+            </w:tcBorders>
+            <w:shd w:val="clear" w:color="auto" w:fill="auto"/>
+            <w:tcMar>
+              <w:left w:w="103" w:type="dxa"/>
+            </w:tcMar>
+          </w:tcPr>
+          <w:p>
+            <w:pPr>
+              <w:jc w:val="center"/>
+              <w:rPr>
+                <w:rFonts w:ascii="Arial" w:hAnsi="Arial" w:cs="Arial"/>
+              </w:rPr>
+            </w:pPr>
+            <w:r>
+              <w:rPr>
+                <w:rFonts w:ascii="Arial" w:eastAsia="Arial" w:hAnsi="Arial" w:cs="Arial"/>
+              </w:rPr>
+              <w:t>5.1</w:t>
+            </w:r>
+          </w:p>
+        </w:tc>
+        <w:tc>
+          <w:tcPr>
+            <w:tcW w:w="2756" w:type="dxa"/>
+            <w:tcBorders>
+              <w:top w:val="single" w:sz="4" w:space="0" w:color="000001"/>
+              <w:left w:val="single" w:sz="4" w:space="0" w:color="000001"/>
+              <w:bottom w:val="single" w:sz="4" w:space="0" w:color="000001"/>
+              <w:right w:val="single" w:sz="4" w:space="0" w:color="000001"/>
+            </w:tcBorders>
+            <w:shd w:val="clear" w:color="auto" w:fill="auto"/>
+            <w:tcMar>
+              <w:left w:w="103" w:type="dxa"/>
+            </w:tcMar>
+          </w:tcPr>
+          <w:p>
+            <w:pPr>
+              <w:rPr>
+                <w:rFonts w:ascii="Arial" w:hAnsi="Arial" w:cs="Arial"/>
+              </w:rPr>
+            </w:pPr>
+            <w:r>
+              <w:rPr>
+                <w:rFonts w:ascii="Arial" w:hAnsi="Arial" w:cs="Arial"/>
+              </w:rPr>
+              <w:t>Solicitar identificador de la reserva</w:t>
+            </w:r>
+          </w:p>
+        </w:tc>
+        <w:tc>
+          <w:tcPr>
+            <w:tcW w:w="2581" w:type="dxa"/>
+            <w:tcBorders>
+              <w:top w:val="single" w:sz="4" w:space="0" w:color="000001"/>
+              <w:left w:val="single" w:sz="4" w:space="0" w:color="000001"/>
+              <w:bottom w:val="single" w:sz="4" w:space="0" w:color="000001"/>
+              <w:right w:val="single" w:sz="4" w:space="0" w:color="000001"/>
+            </w:tcBorders>
+            <w:shd w:val="clear" w:color="auto" w:fill="auto"/>
+            <w:tcMar>
+              <w:left w:w="103" w:type="dxa"/>
+            </w:tcMar>
+          </w:tcPr>
+          <w:p>
+            <w:pPr>
+              <w:rPr>
+                <w:rFonts w:ascii="Arial" w:hAnsi="Arial" w:cs="Arial"/>
+              </w:rPr>
+            </w:pPr>
+            <w:proofErr w:type="gramStart"/>
+            <w:r>
+              <w:rPr>
+                <w:rFonts w:ascii="Arial" w:hAnsi="Arial" w:cs="Arial"/>
+              </w:rPr>
+              <w:t>Carnet</w:t>
+            </w:r>
+            <w:proofErr w:type="gramEnd"/>
+            <w:r>
+              <w:rPr>
+                <w:rFonts w:ascii="Arial" w:hAnsi="Arial" w:cs="Arial"/>
+              </w:rPr>
+              <w:t xml:space="preserve"> de identificación</w:t>
+            </w:r>
+          </w:p>
+        </w:tc>
+        <w:tc>
+          <w:tcPr>
+            <w:tcW w:w="2580" w:type="dxa"/>
+            <w:tcBorders>
+              <w:top w:val="single" w:sz="4" w:space="0" w:color="000001"/>
+              <w:left w:val="single" w:sz="4" w:space="0" w:color="000001"/>
+              <w:bottom w:val="single" w:sz="4" w:space="0" w:color="000001"/>
+              <w:right w:val="single" w:sz="4" w:space="0" w:color="000001"/>
+            </w:tcBorders>
+            <w:shd w:val="clear" w:color="auto" w:fill="auto"/>
+            <w:tcMar>
+              <w:left w:w="103" w:type="dxa"/>
+            </w:tcMar>
+          </w:tcPr>
+          <w:p>
+            <w:pPr>
+              <w:rPr>
+                <w:rFonts w:ascii="Arial" w:hAnsi="Arial" w:cs="Arial"/>
+              </w:rPr>
+            </w:pPr>
+            <w:r>
+              <w:rPr>
+                <w:rFonts w:ascii="Arial" w:hAnsi="Arial" w:cs="Arial"/>
+              </w:rPr>
+              <w:t>Identificador -requerido</w:t>
+            </w:r>
+          </w:p>
+        </w:tc>
+      </w:tr>
+      <w:tr>
+        <w:tc>
+          <w:tcPr>
+            <w:tcW w:w="1433" w:type="dxa"/>
+            <w:tcBorders>
+              <w:top w:val="single" w:sz="4" w:space="0" w:color="000001"/>
+              <w:left w:val="single" w:sz="4" w:space="0" w:color="000001"/>
+              <w:bottom w:val="single" w:sz="4" w:space="0" w:color="000001"/>
+              <w:right w:val="single" w:sz="4" w:space="0" w:color="000001"/>
+            </w:tcBorders>
+            <w:shd w:val="clear" w:color="auto" w:fill="auto"/>
+            <w:tcMar>
+              <w:left w:w="103" w:type="dxa"/>
+            </w:tcMar>
+          </w:tcPr>
+          <w:p>
+            <w:pPr>
+              <w:jc w:val="center"/>
+              <w:rPr>
+                <w:rFonts w:ascii="Arial" w:eastAsia="Arial" w:hAnsi="Arial" w:cs="Arial"/>
+              </w:rPr>
+            </w:pPr>
+            <w:r>
+              <w:rPr>
+                <w:rFonts w:ascii="Arial" w:eastAsia="Arial" w:hAnsi="Arial" w:cs="Arial"/>
+              </w:rPr>
+              <w:t>5.2</w:t>
+            </w:r>
+          </w:p>
+        </w:tc>
+        <w:tc>
+          <w:tcPr>
+            <w:tcW w:w="2756" w:type="dxa"/>
+            <w:tcBorders>
+              <w:top w:val="single" w:sz="4" w:space="0" w:color="000001"/>
+              <w:left w:val="single" w:sz="4" w:space="0" w:color="000001"/>
+              <w:bottom w:val="single" w:sz="4" w:space="0" w:color="000001"/>
+              <w:right w:val="single" w:sz="4" w:space="0" w:color="000001"/>
+            </w:tcBorders>
+            <w:shd w:val="clear" w:color="auto" w:fill="auto"/>
+            <w:tcMar>
+              <w:left w:w="103" w:type="dxa"/>
+            </w:tcMar>
+          </w:tcPr>
+          <w:p>
+            <w:pPr>
+              <w:rPr>
+                <w:rFonts w:ascii="Arial" w:hAnsi="Arial" w:cs="Arial"/>
+              </w:rPr>
+            </w:pPr>
+            <w:r>
+              <w:rPr>
+                <w:rFonts w:ascii="Arial" w:hAnsi="Arial" w:cs="Arial"/>
+              </w:rPr>
+              <w:t>Buscar en el Excel reserva asociada</w:t>
+            </w:r>
+          </w:p>
+        </w:tc>
+        <w:tc>
+          <w:tcPr>
+            <w:tcW w:w="2581" w:type="dxa"/>
+            <w:tcBorders>
+              <w:top w:val="single" w:sz="4" w:space="0" w:color="000001"/>
+              <w:left w:val="single" w:sz="4" w:space="0" w:color="000001"/>
+              <w:bottom w:val="single" w:sz="4" w:space="0" w:color="000001"/>
+              <w:right w:val="single" w:sz="4" w:space="0" w:color="000001"/>
+            </w:tcBorders>
+            <w:shd w:val="clear" w:color="auto" w:fill="auto"/>
+            <w:tcMar>
+              <w:left w:w="103" w:type="dxa"/>
+            </w:tcMar>
+          </w:tcPr>
+          <w:p>
+            <w:pPr>
+              <w:rPr>
+                <w:rFonts w:ascii="Arial" w:hAnsi="Arial" w:cs="Arial"/>
+              </w:rPr>
+            </w:pPr>
+            <w:r>
+              <w:rPr>
+                <w:rFonts w:ascii="Arial" w:hAnsi="Arial" w:cs="Arial"/>
+              </w:rPr>
+              <w:t>Identificador</w:t>
+            </w:r>
+          </w:p>
+        </w:tc>
+        <w:tc>
+          <w:tcPr>
+            <w:tcW w:w="2580" w:type="dxa"/>
+            <w:tcBorders>
+              <w:top w:val="single" w:sz="4" w:space="0" w:color="000001"/>
+              <w:left w:val="single" w:sz="4" w:space="0" w:color="000001"/>
+              <w:bottom w:val="single" w:sz="4" w:space="0" w:color="000001"/>
+              <w:right w:val="single" w:sz="4" w:space="0" w:color="000001"/>
+            </w:tcBorders>
+            <w:shd w:val="clear" w:color="auto" w:fill="auto"/>
+            <w:tcMar>
+              <w:left w:w="103" w:type="dxa"/>
+            </w:tcMar>
+          </w:tcPr>
+          <w:p>
+            <w:pPr>
+              <w:rPr>
+                <w:rFonts w:ascii="Arial" w:hAnsi="Arial" w:cs="Arial"/>
+              </w:rPr>
+            </w:pPr>
+            <w:r>
+              <w:rPr>
+                <w:rFonts w:ascii="Arial" w:hAnsi="Arial" w:cs="Arial"/>
+              </w:rPr>
+              <w:t>Datos de la reserva</w:t>
+            </w:r>
+          </w:p>
+        </w:tc>
+      </w:tr>
+      <w:tr>
+        <w:tc>
+          <w:tcPr>
+            <w:tcW w:w="1433" w:type="dxa"/>
+            <w:tcBorders>
+              <w:top w:val="single" w:sz="4" w:space="0" w:color="000001"/>
+              <w:left w:val="single" w:sz="4" w:space="0" w:color="000001"/>
+              <w:bottom w:val="single" w:sz="4" w:space="0" w:color="000001"/>
+              <w:right w:val="single" w:sz="4" w:space="0" w:color="000001"/>
+            </w:tcBorders>
+            <w:shd w:val="clear" w:color="auto" w:fill="auto"/>
+            <w:tcMar>
+              <w:left w:w="103" w:type="dxa"/>
+            </w:tcMar>
+          </w:tcPr>
+          <w:p>
+            <w:pPr>
+              <w:jc w:val="center"/>
+              <w:rPr>
+                <w:rFonts w:ascii="Arial" w:eastAsia="Arial" w:hAnsi="Arial" w:cs="Arial"/>
+              </w:rPr>
+            </w:pPr>
+            <w:r>
+              <w:rPr>
+                <w:rFonts w:ascii="Arial" w:eastAsia="Arial" w:hAnsi="Arial" w:cs="Arial"/>
+              </w:rPr>
+              <w:t>5.3</w:t>
+            </w:r>
+          </w:p>
+        </w:tc>
+        <w:tc>
+          <w:tcPr>
+            <w:tcW w:w="2756" w:type="dxa"/>
+            <w:tcBorders>
+              <w:top w:val="single" w:sz="4" w:space="0" w:color="000001"/>
+              <w:left w:val="single" w:sz="4" w:space="0" w:color="000001"/>
+              <w:bottom w:val="single" w:sz="4" w:space="0" w:color="000001"/>
+              <w:right w:val="single" w:sz="4" w:space="0" w:color="000001"/>
+            </w:tcBorders>
+            <w:shd w:val="clear" w:color="auto" w:fill="auto"/>
+            <w:tcMar>
+              <w:left w:w="103" w:type="dxa"/>
+            </w:tcMar>
+          </w:tcPr>
+          <w:p>
+            <w:pPr>
+              <w:rPr>
+                <w:rFonts w:ascii="Arial" w:hAnsi="Arial" w:cs="Arial"/>
+              </w:rPr>
+            </w:pPr>
+            <w:r>
+              <w:rPr>
+                <w:rFonts w:ascii="Arial" w:hAnsi="Arial" w:cs="Arial"/>
+              </w:rPr>
+              <w:t>Solicitar datos a ser modificados</w:t>
+            </w:r>
+          </w:p>
+        </w:tc>
+        <w:tc>
+          <w:tcPr>
+            <w:tcW w:w="2581" w:type="dxa"/>
+            <w:tcBorders>
+              <w:top w:val="single" w:sz="4" w:space="0" w:color="000001"/>
+              <w:left w:val="single" w:sz="4" w:space="0" w:color="000001"/>
+              <w:bottom w:val="single" w:sz="4" w:space="0" w:color="000001"/>
+              <w:right w:val="single" w:sz="4" w:space="0" w:color="000001"/>
+            </w:tcBorders>
+            <w:shd w:val="clear" w:color="auto" w:fill="auto"/>
+            <w:tcMar>
+              <w:left w:w="103" w:type="dxa"/>
+            </w:tcMar>
+          </w:tcPr>
+          <w:p>
+            <w:pPr>
+              <w:jc w:val="center"/>
+              <w:rPr>
+                <w:rFonts w:ascii="Arial" w:hAnsi="Arial" w:cs="Arial"/>
+              </w:rPr>
+            </w:pPr>
+            <w:r>
+              <w:rPr>
+                <w:rFonts w:ascii="Arial" w:hAnsi="Arial" w:cs="Arial"/>
+              </w:rPr>
+              <w:t>-</w:t>
+            </w:r>
+          </w:p>
+        </w:tc>
+        <w:tc>
+          <w:tcPr>
+            <w:tcW w:w="2580" w:type="dxa"/>
+            <w:tcBorders>
+              <w:top w:val="single" w:sz="4" w:space="0" w:color="000001"/>
+              <w:left w:val="single" w:sz="4" w:space="0" w:color="000001"/>
+              <w:bottom w:val="single" w:sz="4" w:space="0" w:color="000001"/>
+              <w:right w:val="single" w:sz="4" w:space="0" w:color="000001"/>
+            </w:tcBorders>
+            <w:shd w:val="clear" w:color="auto" w:fill="auto"/>
+            <w:tcMar>
+              <w:left w:w="103" w:type="dxa"/>
+            </w:tcMar>
+          </w:tcPr>
+          <w:p>
+            <w:pPr>
+              <w:rPr>
+                <w:rFonts w:ascii="Arial" w:hAnsi="Arial" w:cs="Arial"/>
+              </w:rPr>
+            </w:pPr>
+            <w:r>
+              <w:rPr>
+                <w:rFonts w:ascii="Arial" w:hAnsi="Arial" w:cs="Arial"/>
+              </w:rPr>
+              <w:t>Datos de la reserva-requeridos</w:t>
+            </w:r>
+          </w:p>
+        </w:tc>
+      </w:tr>
+      <w:tr>
+        <w:tc>
+          <w:tcPr>
+            <w:tcW w:w="1433" w:type="dxa"/>
+            <w:tcBorders>
+              <w:top w:val="single" w:sz="4" w:space="0" w:color="000001"/>
+              <w:left w:val="single" w:sz="4" w:space="0" w:color="000001"/>
+              <w:bottom w:val="single" w:sz="4" w:space="0" w:color="000001"/>
+              <w:right w:val="single" w:sz="4" w:space="0" w:color="000001"/>
+            </w:tcBorders>
+            <w:shd w:val="clear" w:color="auto" w:fill="auto"/>
+            <w:tcMar>
+              <w:left w:w="103" w:type="dxa"/>
+            </w:tcMar>
+          </w:tcPr>
+          <w:p>
+            <w:pPr>
+              <w:jc w:val="center"/>
+              <w:rPr>
+                <w:rFonts w:ascii="Arial" w:eastAsia="Arial" w:hAnsi="Arial" w:cs="Arial"/>
+              </w:rPr>
+            </w:pPr>
+            <w:r>
+              <w:rPr>
+                <w:rFonts w:ascii="Arial" w:eastAsia="Arial" w:hAnsi="Arial" w:cs="Arial"/>
+              </w:rPr>
+              <w:t>5.4</w:t>
+            </w:r>
+          </w:p>
+        </w:tc>
+        <w:tc>
+          <w:tcPr>
+            <w:tcW w:w="2756" w:type="dxa"/>
+            <w:tcBorders>
+              <w:top w:val="single" w:sz="4" w:space="0" w:color="000001"/>
+              <w:left w:val="single" w:sz="4" w:space="0" w:color="000001"/>
+              <w:bottom w:val="single" w:sz="4" w:space="0" w:color="000001"/>
+              <w:right w:val="single" w:sz="4" w:space="0" w:color="000001"/>
+            </w:tcBorders>
+            <w:shd w:val="clear" w:color="auto" w:fill="auto"/>
+            <w:tcMar>
+              <w:left w:w="103" w:type="dxa"/>
+            </w:tcMar>
+          </w:tcPr>
+          <w:p>
+            <w:pPr>
+              <w:rPr>
+                <w:rFonts w:ascii="Arial" w:hAnsi="Arial" w:cs="Arial"/>
+              </w:rPr>
+            </w:pPr>
+            <w:r>
+              <w:rPr>
+                <w:rFonts w:ascii="Arial" w:hAnsi="Arial" w:cs="Arial"/>
+              </w:rPr>
+              <w:t>Buscar posibles cruces de horario</w:t>
+            </w:r>
+          </w:p>
+        </w:tc>
+        <w:tc>
+          <w:tcPr>
+            <w:tcW w:w="2581" w:type="dxa"/>
+            <w:tcBorders>
+              <w:top w:val="single" w:sz="4" w:space="0" w:color="000001"/>
+              <w:left w:val="single" w:sz="4" w:space="0" w:color="000001"/>
+              <w:bottom w:val="single" w:sz="4" w:space="0" w:color="000001"/>
+              <w:right w:val="single" w:sz="4" w:space="0" w:color="000001"/>
+            </w:tcBorders>
+            <w:shd w:val="clear" w:color="auto" w:fill="auto"/>
+            <w:tcMar>
+              <w:left w:w="103" w:type="dxa"/>
+            </w:tcMar>
+          </w:tcPr>
+          <w:p>
+            <w:pPr>
+              <w:rPr>
+                <w:rFonts w:ascii="Arial" w:hAnsi="Arial" w:cs="Arial"/>
+              </w:rPr>
+            </w:pPr>
+            <w:r>
+              <w:rPr>
+                <w:rFonts w:ascii="Arial" w:hAnsi="Arial" w:cs="Arial"/>
+              </w:rPr>
+              <w:t>Datos de la reserva</w:t>
+            </w:r>
+          </w:p>
+        </w:tc>
+        <w:tc>
+          <w:tcPr>
+            <w:tcW w:w="2580" w:type="dxa"/>
+            <w:tcBorders>
+              <w:top w:val="single" w:sz="4" w:space="0" w:color="000001"/>
+              <w:left w:val="single" w:sz="4" w:space="0" w:color="000001"/>
+              <w:bottom w:val="single" w:sz="4" w:space="0" w:color="000001"/>
+              <w:right w:val="single" w:sz="4" w:space="0" w:color="000001"/>
+            </w:tcBorders>
+            <w:shd w:val="clear" w:color="auto" w:fill="auto"/>
+            <w:tcMar>
+              <w:left w:w="103" w:type="dxa"/>
+            </w:tcMar>
+          </w:tcPr>
+          <w:p>
+            <w:pPr>
+              <w:rPr>
+                <w:rFonts w:ascii="Arial" w:hAnsi="Arial" w:cs="Arial"/>
+              </w:rPr>
+            </w:pPr>
+            <w:r>
+              <w:rPr>
+                <w:rFonts w:ascii="Arial" w:hAnsi="Arial" w:cs="Arial"/>
+              </w:rPr>
+              <w:t>Posibles cruces de horario</w:t>
+            </w:r>
+          </w:p>
+        </w:tc>
+      </w:tr>
+      <w:tr>
+        <w:tc>
+          <w:tcPr>
+            <w:tcW w:w="1433" w:type="dxa"/>
+            <w:tcBorders>
+              <w:top w:val="single" w:sz="4" w:space="0" w:color="000001"/>
+              <w:left w:val="single" w:sz="4" w:space="0" w:color="000001"/>
+              <w:bottom w:val="single" w:sz="4" w:space="0" w:color="000001"/>
+              <w:right w:val="single" w:sz="4" w:space="0" w:color="000001"/>
+            </w:tcBorders>
+            <w:shd w:val="clear" w:color="auto" w:fill="auto"/>
+            <w:tcMar>
+              <w:left w:w="103" w:type="dxa"/>
+            </w:tcMar>
+          </w:tcPr>
+          <w:p>
+            <w:pPr>
+              <w:jc w:val="center"/>
+              <w:rPr>
+                <w:rFonts w:ascii="Arial" w:eastAsia="Arial" w:hAnsi="Arial" w:cs="Arial"/>
+              </w:rPr>
+            </w:pPr>
+            <w:r>
+              <w:rPr>
+                <w:rFonts w:ascii="Arial" w:eastAsia="Arial" w:hAnsi="Arial" w:cs="Arial"/>
+              </w:rPr>
+              <w:t>5.5</w:t>
+            </w:r>
+          </w:p>
+        </w:tc>
+        <w:tc>
+          <w:tcPr>
+            <w:tcW w:w="2756" w:type="dxa"/>
+            <w:tcBorders>
+              <w:top w:val="single" w:sz="4" w:space="0" w:color="000001"/>
+              <w:left w:val="single" w:sz="4" w:space="0" w:color="000001"/>
+              <w:bottom w:val="single" w:sz="4" w:space="0" w:color="000001"/>
+              <w:right w:val="single" w:sz="4" w:space="0" w:color="000001"/>
+            </w:tcBorders>
+            <w:shd w:val="clear" w:color="auto" w:fill="auto"/>
+            <w:tcMar>
+              <w:left w:w="103" w:type="dxa"/>
+            </w:tcMar>
+          </w:tcPr>
+          <w:p>
+            <w:pPr>
+              <w:rPr>
+                <w:rFonts w:ascii="Arial" w:hAnsi="Arial" w:cs="Arial"/>
+              </w:rPr>
+            </w:pPr>
+            <w:r>
+              <w:rPr>
+                <w:rFonts w:ascii="Arial" w:hAnsi="Arial" w:cs="Arial"/>
+              </w:rPr>
+              <w:t>Registrar datos en el archivo Excel</w:t>
+            </w:r>
+          </w:p>
+        </w:tc>
+        <w:tc>
+          <w:tcPr>
+            <w:tcW w:w="2581" w:type="dxa"/>
+            <w:tcBorders>
+              <w:top w:val="single" w:sz="4" w:space="0" w:color="000001"/>
+              <w:left w:val="single" w:sz="4" w:space="0" w:color="000001"/>
+              <w:bottom w:val="single" w:sz="4" w:space="0" w:color="000001"/>
+              <w:right w:val="single" w:sz="4" w:space="0" w:color="000001"/>
+            </w:tcBorders>
+            <w:shd w:val="clear" w:color="auto" w:fill="auto"/>
+            <w:tcMar>
+              <w:left w:w="103" w:type="dxa"/>
+            </w:tcMar>
+          </w:tcPr>
+          <w:p>
+            <w:pPr>
+              <w:rPr>
+                <w:rFonts w:ascii="Arial" w:hAnsi="Arial" w:cs="Arial"/>
+              </w:rPr>
+            </w:pPr>
+            <w:r>
+              <w:rPr>
+                <w:rFonts w:ascii="Arial" w:hAnsi="Arial" w:cs="Arial"/>
+              </w:rPr>
+              <w:t>Datos de la reserva</w:t>
+            </w:r>
+          </w:p>
+        </w:tc>
+        <w:tc>
+          <w:tcPr>
+            <w:tcW w:w="2580" w:type="dxa"/>
+            <w:tcBorders>
+              <w:top w:val="single" w:sz="4" w:space="0" w:color="000001"/>
+              <w:left w:val="single" w:sz="4" w:space="0" w:color="000001"/>
+              <w:bottom w:val="single" w:sz="4" w:space="0" w:color="000001"/>
+              <w:right w:val="single" w:sz="4" w:space="0" w:color="000001"/>
+            </w:tcBorders>
+            <w:shd w:val="clear" w:color="auto" w:fill="auto"/>
+            <w:tcMar>
+              <w:left w:w="103" w:type="dxa"/>
+            </w:tcMar>
+          </w:tcPr>
+          <w:p>
+            <w:pPr>
+              <w:rPr>
+                <w:rFonts w:ascii="Arial" w:hAnsi="Arial" w:cs="Arial"/>
+              </w:rPr>
+            </w:pPr>
+            <w:r>
+              <w:rPr>
+                <w:rFonts w:ascii="Arial" w:hAnsi="Arial" w:cs="Arial"/>
+              </w:rPr>
+              <w:t>Datos de la reserva-registrados</w:t>
+            </w:r>
+          </w:p>
+        </w:tc>
+      </w:tr>
+      <w:tr>
+        <w:tc>
+          <w:tcPr>
+            <w:tcW w:w="9350" w:type="dxa"/>
+            <w:gridSpan w:val="4"/>
+            <w:tcBorders>
+              <w:top w:val="single" w:sz="4" w:space="0" w:color="000001"/>
+              <w:left w:val="single" w:sz="4" w:space="0" w:color="000001"/>
+              <w:bottom w:val="single" w:sz="4" w:space="0" w:color="000001"/>
+              <w:right w:val="single" w:sz="4" w:space="0" w:color="000001"/>
+            </w:tcBorders>
+            <w:shd w:val="clear" w:color="auto" w:fill="auto"/>
+            <w:tcMar>
+              <w:left w:w="103" w:type="dxa"/>
+            </w:tcMar>
+          </w:tcPr>
+          <w:p>
+            <w:pPr>
+              <w:rPr>
+                <w:rFonts w:ascii="Arial" w:hAnsi="Arial" w:cs="Arial"/>
+              </w:rPr>
+            </w:pPr>
+            <w:r>
+              <w:rPr>
+                <w:rFonts w:ascii="Arial" w:hAnsi="Arial" w:cs="Arial"/>
+              </w:rPr>
+              <w:t>Cancelar Reserva</w:t>
+            </w:r>
+          </w:p>
+        </w:tc>
+      </w:tr>
+      <w:tr>
+        <w:tc>
+          <w:tcPr>
+            <w:tcW w:w="1433" w:type="dxa"/>
+            <w:tcBorders>
+              <w:top w:val="single" w:sz="4" w:space="0" w:color="000001"/>
+              <w:left w:val="single" w:sz="4" w:space="0" w:color="000001"/>
+              <w:bottom w:val="single" w:sz="4" w:space="0" w:color="000001"/>
+              <w:right w:val="single" w:sz="4" w:space="0" w:color="000001"/>
+            </w:tcBorders>
+            <w:shd w:val="clear" w:color="auto" w:fill="auto"/>
+            <w:tcMar>
+              <w:left w:w="103" w:type="dxa"/>
+            </w:tcMar>
+          </w:tcPr>
+          <w:p>
+            <w:pPr>
+              <w:jc w:val="center"/>
+              <w:rPr>
+                <w:rFonts w:ascii="Arial" w:eastAsia="Arial" w:hAnsi="Arial" w:cs="Arial"/>
+                <w:b/>
+              </w:rPr>
+            </w:pPr>
+            <w:r>
+              <w:rPr>
+                <w:rFonts w:ascii="Arial" w:eastAsia="Arial" w:hAnsi="Arial" w:cs="Arial"/>
+                <w:b/>
+              </w:rPr>
+              <w:t>6.0</w:t>
+            </w:r>
+          </w:p>
+        </w:tc>
+        <w:tc>
+          <w:tcPr>
+            <w:tcW w:w="2756" w:type="dxa"/>
+            <w:tcBorders>
+              <w:top w:val="single" w:sz="4" w:space="0" w:color="000001"/>
+              <w:left w:val="single" w:sz="4" w:space="0" w:color="000001"/>
+              <w:bottom w:val="single" w:sz="4" w:space="0" w:color="000001"/>
+              <w:right w:val="single" w:sz="4" w:space="0" w:color="000001"/>
+            </w:tcBorders>
+            <w:shd w:val="clear" w:color="auto" w:fill="auto"/>
+            <w:tcMar>
+              <w:left w:w="103" w:type="dxa"/>
+            </w:tcMar>
+          </w:tcPr>
+          <w:p>
+            <w:r>
+              <w:rPr>
+                <w:rFonts w:ascii="Arial" w:hAnsi="Arial" w:cs="Arial"/>
+              </w:rPr>
+              <w:t xml:space="preserve">Solicitar </w:t>
+            </w:r>
+            <w:proofErr w:type="gramStart"/>
+            <w:r>
+              <w:rPr>
+                <w:rFonts w:ascii="Arial" w:hAnsi="Arial" w:cs="Arial"/>
+              </w:rPr>
+              <w:t>carnet</w:t>
+            </w:r>
+            <w:proofErr w:type="gramEnd"/>
+            <w:r>
+              <w:rPr>
+                <w:rFonts w:ascii="Arial" w:hAnsi="Arial" w:cs="Arial"/>
+              </w:rPr>
+              <w:t xml:space="preserve"> de identificación.</w:t>
+            </w:r>
+          </w:p>
+        </w:tc>
+        <w:tc>
+          <w:tcPr>
+            <w:tcW w:w="2581" w:type="dxa"/>
+            <w:tcBorders>
+              <w:top w:val="single" w:sz="4" w:space="0" w:color="000001"/>
+              <w:left w:val="single" w:sz="4" w:space="0" w:color="000001"/>
+              <w:bottom w:val="single" w:sz="4" w:space="0" w:color="000001"/>
+              <w:right w:val="single" w:sz="4" w:space="0" w:color="000001"/>
+            </w:tcBorders>
+            <w:shd w:val="clear" w:color="auto" w:fill="auto"/>
+            <w:tcMar>
+              <w:left w:w="103" w:type="dxa"/>
+            </w:tcMar>
+          </w:tcPr>
+          <w:p>
+            <w:pPr>
+              <w:rPr>
+                <w:rFonts w:ascii="Arial" w:hAnsi="Arial" w:cs="Arial"/>
+              </w:rPr>
+            </w:pPr>
+            <w:r>
+              <w:rPr>
+                <w:rFonts w:ascii="Arial" w:hAnsi="Arial" w:cs="Arial"/>
+              </w:rPr>
+              <w:t>Tipo de Acción</w:t>
+            </w:r>
+          </w:p>
+        </w:tc>
+        <w:tc>
+          <w:tcPr>
+            <w:tcW w:w="2580" w:type="dxa"/>
+            <w:tcBorders>
+              <w:top w:val="single" w:sz="4" w:space="0" w:color="000001"/>
+              <w:left w:val="single" w:sz="4" w:space="0" w:color="000001"/>
+              <w:bottom w:val="single" w:sz="4" w:space="0" w:color="000001"/>
+              <w:right w:val="single" w:sz="4" w:space="0" w:color="000001"/>
+            </w:tcBorders>
+            <w:shd w:val="clear" w:color="auto" w:fill="auto"/>
+            <w:tcMar>
+              <w:left w:w="103" w:type="dxa"/>
+            </w:tcMar>
+          </w:tcPr>
+          <w:p>
+            <w:pPr>
+              <w:rPr>
+                <w:rFonts w:ascii="Arial" w:hAnsi="Arial" w:cs="Arial"/>
+              </w:rPr>
+            </w:pPr>
+            <w:proofErr w:type="gramStart"/>
+            <w:r>
+              <w:rPr>
+                <w:rFonts w:ascii="Arial" w:hAnsi="Arial" w:cs="Arial"/>
+              </w:rPr>
+              <w:t>Carnet</w:t>
+            </w:r>
+            <w:proofErr w:type="gramEnd"/>
+            <w:r>
+              <w:rPr>
+                <w:rFonts w:ascii="Arial" w:hAnsi="Arial" w:cs="Arial"/>
+              </w:rPr>
+              <w:t xml:space="preserve"> de identificación-requerido</w:t>
+            </w:r>
+          </w:p>
+        </w:tc>
+      </w:tr>
+      <w:tr>
+        <w:tc>
+          <w:tcPr>
+            <w:tcW w:w="1433" w:type="dxa"/>
+            <w:tcBorders>
+              <w:top w:val="single" w:sz="4" w:space="0" w:color="000001"/>
+              <w:left w:val="single" w:sz="4" w:space="0" w:color="000001"/>
+              <w:bottom w:val="single" w:sz="4" w:space="0" w:color="000001"/>
+              <w:right w:val="single" w:sz="4" w:space="0" w:color="000001"/>
+            </w:tcBorders>
+            <w:shd w:val="clear" w:color="auto" w:fill="auto"/>
+            <w:tcMar>
+              <w:left w:w="103" w:type="dxa"/>
+            </w:tcMar>
+          </w:tcPr>
+          <w:p>
+            <w:pPr>
+              <w:jc w:val="center"/>
+              <w:rPr>
+                <w:rFonts w:ascii="Arial" w:eastAsia="Arial" w:hAnsi="Arial" w:cs="Arial"/>
+              </w:rPr>
+            </w:pPr>
+            <w:r>
+              <w:rPr>
+                <w:rFonts w:ascii="Arial" w:eastAsia="Arial" w:hAnsi="Arial" w:cs="Arial"/>
+              </w:rPr>
+              <w:t>6.1</w:t>
+            </w:r>
+          </w:p>
+        </w:tc>
+        <w:tc>
+          <w:tcPr>
+            <w:tcW w:w="2756" w:type="dxa"/>
+            <w:tcBorders>
+              <w:top w:val="single" w:sz="4" w:space="0" w:color="000001"/>
+              <w:left w:val="single" w:sz="4" w:space="0" w:color="000001"/>
+              <w:bottom w:val="single" w:sz="4" w:space="0" w:color="000001"/>
+              <w:right w:val="single" w:sz="4" w:space="0" w:color="000001"/>
+            </w:tcBorders>
+            <w:shd w:val="clear" w:color="auto" w:fill="auto"/>
+            <w:tcMar>
+              <w:left w:w="103" w:type="dxa"/>
+            </w:tcMar>
+          </w:tcPr>
+          <w:p>
+            <w:pPr>
+              <w:rPr>
+                <w:rFonts w:ascii="Arial" w:hAnsi="Arial" w:cs="Arial"/>
+              </w:rPr>
+            </w:pPr>
+            <w:r>
+              <w:rPr>
+                <w:rFonts w:ascii="Arial" w:hAnsi="Arial" w:cs="Arial"/>
+              </w:rPr>
+              <w:t>Solicitar identificador de la reserva</w:t>
+            </w:r>
+          </w:p>
+        </w:tc>
+        <w:tc>
+          <w:tcPr>
+            <w:tcW w:w="2581" w:type="dxa"/>
+            <w:tcBorders>
+              <w:top w:val="single" w:sz="4" w:space="0" w:color="000001"/>
+              <w:left w:val="single" w:sz="4" w:space="0" w:color="000001"/>
+              <w:bottom w:val="single" w:sz="4" w:space="0" w:color="000001"/>
+              <w:right w:val="single" w:sz="4" w:space="0" w:color="000001"/>
+            </w:tcBorders>
+            <w:shd w:val="clear" w:color="auto" w:fill="auto"/>
+            <w:tcMar>
+              <w:left w:w="103" w:type="dxa"/>
+            </w:tcMar>
+          </w:tcPr>
+          <w:p>
+            <w:pPr>
+              <w:rPr>
+                <w:rFonts w:ascii="Arial" w:hAnsi="Arial" w:cs="Arial"/>
+              </w:rPr>
+            </w:pPr>
+            <w:proofErr w:type="gramStart"/>
+            <w:r>
+              <w:rPr>
+                <w:rFonts w:ascii="Arial" w:hAnsi="Arial" w:cs="Arial"/>
+              </w:rPr>
+              <w:t>Carnet</w:t>
+            </w:r>
+            <w:proofErr w:type="gramEnd"/>
+            <w:r>
+              <w:rPr>
+                <w:rFonts w:ascii="Arial" w:hAnsi="Arial" w:cs="Arial"/>
+              </w:rPr>
+              <w:t xml:space="preserve"> de identificación-requerido</w:t>
+            </w:r>
+          </w:p>
+        </w:tc>
+        <w:tc>
+          <w:tcPr>
+            <w:tcW w:w="2580" w:type="dxa"/>
+            <w:tcBorders>
+              <w:top w:val="single" w:sz="4" w:space="0" w:color="000001"/>
+              <w:left w:val="single" w:sz="4" w:space="0" w:color="000001"/>
+              <w:bottom w:val="single" w:sz="4" w:space="0" w:color="000001"/>
+              <w:right w:val="single" w:sz="4" w:space="0" w:color="000001"/>
+            </w:tcBorders>
+            <w:shd w:val="clear" w:color="auto" w:fill="auto"/>
+            <w:tcMar>
+              <w:left w:w="103" w:type="dxa"/>
+            </w:tcMar>
+          </w:tcPr>
+          <w:p>
+            <w:pPr>
+              <w:rPr>
+                <w:rFonts w:ascii="Arial" w:hAnsi="Arial" w:cs="Arial"/>
+              </w:rPr>
+            </w:pPr>
+            <w:r>
+              <w:rPr>
+                <w:rFonts w:ascii="Arial" w:hAnsi="Arial" w:cs="Arial"/>
+              </w:rPr>
+              <w:t>Identificador</w:t>
+            </w:r>
+          </w:p>
+        </w:tc>
+      </w:tr>
+      <w:tr>
+        <w:tc>
+          <w:tcPr>
+            <w:tcW w:w="1433" w:type="dxa"/>
+            <w:tcBorders>
+              <w:top w:val="single" w:sz="4" w:space="0" w:color="000001"/>
+              <w:left w:val="single" w:sz="4" w:space="0" w:color="000001"/>
+              <w:bottom w:val="single" w:sz="4" w:space="0" w:color="000001"/>
+              <w:right w:val="single" w:sz="4" w:space="0" w:color="000001"/>
+            </w:tcBorders>
+            <w:shd w:val="clear" w:color="auto" w:fill="auto"/>
+            <w:tcMar>
+              <w:left w:w="103" w:type="dxa"/>
+            </w:tcMar>
+          </w:tcPr>
+          <w:p>
+            <w:pPr>
+              <w:jc w:val="center"/>
+              <w:rPr>
+                <w:rFonts w:ascii="Arial" w:eastAsia="Arial" w:hAnsi="Arial" w:cs="Arial"/>
+              </w:rPr>
+            </w:pPr>
+            <w:r>
+              <w:rPr>
+                <w:rFonts w:ascii="Arial" w:eastAsia="Arial" w:hAnsi="Arial" w:cs="Arial"/>
+              </w:rPr>
+              <w:t>6.2</w:t>
+            </w:r>
+          </w:p>
+        </w:tc>
+        <w:tc>
+          <w:tcPr>
+            <w:tcW w:w="2756" w:type="dxa"/>
+            <w:tcBorders>
+              <w:top w:val="single" w:sz="4" w:space="0" w:color="000001"/>
+              <w:left w:val="single" w:sz="4" w:space="0" w:color="000001"/>
+              <w:bottom w:val="single" w:sz="4" w:space="0" w:color="000001"/>
+              <w:right w:val="single" w:sz="4" w:space="0" w:color="000001"/>
+            </w:tcBorders>
+            <w:shd w:val="clear" w:color="auto" w:fill="auto"/>
+            <w:tcMar>
+              <w:left w:w="103" w:type="dxa"/>
+            </w:tcMar>
+          </w:tcPr>
+          <w:p>
+            <w:pPr>
+              <w:rPr>
+                <w:rFonts w:ascii="Arial" w:hAnsi="Arial" w:cs="Arial"/>
+              </w:rPr>
+            </w:pPr>
+            <w:r>
+              <w:rPr>
+                <w:rFonts w:ascii="Arial" w:hAnsi="Arial" w:cs="Arial"/>
+              </w:rPr>
+              <w:t>Buscar en el Excel reserva asociada</w:t>
+            </w:r>
+          </w:p>
+        </w:tc>
+        <w:tc>
+          <w:tcPr>
+            <w:tcW w:w="2581" w:type="dxa"/>
+            <w:tcBorders>
+              <w:top w:val="single" w:sz="4" w:space="0" w:color="000001"/>
+              <w:left w:val="single" w:sz="4" w:space="0" w:color="000001"/>
+              <w:bottom w:val="single" w:sz="4" w:space="0" w:color="000001"/>
+              <w:right w:val="single" w:sz="4" w:space="0" w:color="000001"/>
+            </w:tcBorders>
+            <w:shd w:val="clear" w:color="auto" w:fill="auto"/>
+            <w:tcMar>
+              <w:left w:w="103" w:type="dxa"/>
+            </w:tcMar>
+          </w:tcPr>
+          <w:p>
+            <w:pPr>
+              <w:rPr>
+                <w:rFonts w:ascii="Arial" w:hAnsi="Arial" w:cs="Arial"/>
+              </w:rPr>
+            </w:pPr>
+            <w:r>
+              <w:rPr>
+                <w:rFonts w:ascii="Arial" w:hAnsi="Arial" w:cs="Arial"/>
+              </w:rPr>
+              <w:t xml:space="preserve">Identificador </w:t>
+            </w:r>
+          </w:p>
+        </w:tc>
+        <w:tc>
+          <w:tcPr>
+            <w:tcW w:w="2580" w:type="dxa"/>
+            <w:tcBorders>
+              <w:top w:val="single" w:sz="4" w:space="0" w:color="000001"/>
+              <w:left w:val="single" w:sz="4" w:space="0" w:color="000001"/>
+              <w:bottom w:val="single" w:sz="4" w:space="0" w:color="000001"/>
+              <w:right w:val="single" w:sz="4" w:space="0" w:color="000001"/>
+            </w:tcBorders>
+            <w:shd w:val="clear" w:color="auto" w:fill="auto"/>
+            <w:tcMar>
+              <w:left w:w="103" w:type="dxa"/>
+            </w:tcMar>
+          </w:tcPr>
+          <w:p>
+            <w:pPr>
+              <w:rPr>
+                <w:rFonts w:ascii="Arial" w:hAnsi="Arial" w:cs="Arial"/>
+              </w:rPr>
+            </w:pPr>
+            <w:r>
+              <w:rPr>
+                <w:rFonts w:ascii="Arial" w:hAnsi="Arial" w:cs="Arial"/>
+              </w:rPr>
+              <w:t>Datos de la reserva</w:t>
+            </w:r>
+          </w:p>
+        </w:tc>
+      </w:tr>
+      <w:tr>
+        <w:tc>
+          <w:tcPr>
+            <w:tcW w:w="1433" w:type="dxa"/>
+            <w:tcBorders>
+              <w:top w:val="single" w:sz="4" w:space="0" w:color="000001"/>
+              <w:left w:val="single" w:sz="4" w:space="0" w:color="000001"/>
+              <w:bottom w:val="single" w:sz="4" w:space="0" w:color="000001"/>
+              <w:right w:val="single" w:sz="4" w:space="0" w:color="000001"/>
+            </w:tcBorders>
+            <w:shd w:val="clear" w:color="auto" w:fill="auto"/>
+            <w:tcMar>
+              <w:left w:w="103" w:type="dxa"/>
+            </w:tcMar>
+          </w:tcPr>
+          <w:p>
+            <w:pPr>
+              <w:jc w:val="center"/>
+              <w:rPr>
+                <w:rFonts w:ascii="Arial" w:eastAsia="Arial" w:hAnsi="Arial" w:cs="Arial"/>
+              </w:rPr>
+            </w:pPr>
+            <w:r>
+              <w:rPr>
+                <w:rFonts w:ascii="Arial" w:eastAsia="Arial" w:hAnsi="Arial" w:cs="Arial"/>
+              </w:rPr>
+              <w:t>6.3</w:t>
+            </w:r>
+          </w:p>
+        </w:tc>
+        <w:tc>
+          <w:tcPr>
+            <w:tcW w:w="2756" w:type="dxa"/>
+            <w:tcBorders>
+              <w:top w:val="single" w:sz="4" w:space="0" w:color="000001"/>
+              <w:left w:val="single" w:sz="4" w:space="0" w:color="000001"/>
+              <w:bottom w:val="single" w:sz="4" w:space="0" w:color="000001"/>
+              <w:right w:val="single" w:sz="4" w:space="0" w:color="000001"/>
+            </w:tcBorders>
+            <w:shd w:val="clear" w:color="auto" w:fill="auto"/>
+            <w:tcMar>
+              <w:left w:w="103" w:type="dxa"/>
+            </w:tcMar>
+          </w:tcPr>
+          <w:p>
+            <w:pPr>
+              <w:rPr>
+                <w:rFonts w:ascii="Arial" w:hAnsi="Arial" w:cs="Arial"/>
+              </w:rPr>
+            </w:pPr>
+            <w:r>
+              <w:rPr>
+                <w:rFonts w:ascii="Arial" w:hAnsi="Arial" w:cs="Arial"/>
+              </w:rPr>
+              <w:t>Eliminar reserva</w:t>
+            </w:r>
+          </w:p>
+        </w:tc>
+        <w:tc>
+          <w:tcPr>
+            <w:tcW w:w="2581" w:type="dxa"/>
+            <w:tcBorders>
+              <w:top w:val="single" w:sz="4" w:space="0" w:color="000001"/>
+              <w:left w:val="single" w:sz="4" w:space="0" w:color="000001"/>
+              <w:bottom w:val="single" w:sz="4" w:space="0" w:color="000001"/>
+              <w:right w:val="single" w:sz="4" w:space="0" w:color="000001"/>
+            </w:tcBorders>
+            <w:shd w:val="clear" w:color="auto" w:fill="auto"/>
+            <w:tcMar>
+              <w:left w:w="103" w:type="dxa"/>
+            </w:tcMar>
+          </w:tcPr>
+          <w:p>
+            <w:pPr>
+              <w:rPr>
+                <w:rFonts w:ascii="Arial" w:hAnsi="Arial" w:cs="Arial"/>
+              </w:rPr>
+            </w:pPr>
+            <w:r>
+              <w:rPr>
+                <w:rFonts w:ascii="Arial" w:hAnsi="Arial" w:cs="Arial"/>
+              </w:rPr>
+              <w:t>Acción de eliminar</w:t>
+            </w:r>
+          </w:p>
+        </w:tc>
+        <w:tc>
+          <w:tcPr>
+            <w:tcW w:w="2580" w:type="dxa"/>
+            <w:tcBorders>
+              <w:top w:val="single" w:sz="4" w:space="0" w:color="000001"/>
+              <w:left w:val="single" w:sz="4" w:space="0" w:color="000001"/>
+              <w:bottom w:val="single" w:sz="4" w:space="0" w:color="000001"/>
+              <w:right w:val="single" w:sz="4" w:space="0" w:color="000001"/>
+            </w:tcBorders>
+            <w:shd w:val="clear" w:color="auto" w:fill="auto"/>
+            <w:tcMar>
+              <w:left w:w="103" w:type="dxa"/>
+            </w:tcMar>
+          </w:tcPr>
+          <w:p>
+            <w:pPr>
+              <w:rPr>
+                <w:rFonts w:ascii="Arial" w:hAnsi="Arial" w:cs="Arial"/>
+              </w:rPr>
+            </w:pPr>
+            <w:r>
+              <w:rPr>
+                <w:rFonts w:ascii="Arial" w:hAnsi="Arial" w:cs="Arial"/>
+              </w:rPr>
+              <w:t>Datos de la reserva-eliminados</w:t>
+            </w:r>
+          </w:p>
+        </w:tc>
+      </w:tr>
+    </w:tbl>
+    <w:p>
+      <w:pPr>
+        <w:tabs>
+          <w:tab w:val="left" w:pos="6240"/>
+        </w:tabs>
+        <w:jc w:val="both"/>
+      </w:pPr>
+    </w:p>
+    <w:p>
+      <w:pPr>
+        <w:rPr>
+          <w:rFonts w:ascii="Arial" w:eastAsia="Arial" w:hAnsi="Arial" w:cs="Arial"/>
+          <w:b/>
+        </w:rPr>
+        <w:sectPr>
+          <w:headerReference w:type="default" r:id="rId33"/>
+          <w:footerReference w:type="default" r:id="rId34"/>
+          <w:pgSz w:w="12240" w:h="15840"/>
+          <w:pgMar w:top="854" w:right="1440" w:bottom="1440" w:left="1440" w:header="720" w:footer="0" w:gutter="0"/>
+          <w:cols w:space="720"/>
+          <w:formProt w:val="0"/>
+          <w:docGrid w:linePitch="240" w:charSpace="2047"/>
+        </w:sectPr>
+      </w:pPr>
+    </w:p>
+    <w:p>
+      <w:pPr>
+        <w:pStyle w:val="Prrafodelista"/>
+        <w:numPr>
+          <w:ilvl w:val="1"/>
+          <w:numId w:val="3"/>
+        </w:numPr>
+        <w:spacing w:before="120" w:after="60"/>
+        <w:jc w:val="both"/>
+        <w:outlineLvl w:val="1"/>
+      </w:pPr>
+      <w:bookmarkStart w:id="28" w:name="_Toc511490753"/>
+      <w:r>
+        <w:rPr>
+          <w:rFonts w:ascii="Arial" w:eastAsia="Arial" w:hAnsi="Arial" w:cs="Arial"/>
+          <w:b/>
+        </w:rPr>
+        <w:lastRenderedPageBreak/>
+        <w:t>Diagrama del Proceso</w:t>
+      </w:r>
+      <w:bookmarkEnd w:id="28"/>
+    </w:p>
+    <w:p>
+      <w:pPr>
+        <w:spacing w:before="120" w:after="60"/>
+        <w:ind w:left="720"/>
+        <w:jc w:val="both"/>
+      </w:pPr>
+    </w:p>
+    <w:p>
+      <w:pPr>
+        <w:spacing w:before="120" w:after="60"/>
+        <w:jc w:val="center"/>
+      </w:pPr>
+      <w:r>
+        <w:rPr>
+          <w:noProof/>
+        </w:rPr>
+        <w:drawing>
+          <wp:inline distT="0" distB="0" distL="0" distR="0" wp14:anchorId="1059E4CD" wp14:editId="63AB4438">
+            <wp:extent cx="8600440" cy="4411980"/>
+            <wp:effectExtent l="0" t="0" r="0" b="7620"/>
+            <wp:docPr id="24" name="Imagen 24"/>
+            <wp:cNvGraphicFramePr>
+              <a:graphicFrameLocks xmlns:a="http://schemas.openxmlformats.org/drawingml/2006/main" noChangeAspect="1"/>
+            </wp:cNvGraphicFramePr>
+            <a:graphic xmlns:a="http://schemas.openxmlformats.org/drawingml/2006/main">
+              <a:graphicData uri="http://schemas.openxmlformats.org/drawingml/2006/picture">
+                <pic:pic xmlns:pic="http://schemas.openxmlformats.org/drawingml/2006/picture">
+                  <pic:nvPicPr>
+                    <pic:cNvPr id="1" name=""/>
+                    <pic:cNvPicPr/>
+                  </pic:nvPicPr>
+                  <pic:blipFill rotWithShape="1">
+                    <a:blip r:embed="rId35"/>
+                    <a:srcRect b="9566"/>
+                    <a:stretch/>
+                  </pic:blipFill>
+                  <pic:spPr bwMode="auto">
+                    <a:xfrm>
+                      <a:off x="0" y="0"/>
+                      <a:ext cx="8600440" cy="4411980"/>
+                    </a:xfrm>
+                    <a:prstGeom prst="rect">
+                      <a:avLst/>
+                    </a:prstGeom>
+                    <a:ln>
+                      <a:noFill/>
+                    </a:ln>
+                    <a:extLst>
+                      <a:ext uri="{53640926-AAD7-44D8-BBD7-CCE9431645EC}">
+                        <a14:shadowObscured xmlns:a14="http://schemas.microsoft.com/office/drawing/2010/main"/>
+                      </a:ext>
+                    </a:extLst>
+                  </pic:spPr>
+                </pic:pic>
+              </a:graphicData>
+            </a:graphic>
+          </wp:inline>
+        </w:drawing>
+      </w:r>
+    </w:p>
+    <w:p>
+      <w:pPr>
+        <w:spacing w:before="120" w:after="60"/>
+        <w:ind w:left="720"/>
+        <w:jc w:val="both"/>
+        <w:sectPr>
+          <w:headerReference w:type="default" r:id="rId36"/>
+          <w:footerReference w:type="default" r:id="rId37"/>
+          <w:pgSz w:w="15840" w:h="12240" w:orient="landscape"/>
+          <w:pgMar w:top="1440" w:right="856" w:bottom="1440" w:left="1440" w:header="720" w:footer="0" w:gutter="0"/>
+          <w:cols w:space="720"/>
+          <w:formProt w:val="0"/>
+          <w:docGrid w:linePitch="240" w:charSpace="2047"/>
+        </w:sectPr>
+      </w:pPr>
+    </w:p>
+    <w:p>
+      <w:pPr>
+        <w:ind w:left="720" w:hanging="720"/>
+      </w:pPr>
+    </w:p>
     <w:sectPr>
-      <w:headerReference w:type="default" r:id="rId33"/>
-      <w:footerReference w:type="default" r:id="rId34"/>
+      <w:headerReference w:type="default" r:id="rId38"/>
+      <w:footerReference w:type="default" r:id="rId39"/>
       <w:pgSz w:w="12240" w:h="15840"/>
       <w:pgMar w:top="854" w:right="1440" w:bottom="1440" w:left="1440" w:header="720" w:footer="0" w:gutter="0"/>
       <w:cols w:space="720"/>
@@ -15088,7 +18340,7 @@
 </file>
 
 <file path=word/endnotes.xml><?xml version="1.0" encoding="utf-8"?>
-<w:endnotes xmlns:wpc="http://schemas.microsoft.com/office/word/2010/wordprocessingCanvas" xmlns:cx="http://schemas.microsoft.com/office/drawing/2014/chartex" xmlns:cx1="http://schemas.microsoft.com/office/drawing/2015/9/8/chartex" xmlns:mc="http://schemas.openxmlformats.org/markup-compatibility/2006" xmlns:o="urn:schemas-microsoft-com:office:office" xmlns:r="http://schemas.openxmlformats.org/officeDocument/2006/relationships" xmlns:m="http://schemas.openxmlformats.org/officeDocument/2006/math" xmlns:v="urn:schemas-microsoft-com:vml" xmlns:wp14="http://schemas.microsoft.com/office/word/2010/wordprocessingDrawing" xmlns:wp="http://schemas.openxmlformats.org/drawingml/2006/wordprocessingDrawing" xmlns:w10="urn:schemas-microsoft-com:office:word" xmlns:w="http://schemas.openxmlformats.org/wordprocessingml/2006/main" xmlns:w14="http://schemas.microsoft.com/office/word/2010/wordml" xmlns:w15="http://schemas.microsoft.com/office/word/2012/wordml" xmlns:w16se="http://schemas.microsoft.com/office/word/2015/wordml/symex" xmlns:wpg="http://schemas.microsoft.com/office/word/2010/wordprocessingGroup" xmlns:wpi="http://schemas.microsoft.com/office/word/2010/wordprocessingInk" xmlns:wne="http://schemas.microsoft.com/office/word/2006/wordml" xmlns:wps="http://schemas.microsoft.com/office/word/2010/wordprocessingShape" mc:Ignorable="w14 w15 w16se wp14">
+<w:endnotes xmlns:wpc="http://schemas.microsoft.com/office/word/2010/wordprocessingCanvas" xmlns:cx="http://schemas.microsoft.com/office/drawing/2014/chartex" xmlns:cx1="http://schemas.microsoft.com/office/drawing/2015/9/8/chartex" xmlns:cx2="http://schemas.microsoft.com/office/drawing/2015/10/21/chartex" xmlns:cx3="http://schemas.microsoft.com/office/drawing/2016/5/9/chartex" xmlns:cx4="http://schemas.microsoft.com/office/drawing/2016/5/10/chartex" xmlns:cx5="http://schemas.microsoft.com/office/drawing/2016/5/11/chartex" xmlns:cx6="http://schemas.microsoft.com/office/drawing/2016/5/12/chartex" xmlns:cx7="http://schemas.microsoft.com/office/drawing/2016/5/13/chartex" xmlns:cx8="http://schemas.microsoft.com/office/drawing/2016/5/14/chartex" xmlns:mc="http://schemas.openxmlformats.org/markup-compatibility/2006" xmlns:aink="http://schemas.microsoft.com/office/drawing/2016/ink" xmlns:am3d="http://schemas.microsoft.com/office/drawing/2017/model3d" xmlns:o="urn:schemas-microsoft-com:office:office" xmlns:r="http://schemas.openxmlformats.org/officeDocument/2006/relationships" xmlns:m="http://schemas.openxmlformats.org/officeDocument/2006/math" xmlns:v="urn:schemas-microsoft-com:vml" xmlns:wp14="http://schemas.microsoft.com/office/word/2010/wordprocessingDrawing" xmlns:wp="http://schemas.openxmlformats.org/drawingml/2006/wordprocessingDrawing" xmlns:w10="urn:schemas-microsoft-com:office:word" xmlns:w="http://schemas.openxmlformats.org/wordprocessingml/2006/main" xmlns:w14="http://schemas.microsoft.com/office/word/2010/wordml" xmlns:w15="http://schemas.microsoft.com/office/word/2012/wordml" xmlns:w16cid="http://schemas.microsoft.com/office/word/2016/wordml/cid" xmlns:w16se="http://schemas.microsoft.com/office/word/2015/wordml/symex" xmlns:wpg="http://schemas.microsoft.com/office/word/2010/wordprocessingGroup" xmlns:wpi="http://schemas.microsoft.com/office/word/2010/wordprocessingInk" xmlns:wne="http://schemas.microsoft.com/office/word/2006/wordml" xmlns:wps="http://schemas.microsoft.com/office/word/2010/wordprocessingShape" mc:Ignorable="w14 w15 w16se w16cid wp14">
   <w:endnote w:type="separator" w:id="-1">
     <w:p>
       <w:r>
@@ -15107,7 +18359,7 @@
 </file>
 
 <file path=word/footer1.xml><?xml version="1.0" encoding="utf-8"?>
-<w:ftr xmlns:wpc="http://schemas.microsoft.com/office/word/2010/wordprocessingCanvas" xmlns:cx="http://schemas.microsoft.com/office/drawing/2014/chartex" xmlns:cx1="http://schemas.microsoft.com/office/drawing/2015/9/8/chartex" xmlns:mc="http://schemas.openxmlformats.org/markup-compatibility/2006" xmlns:o="urn:schemas-microsoft-com:office:office" xmlns:r="http://schemas.openxmlformats.org/officeDocument/2006/relationships" xmlns:m="http://schemas.openxmlformats.org/officeDocument/2006/math" xmlns:v="urn:schemas-microsoft-com:vml" xmlns:wp14="http://schemas.microsoft.com/office/word/2010/wordprocessingDrawing" xmlns:wp="http://schemas.openxmlformats.org/drawingml/2006/wordprocessingDrawing" xmlns:w10="urn:schemas-microsoft-com:office:word" xmlns:w="http://schemas.openxmlformats.org/wordprocessingml/2006/main" xmlns:w14="http://schemas.microsoft.com/office/word/2010/wordml" xmlns:w15="http://schemas.microsoft.com/office/word/2012/wordml" xmlns:w16se="http://schemas.microsoft.com/office/word/2015/wordml/symex" xmlns:wpg="http://schemas.microsoft.com/office/word/2010/wordprocessingGroup" xmlns:wpi="http://schemas.microsoft.com/office/word/2010/wordprocessingInk" xmlns:wne="http://schemas.microsoft.com/office/word/2006/wordml" xmlns:wps="http://schemas.microsoft.com/office/word/2010/wordprocessingShape" mc:Ignorable="w14 w15 w16se wp14">
+<w:ftr xmlns:wpc="http://schemas.microsoft.com/office/word/2010/wordprocessingCanvas" xmlns:cx="http://schemas.microsoft.com/office/drawing/2014/chartex" xmlns:cx1="http://schemas.microsoft.com/office/drawing/2015/9/8/chartex" xmlns:cx2="http://schemas.microsoft.com/office/drawing/2015/10/21/chartex" xmlns:cx3="http://schemas.microsoft.com/office/drawing/2016/5/9/chartex" xmlns:cx4="http://schemas.microsoft.com/office/drawing/2016/5/10/chartex" xmlns:cx5="http://schemas.microsoft.com/office/drawing/2016/5/11/chartex" xmlns:cx6="http://schemas.microsoft.com/office/drawing/2016/5/12/chartex" xmlns:cx7="http://schemas.microsoft.com/office/drawing/2016/5/13/chartex" xmlns:cx8="http://schemas.microsoft.com/office/drawing/2016/5/14/chartex" xmlns:mc="http://schemas.openxmlformats.org/markup-compatibility/2006" xmlns:aink="http://schemas.microsoft.com/office/drawing/2016/ink" xmlns:am3d="http://schemas.microsoft.com/office/drawing/2017/model3d" xmlns:o="urn:schemas-microsoft-com:office:office" xmlns:r="http://schemas.openxmlformats.org/officeDocument/2006/relationships" xmlns:m="http://schemas.openxmlformats.org/officeDocument/2006/math" xmlns:v="urn:schemas-microsoft-com:vml" xmlns:wp14="http://schemas.microsoft.com/office/word/2010/wordprocessingDrawing" xmlns:wp="http://schemas.openxmlformats.org/drawingml/2006/wordprocessingDrawing" xmlns:w10="urn:schemas-microsoft-com:office:word" xmlns:w="http://schemas.openxmlformats.org/wordprocessingml/2006/main" xmlns:w14="http://schemas.microsoft.com/office/word/2010/wordml" xmlns:w15="http://schemas.microsoft.com/office/word/2012/wordml" xmlns:w16cid="http://schemas.microsoft.com/office/word/2016/wordml/cid" xmlns:w16se="http://schemas.microsoft.com/office/word/2015/wordml/symex" xmlns:wpg="http://schemas.microsoft.com/office/word/2010/wordprocessingGroup" xmlns:wpi="http://schemas.microsoft.com/office/word/2010/wordprocessingInk" xmlns:wne="http://schemas.microsoft.com/office/word/2006/wordml" xmlns:wps="http://schemas.microsoft.com/office/word/2010/wordprocessingShape" mc:Ignorable="w14 w15 w16se w16cid wp14">
   <w:sdt>
     <w:sdtPr>
       <w:id w:val="1996110652"/>
@@ -15231,7 +18483,7 @@
 </file>
 
 <file path=word/footer2.xml><?xml version="1.0" encoding="utf-8"?>
-<w:ftr xmlns:wpc="http://schemas.microsoft.com/office/word/2010/wordprocessingCanvas" xmlns:cx="http://schemas.microsoft.com/office/drawing/2014/chartex" xmlns:cx1="http://schemas.microsoft.com/office/drawing/2015/9/8/chartex" xmlns:mc="http://schemas.openxmlformats.org/markup-compatibility/2006" xmlns:o="urn:schemas-microsoft-com:office:office" xmlns:r="http://schemas.openxmlformats.org/officeDocument/2006/relationships" xmlns:m="http://schemas.openxmlformats.org/officeDocument/2006/math" xmlns:v="urn:schemas-microsoft-com:vml" xmlns:wp14="http://schemas.microsoft.com/office/word/2010/wordprocessingDrawing" xmlns:wp="http://schemas.openxmlformats.org/drawingml/2006/wordprocessingDrawing" xmlns:w10="urn:schemas-microsoft-com:office:word" xmlns:w="http://schemas.openxmlformats.org/wordprocessingml/2006/main" xmlns:w14="http://schemas.microsoft.com/office/word/2010/wordml" xmlns:w15="http://schemas.microsoft.com/office/word/2012/wordml" xmlns:w16se="http://schemas.microsoft.com/office/word/2015/wordml/symex" xmlns:wpg="http://schemas.microsoft.com/office/word/2010/wordprocessingGroup" xmlns:wpi="http://schemas.microsoft.com/office/word/2010/wordprocessingInk" xmlns:wne="http://schemas.microsoft.com/office/word/2006/wordml" xmlns:wps="http://schemas.microsoft.com/office/word/2010/wordprocessingShape" mc:Ignorable="w14 w15 w16se wp14">
+<w:ftr xmlns:wpc="http://schemas.microsoft.com/office/word/2010/wordprocessingCanvas" xmlns:cx="http://schemas.microsoft.com/office/drawing/2014/chartex" xmlns:cx1="http://schemas.microsoft.com/office/drawing/2015/9/8/chartex" xmlns:cx2="http://schemas.microsoft.com/office/drawing/2015/10/21/chartex" xmlns:cx3="http://schemas.microsoft.com/office/drawing/2016/5/9/chartex" xmlns:cx4="http://schemas.microsoft.com/office/drawing/2016/5/10/chartex" xmlns:cx5="http://schemas.microsoft.com/office/drawing/2016/5/11/chartex" xmlns:cx6="http://schemas.microsoft.com/office/drawing/2016/5/12/chartex" xmlns:cx7="http://schemas.microsoft.com/office/drawing/2016/5/13/chartex" xmlns:cx8="http://schemas.microsoft.com/office/drawing/2016/5/14/chartex" xmlns:mc="http://schemas.openxmlformats.org/markup-compatibility/2006" xmlns:aink="http://schemas.microsoft.com/office/drawing/2016/ink" xmlns:am3d="http://schemas.microsoft.com/office/drawing/2017/model3d" xmlns:o="urn:schemas-microsoft-com:office:office" xmlns:r="http://schemas.openxmlformats.org/officeDocument/2006/relationships" xmlns:m="http://schemas.openxmlformats.org/officeDocument/2006/math" xmlns:v="urn:schemas-microsoft-com:vml" xmlns:wp14="http://schemas.microsoft.com/office/word/2010/wordprocessingDrawing" xmlns:wp="http://schemas.openxmlformats.org/drawingml/2006/wordprocessingDrawing" xmlns:w10="urn:schemas-microsoft-com:office:word" xmlns:w="http://schemas.openxmlformats.org/wordprocessingml/2006/main" xmlns:w14="http://schemas.microsoft.com/office/word/2010/wordml" xmlns:w15="http://schemas.microsoft.com/office/word/2012/wordml" xmlns:w16cid="http://schemas.microsoft.com/office/word/2016/wordml/cid" xmlns:w16se="http://schemas.microsoft.com/office/word/2015/wordml/symex" xmlns:wpg="http://schemas.microsoft.com/office/word/2010/wordprocessingGroup" xmlns:wpi="http://schemas.microsoft.com/office/word/2010/wordprocessingInk" xmlns:wne="http://schemas.microsoft.com/office/word/2006/wordml" xmlns:wps="http://schemas.microsoft.com/office/word/2010/wordprocessingShape" mc:Ignorable="w14 w15 w16se w16cid wp14">
   <w:sdt>
     <w:sdtPr>
       <w:id w:val="671321698"/>
@@ -15383,7 +18635,7 @@
 </file>
 
 <file path=word/footer3.xml><?xml version="1.0" encoding="utf-8"?>
-<w:ftr xmlns:wpc="http://schemas.microsoft.com/office/word/2010/wordprocessingCanvas" xmlns:cx="http://schemas.microsoft.com/office/drawing/2014/chartex" xmlns:cx1="http://schemas.microsoft.com/office/drawing/2015/9/8/chartex" xmlns:mc="http://schemas.openxmlformats.org/markup-compatibility/2006" xmlns:o="urn:schemas-microsoft-com:office:office" xmlns:r="http://schemas.openxmlformats.org/officeDocument/2006/relationships" xmlns:m="http://schemas.openxmlformats.org/officeDocument/2006/math" xmlns:v="urn:schemas-microsoft-com:vml" xmlns:wp14="http://schemas.microsoft.com/office/word/2010/wordprocessingDrawing" xmlns:wp="http://schemas.openxmlformats.org/drawingml/2006/wordprocessingDrawing" xmlns:w10="urn:schemas-microsoft-com:office:word" xmlns:w="http://schemas.openxmlformats.org/wordprocessingml/2006/main" xmlns:w14="http://schemas.microsoft.com/office/word/2010/wordml" xmlns:w15="http://schemas.microsoft.com/office/word/2012/wordml" xmlns:w16se="http://schemas.microsoft.com/office/word/2015/wordml/symex" xmlns:wpg="http://schemas.microsoft.com/office/word/2010/wordprocessingGroup" xmlns:wpi="http://schemas.microsoft.com/office/word/2010/wordprocessingInk" xmlns:wne="http://schemas.microsoft.com/office/word/2006/wordml" xmlns:wps="http://schemas.microsoft.com/office/word/2010/wordprocessingShape" mc:Ignorable="w14 w15 w16se wp14">
+<w:ftr xmlns:wpc="http://schemas.microsoft.com/office/word/2010/wordprocessingCanvas" xmlns:cx="http://schemas.microsoft.com/office/drawing/2014/chartex" xmlns:cx1="http://schemas.microsoft.com/office/drawing/2015/9/8/chartex" xmlns:cx2="http://schemas.microsoft.com/office/drawing/2015/10/21/chartex" xmlns:cx3="http://schemas.microsoft.com/office/drawing/2016/5/9/chartex" xmlns:cx4="http://schemas.microsoft.com/office/drawing/2016/5/10/chartex" xmlns:cx5="http://schemas.microsoft.com/office/drawing/2016/5/11/chartex" xmlns:cx6="http://schemas.microsoft.com/office/drawing/2016/5/12/chartex" xmlns:cx7="http://schemas.microsoft.com/office/drawing/2016/5/13/chartex" xmlns:cx8="http://schemas.microsoft.com/office/drawing/2016/5/14/chartex" xmlns:mc="http://schemas.openxmlformats.org/markup-compatibility/2006" xmlns:aink="http://schemas.microsoft.com/office/drawing/2016/ink" xmlns:am3d="http://schemas.microsoft.com/office/drawing/2017/model3d" xmlns:o="urn:schemas-microsoft-com:office:office" xmlns:r="http://schemas.openxmlformats.org/officeDocument/2006/relationships" xmlns:m="http://schemas.openxmlformats.org/officeDocument/2006/math" xmlns:v="urn:schemas-microsoft-com:vml" xmlns:wp14="http://schemas.microsoft.com/office/word/2010/wordprocessingDrawing" xmlns:wp="http://schemas.openxmlformats.org/drawingml/2006/wordprocessingDrawing" xmlns:w10="urn:schemas-microsoft-com:office:word" xmlns:w="http://schemas.openxmlformats.org/wordprocessingml/2006/main" xmlns:w14="http://schemas.microsoft.com/office/word/2010/wordml" xmlns:w15="http://schemas.microsoft.com/office/word/2012/wordml" xmlns:w16cid="http://schemas.microsoft.com/office/word/2016/wordml/cid" xmlns:w16se="http://schemas.microsoft.com/office/word/2015/wordml/symex" xmlns:wpg="http://schemas.microsoft.com/office/word/2010/wordprocessingGroup" xmlns:wpi="http://schemas.microsoft.com/office/word/2010/wordprocessingInk" xmlns:wne="http://schemas.microsoft.com/office/word/2006/wordml" xmlns:wps="http://schemas.microsoft.com/office/word/2010/wordprocessingShape" mc:Ignorable="w14 w15 w16se w16cid wp14">
   <w:sdt>
     <w:sdtPr>
       <w:id w:val="656966158"/>
@@ -15507,7 +18759,7 @@
 </file>
 
 <file path=word/footer4.xml><?xml version="1.0" encoding="utf-8"?>
-<w:ftr xmlns:wpc="http://schemas.microsoft.com/office/word/2010/wordprocessingCanvas" xmlns:cx="http://schemas.microsoft.com/office/drawing/2014/chartex" xmlns:cx1="http://schemas.microsoft.com/office/drawing/2015/9/8/chartex" xmlns:mc="http://schemas.openxmlformats.org/markup-compatibility/2006" xmlns:o="urn:schemas-microsoft-com:office:office" xmlns:r="http://schemas.openxmlformats.org/officeDocument/2006/relationships" xmlns:m="http://schemas.openxmlformats.org/officeDocument/2006/math" xmlns:v="urn:schemas-microsoft-com:vml" xmlns:wp14="http://schemas.microsoft.com/office/word/2010/wordprocessingDrawing" xmlns:wp="http://schemas.openxmlformats.org/drawingml/2006/wordprocessingDrawing" xmlns:w10="urn:schemas-microsoft-com:office:word" xmlns:w="http://schemas.openxmlformats.org/wordprocessingml/2006/main" xmlns:w14="http://schemas.microsoft.com/office/word/2010/wordml" xmlns:w15="http://schemas.microsoft.com/office/word/2012/wordml" xmlns:w16se="http://schemas.microsoft.com/office/word/2015/wordml/symex" xmlns:wpg="http://schemas.microsoft.com/office/word/2010/wordprocessingGroup" xmlns:wpi="http://schemas.microsoft.com/office/word/2010/wordprocessingInk" xmlns:wne="http://schemas.microsoft.com/office/word/2006/wordml" xmlns:wps="http://schemas.microsoft.com/office/word/2010/wordprocessingShape" mc:Ignorable="w14 w15 w16se wp14">
+<w:ftr xmlns:wpc="http://schemas.microsoft.com/office/word/2010/wordprocessingCanvas" xmlns:cx="http://schemas.microsoft.com/office/drawing/2014/chartex" xmlns:cx1="http://schemas.microsoft.com/office/drawing/2015/9/8/chartex" xmlns:cx2="http://schemas.microsoft.com/office/drawing/2015/10/21/chartex" xmlns:cx3="http://schemas.microsoft.com/office/drawing/2016/5/9/chartex" xmlns:cx4="http://schemas.microsoft.com/office/drawing/2016/5/10/chartex" xmlns:cx5="http://schemas.microsoft.com/office/drawing/2016/5/11/chartex" xmlns:cx6="http://schemas.microsoft.com/office/drawing/2016/5/12/chartex" xmlns:cx7="http://schemas.microsoft.com/office/drawing/2016/5/13/chartex" xmlns:cx8="http://schemas.microsoft.com/office/drawing/2016/5/14/chartex" xmlns:mc="http://schemas.openxmlformats.org/markup-compatibility/2006" xmlns:aink="http://schemas.microsoft.com/office/drawing/2016/ink" xmlns:am3d="http://schemas.microsoft.com/office/drawing/2017/model3d" xmlns:o="urn:schemas-microsoft-com:office:office" xmlns:r="http://schemas.openxmlformats.org/officeDocument/2006/relationships" xmlns:m="http://schemas.openxmlformats.org/officeDocument/2006/math" xmlns:v="urn:schemas-microsoft-com:vml" xmlns:wp14="http://schemas.microsoft.com/office/word/2010/wordprocessingDrawing" xmlns:wp="http://schemas.openxmlformats.org/drawingml/2006/wordprocessingDrawing" xmlns:w10="urn:schemas-microsoft-com:office:word" xmlns:w="http://schemas.openxmlformats.org/wordprocessingml/2006/main" xmlns:w14="http://schemas.microsoft.com/office/word/2010/wordml" xmlns:w15="http://schemas.microsoft.com/office/word/2012/wordml" xmlns:w16cid="http://schemas.microsoft.com/office/word/2016/wordml/cid" xmlns:w16se="http://schemas.microsoft.com/office/word/2015/wordml/symex" xmlns:wpg="http://schemas.microsoft.com/office/word/2010/wordprocessingGroup" xmlns:wpi="http://schemas.microsoft.com/office/word/2010/wordprocessingInk" xmlns:wne="http://schemas.microsoft.com/office/word/2006/wordml" xmlns:wps="http://schemas.microsoft.com/office/word/2010/wordprocessingShape" mc:Ignorable="w14 w15 w16se w16cid wp14">
   <w:sdt>
     <w:sdtPr>
       <w:id w:val="1338279289"/>
@@ -15659,7 +18911,7 @@
 </file>
 
 <file path=word/footer5.xml><?xml version="1.0" encoding="utf-8"?>
-<w:ftr xmlns:wpc="http://schemas.microsoft.com/office/word/2010/wordprocessingCanvas" xmlns:cx="http://schemas.microsoft.com/office/drawing/2014/chartex" xmlns:cx1="http://schemas.microsoft.com/office/drawing/2015/9/8/chartex" xmlns:mc="http://schemas.openxmlformats.org/markup-compatibility/2006" xmlns:o="urn:schemas-microsoft-com:office:office" xmlns:r="http://schemas.openxmlformats.org/officeDocument/2006/relationships" xmlns:m="http://schemas.openxmlformats.org/officeDocument/2006/math" xmlns:v="urn:schemas-microsoft-com:vml" xmlns:wp14="http://schemas.microsoft.com/office/word/2010/wordprocessingDrawing" xmlns:wp="http://schemas.openxmlformats.org/drawingml/2006/wordprocessingDrawing" xmlns:w10="urn:schemas-microsoft-com:office:word" xmlns:w="http://schemas.openxmlformats.org/wordprocessingml/2006/main" xmlns:w14="http://schemas.microsoft.com/office/word/2010/wordml" xmlns:w15="http://schemas.microsoft.com/office/word/2012/wordml" xmlns:w16se="http://schemas.microsoft.com/office/word/2015/wordml/symex" xmlns:wpg="http://schemas.microsoft.com/office/word/2010/wordprocessingGroup" xmlns:wpi="http://schemas.microsoft.com/office/word/2010/wordprocessingInk" xmlns:wne="http://schemas.microsoft.com/office/word/2006/wordml" xmlns:wps="http://schemas.microsoft.com/office/word/2010/wordprocessingShape" mc:Ignorable="w14 w15 w16se wp14">
+<w:ftr xmlns:wpc="http://schemas.microsoft.com/office/word/2010/wordprocessingCanvas" xmlns:cx="http://schemas.microsoft.com/office/drawing/2014/chartex" xmlns:cx1="http://schemas.microsoft.com/office/drawing/2015/9/8/chartex" xmlns:cx2="http://schemas.microsoft.com/office/drawing/2015/10/21/chartex" xmlns:cx3="http://schemas.microsoft.com/office/drawing/2016/5/9/chartex" xmlns:cx4="http://schemas.microsoft.com/office/drawing/2016/5/10/chartex" xmlns:cx5="http://schemas.microsoft.com/office/drawing/2016/5/11/chartex" xmlns:cx6="http://schemas.microsoft.com/office/drawing/2016/5/12/chartex" xmlns:cx7="http://schemas.microsoft.com/office/drawing/2016/5/13/chartex" xmlns:cx8="http://schemas.microsoft.com/office/drawing/2016/5/14/chartex" xmlns:mc="http://schemas.openxmlformats.org/markup-compatibility/2006" xmlns:aink="http://schemas.microsoft.com/office/drawing/2016/ink" xmlns:am3d="http://schemas.microsoft.com/office/drawing/2017/model3d" xmlns:o="urn:schemas-microsoft-com:office:office" xmlns:r="http://schemas.openxmlformats.org/officeDocument/2006/relationships" xmlns:m="http://schemas.openxmlformats.org/officeDocument/2006/math" xmlns:v="urn:schemas-microsoft-com:vml" xmlns:wp14="http://schemas.microsoft.com/office/word/2010/wordprocessingDrawing" xmlns:wp="http://schemas.openxmlformats.org/drawingml/2006/wordprocessingDrawing" xmlns:w10="urn:schemas-microsoft-com:office:word" xmlns:w="http://schemas.openxmlformats.org/wordprocessingml/2006/main" xmlns:w14="http://schemas.microsoft.com/office/word/2010/wordml" xmlns:w15="http://schemas.microsoft.com/office/word/2012/wordml" xmlns:w16cid="http://schemas.microsoft.com/office/word/2016/wordml/cid" xmlns:w16se="http://schemas.microsoft.com/office/word/2015/wordml/symex" xmlns:wpg="http://schemas.microsoft.com/office/word/2010/wordprocessingGroup" xmlns:wpi="http://schemas.microsoft.com/office/word/2010/wordprocessingInk" xmlns:wne="http://schemas.microsoft.com/office/word/2006/wordml" xmlns:wps="http://schemas.microsoft.com/office/word/2010/wordprocessingShape" mc:Ignorable="w14 w15 w16se w16cid wp14">
   <w:sdt>
     <w:sdtPr>
       <w:id w:val="1383341378"/>
@@ -15783,7 +19035,7 @@
 </file>
 
 <file path=word/footer6.xml><?xml version="1.0" encoding="utf-8"?>
-<w:ftr xmlns:wpc="http://schemas.microsoft.com/office/word/2010/wordprocessingCanvas" xmlns:cx="http://schemas.microsoft.com/office/drawing/2014/chartex" xmlns:cx1="http://schemas.microsoft.com/office/drawing/2015/9/8/chartex" xmlns:mc="http://schemas.openxmlformats.org/markup-compatibility/2006" xmlns:o="urn:schemas-microsoft-com:office:office" xmlns:r="http://schemas.openxmlformats.org/officeDocument/2006/relationships" xmlns:m="http://schemas.openxmlformats.org/officeDocument/2006/math" xmlns:v="urn:schemas-microsoft-com:vml" xmlns:wp14="http://schemas.microsoft.com/office/word/2010/wordprocessingDrawing" xmlns:wp="http://schemas.openxmlformats.org/drawingml/2006/wordprocessingDrawing" xmlns:w10="urn:schemas-microsoft-com:office:word" xmlns:w="http://schemas.openxmlformats.org/wordprocessingml/2006/main" xmlns:w14="http://schemas.microsoft.com/office/word/2010/wordml" xmlns:w15="http://schemas.microsoft.com/office/word/2012/wordml" xmlns:w16se="http://schemas.microsoft.com/office/word/2015/wordml/symex" xmlns:wpg="http://schemas.microsoft.com/office/word/2010/wordprocessingGroup" xmlns:wpi="http://schemas.microsoft.com/office/word/2010/wordprocessingInk" xmlns:wne="http://schemas.microsoft.com/office/word/2006/wordml" xmlns:wps="http://schemas.microsoft.com/office/word/2010/wordprocessingShape" mc:Ignorable="w14 w15 w16se wp14">
+<w:ftr xmlns:wpc="http://schemas.microsoft.com/office/word/2010/wordprocessingCanvas" xmlns:cx="http://schemas.microsoft.com/office/drawing/2014/chartex" xmlns:cx1="http://schemas.microsoft.com/office/drawing/2015/9/8/chartex" xmlns:cx2="http://schemas.microsoft.com/office/drawing/2015/10/21/chartex" xmlns:cx3="http://schemas.microsoft.com/office/drawing/2016/5/9/chartex" xmlns:cx4="http://schemas.microsoft.com/office/drawing/2016/5/10/chartex" xmlns:cx5="http://schemas.microsoft.com/office/drawing/2016/5/11/chartex" xmlns:cx6="http://schemas.microsoft.com/office/drawing/2016/5/12/chartex" xmlns:cx7="http://schemas.microsoft.com/office/drawing/2016/5/13/chartex" xmlns:cx8="http://schemas.microsoft.com/office/drawing/2016/5/14/chartex" xmlns:mc="http://schemas.openxmlformats.org/markup-compatibility/2006" xmlns:aink="http://schemas.microsoft.com/office/drawing/2016/ink" xmlns:am3d="http://schemas.microsoft.com/office/drawing/2017/model3d" xmlns:o="urn:schemas-microsoft-com:office:office" xmlns:r="http://schemas.openxmlformats.org/officeDocument/2006/relationships" xmlns:m="http://schemas.openxmlformats.org/officeDocument/2006/math" xmlns:v="urn:schemas-microsoft-com:vml" xmlns:wp14="http://schemas.microsoft.com/office/word/2010/wordprocessingDrawing" xmlns:wp="http://schemas.openxmlformats.org/drawingml/2006/wordprocessingDrawing" xmlns:w10="urn:schemas-microsoft-com:office:word" xmlns:w="http://schemas.openxmlformats.org/wordprocessingml/2006/main" xmlns:w14="http://schemas.microsoft.com/office/word/2010/wordml" xmlns:w15="http://schemas.microsoft.com/office/word/2012/wordml" xmlns:w16cid="http://schemas.microsoft.com/office/word/2016/wordml/cid" xmlns:w16se="http://schemas.microsoft.com/office/word/2015/wordml/symex" xmlns:wpg="http://schemas.microsoft.com/office/word/2010/wordprocessingGroup" xmlns:wpi="http://schemas.microsoft.com/office/word/2010/wordprocessingInk" xmlns:wne="http://schemas.microsoft.com/office/word/2006/wordml" xmlns:wps="http://schemas.microsoft.com/office/word/2010/wordprocessingShape" mc:Ignorable="w14 w15 w16se w16cid wp14">
   <w:sdt>
     <w:sdtPr>
       <w:id w:val="2057357366"/>
@@ -15907,7 +19159,257 @@
 </file>
 
 <file path=word/footer7.xml><?xml version="1.0" encoding="utf-8"?>
-<w:ftr xmlns:wpc="http://schemas.microsoft.com/office/word/2010/wordprocessingCanvas" xmlns:cx="http://schemas.microsoft.com/office/drawing/2014/chartex" xmlns:cx1="http://schemas.microsoft.com/office/drawing/2015/9/8/chartex" xmlns:mc="http://schemas.openxmlformats.org/markup-compatibility/2006" xmlns:o="urn:schemas-microsoft-com:office:office" xmlns:r="http://schemas.openxmlformats.org/officeDocument/2006/relationships" xmlns:m="http://schemas.openxmlformats.org/officeDocument/2006/math" xmlns:v="urn:schemas-microsoft-com:vml" xmlns:wp14="http://schemas.microsoft.com/office/word/2010/wordprocessingDrawing" xmlns:wp="http://schemas.openxmlformats.org/drawingml/2006/wordprocessingDrawing" xmlns:w10="urn:schemas-microsoft-com:office:word" xmlns:w="http://schemas.openxmlformats.org/wordprocessingml/2006/main" xmlns:w14="http://schemas.microsoft.com/office/word/2010/wordml" xmlns:w15="http://schemas.microsoft.com/office/word/2012/wordml" xmlns:w16se="http://schemas.microsoft.com/office/word/2015/wordml/symex" xmlns:wpg="http://schemas.microsoft.com/office/word/2010/wordprocessingGroup" xmlns:wpi="http://schemas.microsoft.com/office/word/2010/wordprocessingInk" xmlns:wne="http://schemas.microsoft.com/office/word/2006/wordml" xmlns:wps="http://schemas.microsoft.com/office/word/2010/wordprocessingShape" mc:Ignorable="w14 w15 w16se wp14">
+<w:ftr xmlns:wpc="http://schemas.microsoft.com/office/word/2010/wordprocessingCanvas" xmlns:cx="http://schemas.microsoft.com/office/drawing/2014/chartex" xmlns:cx1="http://schemas.microsoft.com/office/drawing/2015/9/8/chartex" xmlns:cx2="http://schemas.microsoft.com/office/drawing/2015/10/21/chartex" xmlns:cx3="http://schemas.microsoft.com/office/drawing/2016/5/9/chartex" xmlns:cx4="http://schemas.microsoft.com/office/drawing/2016/5/10/chartex" xmlns:cx5="http://schemas.microsoft.com/office/drawing/2016/5/11/chartex" xmlns:cx6="http://schemas.microsoft.com/office/drawing/2016/5/12/chartex" xmlns:cx7="http://schemas.microsoft.com/office/drawing/2016/5/13/chartex" xmlns:cx8="http://schemas.microsoft.com/office/drawing/2016/5/14/chartex" xmlns:mc="http://schemas.openxmlformats.org/markup-compatibility/2006" xmlns:aink="http://schemas.microsoft.com/office/drawing/2016/ink" xmlns:am3d="http://schemas.microsoft.com/office/drawing/2017/model3d" xmlns:o="urn:schemas-microsoft-com:office:office" xmlns:r="http://schemas.openxmlformats.org/officeDocument/2006/relationships" xmlns:m="http://schemas.openxmlformats.org/officeDocument/2006/math" xmlns:v="urn:schemas-microsoft-com:vml" xmlns:wp14="http://schemas.microsoft.com/office/word/2010/wordprocessingDrawing" xmlns:wp="http://schemas.openxmlformats.org/drawingml/2006/wordprocessingDrawing" xmlns:w10="urn:schemas-microsoft-com:office:word" xmlns:w="http://schemas.openxmlformats.org/wordprocessingml/2006/main" xmlns:w14="http://schemas.microsoft.com/office/word/2010/wordml" xmlns:w15="http://schemas.microsoft.com/office/word/2012/wordml" xmlns:w16cid="http://schemas.microsoft.com/office/word/2016/wordml/cid" xmlns:w16se="http://schemas.microsoft.com/office/word/2015/wordml/symex" xmlns:wpg="http://schemas.microsoft.com/office/word/2010/wordprocessingGroup" xmlns:wpi="http://schemas.microsoft.com/office/word/2010/wordprocessingInk" xmlns:wne="http://schemas.microsoft.com/office/word/2006/wordml" xmlns:wps="http://schemas.microsoft.com/office/word/2010/wordprocessingShape" mc:Ignorable="w14 w15 w16se w16cid wp14">
+  <w:sdt>
+    <w:sdtPr>
+      <w:id w:val="1764784472"/>
+      <w:docPartObj>
+        <w:docPartGallery w:val="Page Numbers (Bottom of Page)"/>
+        <w:docPartUnique/>
+      </w:docPartObj>
+    </w:sdtPr>
+    <w:sdtContent>
+      <w:p>
+        <w:pPr>
+          <w:pStyle w:val="Piedepgina"/>
+          <w:jc w:val="right"/>
+        </w:pPr>
+        <w:r>
+          <w:rPr>
+            <w:noProof/>
+          </w:rPr>
+          <w:drawing>
+            <wp:anchor distT="0" distB="0" distL="114300" distR="114300" simplePos="0" relativeHeight="251659264" behindDoc="1" locked="0" layoutInCell="1" allowOverlap="1" wp14:anchorId="60D1097B" wp14:editId="4E659CFF">
+              <wp:simplePos x="0" y="0"/>
+              <wp:positionH relativeFrom="margin">
+                <wp:posOffset>41910</wp:posOffset>
+              </wp:positionH>
+              <wp:positionV relativeFrom="paragraph">
+                <wp:posOffset>-41910</wp:posOffset>
+              </wp:positionV>
+              <wp:extent cx="369570" cy="504190"/>
+              <wp:effectExtent l="0" t="0" r="0" b="0"/>
+              <wp:wrapNone/>
+              <wp:docPr id="14" name="Imagen6" descr="WhatsApp%20Image%202018-04-03%20at%203.03.05%20PM.jpeg"/>
+              <wp:cNvGraphicFramePr>
+                <a:graphicFrameLocks xmlns:a="http://schemas.openxmlformats.org/drawingml/2006/main" noChangeAspect="1"/>
+              </wp:cNvGraphicFramePr>
+              <a:graphic xmlns:a="http://schemas.openxmlformats.org/drawingml/2006/main">
+                <a:graphicData uri="http://schemas.openxmlformats.org/drawingml/2006/picture">
+                  <pic:pic xmlns:pic="http://schemas.openxmlformats.org/drawingml/2006/picture">
+                    <pic:nvPicPr>
+                      <pic:cNvPr id="14" name="Imagen6" descr="WhatsApp%20Image%202018-04-03%20at%203.03.05%20PM.jpeg"/>
+                      <pic:cNvPicPr>
+                        <a:picLocks noChangeAspect="1" noChangeArrowheads="1"/>
+                      </pic:cNvPicPr>
+                    </pic:nvPicPr>
+                    <pic:blipFill>
+                      <a:blip r:embed="rId1"/>
+                      <a:srcRect l="18167" t="1767" r="19110"/>
+                      <a:stretch>
+                        <a:fillRect/>
+                      </a:stretch>
+                    </pic:blipFill>
+                    <pic:spPr bwMode="auto">
+                      <a:xfrm>
+                        <a:off x="0" y="0"/>
+                        <a:ext cx="369570" cy="504190"/>
+                      </a:xfrm>
+                      <a:prstGeom prst="rect">
+                        <a:avLst/>
+                      </a:prstGeom>
+                    </pic:spPr>
+                  </pic:pic>
+                </a:graphicData>
+              </a:graphic>
+            </wp:anchor>
+          </w:drawing>
+        </w:r>
+        <w:r>
+          <w:rPr>
+            <w:rFonts w:asciiTheme="minorHAnsi" w:hAnsiTheme="minorHAnsi" w:cstheme="minorHAnsi"/>
+            <w:b/>
+            <w:lang w:val="es-ES"/>
+          </w:rPr>
+          <w:t>Confidencial</w:t>
+        </w:r>
+        <w:proofErr w:type="gramStart"/>
+        <w:r>
+          <w:rPr>
+            <w:lang w:val="es-ES"/>
+          </w:rPr>
+          <w:t>-[</w:t>
+        </w:r>
+        <w:proofErr w:type="gramEnd"/>
+        <w:r>
+          <w:rPr>
+            <w:lang w:val="es-ES"/>
+          </w:rPr>
+          <w:fldChar w:fldCharType="begin"/>
+        </w:r>
+        <w:r>
+          <w:instrText>PAGE</w:instrText>
+        </w:r>
+        <w:r>
+          <w:fldChar w:fldCharType="separate"/>
+        </w:r>
+        <w:r>
+          <w:rPr>
+            <w:noProof/>
+          </w:rPr>
+          <w:t>18</w:t>
+        </w:r>
+        <w:r>
+          <w:fldChar w:fldCharType="end"/>
+        </w:r>
+        <w:r>
+          <w:rPr>
+            <w:lang w:val="es-ES"/>
+          </w:rPr>
+          <w:t>]</w:t>
+        </w:r>
+      </w:p>
+    </w:sdtContent>
+  </w:sdt>
+  <w:p>
+    <w:pPr>
+      <w:tabs>
+        <w:tab w:val="center" w:pos="4320"/>
+        <w:tab w:val="right" w:pos="8640"/>
+      </w:tabs>
+      <w:spacing w:after="720"/>
+    </w:pPr>
+  </w:p>
+</w:ftr>
+</file>
+
+<file path=word/footer8.xml><?xml version="1.0" encoding="utf-8"?>
+<w:ftr xmlns:wpc="http://schemas.microsoft.com/office/word/2010/wordprocessingCanvas" xmlns:cx="http://schemas.microsoft.com/office/drawing/2014/chartex" xmlns:cx1="http://schemas.microsoft.com/office/drawing/2015/9/8/chartex" xmlns:cx2="http://schemas.microsoft.com/office/drawing/2015/10/21/chartex" xmlns:cx3="http://schemas.microsoft.com/office/drawing/2016/5/9/chartex" xmlns:cx4="http://schemas.microsoft.com/office/drawing/2016/5/10/chartex" xmlns:cx5="http://schemas.microsoft.com/office/drawing/2016/5/11/chartex" xmlns:cx6="http://schemas.microsoft.com/office/drawing/2016/5/12/chartex" xmlns:cx7="http://schemas.microsoft.com/office/drawing/2016/5/13/chartex" xmlns:cx8="http://schemas.microsoft.com/office/drawing/2016/5/14/chartex" xmlns:mc="http://schemas.openxmlformats.org/markup-compatibility/2006" xmlns:aink="http://schemas.microsoft.com/office/drawing/2016/ink" xmlns:am3d="http://schemas.microsoft.com/office/drawing/2017/model3d" xmlns:o="urn:schemas-microsoft-com:office:office" xmlns:r="http://schemas.openxmlformats.org/officeDocument/2006/relationships" xmlns:m="http://schemas.openxmlformats.org/officeDocument/2006/math" xmlns:v="urn:schemas-microsoft-com:vml" xmlns:wp14="http://schemas.microsoft.com/office/word/2010/wordprocessingDrawing" xmlns:wp="http://schemas.openxmlformats.org/drawingml/2006/wordprocessingDrawing" xmlns:w10="urn:schemas-microsoft-com:office:word" xmlns:w="http://schemas.openxmlformats.org/wordprocessingml/2006/main" xmlns:w14="http://schemas.microsoft.com/office/word/2010/wordml" xmlns:w15="http://schemas.microsoft.com/office/word/2012/wordml" xmlns:w16cid="http://schemas.microsoft.com/office/word/2016/wordml/cid" xmlns:w16se="http://schemas.microsoft.com/office/word/2015/wordml/symex" xmlns:wpg="http://schemas.microsoft.com/office/word/2010/wordprocessingGroup" xmlns:wpi="http://schemas.microsoft.com/office/word/2010/wordprocessingInk" xmlns:wne="http://schemas.microsoft.com/office/word/2006/wordml" xmlns:wps="http://schemas.microsoft.com/office/word/2010/wordprocessingShape" mc:Ignorable="w14 w15 w16se w16cid wp14">
+  <w:sdt>
+    <w:sdtPr>
+      <w:id w:val="1525779847"/>
+      <w:docPartObj>
+        <w:docPartGallery w:val="Page Numbers (Bottom of Page)"/>
+        <w:docPartUnique/>
+      </w:docPartObj>
+    </w:sdtPr>
+    <w:sdtContent>
+      <w:p>
+        <w:pPr>
+          <w:pStyle w:val="Piedepgina"/>
+          <w:jc w:val="right"/>
+        </w:pPr>
+        <w:r>
+          <w:rPr>
+            <w:noProof/>
+          </w:rPr>
+          <w:drawing>
+            <wp:anchor distT="0" distB="0" distL="114300" distR="114300" simplePos="0" relativeHeight="251660288" behindDoc="1" locked="0" layoutInCell="1" allowOverlap="1" wp14:anchorId="2B44CB9D" wp14:editId="09440BDF">
+              <wp:simplePos x="0" y="0"/>
+              <wp:positionH relativeFrom="margin">
+                <wp:posOffset>41910</wp:posOffset>
+              </wp:positionH>
+              <wp:positionV relativeFrom="paragraph">
+                <wp:posOffset>-41910</wp:posOffset>
+              </wp:positionV>
+              <wp:extent cx="369570" cy="504190"/>
+              <wp:effectExtent l="0" t="0" r="0" b="0"/>
+              <wp:wrapNone/>
+              <wp:docPr id="16" name="Imagen86" descr="WhatsApp%20Image%202018-04-03%20at%203.03.05%20PM.jpeg"/>
+              <wp:cNvGraphicFramePr>
+                <a:graphicFrameLocks xmlns:a="http://schemas.openxmlformats.org/drawingml/2006/main" noChangeAspect="1"/>
+              </wp:cNvGraphicFramePr>
+              <a:graphic xmlns:a="http://schemas.openxmlformats.org/drawingml/2006/main">
+                <a:graphicData uri="http://schemas.openxmlformats.org/drawingml/2006/picture">
+                  <pic:pic xmlns:pic="http://schemas.openxmlformats.org/drawingml/2006/picture">
+                    <pic:nvPicPr>
+                      <pic:cNvPr id="16" name="Imagen86" descr="WhatsApp%20Image%202018-04-03%20at%203.03.05%20PM.jpeg"/>
+                      <pic:cNvPicPr>
+                        <a:picLocks noChangeAspect="1" noChangeArrowheads="1"/>
+                      </pic:cNvPicPr>
+                    </pic:nvPicPr>
+                    <pic:blipFill>
+                      <a:blip r:embed="rId1"/>
+                      <a:srcRect l="18167" t="1767" r="19110"/>
+                      <a:stretch>
+                        <a:fillRect/>
+                      </a:stretch>
+                    </pic:blipFill>
+                    <pic:spPr bwMode="auto">
+                      <a:xfrm>
+                        <a:off x="0" y="0"/>
+                        <a:ext cx="369570" cy="504190"/>
+                      </a:xfrm>
+                      <a:prstGeom prst="rect">
+                        <a:avLst/>
+                      </a:prstGeom>
+                    </pic:spPr>
+                  </pic:pic>
+                </a:graphicData>
+              </a:graphic>
+            </wp:anchor>
+          </w:drawing>
+        </w:r>
+        <w:r>
+          <w:rPr>
+            <w:rFonts w:asciiTheme="minorHAnsi" w:hAnsiTheme="minorHAnsi" w:cstheme="minorHAnsi"/>
+            <w:b/>
+            <w:lang w:val="es-ES"/>
+          </w:rPr>
+          <w:t>Confidencial</w:t>
+        </w:r>
+        <w:proofErr w:type="gramStart"/>
+        <w:r>
+          <w:rPr>
+            <w:lang w:val="es-ES"/>
+          </w:rPr>
+          <w:t>-[</w:t>
+        </w:r>
+        <w:proofErr w:type="gramEnd"/>
+        <w:r>
+          <w:rPr>
+            <w:lang w:val="es-ES"/>
+          </w:rPr>
+          <w:fldChar w:fldCharType="begin"/>
+        </w:r>
+        <w:r>
+          <w:instrText>PAGE</w:instrText>
+        </w:r>
+        <w:r>
+          <w:fldChar w:fldCharType="separate"/>
+        </w:r>
+        <w:r>
+          <w:rPr>
+            <w:noProof/>
+          </w:rPr>
+          <w:t>19</w:t>
+        </w:r>
+        <w:r>
+          <w:fldChar w:fldCharType="end"/>
+        </w:r>
+        <w:r>
+          <w:rPr>
+            <w:lang w:val="es-ES"/>
+          </w:rPr>
+          <w:t>]</w:t>
+        </w:r>
+      </w:p>
+    </w:sdtContent>
+  </w:sdt>
+  <w:p>
+    <w:pPr>
+      <w:tabs>
+        <w:tab w:val="center" w:pos="4320"/>
+        <w:tab w:val="right" w:pos="8640"/>
+      </w:tabs>
+      <w:spacing w:after="720"/>
+    </w:pPr>
+  </w:p>
+</w:ftr>
+</file>
+
+<file path=word/footer9.xml><?xml version="1.0" encoding="utf-8"?>
+<w:ftr xmlns:wpc="http://schemas.microsoft.com/office/word/2010/wordprocessingCanvas" xmlns:cx="http://schemas.microsoft.com/office/drawing/2014/chartex" xmlns:cx1="http://schemas.microsoft.com/office/drawing/2015/9/8/chartex" xmlns:cx2="http://schemas.microsoft.com/office/drawing/2015/10/21/chartex" xmlns:cx3="http://schemas.microsoft.com/office/drawing/2016/5/9/chartex" xmlns:cx4="http://schemas.microsoft.com/office/drawing/2016/5/10/chartex" xmlns:cx5="http://schemas.microsoft.com/office/drawing/2016/5/11/chartex" xmlns:cx6="http://schemas.microsoft.com/office/drawing/2016/5/12/chartex" xmlns:cx7="http://schemas.microsoft.com/office/drawing/2016/5/13/chartex" xmlns:cx8="http://schemas.microsoft.com/office/drawing/2016/5/14/chartex" xmlns:mc="http://schemas.openxmlformats.org/markup-compatibility/2006" xmlns:aink="http://schemas.microsoft.com/office/drawing/2016/ink" xmlns:am3d="http://schemas.microsoft.com/office/drawing/2017/model3d" xmlns:o="urn:schemas-microsoft-com:office:office" xmlns:r="http://schemas.openxmlformats.org/officeDocument/2006/relationships" xmlns:m="http://schemas.openxmlformats.org/officeDocument/2006/math" xmlns:v="urn:schemas-microsoft-com:vml" xmlns:wp14="http://schemas.microsoft.com/office/word/2010/wordprocessingDrawing" xmlns:wp="http://schemas.openxmlformats.org/drawingml/2006/wordprocessingDrawing" xmlns:w10="urn:schemas-microsoft-com:office:word" xmlns:w="http://schemas.openxmlformats.org/wordprocessingml/2006/main" xmlns:w14="http://schemas.microsoft.com/office/word/2010/wordml" xmlns:w15="http://schemas.microsoft.com/office/word/2012/wordml" xmlns:w16cid="http://schemas.microsoft.com/office/word/2016/wordml/cid" xmlns:w16se="http://schemas.microsoft.com/office/word/2015/wordml/symex" xmlns:wpg="http://schemas.microsoft.com/office/word/2010/wordprocessingGroup" xmlns:wpi="http://schemas.microsoft.com/office/word/2010/wordprocessingInk" xmlns:wne="http://schemas.microsoft.com/office/word/2006/wordml" xmlns:wps="http://schemas.microsoft.com/office/word/2010/wordprocessingShape" mc:Ignorable="w14 w15 w16se w16cid wp14">
   <w:sdt>
     <w:sdtPr>
       <w:id w:val="681339190"/>
@@ -16031,7 +19533,7 @@
 </file>
 
 <file path=word/footnotes.xml><?xml version="1.0" encoding="utf-8"?>
-<w:footnotes xmlns:wpc="http://schemas.microsoft.com/office/word/2010/wordprocessingCanvas" xmlns:cx="http://schemas.microsoft.com/office/drawing/2014/chartex" xmlns:cx1="http://schemas.microsoft.com/office/drawing/2015/9/8/chartex" xmlns:mc="http://schemas.openxmlformats.org/markup-compatibility/2006" xmlns:o="urn:schemas-microsoft-com:office:office" xmlns:r="http://schemas.openxmlformats.org/officeDocument/2006/relationships" xmlns:m="http://schemas.openxmlformats.org/officeDocument/2006/math" xmlns:v="urn:schemas-microsoft-com:vml" xmlns:wp14="http://schemas.microsoft.com/office/word/2010/wordprocessingDrawing" xmlns:wp="http://schemas.openxmlformats.org/drawingml/2006/wordprocessingDrawing" xmlns:w10="urn:schemas-microsoft-com:office:word" xmlns:w="http://schemas.openxmlformats.org/wordprocessingml/2006/main" xmlns:w14="http://schemas.microsoft.com/office/word/2010/wordml" xmlns:w15="http://schemas.microsoft.com/office/word/2012/wordml" xmlns:w16se="http://schemas.microsoft.com/office/word/2015/wordml/symex" xmlns:wpg="http://schemas.microsoft.com/office/word/2010/wordprocessingGroup" xmlns:wpi="http://schemas.microsoft.com/office/word/2010/wordprocessingInk" xmlns:wne="http://schemas.microsoft.com/office/word/2006/wordml" xmlns:wps="http://schemas.microsoft.com/office/word/2010/wordprocessingShape" mc:Ignorable="w14 w15 w16se wp14">
+<w:footnotes xmlns:wpc="http://schemas.microsoft.com/office/word/2010/wordprocessingCanvas" xmlns:cx="http://schemas.microsoft.com/office/drawing/2014/chartex" xmlns:cx1="http://schemas.microsoft.com/office/drawing/2015/9/8/chartex" xmlns:cx2="http://schemas.microsoft.com/office/drawing/2015/10/21/chartex" xmlns:cx3="http://schemas.microsoft.com/office/drawing/2016/5/9/chartex" xmlns:cx4="http://schemas.microsoft.com/office/drawing/2016/5/10/chartex" xmlns:cx5="http://schemas.microsoft.com/office/drawing/2016/5/11/chartex" xmlns:cx6="http://schemas.microsoft.com/office/drawing/2016/5/12/chartex" xmlns:cx7="http://schemas.microsoft.com/office/drawing/2016/5/13/chartex" xmlns:cx8="http://schemas.microsoft.com/office/drawing/2016/5/14/chartex" xmlns:mc="http://schemas.openxmlformats.org/markup-compatibility/2006" xmlns:aink="http://schemas.microsoft.com/office/drawing/2016/ink" xmlns:am3d="http://schemas.microsoft.com/office/drawing/2017/model3d" xmlns:o="urn:schemas-microsoft-com:office:office" xmlns:r="http://schemas.openxmlformats.org/officeDocument/2006/relationships" xmlns:m="http://schemas.openxmlformats.org/officeDocument/2006/math" xmlns:v="urn:schemas-microsoft-com:vml" xmlns:wp14="http://schemas.microsoft.com/office/word/2010/wordprocessingDrawing" xmlns:wp="http://schemas.openxmlformats.org/drawingml/2006/wordprocessingDrawing" xmlns:w10="urn:schemas-microsoft-com:office:word" xmlns:w="http://schemas.openxmlformats.org/wordprocessingml/2006/main" xmlns:w14="http://schemas.microsoft.com/office/word/2010/wordml" xmlns:w15="http://schemas.microsoft.com/office/word/2012/wordml" xmlns:w16cid="http://schemas.microsoft.com/office/word/2016/wordml/cid" xmlns:w16se="http://schemas.microsoft.com/office/word/2015/wordml/symex" xmlns:wpg="http://schemas.microsoft.com/office/word/2010/wordprocessingGroup" xmlns:wpi="http://schemas.microsoft.com/office/word/2010/wordprocessingInk" xmlns:wne="http://schemas.microsoft.com/office/word/2006/wordml" xmlns:wps="http://schemas.microsoft.com/office/word/2010/wordprocessingShape" mc:Ignorable="w14 w15 w16se w16cid wp14">
   <w:footnote w:type="separator" w:id="-1">
     <w:p>
       <w:r>
@@ -16050,7 +19552,7 @@
 </file>
 
 <file path=word/header1.xml><?xml version="1.0" encoding="utf-8"?>
-<w:hdr xmlns:wpc="http://schemas.microsoft.com/office/word/2010/wordprocessingCanvas" xmlns:cx="http://schemas.microsoft.com/office/drawing/2014/chartex" xmlns:cx1="http://schemas.microsoft.com/office/drawing/2015/9/8/chartex" xmlns:mc="http://schemas.openxmlformats.org/markup-compatibility/2006" xmlns:o="urn:schemas-microsoft-com:office:office" xmlns:r="http://schemas.openxmlformats.org/officeDocument/2006/relationships" xmlns:m="http://schemas.openxmlformats.org/officeDocument/2006/math" xmlns:v="urn:schemas-microsoft-com:vml" xmlns:wp14="http://schemas.microsoft.com/office/word/2010/wordprocessingDrawing" xmlns:wp="http://schemas.openxmlformats.org/drawingml/2006/wordprocessingDrawing" xmlns:w10="urn:schemas-microsoft-com:office:word" xmlns:w="http://schemas.openxmlformats.org/wordprocessingml/2006/main" xmlns:w14="http://schemas.microsoft.com/office/word/2010/wordml" xmlns:w15="http://schemas.microsoft.com/office/word/2012/wordml" xmlns:w16se="http://schemas.microsoft.com/office/word/2015/wordml/symex" xmlns:wpg="http://schemas.microsoft.com/office/word/2010/wordprocessingGroup" xmlns:wpi="http://schemas.microsoft.com/office/word/2010/wordprocessingInk" xmlns:wne="http://schemas.microsoft.com/office/word/2006/wordml" xmlns:wps="http://schemas.microsoft.com/office/word/2010/wordprocessingShape" mc:Ignorable="w14 w15 w16se wp14">
+<w:hdr xmlns:wpc="http://schemas.microsoft.com/office/word/2010/wordprocessingCanvas" xmlns:cx="http://schemas.microsoft.com/office/drawing/2014/chartex" xmlns:cx1="http://schemas.microsoft.com/office/drawing/2015/9/8/chartex" xmlns:cx2="http://schemas.microsoft.com/office/drawing/2015/10/21/chartex" xmlns:cx3="http://schemas.microsoft.com/office/drawing/2016/5/9/chartex" xmlns:cx4="http://schemas.microsoft.com/office/drawing/2016/5/10/chartex" xmlns:cx5="http://schemas.microsoft.com/office/drawing/2016/5/11/chartex" xmlns:cx6="http://schemas.microsoft.com/office/drawing/2016/5/12/chartex" xmlns:cx7="http://schemas.microsoft.com/office/drawing/2016/5/13/chartex" xmlns:cx8="http://schemas.microsoft.com/office/drawing/2016/5/14/chartex" xmlns:mc="http://schemas.openxmlformats.org/markup-compatibility/2006" xmlns:aink="http://schemas.microsoft.com/office/drawing/2016/ink" xmlns:am3d="http://schemas.microsoft.com/office/drawing/2017/model3d" xmlns:o="urn:schemas-microsoft-com:office:office" xmlns:r="http://schemas.openxmlformats.org/officeDocument/2006/relationships" xmlns:m="http://schemas.openxmlformats.org/officeDocument/2006/math" xmlns:v="urn:schemas-microsoft-com:vml" xmlns:wp14="http://schemas.microsoft.com/office/word/2010/wordprocessingDrawing" xmlns:wp="http://schemas.openxmlformats.org/drawingml/2006/wordprocessingDrawing" xmlns:w10="urn:schemas-microsoft-com:office:word" xmlns:w="http://schemas.openxmlformats.org/wordprocessingml/2006/main" xmlns:w14="http://schemas.microsoft.com/office/word/2010/wordml" xmlns:w15="http://schemas.microsoft.com/office/word/2012/wordml" xmlns:w16cid="http://schemas.microsoft.com/office/word/2016/wordml/cid" xmlns:w16se="http://schemas.microsoft.com/office/word/2015/wordml/symex" xmlns:wpg="http://schemas.microsoft.com/office/word/2010/wordprocessingGroup" xmlns:wpi="http://schemas.microsoft.com/office/word/2010/wordprocessingInk" xmlns:wne="http://schemas.microsoft.com/office/word/2006/wordml" xmlns:wps="http://schemas.microsoft.com/office/word/2010/wordprocessingShape" mc:Ignorable="w14 w15 w16se w16cid wp14">
   <w:tbl>
     <w:tblPr>
       <w:tblW w:w="9558" w:type="dxa"/>
@@ -16183,7 +19685,7 @@
 </file>
 
 <file path=word/header2.xml><?xml version="1.0" encoding="utf-8"?>
-<w:hdr xmlns:wpc="http://schemas.microsoft.com/office/word/2010/wordprocessingCanvas" xmlns:cx="http://schemas.microsoft.com/office/drawing/2014/chartex" xmlns:cx1="http://schemas.microsoft.com/office/drawing/2015/9/8/chartex" xmlns:mc="http://schemas.openxmlformats.org/markup-compatibility/2006" xmlns:o="urn:schemas-microsoft-com:office:office" xmlns:r="http://schemas.openxmlformats.org/officeDocument/2006/relationships" xmlns:m="http://schemas.openxmlformats.org/officeDocument/2006/math" xmlns:v="urn:schemas-microsoft-com:vml" xmlns:wp14="http://schemas.microsoft.com/office/word/2010/wordprocessingDrawing" xmlns:wp="http://schemas.openxmlformats.org/drawingml/2006/wordprocessingDrawing" xmlns:w10="urn:schemas-microsoft-com:office:word" xmlns:w="http://schemas.openxmlformats.org/wordprocessingml/2006/main" xmlns:w14="http://schemas.microsoft.com/office/word/2010/wordml" xmlns:w15="http://schemas.microsoft.com/office/word/2012/wordml" xmlns:w16se="http://schemas.microsoft.com/office/word/2015/wordml/symex" xmlns:wpg="http://schemas.microsoft.com/office/word/2010/wordprocessingGroup" xmlns:wpi="http://schemas.microsoft.com/office/word/2010/wordprocessingInk" xmlns:wne="http://schemas.microsoft.com/office/word/2006/wordml" xmlns:wps="http://schemas.microsoft.com/office/word/2010/wordprocessingShape" mc:Ignorable="w14 w15 w16se wp14">
+<w:hdr xmlns:wpc="http://schemas.microsoft.com/office/word/2010/wordprocessingCanvas" xmlns:cx="http://schemas.microsoft.com/office/drawing/2014/chartex" xmlns:cx1="http://schemas.microsoft.com/office/drawing/2015/9/8/chartex" xmlns:cx2="http://schemas.microsoft.com/office/drawing/2015/10/21/chartex" xmlns:cx3="http://schemas.microsoft.com/office/drawing/2016/5/9/chartex" xmlns:cx4="http://schemas.microsoft.com/office/drawing/2016/5/10/chartex" xmlns:cx5="http://schemas.microsoft.com/office/drawing/2016/5/11/chartex" xmlns:cx6="http://schemas.microsoft.com/office/drawing/2016/5/12/chartex" xmlns:cx7="http://schemas.microsoft.com/office/drawing/2016/5/13/chartex" xmlns:cx8="http://schemas.microsoft.com/office/drawing/2016/5/14/chartex" xmlns:mc="http://schemas.openxmlformats.org/markup-compatibility/2006" xmlns:aink="http://schemas.microsoft.com/office/drawing/2016/ink" xmlns:am3d="http://schemas.microsoft.com/office/drawing/2017/model3d" xmlns:o="urn:schemas-microsoft-com:office:office" xmlns:r="http://schemas.openxmlformats.org/officeDocument/2006/relationships" xmlns:m="http://schemas.openxmlformats.org/officeDocument/2006/math" xmlns:v="urn:schemas-microsoft-com:vml" xmlns:wp14="http://schemas.microsoft.com/office/word/2010/wordprocessingDrawing" xmlns:wp="http://schemas.openxmlformats.org/drawingml/2006/wordprocessingDrawing" xmlns:w10="urn:schemas-microsoft-com:office:word" xmlns:w="http://schemas.openxmlformats.org/wordprocessingml/2006/main" xmlns:w14="http://schemas.microsoft.com/office/word/2010/wordml" xmlns:w15="http://schemas.microsoft.com/office/word/2012/wordml" xmlns:w16cid="http://schemas.microsoft.com/office/word/2016/wordml/cid" xmlns:w16se="http://schemas.microsoft.com/office/word/2015/wordml/symex" xmlns:wpg="http://schemas.microsoft.com/office/word/2010/wordprocessingGroup" xmlns:wpi="http://schemas.microsoft.com/office/word/2010/wordprocessingInk" xmlns:wne="http://schemas.microsoft.com/office/word/2006/wordml" xmlns:wps="http://schemas.microsoft.com/office/word/2010/wordprocessingShape" mc:Ignorable="w14 w15 w16se w16cid wp14">
   <w:p>
     <w:pPr>
       <w:pStyle w:val="Encabezado"/>
@@ -16193,7 +19695,7 @@
 </file>
 
 <file path=word/header3.xml><?xml version="1.0" encoding="utf-8"?>
-<w:hdr xmlns:wpc="http://schemas.microsoft.com/office/word/2010/wordprocessingCanvas" xmlns:cx="http://schemas.microsoft.com/office/drawing/2014/chartex" xmlns:cx1="http://schemas.microsoft.com/office/drawing/2015/9/8/chartex" xmlns:mc="http://schemas.openxmlformats.org/markup-compatibility/2006" xmlns:o="urn:schemas-microsoft-com:office:office" xmlns:r="http://schemas.openxmlformats.org/officeDocument/2006/relationships" xmlns:m="http://schemas.openxmlformats.org/officeDocument/2006/math" xmlns:v="urn:schemas-microsoft-com:vml" xmlns:wp14="http://schemas.microsoft.com/office/word/2010/wordprocessingDrawing" xmlns:wp="http://schemas.openxmlformats.org/drawingml/2006/wordprocessingDrawing" xmlns:w10="urn:schemas-microsoft-com:office:word" xmlns:w="http://schemas.openxmlformats.org/wordprocessingml/2006/main" xmlns:w14="http://schemas.microsoft.com/office/word/2010/wordml" xmlns:w15="http://schemas.microsoft.com/office/word/2012/wordml" xmlns:w16se="http://schemas.microsoft.com/office/word/2015/wordml/symex" xmlns:wpg="http://schemas.microsoft.com/office/word/2010/wordprocessingGroup" xmlns:wpi="http://schemas.microsoft.com/office/word/2010/wordprocessingInk" xmlns:wne="http://schemas.microsoft.com/office/word/2006/wordml" xmlns:wps="http://schemas.microsoft.com/office/word/2010/wordprocessingShape" mc:Ignorable="w14 w15 w16se wp14">
+<w:hdr xmlns:wpc="http://schemas.microsoft.com/office/word/2010/wordprocessingCanvas" xmlns:cx="http://schemas.microsoft.com/office/drawing/2014/chartex" xmlns:cx1="http://schemas.microsoft.com/office/drawing/2015/9/8/chartex" xmlns:cx2="http://schemas.microsoft.com/office/drawing/2015/10/21/chartex" xmlns:cx3="http://schemas.microsoft.com/office/drawing/2016/5/9/chartex" xmlns:cx4="http://schemas.microsoft.com/office/drawing/2016/5/10/chartex" xmlns:cx5="http://schemas.microsoft.com/office/drawing/2016/5/11/chartex" xmlns:cx6="http://schemas.microsoft.com/office/drawing/2016/5/12/chartex" xmlns:cx7="http://schemas.microsoft.com/office/drawing/2016/5/13/chartex" xmlns:cx8="http://schemas.microsoft.com/office/drawing/2016/5/14/chartex" xmlns:mc="http://schemas.openxmlformats.org/markup-compatibility/2006" xmlns:aink="http://schemas.microsoft.com/office/drawing/2016/ink" xmlns:am3d="http://schemas.microsoft.com/office/drawing/2017/model3d" xmlns:o="urn:schemas-microsoft-com:office:office" xmlns:r="http://schemas.openxmlformats.org/officeDocument/2006/relationships" xmlns:m="http://schemas.openxmlformats.org/officeDocument/2006/math" xmlns:v="urn:schemas-microsoft-com:vml" xmlns:wp14="http://schemas.microsoft.com/office/word/2010/wordprocessingDrawing" xmlns:wp="http://schemas.openxmlformats.org/drawingml/2006/wordprocessingDrawing" xmlns:w10="urn:schemas-microsoft-com:office:word" xmlns:w="http://schemas.openxmlformats.org/wordprocessingml/2006/main" xmlns:w14="http://schemas.microsoft.com/office/word/2010/wordml" xmlns:w15="http://schemas.microsoft.com/office/word/2012/wordml" xmlns:w16cid="http://schemas.microsoft.com/office/word/2016/wordml/cid" xmlns:w16se="http://schemas.microsoft.com/office/word/2015/wordml/symex" xmlns:wpg="http://schemas.microsoft.com/office/word/2010/wordprocessingGroup" xmlns:wpi="http://schemas.microsoft.com/office/word/2010/wordprocessingInk" xmlns:wne="http://schemas.microsoft.com/office/word/2006/wordml" xmlns:wps="http://schemas.microsoft.com/office/word/2010/wordprocessingShape" mc:Ignorable="w14 w15 w16se w16cid wp14">
   <w:tbl>
     <w:tblPr>
       <w:tblW w:w="9558" w:type="dxa"/>
@@ -16326,7 +19828,7 @@
 </file>
 
 <file path=word/header4.xml><?xml version="1.0" encoding="utf-8"?>
-<w:hdr xmlns:wpc="http://schemas.microsoft.com/office/word/2010/wordprocessingCanvas" xmlns:cx="http://schemas.microsoft.com/office/drawing/2014/chartex" xmlns:cx1="http://schemas.microsoft.com/office/drawing/2015/9/8/chartex" xmlns:mc="http://schemas.openxmlformats.org/markup-compatibility/2006" xmlns:o="urn:schemas-microsoft-com:office:office" xmlns:r="http://schemas.openxmlformats.org/officeDocument/2006/relationships" xmlns:m="http://schemas.openxmlformats.org/officeDocument/2006/math" xmlns:v="urn:schemas-microsoft-com:vml" xmlns:wp14="http://schemas.microsoft.com/office/word/2010/wordprocessingDrawing" xmlns:wp="http://schemas.openxmlformats.org/drawingml/2006/wordprocessingDrawing" xmlns:w10="urn:schemas-microsoft-com:office:word" xmlns:w="http://schemas.openxmlformats.org/wordprocessingml/2006/main" xmlns:w14="http://schemas.microsoft.com/office/word/2010/wordml" xmlns:w15="http://schemas.microsoft.com/office/word/2012/wordml" xmlns:w16se="http://schemas.microsoft.com/office/word/2015/wordml/symex" xmlns:wpg="http://schemas.microsoft.com/office/word/2010/wordprocessingGroup" xmlns:wpi="http://schemas.microsoft.com/office/word/2010/wordprocessingInk" xmlns:wne="http://schemas.microsoft.com/office/word/2006/wordml" xmlns:wps="http://schemas.microsoft.com/office/word/2010/wordprocessingShape" mc:Ignorable="w14 w15 w16se wp14">
+<w:hdr xmlns:wpc="http://schemas.microsoft.com/office/word/2010/wordprocessingCanvas" xmlns:cx="http://schemas.microsoft.com/office/drawing/2014/chartex" xmlns:cx1="http://schemas.microsoft.com/office/drawing/2015/9/8/chartex" xmlns:cx2="http://schemas.microsoft.com/office/drawing/2015/10/21/chartex" xmlns:cx3="http://schemas.microsoft.com/office/drawing/2016/5/9/chartex" xmlns:cx4="http://schemas.microsoft.com/office/drawing/2016/5/10/chartex" xmlns:cx5="http://schemas.microsoft.com/office/drawing/2016/5/11/chartex" xmlns:cx6="http://schemas.microsoft.com/office/drawing/2016/5/12/chartex" xmlns:cx7="http://schemas.microsoft.com/office/drawing/2016/5/13/chartex" xmlns:cx8="http://schemas.microsoft.com/office/drawing/2016/5/14/chartex" xmlns:mc="http://schemas.openxmlformats.org/markup-compatibility/2006" xmlns:aink="http://schemas.microsoft.com/office/drawing/2016/ink" xmlns:am3d="http://schemas.microsoft.com/office/drawing/2017/model3d" xmlns:o="urn:schemas-microsoft-com:office:office" xmlns:r="http://schemas.openxmlformats.org/officeDocument/2006/relationships" xmlns:m="http://schemas.openxmlformats.org/officeDocument/2006/math" xmlns:v="urn:schemas-microsoft-com:vml" xmlns:wp14="http://schemas.microsoft.com/office/word/2010/wordprocessingDrawing" xmlns:wp="http://schemas.openxmlformats.org/drawingml/2006/wordprocessingDrawing" xmlns:w10="urn:schemas-microsoft-com:office:word" xmlns:w="http://schemas.openxmlformats.org/wordprocessingml/2006/main" xmlns:w14="http://schemas.microsoft.com/office/word/2010/wordml" xmlns:w15="http://schemas.microsoft.com/office/word/2012/wordml" xmlns:w16cid="http://schemas.microsoft.com/office/word/2016/wordml/cid" xmlns:w16se="http://schemas.microsoft.com/office/word/2015/wordml/symex" xmlns:wpg="http://schemas.microsoft.com/office/word/2010/wordprocessingGroup" xmlns:wpi="http://schemas.microsoft.com/office/word/2010/wordprocessingInk" xmlns:wne="http://schemas.microsoft.com/office/word/2006/wordml" xmlns:wps="http://schemas.microsoft.com/office/word/2010/wordprocessingShape" mc:Ignorable="w14 w15 w16se w16cid wp14">
   <w:p>
     <w:pPr>
       <w:pStyle w:val="Encabezado"/>
@@ -16336,7 +19838,7 @@
 </file>
 
 <file path=word/header5.xml><?xml version="1.0" encoding="utf-8"?>
-<w:hdr xmlns:wpc="http://schemas.microsoft.com/office/word/2010/wordprocessingCanvas" xmlns:cx="http://schemas.microsoft.com/office/drawing/2014/chartex" xmlns:cx1="http://schemas.microsoft.com/office/drawing/2015/9/8/chartex" xmlns:mc="http://schemas.openxmlformats.org/markup-compatibility/2006" xmlns:o="urn:schemas-microsoft-com:office:office" xmlns:r="http://schemas.openxmlformats.org/officeDocument/2006/relationships" xmlns:m="http://schemas.openxmlformats.org/officeDocument/2006/math" xmlns:v="urn:schemas-microsoft-com:vml" xmlns:wp14="http://schemas.microsoft.com/office/word/2010/wordprocessingDrawing" xmlns:wp="http://schemas.openxmlformats.org/drawingml/2006/wordprocessingDrawing" xmlns:w10="urn:schemas-microsoft-com:office:word" xmlns:w="http://schemas.openxmlformats.org/wordprocessingml/2006/main" xmlns:w14="http://schemas.microsoft.com/office/word/2010/wordml" xmlns:w15="http://schemas.microsoft.com/office/word/2012/wordml" xmlns:w16se="http://schemas.microsoft.com/office/word/2015/wordml/symex" xmlns:wpg="http://schemas.microsoft.com/office/word/2010/wordprocessingGroup" xmlns:wpi="http://schemas.microsoft.com/office/word/2010/wordprocessingInk" xmlns:wne="http://schemas.microsoft.com/office/word/2006/wordml" xmlns:wps="http://schemas.microsoft.com/office/word/2010/wordprocessingShape" mc:Ignorable="w14 w15 w16se wp14">
+<w:hdr xmlns:wpc="http://schemas.microsoft.com/office/word/2010/wordprocessingCanvas" xmlns:cx="http://schemas.microsoft.com/office/drawing/2014/chartex" xmlns:cx1="http://schemas.microsoft.com/office/drawing/2015/9/8/chartex" xmlns:cx2="http://schemas.microsoft.com/office/drawing/2015/10/21/chartex" xmlns:cx3="http://schemas.microsoft.com/office/drawing/2016/5/9/chartex" xmlns:cx4="http://schemas.microsoft.com/office/drawing/2016/5/10/chartex" xmlns:cx5="http://schemas.microsoft.com/office/drawing/2016/5/11/chartex" xmlns:cx6="http://schemas.microsoft.com/office/drawing/2016/5/12/chartex" xmlns:cx7="http://schemas.microsoft.com/office/drawing/2016/5/13/chartex" xmlns:cx8="http://schemas.microsoft.com/office/drawing/2016/5/14/chartex" xmlns:mc="http://schemas.openxmlformats.org/markup-compatibility/2006" xmlns:aink="http://schemas.microsoft.com/office/drawing/2016/ink" xmlns:am3d="http://schemas.microsoft.com/office/drawing/2017/model3d" xmlns:o="urn:schemas-microsoft-com:office:office" xmlns:r="http://schemas.openxmlformats.org/officeDocument/2006/relationships" xmlns:m="http://schemas.openxmlformats.org/officeDocument/2006/math" xmlns:v="urn:schemas-microsoft-com:vml" xmlns:wp14="http://schemas.microsoft.com/office/word/2010/wordprocessingDrawing" xmlns:wp="http://schemas.openxmlformats.org/drawingml/2006/wordprocessingDrawing" xmlns:w10="urn:schemas-microsoft-com:office:word" xmlns:w="http://schemas.openxmlformats.org/wordprocessingml/2006/main" xmlns:w14="http://schemas.microsoft.com/office/word/2010/wordml" xmlns:w15="http://schemas.microsoft.com/office/word/2012/wordml" xmlns:w16cid="http://schemas.microsoft.com/office/word/2016/wordml/cid" xmlns:w16se="http://schemas.microsoft.com/office/word/2015/wordml/symex" xmlns:wpg="http://schemas.microsoft.com/office/word/2010/wordprocessingGroup" xmlns:wpi="http://schemas.microsoft.com/office/word/2010/wordprocessingInk" xmlns:wne="http://schemas.microsoft.com/office/word/2006/wordml" xmlns:wps="http://schemas.microsoft.com/office/word/2010/wordprocessingShape" mc:Ignorable="w14 w15 w16se w16cid wp14">
   <w:tbl>
     <w:tblPr>
       <w:tblW w:w="9558" w:type="dxa"/>
@@ -16469,7 +19971,7 @@
 </file>
 
 <file path=word/header6.xml><?xml version="1.0" encoding="utf-8"?>
-<w:hdr xmlns:wpc="http://schemas.microsoft.com/office/word/2010/wordprocessingCanvas" xmlns:cx="http://schemas.microsoft.com/office/drawing/2014/chartex" xmlns:cx1="http://schemas.microsoft.com/office/drawing/2015/9/8/chartex" xmlns:mc="http://schemas.openxmlformats.org/markup-compatibility/2006" xmlns:o="urn:schemas-microsoft-com:office:office" xmlns:r="http://schemas.openxmlformats.org/officeDocument/2006/relationships" xmlns:m="http://schemas.openxmlformats.org/officeDocument/2006/math" xmlns:v="urn:schemas-microsoft-com:vml" xmlns:wp14="http://schemas.microsoft.com/office/word/2010/wordprocessingDrawing" xmlns:wp="http://schemas.openxmlformats.org/drawingml/2006/wordprocessingDrawing" xmlns:w10="urn:schemas-microsoft-com:office:word" xmlns:w="http://schemas.openxmlformats.org/wordprocessingml/2006/main" xmlns:w14="http://schemas.microsoft.com/office/word/2010/wordml" xmlns:w15="http://schemas.microsoft.com/office/word/2012/wordml" xmlns:w16se="http://schemas.microsoft.com/office/word/2015/wordml/symex" xmlns:wpg="http://schemas.microsoft.com/office/word/2010/wordprocessingGroup" xmlns:wpi="http://schemas.microsoft.com/office/word/2010/wordprocessingInk" xmlns:wne="http://schemas.microsoft.com/office/word/2006/wordml" xmlns:wps="http://schemas.microsoft.com/office/word/2010/wordprocessingShape" mc:Ignorable="w14 w15 w16se wp14">
+<w:hdr xmlns:wpc="http://schemas.microsoft.com/office/word/2010/wordprocessingCanvas" xmlns:cx="http://schemas.microsoft.com/office/drawing/2014/chartex" xmlns:cx1="http://schemas.microsoft.com/office/drawing/2015/9/8/chartex" xmlns:cx2="http://schemas.microsoft.com/office/drawing/2015/10/21/chartex" xmlns:cx3="http://schemas.microsoft.com/office/drawing/2016/5/9/chartex" xmlns:cx4="http://schemas.microsoft.com/office/drawing/2016/5/10/chartex" xmlns:cx5="http://schemas.microsoft.com/office/drawing/2016/5/11/chartex" xmlns:cx6="http://schemas.microsoft.com/office/drawing/2016/5/12/chartex" xmlns:cx7="http://schemas.microsoft.com/office/drawing/2016/5/13/chartex" xmlns:cx8="http://schemas.microsoft.com/office/drawing/2016/5/14/chartex" xmlns:mc="http://schemas.openxmlformats.org/markup-compatibility/2006" xmlns:aink="http://schemas.microsoft.com/office/drawing/2016/ink" xmlns:am3d="http://schemas.microsoft.com/office/drawing/2017/model3d" xmlns:o="urn:schemas-microsoft-com:office:office" xmlns:r="http://schemas.openxmlformats.org/officeDocument/2006/relationships" xmlns:m="http://schemas.openxmlformats.org/officeDocument/2006/math" xmlns:v="urn:schemas-microsoft-com:vml" xmlns:wp14="http://schemas.microsoft.com/office/word/2010/wordprocessingDrawing" xmlns:wp="http://schemas.openxmlformats.org/drawingml/2006/wordprocessingDrawing" xmlns:w10="urn:schemas-microsoft-com:office:word" xmlns:w="http://schemas.openxmlformats.org/wordprocessingml/2006/main" xmlns:w14="http://schemas.microsoft.com/office/word/2010/wordml" xmlns:w15="http://schemas.microsoft.com/office/word/2012/wordml" xmlns:w16cid="http://schemas.microsoft.com/office/word/2016/wordml/cid" xmlns:w16se="http://schemas.microsoft.com/office/word/2015/wordml/symex" xmlns:wpg="http://schemas.microsoft.com/office/word/2010/wordprocessingGroup" xmlns:wpi="http://schemas.microsoft.com/office/word/2010/wordprocessingInk" xmlns:wne="http://schemas.microsoft.com/office/word/2006/wordml" xmlns:wps="http://schemas.microsoft.com/office/word/2010/wordprocessingShape" mc:Ignorable="w14 w15 w16se w16cid wp14">
   <w:p>
     <w:pPr>
       <w:pStyle w:val="Encabezado"/>
@@ -16479,7 +19981,158 @@
 </file>
 
 <file path=word/header7.xml><?xml version="1.0" encoding="utf-8"?>
-<w:hdr xmlns:wpc="http://schemas.microsoft.com/office/word/2010/wordprocessingCanvas" xmlns:cx="http://schemas.microsoft.com/office/drawing/2014/chartex" xmlns:cx1="http://schemas.microsoft.com/office/drawing/2015/9/8/chartex" xmlns:mc="http://schemas.openxmlformats.org/markup-compatibility/2006" xmlns:o="urn:schemas-microsoft-com:office:office" xmlns:r="http://schemas.openxmlformats.org/officeDocument/2006/relationships" xmlns:m="http://schemas.openxmlformats.org/officeDocument/2006/math" xmlns:v="urn:schemas-microsoft-com:vml" xmlns:wp14="http://schemas.microsoft.com/office/word/2010/wordprocessingDrawing" xmlns:wp="http://schemas.openxmlformats.org/drawingml/2006/wordprocessingDrawing" xmlns:w10="urn:schemas-microsoft-com:office:word" xmlns:w="http://schemas.openxmlformats.org/wordprocessingml/2006/main" xmlns:w14="http://schemas.microsoft.com/office/word/2010/wordml" xmlns:w15="http://schemas.microsoft.com/office/word/2012/wordml" xmlns:w16se="http://schemas.microsoft.com/office/word/2015/wordml/symex" xmlns:wpg="http://schemas.microsoft.com/office/word/2010/wordprocessingGroup" xmlns:wpi="http://schemas.microsoft.com/office/word/2010/wordprocessingInk" xmlns:wne="http://schemas.microsoft.com/office/word/2006/wordml" xmlns:wps="http://schemas.microsoft.com/office/word/2010/wordprocessingShape" mc:Ignorable="w14 w15 w16se wp14">
+<w:hdr xmlns:wpc="http://schemas.microsoft.com/office/word/2010/wordprocessingCanvas" xmlns:cx="http://schemas.microsoft.com/office/drawing/2014/chartex" xmlns:cx1="http://schemas.microsoft.com/office/drawing/2015/9/8/chartex" xmlns:cx2="http://schemas.microsoft.com/office/drawing/2015/10/21/chartex" xmlns:cx3="http://schemas.microsoft.com/office/drawing/2016/5/9/chartex" xmlns:cx4="http://schemas.microsoft.com/office/drawing/2016/5/10/chartex" xmlns:cx5="http://schemas.microsoft.com/office/drawing/2016/5/11/chartex" xmlns:cx6="http://schemas.microsoft.com/office/drawing/2016/5/12/chartex" xmlns:cx7="http://schemas.microsoft.com/office/drawing/2016/5/13/chartex" xmlns:cx8="http://schemas.microsoft.com/office/drawing/2016/5/14/chartex" xmlns:mc="http://schemas.openxmlformats.org/markup-compatibility/2006" xmlns:aink="http://schemas.microsoft.com/office/drawing/2016/ink" xmlns:am3d="http://schemas.microsoft.com/office/drawing/2017/model3d" xmlns:o="urn:schemas-microsoft-com:office:office" xmlns:r="http://schemas.openxmlformats.org/officeDocument/2006/relationships" xmlns:m="http://schemas.openxmlformats.org/officeDocument/2006/math" xmlns:v="urn:schemas-microsoft-com:vml" xmlns:wp14="http://schemas.microsoft.com/office/word/2010/wordprocessingDrawing" xmlns:wp="http://schemas.openxmlformats.org/drawingml/2006/wordprocessingDrawing" xmlns:w10="urn:schemas-microsoft-com:office:word" xmlns:w="http://schemas.openxmlformats.org/wordprocessingml/2006/main" xmlns:w14="http://schemas.microsoft.com/office/word/2010/wordml" xmlns:w15="http://schemas.microsoft.com/office/word/2012/wordml" xmlns:w16cid="http://schemas.microsoft.com/office/word/2016/wordml/cid" xmlns:w16se="http://schemas.microsoft.com/office/word/2015/wordml/symex" xmlns:wpg="http://schemas.microsoft.com/office/word/2010/wordprocessingGroup" xmlns:wpi="http://schemas.microsoft.com/office/word/2010/wordprocessingInk" xmlns:wne="http://schemas.microsoft.com/office/word/2006/wordml" xmlns:wps="http://schemas.microsoft.com/office/word/2010/wordprocessingShape" mc:Ignorable="w14 w15 w16se w16cid wp14">
+  <w:tbl>
+    <w:tblPr>
+      <w:tblW w:w="9558" w:type="dxa"/>
+      <w:jc w:val="center"/>
+      <w:tblBorders>
+        <w:top w:val="single" w:sz="6" w:space="0" w:color="000001"/>
+        <w:left w:val="single" w:sz="6" w:space="0" w:color="000001"/>
+        <w:bottom w:val="single" w:sz="6" w:space="0" w:color="000001"/>
+        <w:right w:val="single" w:sz="6" w:space="0" w:color="000001"/>
+        <w:insideH w:val="single" w:sz="6" w:space="0" w:color="000001"/>
+        <w:insideV w:val="single" w:sz="6" w:space="0" w:color="000001"/>
+      </w:tblBorders>
+      <w:tblCellMar>
+        <w:top w:w="100" w:type="dxa"/>
+        <w:left w:w="100" w:type="dxa"/>
+        <w:bottom w:w="100" w:type="dxa"/>
+      </w:tblCellMar>
+      <w:tblLook w:val="0600" w:firstRow="0" w:lastRow="0" w:firstColumn="0" w:lastColumn="0" w:noHBand="1" w:noVBand="1"/>
+    </w:tblPr>
+    <w:tblGrid>
+      <w:gridCol w:w="6380"/>
+      <w:gridCol w:w="3178"/>
+    </w:tblGrid>
+    <w:tr>
+      <w:trPr>
+        <w:trHeight w:val="460"/>
+        <w:jc w:val="center"/>
+      </w:trPr>
+      <w:tc>
+        <w:tcPr>
+          <w:tcW w:w="6379" w:type="dxa"/>
+          <w:tcBorders>
+            <w:top w:val="single" w:sz="6" w:space="0" w:color="000001"/>
+            <w:left w:val="single" w:sz="6" w:space="0" w:color="000001"/>
+            <w:bottom w:val="single" w:sz="6" w:space="0" w:color="000001"/>
+            <w:right w:val="single" w:sz="6" w:space="0" w:color="000001"/>
+          </w:tcBorders>
+          <w:shd w:val="clear" w:color="auto" w:fill="auto"/>
+          <w:tcMar>
+            <w:left w:w="100" w:type="dxa"/>
+          </w:tcMar>
+          <w:vAlign w:val="center"/>
+        </w:tcPr>
+        <w:p>
+          <w:pPr>
+            <w:pStyle w:val="Sinespaciado"/>
+          </w:pPr>
+          <w:r>
+            <w:t xml:space="preserve">SPACIA         </w:t>
+          </w:r>
+        </w:p>
+      </w:tc>
+      <w:tc>
+        <w:tcPr>
+          <w:tcW w:w="3178" w:type="dxa"/>
+          <w:tcBorders>
+            <w:top w:val="single" w:sz="6" w:space="0" w:color="000001"/>
+            <w:left w:val="single" w:sz="6" w:space="0" w:color="000001"/>
+            <w:bottom w:val="single" w:sz="6" w:space="0" w:color="000001"/>
+            <w:right w:val="single" w:sz="6" w:space="0" w:color="000001"/>
+          </w:tcBorders>
+          <w:shd w:val="clear" w:color="auto" w:fill="auto"/>
+          <w:tcMar>
+            <w:left w:w="100" w:type="dxa"/>
+          </w:tcMar>
+        </w:tcPr>
+        <w:p>
+          <w:pPr>
+            <w:pStyle w:val="Sinespaciado"/>
+          </w:pPr>
+          <w:r>
+            <w:t xml:space="preserve">  Versión:           1.1</w:t>
+          </w:r>
+        </w:p>
+      </w:tc>
+    </w:tr>
+    <w:tr>
+      <w:trPr>
+        <w:jc w:val="center"/>
+      </w:trPr>
+      <w:tc>
+        <w:tcPr>
+          <w:tcW w:w="6379" w:type="dxa"/>
+          <w:tcBorders>
+            <w:top w:val="single" w:sz="6" w:space="0" w:color="000001"/>
+            <w:left w:val="single" w:sz="6" w:space="0" w:color="000001"/>
+            <w:bottom w:val="single" w:sz="6" w:space="0" w:color="000001"/>
+            <w:right w:val="single" w:sz="6" w:space="0" w:color="000001"/>
+          </w:tcBorders>
+          <w:shd w:val="clear" w:color="auto" w:fill="auto"/>
+          <w:tcMar>
+            <w:left w:w="100" w:type="dxa"/>
+          </w:tcMar>
+        </w:tcPr>
+        <w:p>
+          <w:r>
+            <w:t xml:space="preserve">Documento de Negocio </w:t>
+          </w:r>
+        </w:p>
+      </w:tc>
+      <w:tc>
+        <w:tcPr>
+          <w:tcW w:w="3178" w:type="dxa"/>
+          <w:tcBorders>
+            <w:top w:val="single" w:sz="6" w:space="0" w:color="000001"/>
+            <w:left w:val="single" w:sz="6" w:space="0" w:color="000001"/>
+            <w:bottom w:val="single" w:sz="6" w:space="0" w:color="000001"/>
+            <w:right w:val="single" w:sz="6" w:space="0" w:color="000001"/>
+          </w:tcBorders>
+          <w:shd w:val="clear" w:color="auto" w:fill="auto"/>
+          <w:tcMar>
+            <w:left w:w="100" w:type="dxa"/>
+          </w:tcMar>
+        </w:tcPr>
+        <w:p>
+          <w:r>
+            <w:t xml:space="preserve">  </w:t>
+          </w:r>
+          <w:proofErr w:type="gramStart"/>
+          <w:r>
+            <w:t>Fecha  :</w:t>
+          </w:r>
+          <w:proofErr w:type="gramEnd"/>
+          <w:r>
+            <w:t xml:space="preserve">           13/04/2018</w:t>
+          </w:r>
+        </w:p>
+      </w:tc>
+    </w:tr>
+  </w:tbl>
+  <w:p>
+    <w:pPr>
+      <w:pStyle w:val="Sinespaciado"/>
+      <w:jc w:val="right"/>
+    </w:pPr>
+  </w:p>
+</w:hdr>
+</file>
+
+<file path=word/header8.xml><?xml version="1.0" encoding="utf-8"?>
+<w:hdr xmlns:wpc="http://schemas.microsoft.com/office/word/2010/wordprocessingCanvas" xmlns:cx="http://schemas.microsoft.com/office/drawing/2014/chartex" xmlns:cx1="http://schemas.microsoft.com/office/drawing/2015/9/8/chartex" xmlns:cx2="http://schemas.microsoft.com/office/drawing/2015/10/21/chartex" xmlns:cx3="http://schemas.microsoft.com/office/drawing/2016/5/9/chartex" xmlns:cx4="http://schemas.microsoft.com/office/drawing/2016/5/10/chartex" xmlns:cx5="http://schemas.microsoft.com/office/drawing/2016/5/11/chartex" xmlns:cx6="http://schemas.microsoft.com/office/drawing/2016/5/12/chartex" xmlns:cx7="http://schemas.microsoft.com/office/drawing/2016/5/13/chartex" xmlns:cx8="http://schemas.microsoft.com/office/drawing/2016/5/14/chartex" xmlns:mc="http://schemas.openxmlformats.org/markup-compatibility/2006" xmlns:aink="http://schemas.microsoft.com/office/drawing/2016/ink" xmlns:am3d="http://schemas.microsoft.com/office/drawing/2017/model3d" xmlns:o="urn:schemas-microsoft-com:office:office" xmlns:r="http://schemas.openxmlformats.org/officeDocument/2006/relationships" xmlns:m="http://schemas.openxmlformats.org/officeDocument/2006/math" xmlns:v="urn:schemas-microsoft-com:vml" xmlns:wp14="http://schemas.microsoft.com/office/word/2010/wordprocessingDrawing" xmlns:wp="http://schemas.openxmlformats.org/drawingml/2006/wordprocessingDrawing" xmlns:w10="urn:schemas-microsoft-com:office:word" xmlns:w="http://schemas.openxmlformats.org/wordprocessingml/2006/main" xmlns:w14="http://schemas.microsoft.com/office/word/2010/wordml" xmlns:w15="http://schemas.microsoft.com/office/word/2012/wordml" xmlns:w16cid="http://schemas.microsoft.com/office/word/2016/wordml/cid" xmlns:w16se="http://schemas.microsoft.com/office/word/2015/wordml/symex" xmlns:wpg="http://schemas.microsoft.com/office/word/2010/wordprocessingGroup" xmlns:wpi="http://schemas.microsoft.com/office/word/2010/wordprocessingInk" xmlns:wne="http://schemas.microsoft.com/office/word/2006/wordml" xmlns:wps="http://schemas.microsoft.com/office/word/2010/wordprocessingShape" mc:Ignorable="w14 w15 w16se w16cid wp14">
+  <w:p>
+    <w:pPr>
+      <w:pStyle w:val="Encabezado"/>
+    </w:pPr>
+  </w:p>
+</w:hdr>
+</file>
+
+<file path=word/header9.xml><?xml version="1.0" encoding="utf-8"?>
+<w:hdr xmlns:wpc="http://schemas.microsoft.com/office/word/2010/wordprocessingCanvas" xmlns:cx="http://schemas.microsoft.com/office/drawing/2014/chartex" xmlns:cx1="http://schemas.microsoft.com/office/drawing/2015/9/8/chartex" xmlns:cx2="http://schemas.microsoft.com/office/drawing/2015/10/21/chartex" xmlns:cx3="http://schemas.microsoft.com/office/drawing/2016/5/9/chartex" xmlns:cx4="http://schemas.microsoft.com/office/drawing/2016/5/10/chartex" xmlns:cx5="http://schemas.microsoft.com/office/drawing/2016/5/11/chartex" xmlns:cx6="http://schemas.microsoft.com/office/drawing/2016/5/12/chartex" xmlns:cx7="http://schemas.microsoft.com/office/drawing/2016/5/13/chartex" xmlns:cx8="http://schemas.microsoft.com/office/drawing/2016/5/14/chartex" xmlns:mc="http://schemas.openxmlformats.org/markup-compatibility/2006" xmlns:aink="http://schemas.microsoft.com/office/drawing/2016/ink" xmlns:am3d="http://schemas.microsoft.com/office/drawing/2017/model3d" xmlns:o="urn:schemas-microsoft-com:office:office" xmlns:r="http://schemas.openxmlformats.org/officeDocument/2006/relationships" xmlns:m="http://schemas.openxmlformats.org/officeDocument/2006/math" xmlns:v="urn:schemas-microsoft-com:vml" xmlns:wp14="http://schemas.microsoft.com/office/word/2010/wordprocessingDrawing" xmlns:wp="http://schemas.openxmlformats.org/drawingml/2006/wordprocessingDrawing" xmlns:w10="urn:schemas-microsoft-com:office:word" xmlns:w="http://schemas.openxmlformats.org/wordprocessingml/2006/main" xmlns:w14="http://schemas.microsoft.com/office/word/2010/wordml" xmlns:w15="http://schemas.microsoft.com/office/word/2012/wordml" xmlns:w16cid="http://schemas.microsoft.com/office/word/2016/wordml/cid" xmlns:w16se="http://schemas.microsoft.com/office/word/2015/wordml/symex" xmlns:wpg="http://schemas.microsoft.com/office/word/2010/wordprocessingGroup" xmlns:wpi="http://schemas.microsoft.com/office/word/2010/wordprocessingInk" xmlns:wne="http://schemas.microsoft.com/office/word/2006/wordml" xmlns:wps="http://schemas.microsoft.com/office/word/2010/wordprocessingShape" mc:Ignorable="w14 w15 w16se w16cid wp14">
   <w:p>
     <w:pPr>
       <w:pStyle w:val="Encabezado"/>
@@ -16489,7 +20142,7 @@
 </file>
 
 <file path=word/numbering.xml><?xml version="1.0" encoding="utf-8"?>
-<w:numbering xmlns:wpc="http://schemas.microsoft.com/office/word/2010/wordprocessingCanvas" xmlns:cx="http://schemas.microsoft.com/office/drawing/2014/chartex" xmlns:cx1="http://schemas.microsoft.com/office/drawing/2015/9/8/chartex" xmlns:mc="http://schemas.openxmlformats.org/markup-compatibility/2006" xmlns:o="urn:schemas-microsoft-com:office:office" xmlns:r="http://schemas.openxmlformats.org/officeDocument/2006/relationships" xmlns:m="http://schemas.openxmlformats.org/officeDocument/2006/math" xmlns:v="urn:schemas-microsoft-com:vml" xmlns:wp14="http://schemas.microsoft.com/office/word/2010/wordprocessingDrawing" xmlns:wp="http://schemas.openxmlformats.org/drawingml/2006/wordprocessingDrawing" xmlns:w10="urn:schemas-microsoft-com:office:word" xmlns:w="http://schemas.openxmlformats.org/wordprocessingml/2006/main" xmlns:w14="http://schemas.microsoft.com/office/word/2010/wordml" xmlns:w15="http://schemas.microsoft.com/office/word/2012/wordml" xmlns:w16se="http://schemas.microsoft.com/office/word/2015/wordml/symex" xmlns:wpg="http://schemas.microsoft.com/office/word/2010/wordprocessingGroup" xmlns:wpi="http://schemas.microsoft.com/office/word/2010/wordprocessingInk" xmlns:wne="http://schemas.microsoft.com/office/word/2006/wordml" xmlns:wps="http://schemas.microsoft.com/office/word/2010/wordprocessingShape" mc:Ignorable="w14 w15 w16se wp14">
+<w:numbering xmlns:wpc="http://schemas.microsoft.com/office/word/2010/wordprocessingCanvas" xmlns:cx="http://schemas.microsoft.com/office/drawing/2014/chartex" xmlns:cx1="http://schemas.microsoft.com/office/drawing/2015/9/8/chartex" xmlns:cx2="http://schemas.microsoft.com/office/drawing/2015/10/21/chartex" xmlns:cx3="http://schemas.microsoft.com/office/drawing/2016/5/9/chartex" xmlns:cx4="http://schemas.microsoft.com/office/drawing/2016/5/10/chartex" xmlns:cx5="http://schemas.microsoft.com/office/drawing/2016/5/11/chartex" xmlns:cx6="http://schemas.microsoft.com/office/drawing/2016/5/12/chartex" xmlns:cx7="http://schemas.microsoft.com/office/drawing/2016/5/13/chartex" xmlns:cx8="http://schemas.microsoft.com/office/drawing/2016/5/14/chartex" xmlns:mc="http://schemas.openxmlformats.org/markup-compatibility/2006" xmlns:aink="http://schemas.microsoft.com/office/drawing/2016/ink" xmlns:am3d="http://schemas.microsoft.com/office/drawing/2017/model3d" xmlns:o="urn:schemas-microsoft-com:office:office" xmlns:r="http://schemas.openxmlformats.org/officeDocument/2006/relationships" xmlns:m="http://schemas.openxmlformats.org/officeDocument/2006/math" xmlns:v="urn:schemas-microsoft-com:vml" xmlns:wp14="http://schemas.microsoft.com/office/word/2010/wordprocessingDrawing" xmlns:wp="http://schemas.openxmlformats.org/drawingml/2006/wordprocessingDrawing" xmlns:w10="urn:schemas-microsoft-com:office:word" xmlns:w="http://schemas.openxmlformats.org/wordprocessingml/2006/main" xmlns:w14="http://schemas.microsoft.com/office/word/2010/wordml" xmlns:w15="http://schemas.microsoft.com/office/word/2012/wordml" xmlns:w16cid="http://schemas.microsoft.com/office/word/2016/wordml/cid" xmlns:w16se="http://schemas.microsoft.com/office/word/2015/wordml/symex" xmlns:wpg="http://schemas.microsoft.com/office/word/2010/wordprocessingGroup" xmlns:wpi="http://schemas.microsoft.com/office/word/2010/wordprocessingInk" xmlns:wne="http://schemas.microsoft.com/office/word/2006/wordml" xmlns:wps="http://schemas.microsoft.com/office/word/2010/wordprocessingShape" mc:Ignorable="w14 w15 w16se w16cid wp14">
   <w:abstractNum w:abstractNumId="0" w15:restartNumberingAfterBreak="0">
     <w:nsid w:val="2C405FCA"/>
     <w:multiLevelType w:val="multilevel"/>
@@ -16996,7 +20649,7 @@
 </file>
 
 <file path=word/styles.xml><?xml version="1.0" encoding="utf-8"?>
-<w:styles xmlns:mc="http://schemas.openxmlformats.org/markup-compatibility/2006" xmlns:r="http://schemas.openxmlformats.org/officeDocument/2006/relationships" xmlns:w="http://schemas.openxmlformats.org/wordprocessingml/2006/main" xmlns:w14="http://schemas.microsoft.com/office/word/2010/wordml" xmlns:w15="http://schemas.microsoft.com/office/word/2012/wordml" xmlns:w16se="http://schemas.microsoft.com/office/word/2015/wordml/symex" mc:Ignorable="w14 w15 w16se">
+<w:styles xmlns:mc="http://schemas.openxmlformats.org/markup-compatibility/2006" xmlns:r="http://schemas.openxmlformats.org/officeDocument/2006/relationships" xmlns:w="http://schemas.openxmlformats.org/wordprocessingml/2006/main" xmlns:w14="http://schemas.microsoft.com/office/word/2010/wordml" xmlns:w15="http://schemas.microsoft.com/office/word/2012/wordml" xmlns:w16cid="http://schemas.microsoft.com/office/word/2016/wordml/cid" xmlns:w16se="http://schemas.microsoft.com/office/word/2015/wordml/symex" mc:Ignorable="w14 w15 w16se w16cid">
   <w:docDefaults>
     <w:rPrDefault>
       <w:rPr>
@@ -17007,7 +20660,7 @@
     </w:rPrDefault>
     <w:pPrDefault/>
   </w:docDefaults>
-  <w:latentStyles w:defLockedState="0" w:defUIPriority="99" w:defSemiHidden="0" w:defUnhideWhenUsed="0" w:defQFormat="0" w:count="371">
+  <w:latentStyles w:defLockedState="0" w:defUIPriority="99" w:defSemiHidden="0" w:defUnhideWhenUsed="0" w:defQFormat="0" w:count="375">
     <w:lsdException w:name="Normal" w:uiPriority="0" w:qFormat="1"/>
     <w:lsdException w:name="heading 1" w:uiPriority="9" w:qFormat="1"/>
     <w:lsdException w:name="heading 2" w:semiHidden="1" w:uiPriority="9" w:unhideWhenUsed="1" w:qFormat="1"/>
@@ -17113,7 +20766,6 @@
     <w:lsdException w:name="HTML Sample" w:semiHidden="1" w:unhideWhenUsed="1"/>
     <w:lsdException w:name="HTML Typewriter" w:semiHidden="1" w:unhideWhenUsed="1"/>
     <w:lsdException w:name="HTML Variable" w:semiHidden="1" w:unhideWhenUsed="1"/>
-    <w:lsdException w:name="Normal Table" w:semiHidden="1" w:unhideWhenUsed="1"/>
     <w:lsdException w:name="annotation subject" w:semiHidden="1" w:unhideWhenUsed="1"/>
     <w:lsdException w:name="No List" w:semiHidden="1" w:unhideWhenUsed="1"/>
     <w:lsdException w:name="Outline List 1" w:semiHidden="1" w:unhideWhenUsed="1"/>
@@ -17157,10 +20809,8 @@
     <w:lsdException w:name="Table Elegant" w:semiHidden="1" w:unhideWhenUsed="1"/>
     <w:lsdException w:name="Table Professional" w:semiHidden="1" w:unhideWhenUsed="1"/>
     <w:lsdException w:name="Table Subtle 1" w:semiHidden="1" w:unhideWhenUsed="1"/>
-    <w:lsdException w:name="Table Subtle 2" w:semiHidden="1" w:unhideWhenUsed="1"/>
     <w:lsdException w:name="Table Web 1" w:semiHidden="1" w:unhideWhenUsed="1"/>
     <w:lsdException w:name="Table Web 2" w:semiHidden="1" w:unhideWhenUsed="1"/>
-    <w:lsdException w:name="Table Web 3" w:semiHidden="1" w:unhideWhenUsed="1"/>
     <w:lsdException w:name="Balloon Text" w:semiHidden="1" w:unhideWhenUsed="1"/>
     <w:lsdException w:name="Table Grid" w:uiPriority="39"/>
     <w:lsdException w:name="Table Theme" w:semiHidden="1" w:unhideWhenUsed="1"/>
@@ -17379,6 +21029,10 @@
     <w:lsdException w:name="List Table 5 Dark Accent 6" w:uiPriority="50"/>
     <w:lsdException w:name="List Table 6 Colorful Accent 6" w:uiPriority="51"/>
     <w:lsdException w:name="List Table 7 Colorful Accent 6" w:uiPriority="52"/>
+    <w:lsdException w:name="Mention" w:semiHidden="1" w:unhideWhenUsed="1"/>
+    <w:lsdException w:name="Smart Hyperlink" w:semiHidden="1" w:unhideWhenUsed="1"/>
+    <w:lsdException w:name="Hashtag" w:semiHidden="1" w:unhideWhenUsed="1"/>
+    <w:lsdException w:name="Unresolved Mention" w:semiHidden="1" w:unhideWhenUsed="1"/>
   </w:latentStyles>
   <w:style w:type="paragraph" w:default="1" w:styleId="Normal">
     <w:name w:val="Normal"/>
@@ -18790,7 +22444,7 @@
 </file>
 
 <file path=customXml/itemProps1.xml><?xml version="1.0" encoding="utf-8"?>
-<ds:datastoreItem xmlns:ds="http://schemas.openxmlformats.org/officeDocument/2006/customXml" ds:itemID="{0DE2B0D6-F6F8-4A9B-8493-1200A0BB64CD}">
+<ds:datastoreItem xmlns:ds="http://schemas.openxmlformats.org/officeDocument/2006/customXml" ds:itemID="{D3FB481D-F505-4862-ABB1-E34E22DE6D27}">
   <ds:schemaRefs>
     <ds:schemaRef ds:uri="http://schemas.openxmlformats.org/officeDocument/2006/bibliography"/>
   </ds:schemaRefs>

</xml_diff>

<commit_message>
Adición del Proceso 07
</commit_message>
<xml_diff>
--- a/Desarrollo/1.SPACIA/2.Negocio/SPC_DN.docx
+++ b/Desarrollo/1.SPACIA/2.Negocio/SPC_DN.docx
@@ -1019,6 +1019,9 @@
               <w:spacing w:after="120"/>
               <w:jc w:val="both"/>
             </w:pPr>
+            <w:r>
+              <w:t>14/04/2018</w:t>
+            </w:r>
           </w:p>
         </w:tc>
         <w:tc>
@@ -1040,6 +1043,9 @@
               <w:spacing w:after="120"/>
               <w:jc w:val="both"/>
             </w:pPr>
+            <w:r>
+              <w:t>1.6</w:t>
+            </w:r>
           </w:p>
         </w:tc>
         <w:tc>
@@ -1061,6 +1067,12 @@
               <w:spacing w:after="120"/>
               <w:jc w:val="both"/>
             </w:pPr>
+            <w:r>
+              <w:t>Descripción del Proceso 7.</w:t>
+            </w:r>
+            <w:r>
+              <w:t xml:space="preserve"> Cierre</w:t>
+            </w:r>
           </w:p>
         </w:tc>
         <w:tc>
@@ -1082,6 +1094,9 @@
               <w:spacing w:after="120"/>
               <w:jc w:val="both"/>
             </w:pPr>
+            <w:r>
+              <w:t>Gustavo Huaracc</w:t>
+            </w:r>
           </w:p>
         </w:tc>
       </w:tr>
@@ -1104,7 +1119,7 @@
         <w:br w:type="page"/>
       </w:r>
     </w:p>
-    <w:bookmarkStart w:id="1" w:name="_Toc511493904" w:displacedByCustomXml="next"/>
+    <w:bookmarkStart w:id="1" w:name="_Toc511493931" w:displacedByCustomXml="next"/>
     <w:sdt>
       <w:sdtPr>
         <w:rPr>
@@ -1178,7 +1193,7 @@
             <w:rPr>
               <w:noProof/>
             </w:rPr>
-            <w:instrText>HYPERLINK \l "_Toc511493904"</w:instrText>
+            <w:instrText>HYPERLINK \l "_Toc511493931"</w:instrText>
           </w:r>
           <w:r>
             <w:rPr>
@@ -1231,7 +1246,7 @@
               <w:noProof/>
               <w:webHidden/>
             </w:rPr>
-            <w:instrText xml:space="preserve"> PAGEREF _Toc511493904 \h </w:instrText>
+            <w:instrText xml:space="preserve"> PAGEREF _Toc511493931 \h </w:instrText>
           </w:r>
           <w:r>
             <w:rPr>
@@ -1284,7 +1299,7 @@
               <w:szCs w:val="22"/>
             </w:rPr>
           </w:pPr>
-          <w:hyperlink w:anchor="_Toc511493905" w:history="1">
+          <w:hyperlink w:anchor="_Toc511493932" w:history="1">
             <w:r>
               <w:rPr>
                 <w:rStyle w:val="Hipervnculo"/>
@@ -1330,7 +1345,7 @@
                 <w:noProof/>
                 <w:webHidden/>
               </w:rPr>
-              <w:instrText xml:space="preserve"> PAGEREF _Toc511493905 \h </w:instrText>
+              <w:instrText xml:space="preserve"> PAGEREF _Toc511493932 \h </w:instrText>
             </w:r>
             <w:r>
               <w:rPr>
@@ -1376,7 +1391,7 @@
               <w:szCs w:val="22"/>
             </w:rPr>
           </w:pPr>
-          <w:hyperlink w:anchor="_Toc511493906" w:history="1">
+          <w:hyperlink w:anchor="_Toc511493933" w:history="1">
             <w:r>
               <w:rPr>
                 <w:rStyle w:val="Hipervnculo"/>
@@ -1422,7 +1437,7 @@
                 <w:noProof/>
                 <w:webHidden/>
               </w:rPr>
-              <w:instrText xml:space="preserve"> PAGEREF _Toc511493906 \h </w:instrText>
+              <w:instrText xml:space="preserve"> PAGEREF _Toc511493933 \h </w:instrText>
             </w:r>
             <w:r>
               <w:rPr>
@@ -1468,7 +1483,7 @@
               <w:szCs w:val="22"/>
             </w:rPr>
           </w:pPr>
-          <w:hyperlink w:anchor="_Toc511493907" w:history="1">
+          <w:hyperlink w:anchor="_Toc511493934" w:history="1">
             <w:r>
               <w:rPr>
                 <w:rStyle w:val="Hipervnculo"/>
@@ -1514,7 +1529,7 @@
                 <w:noProof/>
                 <w:webHidden/>
               </w:rPr>
-              <w:instrText xml:space="preserve"> PAGEREF _Toc511493907 \h </w:instrText>
+              <w:instrText xml:space="preserve"> PAGEREF _Toc511493934 \h </w:instrText>
             </w:r>
             <w:r>
               <w:rPr>
@@ -1560,7 +1575,7 @@
               <w:szCs w:val="22"/>
             </w:rPr>
           </w:pPr>
-          <w:hyperlink w:anchor="_Toc511493908" w:history="1">
+          <w:hyperlink w:anchor="_Toc511493935" w:history="1">
             <w:r>
               <w:rPr>
                 <w:rStyle w:val="Hipervnculo"/>
@@ -1608,7 +1623,7 @@
                 <w:noProof/>
                 <w:webHidden/>
               </w:rPr>
-              <w:instrText xml:space="preserve"> PAGEREF _Toc511493908 \h </w:instrText>
+              <w:instrText xml:space="preserve"> PAGEREF _Toc511493935 \h </w:instrText>
             </w:r>
             <w:r>
               <w:rPr>
@@ -1654,7 +1669,7 @@
               <w:szCs w:val="22"/>
             </w:rPr>
           </w:pPr>
-          <w:hyperlink w:anchor="_Toc511493909" w:history="1">
+          <w:hyperlink w:anchor="_Toc511493936" w:history="1">
             <w:r>
               <w:rPr>
                 <w:rStyle w:val="Hipervnculo"/>
@@ -1702,7 +1717,7 @@
                 <w:noProof/>
                 <w:webHidden/>
               </w:rPr>
-              <w:instrText xml:space="preserve"> PAGEREF _Toc511493909 \h </w:instrText>
+              <w:instrText xml:space="preserve"> PAGEREF _Toc511493936 \h </w:instrText>
             </w:r>
             <w:r>
               <w:rPr>
@@ -1748,7 +1763,7 @@
               <w:szCs w:val="22"/>
             </w:rPr>
           </w:pPr>
-          <w:hyperlink w:anchor="_Toc511493910" w:history="1">
+          <w:hyperlink w:anchor="_Toc511493937" w:history="1">
             <w:r>
               <w:rPr>
                 <w:rStyle w:val="Hipervnculo"/>
@@ -1796,7 +1811,7 @@
                 <w:noProof/>
                 <w:webHidden/>
               </w:rPr>
-              <w:instrText xml:space="preserve"> PAGEREF _Toc511493910 \h </w:instrText>
+              <w:instrText xml:space="preserve"> PAGEREF _Toc511493937 \h </w:instrText>
             </w:r>
             <w:r>
               <w:rPr>
@@ -1842,7 +1857,7 @@
               <w:szCs w:val="22"/>
             </w:rPr>
           </w:pPr>
-          <w:hyperlink w:anchor="_Toc511493911" w:history="1">
+          <w:hyperlink w:anchor="_Toc511493938" w:history="1">
             <w:r>
               <w:rPr>
                 <w:rStyle w:val="Hipervnculo"/>
@@ -1890,7 +1905,7 @@
                 <w:noProof/>
                 <w:webHidden/>
               </w:rPr>
-              <w:instrText xml:space="preserve"> PAGEREF _Toc511493911 \h </w:instrText>
+              <w:instrText xml:space="preserve"> PAGEREF _Toc511493938 \h </w:instrText>
             </w:r>
             <w:r>
               <w:rPr>
@@ -1936,7 +1951,7 @@
               <w:szCs w:val="22"/>
             </w:rPr>
           </w:pPr>
-          <w:hyperlink w:anchor="_Toc511493912" w:history="1">
+          <w:hyperlink w:anchor="_Toc511493939" w:history="1">
             <w:r>
               <w:rPr>
                 <w:rStyle w:val="Hipervnculo"/>
@@ -1984,7 +1999,7 @@
                 <w:noProof/>
                 <w:webHidden/>
               </w:rPr>
-              <w:instrText xml:space="preserve"> PAGEREF _Toc511493912 \h </w:instrText>
+              <w:instrText xml:space="preserve"> PAGEREF _Toc511493939 \h </w:instrText>
             </w:r>
             <w:r>
               <w:rPr>
@@ -2030,7 +2045,7 @@
               <w:szCs w:val="22"/>
             </w:rPr>
           </w:pPr>
-          <w:hyperlink w:anchor="_Toc511493913" w:history="1">
+          <w:hyperlink w:anchor="_Toc511493940" w:history="1">
             <w:r>
               <w:rPr>
                 <w:rStyle w:val="Hipervnculo"/>
@@ -2078,7 +2093,7 @@
                 <w:noProof/>
                 <w:webHidden/>
               </w:rPr>
-              <w:instrText xml:space="preserve"> PAGEREF _Toc511493913 \h </w:instrText>
+              <w:instrText xml:space="preserve"> PAGEREF _Toc511493940 \h </w:instrText>
             </w:r>
             <w:r>
               <w:rPr>
@@ -2124,7 +2139,7 @@
               <w:szCs w:val="22"/>
             </w:rPr>
           </w:pPr>
-          <w:hyperlink w:anchor="_Toc511493914" w:history="1">
+          <w:hyperlink w:anchor="_Toc511493941" w:history="1">
             <w:r>
               <w:rPr>
                 <w:rStyle w:val="Hipervnculo"/>
@@ -2172,7 +2187,7 @@
                 <w:noProof/>
                 <w:webHidden/>
               </w:rPr>
-              <w:instrText xml:space="preserve"> PAGEREF _Toc511493914 \h </w:instrText>
+              <w:instrText xml:space="preserve"> PAGEREF _Toc511493941 \h </w:instrText>
             </w:r>
             <w:r>
               <w:rPr>
@@ -2218,7 +2233,7 @@
               <w:szCs w:val="22"/>
             </w:rPr>
           </w:pPr>
-          <w:hyperlink w:anchor="_Toc511493915" w:history="1">
+          <w:hyperlink w:anchor="_Toc511493942" w:history="1">
             <w:r>
               <w:rPr>
                 <w:rStyle w:val="Hipervnculo"/>
@@ -2266,7 +2281,7 @@
                 <w:noProof/>
                 <w:webHidden/>
               </w:rPr>
-              <w:instrText xml:space="preserve"> PAGEREF _Toc511493915 \h </w:instrText>
+              <w:instrText xml:space="preserve"> PAGEREF _Toc511493942 \h </w:instrText>
             </w:r>
             <w:r>
               <w:rPr>
@@ -2312,7 +2327,7 @@
               <w:szCs w:val="22"/>
             </w:rPr>
           </w:pPr>
-          <w:hyperlink w:anchor="_Toc511493916" w:history="1">
+          <w:hyperlink w:anchor="_Toc511493943" w:history="1">
             <w:r>
               <w:rPr>
                 <w:rStyle w:val="Hipervnculo"/>
@@ -2360,7 +2375,7 @@
                 <w:noProof/>
                 <w:webHidden/>
               </w:rPr>
-              <w:instrText xml:space="preserve"> PAGEREF _Toc511493916 \h </w:instrText>
+              <w:instrText xml:space="preserve"> PAGEREF _Toc511493943 \h </w:instrText>
             </w:r>
             <w:r>
               <w:rPr>
@@ -2406,7 +2421,7 @@
               <w:szCs w:val="22"/>
             </w:rPr>
           </w:pPr>
-          <w:hyperlink w:anchor="_Toc511493917" w:history="1">
+          <w:hyperlink w:anchor="_Toc511493944" w:history="1">
             <w:r>
               <w:rPr>
                 <w:rStyle w:val="Hipervnculo"/>
@@ -2454,7 +2469,7 @@
                 <w:noProof/>
                 <w:webHidden/>
               </w:rPr>
-              <w:instrText xml:space="preserve"> PAGEREF _Toc511493917 \h </w:instrText>
+              <w:instrText xml:space="preserve"> PAGEREF _Toc511493944 \h </w:instrText>
             </w:r>
             <w:r>
               <w:rPr>
@@ -2500,7 +2515,7 @@
               <w:szCs w:val="22"/>
             </w:rPr>
           </w:pPr>
-          <w:hyperlink w:anchor="_Toc511493918" w:history="1">
+          <w:hyperlink w:anchor="_Toc511493945" w:history="1">
             <w:r>
               <w:rPr>
                 <w:rStyle w:val="Hipervnculo"/>
@@ -2548,7 +2563,7 @@
                 <w:noProof/>
                 <w:webHidden/>
               </w:rPr>
-              <w:instrText xml:space="preserve"> PAGEREF _Toc511493918 \h </w:instrText>
+              <w:instrText xml:space="preserve"> PAGEREF _Toc511493945 \h </w:instrText>
             </w:r>
             <w:r>
               <w:rPr>
@@ -2594,7 +2609,7 @@
               <w:szCs w:val="22"/>
             </w:rPr>
           </w:pPr>
-          <w:hyperlink w:anchor="_Toc511493919" w:history="1">
+          <w:hyperlink w:anchor="_Toc511493946" w:history="1">
             <w:r>
               <w:rPr>
                 <w:rStyle w:val="Hipervnculo"/>
@@ -2642,7 +2657,7 @@
                 <w:noProof/>
                 <w:webHidden/>
               </w:rPr>
-              <w:instrText xml:space="preserve"> PAGEREF _Toc511493919 \h </w:instrText>
+              <w:instrText xml:space="preserve"> PAGEREF _Toc511493946 \h </w:instrText>
             </w:r>
             <w:r>
               <w:rPr>
@@ -2688,7 +2703,7 @@
               <w:szCs w:val="22"/>
             </w:rPr>
           </w:pPr>
-          <w:hyperlink w:anchor="_Toc511493920" w:history="1">
+          <w:hyperlink w:anchor="_Toc511493947" w:history="1">
             <w:r>
               <w:rPr>
                 <w:rStyle w:val="Hipervnculo"/>
@@ -2736,7 +2751,7 @@
                 <w:noProof/>
                 <w:webHidden/>
               </w:rPr>
-              <w:instrText xml:space="preserve"> PAGEREF _Toc511493920 \h </w:instrText>
+              <w:instrText xml:space="preserve"> PAGEREF _Toc511493947 \h </w:instrText>
             </w:r>
             <w:r>
               <w:rPr>
@@ -2782,7 +2797,7 @@
               <w:szCs w:val="22"/>
             </w:rPr>
           </w:pPr>
-          <w:hyperlink w:anchor="_Toc511493921" w:history="1">
+          <w:hyperlink w:anchor="_Toc511493948" w:history="1">
             <w:r>
               <w:rPr>
                 <w:rStyle w:val="Hipervnculo"/>
@@ -2830,7 +2845,7 @@
                 <w:noProof/>
                 <w:webHidden/>
               </w:rPr>
-              <w:instrText xml:space="preserve"> PAGEREF _Toc511493921 \h </w:instrText>
+              <w:instrText xml:space="preserve"> PAGEREF _Toc511493948 \h </w:instrText>
             </w:r>
             <w:r>
               <w:rPr>
@@ -2876,7 +2891,7 @@
               <w:szCs w:val="22"/>
             </w:rPr>
           </w:pPr>
-          <w:hyperlink w:anchor="_Toc511493922" w:history="1">
+          <w:hyperlink w:anchor="_Toc511493949" w:history="1">
             <w:r>
               <w:rPr>
                 <w:rStyle w:val="Hipervnculo"/>
@@ -2924,7 +2939,7 @@
                 <w:noProof/>
                 <w:webHidden/>
               </w:rPr>
-              <w:instrText xml:space="preserve"> PAGEREF _Toc511493922 \h </w:instrText>
+              <w:instrText xml:space="preserve"> PAGEREF _Toc511493949 \h </w:instrText>
             </w:r>
             <w:r>
               <w:rPr>
@@ -2970,7 +2985,7 @@
               <w:szCs w:val="22"/>
             </w:rPr>
           </w:pPr>
-          <w:hyperlink w:anchor="_Toc511493923" w:history="1">
+          <w:hyperlink w:anchor="_Toc511493950" w:history="1">
             <w:r>
               <w:rPr>
                 <w:rStyle w:val="Hipervnculo"/>
@@ -3018,7 +3033,7 @@
                 <w:noProof/>
                 <w:webHidden/>
               </w:rPr>
-              <w:instrText xml:space="preserve"> PAGEREF _Toc511493923 \h </w:instrText>
+              <w:instrText xml:space="preserve"> PAGEREF _Toc511493950 \h </w:instrText>
             </w:r>
             <w:r>
               <w:rPr>
@@ -3064,7 +3079,7 @@
               <w:szCs w:val="22"/>
             </w:rPr>
           </w:pPr>
-          <w:hyperlink w:anchor="_Toc511493924" w:history="1">
+          <w:hyperlink w:anchor="_Toc511493951" w:history="1">
             <w:r>
               <w:rPr>
                 <w:rStyle w:val="Hipervnculo"/>
@@ -3112,7 +3127,7 @@
                 <w:noProof/>
                 <w:webHidden/>
               </w:rPr>
-              <w:instrText xml:space="preserve"> PAGEREF _Toc511493924 \h </w:instrText>
+              <w:instrText xml:space="preserve"> PAGEREF _Toc511493951 \h </w:instrText>
             </w:r>
             <w:r>
               <w:rPr>
@@ -3158,7 +3173,7 @@
               <w:szCs w:val="22"/>
             </w:rPr>
           </w:pPr>
-          <w:hyperlink w:anchor="_Toc511493925" w:history="1">
+          <w:hyperlink w:anchor="_Toc511493952" w:history="1">
             <w:r>
               <w:rPr>
                 <w:rStyle w:val="Hipervnculo"/>
@@ -3206,7 +3221,7 @@
                 <w:noProof/>
                 <w:webHidden/>
               </w:rPr>
-              <w:instrText xml:space="preserve"> PAGEREF _Toc511493925 \h </w:instrText>
+              <w:instrText xml:space="preserve"> PAGEREF _Toc511493952 \h </w:instrText>
             </w:r>
             <w:r>
               <w:rPr>
@@ -3252,7 +3267,7 @@
               <w:szCs w:val="22"/>
             </w:rPr>
           </w:pPr>
-          <w:hyperlink w:anchor="_Toc511493926" w:history="1">
+          <w:hyperlink w:anchor="_Toc511493953" w:history="1">
             <w:r>
               <w:rPr>
                 <w:rStyle w:val="Hipervnculo"/>
@@ -3300,7 +3315,7 @@
                 <w:noProof/>
                 <w:webHidden/>
               </w:rPr>
-              <w:instrText xml:space="preserve"> PAGEREF _Toc511493926 \h </w:instrText>
+              <w:instrText xml:space="preserve"> PAGEREF _Toc511493953 \h </w:instrText>
             </w:r>
             <w:r>
               <w:rPr>
@@ -3346,7 +3361,7 @@
               <w:szCs w:val="22"/>
             </w:rPr>
           </w:pPr>
-          <w:hyperlink w:anchor="_Toc511493927" w:history="1">
+          <w:hyperlink w:anchor="_Toc511493954" w:history="1">
             <w:r>
               <w:rPr>
                 <w:rStyle w:val="Hipervnculo"/>
@@ -3394,7 +3409,7 @@
                 <w:noProof/>
                 <w:webHidden/>
               </w:rPr>
-              <w:instrText xml:space="preserve"> PAGEREF _Toc511493927 \h </w:instrText>
+              <w:instrText xml:space="preserve"> PAGEREF _Toc511493954 \h </w:instrText>
             </w:r>
             <w:r>
               <w:rPr>
@@ -3440,7 +3455,7 @@
               <w:szCs w:val="22"/>
             </w:rPr>
           </w:pPr>
-          <w:hyperlink w:anchor="_Toc511493928" w:history="1">
+          <w:hyperlink w:anchor="_Toc511493955" w:history="1">
             <w:r>
               <w:rPr>
                 <w:rStyle w:val="Hipervnculo"/>
@@ -3488,7 +3503,7 @@
                 <w:noProof/>
                 <w:webHidden/>
               </w:rPr>
-              <w:instrText xml:space="preserve"> PAGEREF _Toc511493928 \h </w:instrText>
+              <w:instrText xml:space="preserve"> PAGEREF _Toc511493955 \h </w:instrText>
             </w:r>
             <w:r>
               <w:rPr>
@@ -3534,7 +3549,7 @@
               <w:szCs w:val="22"/>
             </w:rPr>
           </w:pPr>
-          <w:hyperlink w:anchor="_Toc511493929" w:history="1">
+          <w:hyperlink w:anchor="_Toc511493956" w:history="1">
             <w:r>
               <w:rPr>
                 <w:rStyle w:val="Hipervnculo"/>
@@ -3582,7 +3597,7 @@
                 <w:noProof/>
                 <w:webHidden/>
               </w:rPr>
-              <w:instrText xml:space="preserve"> PAGEREF _Toc511493929 \h </w:instrText>
+              <w:instrText xml:space="preserve"> PAGEREF _Toc511493956 \h </w:instrText>
             </w:r>
             <w:r>
               <w:rPr>
@@ -3628,7 +3643,7 @@
               <w:szCs w:val="22"/>
             </w:rPr>
           </w:pPr>
-          <w:hyperlink w:anchor="_Toc511493930" w:history="1">
+          <w:hyperlink w:anchor="_Toc511493957" w:history="1">
             <w:r>
               <w:rPr>
                 <w:rStyle w:val="Hipervnculo"/>
@@ -3676,7 +3691,7 @@
                 <w:noProof/>
                 <w:webHidden/>
               </w:rPr>
-              <w:instrText xml:space="preserve"> PAGEREF _Toc511493930 \h </w:instrText>
+              <w:instrText xml:space="preserve"> PAGEREF _Toc511493957 \h </w:instrText>
             </w:r>
             <w:r>
               <w:rPr>
@@ -3722,7 +3737,7 @@
               <w:szCs w:val="22"/>
             </w:rPr>
           </w:pPr>
-          <w:hyperlink w:anchor="_Toc511493931" w:history="1">
+          <w:hyperlink w:anchor="_Toc511493958" w:history="1">
             <w:r>
               <w:rPr>
                 <w:rStyle w:val="Hipervnculo"/>
@@ -3770,7 +3785,7 @@
                 <w:noProof/>
                 <w:webHidden/>
               </w:rPr>
-              <w:instrText xml:space="preserve"> PAGEREF _Toc511493931 \h </w:instrText>
+              <w:instrText xml:space="preserve"> PAGEREF _Toc511493958 \h </w:instrText>
             </w:r>
             <w:r>
               <w:rPr>
@@ -3791,6 +3806,382 @@
                 <w:webHidden/>
               </w:rPr>
               <w:t>26</w:t>
+            </w:r>
+            <w:r>
+              <w:rPr>
+                <w:noProof/>
+                <w:webHidden/>
+              </w:rPr>
+              <w:fldChar w:fldCharType="end"/>
+            </w:r>
+          </w:hyperlink>
+        </w:p>
+        <w:p>
+          <w:pPr>
+            <w:pStyle w:val="TDC1"/>
+            <w:tabs>
+              <w:tab w:val="left" w:pos="440"/>
+              <w:tab w:val="right" w:leader="dot" w:pos="9350"/>
+            </w:tabs>
+            <w:rPr>
+              <w:rFonts w:asciiTheme="minorHAnsi" w:eastAsiaTheme="minorEastAsia" w:hAnsiTheme="minorHAnsi" w:cstheme="minorBidi"/>
+              <w:noProof/>
+              <w:color w:val="auto"/>
+              <w:sz w:val="22"/>
+              <w:szCs w:val="22"/>
+            </w:rPr>
+          </w:pPr>
+          <w:hyperlink w:anchor="_Toc511493959" w:history="1">
+            <w:r>
+              <w:rPr>
+                <w:rStyle w:val="Hipervnculo"/>
+                <w:rFonts w:eastAsia="Arial" w:cs="Arial"/>
+                <w:b/>
+                <w:noProof/>
+              </w:rPr>
+              <w:t>8.</w:t>
+            </w:r>
+            <w:r>
+              <w:rPr>
+                <w:rFonts w:asciiTheme="minorHAnsi" w:eastAsiaTheme="minorEastAsia" w:hAnsiTheme="minorHAnsi" w:cstheme="minorBidi"/>
+                <w:noProof/>
+                <w:color w:val="auto"/>
+                <w:sz w:val="22"/>
+                <w:szCs w:val="22"/>
+              </w:rPr>
+              <w:tab/>
+            </w:r>
+            <w:r>
+              <w:rPr>
+                <w:rStyle w:val="Hipervnculo"/>
+                <w:rFonts w:ascii="Arial" w:eastAsia="Arial" w:hAnsi="Arial" w:cs="Arial"/>
+                <w:b/>
+                <w:noProof/>
+              </w:rPr>
+              <w:t>Proceso 7: Consulta de Disponibilidad</w:t>
+            </w:r>
+            <w:r>
+              <w:rPr>
+                <w:noProof/>
+                <w:webHidden/>
+              </w:rPr>
+              <w:tab/>
+            </w:r>
+            <w:r>
+              <w:rPr>
+                <w:noProof/>
+                <w:webHidden/>
+              </w:rPr>
+              <w:fldChar w:fldCharType="begin"/>
+            </w:r>
+            <w:r>
+              <w:rPr>
+                <w:noProof/>
+                <w:webHidden/>
+              </w:rPr>
+              <w:instrText xml:space="preserve"> PAGEREF _Toc511493959 \h </w:instrText>
+            </w:r>
+            <w:r>
+              <w:rPr>
+                <w:noProof/>
+                <w:webHidden/>
+              </w:rPr>
+            </w:r>
+            <w:r>
+              <w:rPr>
+                <w:noProof/>
+                <w:webHidden/>
+              </w:rPr>
+              <w:fldChar w:fldCharType="separate"/>
+            </w:r>
+            <w:r>
+              <w:rPr>
+                <w:noProof/>
+                <w:webHidden/>
+              </w:rPr>
+              <w:t>27</w:t>
+            </w:r>
+            <w:r>
+              <w:rPr>
+                <w:noProof/>
+                <w:webHidden/>
+              </w:rPr>
+              <w:fldChar w:fldCharType="end"/>
+            </w:r>
+          </w:hyperlink>
+        </w:p>
+        <w:p>
+          <w:pPr>
+            <w:pStyle w:val="TDC2"/>
+            <w:tabs>
+              <w:tab w:val="left" w:pos="880"/>
+              <w:tab w:val="right" w:leader="dot" w:pos="9350"/>
+            </w:tabs>
+            <w:rPr>
+              <w:rFonts w:asciiTheme="minorHAnsi" w:eastAsiaTheme="minorEastAsia" w:hAnsiTheme="minorHAnsi" w:cstheme="minorBidi"/>
+              <w:noProof/>
+              <w:color w:val="auto"/>
+              <w:sz w:val="22"/>
+              <w:szCs w:val="22"/>
+            </w:rPr>
+          </w:pPr>
+          <w:hyperlink w:anchor="_Toc511493960" w:history="1">
+            <w:r>
+              <w:rPr>
+                <w:rStyle w:val="Hipervnculo"/>
+                <w:rFonts w:ascii="Arial" w:eastAsia="Arial" w:hAnsi="Arial" w:cs="Arial"/>
+                <w:b/>
+                <w:noProof/>
+              </w:rPr>
+              <w:t>8.1.</w:t>
+            </w:r>
+            <w:r>
+              <w:rPr>
+                <w:rFonts w:asciiTheme="minorHAnsi" w:eastAsiaTheme="minorEastAsia" w:hAnsiTheme="minorHAnsi" w:cstheme="minorBidi"/>
+                <w:noProof/>
+                <w:color w:val="auto"/>
+                <w:sz w:val="22"/>
+                <w:szCs w:val="22"/>
+              </w:rPr>
+              <w:tab/>
+            </w:r>
+            <w:r>
+              <w:rPr>
+                <w:rStyle w:val="Hipervnculo"/>
+                <w:rFonts w:ascii="Arial" w:eastAsia="Arial" w:hAnsi="Arial" w:cs="Arial"/>
+                <w:b/>
+                <w:noProof/>
+              </w:rPr>
+              <w:t>Ficha de Proceso</w:t>
+            </w:r>
+            <w:r>
+              <w:rPr>
+                <w:noProof/>
+                <w:webHidden/>
+              </w:rPr>
+              <w:tab/>
+            </w:r>
+            <w:r>
+              <w:rPr>
+                <w:noProof/>
+                <w:webHidden/>
+              </w:rPr>
+              <w:fldChar w:fldCharType="begin"/>
+            </w:r>
+            <w:r>
+              <w:rPr>
+                <w:noProof/>
+                <w:webHidden/>
+              </w:rPr>
+              <w:instrText xml:space="preserve"> PAGEREF _Toc511493960 \h </w:instrText>
+            </w:r>
+            <w:r>
+              <w:rPr>
+                <w:noProof/>
+                <w:webHidden/>
+              </w:rPr>
+            </w:r>
+            <w:r>
+              <w:rPr>
+                <w:noProof/>
+                <w:webHidden/>
+              </w:rPr>
+              <w:fldChar w:fldCharType="separate"/>
+            </w:r>
+            <w:r>
+              <w:rPr>
+                <w:noProof/>
+                <w:webHidden/>
+              </w:rPr>
+              <w:t>27</w:t>
+            </w:r>
+            <w:r>
+              <w:rPr>
+                <w:noProof/>
+                <w:webHidden/>
+              </w:rPr>
+              <w:fldChar w:fldCharType="end"/>
+            </w:r>
+          </w:hyperlink>
+        </w:p>
+        <w:p>
+          <w:pPr>
+            <w:pStyle w:val="TDC2"/>
+            <w:tabs>
+              <w:tab w:val="left" w:pos="880"/>
+              <w:tab w:val="right" w:leader="dot" w:pos="9350"/>
+            </w:tabs>
+            <w:rPr>
+              <w:rFonts w:asciiTheme="minorHAnsi" w:eastAsiaTheme="minorEastAsia" w:hAnsiTheme="minorHAnsi" w:cstheme="minorBidi"/>
+              <w:noProof/>
+              <w:color w:val="auto"/>
+              <w:sz w:val="22"/>
+              <w:szCs w:val="22"/>
+            </w:rPr>
+          </w:pPr>
+          <w:hyperlink w:anchor="_Toc511493961" w:history="1">
+            <w:r>
+              <w:rPr>
+                <w:rStyle w:val="Hipervnculo"/>
+                <w:rFonts w:ascii="Arial" w:eastAsia="Arial" w:hAnsi="Arial" w:cs="Arial"/>
+                <w:b/>
+                <w:noProof/>
+              </w:rPr>
+              <w:t>8.2.</w:t>
+            </w:r>
+            <w:r>
+              <w:rPr>
+                <w:rFonts w:asciiTheme="minorHAnsi" w:eastAsiaTheme="minorEastAsia" w:hAnsiTheme="minorHAnsi" w:cstheme="minorBidi"/>
+                <w:noProof/>
+                <w:color w:val="auto"/>
+                <w:sz w:val="22"/>
+                <w:szCs w:val="22"/>
+              </w:rPr>
+              <w:tab/>
+            </w:r>
+            <w:r>
+              <w:rPr>
+                <w:rStyle w:val="Hipervnculo"/>
+                <w:rFonts w:ascii="Arial" w:eastAsia="Arial" w:hAnsi="Arial" w:cs="Arial"/>
+                <w:b/>
+                <w:noProof/>
+              </w:rPr>
+              <w:t>Diagrama del Proceso</w:t>
+            </w:r>
+            <w:r>
+              <w:rPr>
+                <w:noProof/>
+                <w:webHidden/>
+              </w:rPr>
+              <w:tab/>
+            </w:r>
+            <w:r>
+              <w:rPr>
+                <w:noProof/>
+                <w:webHidden/>
+              </w:rPr>
+              <w:fldChar w:fldCharType="begin"/>
+            </w:r>
+            <w:r>
+              <w:rPr>
+                <w:noProof/>
+                <w:webHidden/>
+              </w:rPr>
+              <w:instrText xml:space="preserve"> PAGEREF _Toc511493961 \h </w:instrText>
+            </w:r>
+            <w:r>
+              <w:rPr>
+                <w:noProof/>
+                <w:webHidden/>
+              </w:rPr>
+            </w:r>
+            <w:r>
+              <w:rPr>
+                <w:noProof/>
+                <w:webHidden/>
+              </w:rPr>
+              <w:fldChar w:fldCharType="separate"/>
+            </w:r>
+            <w:r>
+              <w:rPr>
+                <w:noProof/>
+                <w:webHidden/>
+              </w:rPr>
+              <w:t>28</w:t>
+            </w:r>
+            <w:r>
+              <w:rPr>
+                <w:noProof/>
+                <w:webHidden/>
+              </w:rPr>
+              <w:fldChar w:fldCharType="end"/>
+            </w:r>
+          </w:hyperlink>
+        </w:p>
+        <w:p>
+          <w:pPr>
+            <w:pStyle w:val="TDC2"/>
+            <w:tabs>
+              <w:tab w:val="left" w:pos="880"/>
+              <w:tab w:val="right" w:leader="dot" w:pos="9350"/>
+            </w:tabs>
+            <w:rPr>
+              <w:rFonts w:asciiTheme="minorHAnsi" w:eastAsiaTheme="minorEastAsia" w:hAnsiTheme="minorHAnsi" w:cstheme="minorBidi"/>
+              <w:noProof/>
+              <w:color w:val="auto"/>
+              <w:sz w:val="22"/>
+              <w:szCs w:val="22"/>
+            </w:rPr>
+          </w:pPr>
+          <w:hyperlink w:anchor="_Toc511493962" w:history="1">
+            <w:r>
+              <w:rPr>
+                <w:rStyle w:val="Hipervnculo"/>
+                <w:rFonts w:ascii="Arial" w:eastAsia="Arial" w:hAnsi="Arial" w:cs="Arial"/>
+                <w:b/>
+                <w:noProof/>
+              </w:rPr>
+              <w:t>8.3.</w:t>
+            </w:r>
+            <w:r>
+              <w:rPr>
+                <w:rFonts w:asciiTheme="minorHAnsi" w:eastAsiaTheme="minorEastAsia" w:hAnsiTheme="minorHAnsi" w:cstheme="minorBidi"/>
+                <w:noProof/>
+                <w:color w:val="auto"/>
+                <w:sz w:val="22"/>
+                <w:szCs w:val="22"/>
+              </w:rPr>
+              <w:tab/>
+            </w:r>
+            <w:r>
+              <w:rPr>
+                <w:rStyle w:val="Hipervnculo"/>
+                <w:rFonts w:ascii="Arial" w:eastAsia="Arial" w:hAnsi="Arial" w:cs="Arial"/>
+                <w:b/>
+                <w:noProof/>
+              </w:rPr>
+              <w:t>Descripción de Actividades</w:t>
+            </w:r>
+            <w:r>
+              <w:rPr>
+                <w:noProof/>
+                <w:webHidden/>
+              </w:rPr>
+              <w:tab/>
+            </w:r>
+            <w:r>
+              <w:rPr>
+                <w:noProof/>
+                <w:webHidden/>
+              </w:rPr>
+              <w:fldChar w:fldCharType="begin"/>
+            </w:r>
+            <w:r>
+              <w:rPr>
+                <w:noProof/>
+                <w:webHidden/>
+              </w:rPr>
+              <w:instrText xml:space="preserve"> PAGEREF _Toc511493962 \h </w:instrText>
+            </w:r>
+            <w:r>
+              <w:rPr>
+                <w:noProof/>
+                <w:webHidden/>
+              </w:rPr>
+            </w:r>
+            <w:r>
+              <w:rPr>
+                <w:noProof/>
+                <w:webHidden/>
+              </w:rPr>
+              <w:fldChar w:fldCharType="separate"/>
+            </w:r>
+            <w:r>
+              <w:rPr>
+                <w:noProof/>
+                <w:webHidden/>
+              </w:rPr>
+              <w:t>29</w:t>
             </w:r>
             <w:r>
               <w:rPr>
@@ -3838,7 +4229,7 @@
       </w:pPr>
       <w:bookmarkStart w:id="3" w:name="_1fob9te"/>
       <w:bookmarkStart w:id="4" w:name="_30j0zll"/>
-      <w:bookmarkStart w:id="5" w:name="_Toc511493905"/>
+      <w:bookmarkStart w:id="5" w:name="_Toc511493932"/>
       <w:bookmarkEnd w:id="3"/>
       <w:bookmarkEnd w:id="4"/>
       <w:r>
@@ -3864,7 +4255,7 @@
           <w:sz w:val="20"/>
         </w:rPr>
       </w:pPr>
-      <w:bookmarkStart w:id="6" w:name="_Toc511493906"/>
+      <w:bookmarkStart w:id="6" w:name="_Toc511493933"/>
       <w:r>
         <w:rPr>
           <w:rFonts w:ascii="Arial" w:eastAsia="Arial" w:hAnsi="Arial" w:cs="Arial"/>
@@ -3936,7 +4327,7 @@
           <w:sz w:val="20"/>
         </w:rPr>
       </w:pPr>
-      <w:bookmarkStart w:id="7" w:name="_Toc511493907"/>
+      <w:bookmarkStart w:id="7" w:name="_Toc511493934"/>
       <w:r>
         <w:rPr>
           <w:rFonts w:ascii="Arial" w:eastAsia="Arial" w:hAnsi="Arial" w:cs="Arial"/>
@@ -4292,33 +4683,6 @@
                 <w:sz w:val="20"/>
                 <w:szCs w:val="20"/>
               </w:rPr>
-              <w:instrText xml:space="preserve"> INCLUDEPICTURE  "http://help.bizagi.com/process-modeler/es/task.png" \* MERGEFORMATINET </w:instrText>
-            </w:r>
-            <w:r>
-              <w:rPr>
-                <w:rFonts w:ascii="Segoe UI" w:hAnsi="Segoe UI" w:cs="Segoe UI"/>
-                <w:color w:val="666666"/>
-                <w:sz w:val="20"/>
-                <w:szCs w:val="20"/>
-              </w:rPr>
-              <w:fldChar w:fldCharType="separate"/>
-            </w:r>
-            <w:r>
-              <w:rPr>
-                <w:rFonts w:ascii="Segoe UI" w:hAnsi="Segoe UI" w:cs="Segoe UI"/>
-                <w:color w:val="666666"/>
-                <w:sz w:val="20"/>
-                <w:szCs w:val="20"/>
-              </w:rPr>
-              <w:fldChar w:fldCharType="begin"/>
-            </w:r>
-            <w:r>
-              <w:rPr>
-                <w:rFonts w:ascii="Segoe UI" w:hAnsi="Segoe UI" w:cs="Segoe UI"/>
-                <w:color w:val="666666"/>
-                <w:sz w:val="20"/>
-                <w:szCs w:val="20"/>
-              </w:rPr>
               <w:instrText xml:space="preserve"> </w:instrText>
             </w:r>
             <w:r>
@@ -4416,104 +4780,104 @@
               </w:rPr>
               <w:fldChar w:fldCharType="end"/>
             </w:r>
-            <w:r>
+          </w:p>
+        </w:tc>
+      </w:tr>
+      <w:tr>
+        <w:tc>
+          <w:tcPr>
+            <w:tcW w:w="3116" w:type="dxa"/>
+            <w:shd w:val="clear" w:color="auto" w:fill="auto"/>
+            <w:tcMar>
+              <w:left w:w="108" w:type="dxa"/>
+            </w:tcMar>
+            <w:vAlign w:val="center"/>
+          </w:tcPr>
+          <w:p>
+            <w:pPr>
+              <w:pStyle w:val="pnormal"/>
+              <w:spacing w:beforeAutospacing="0" w:afterAutospacing="0"/>
+              <w:jc w:val="center"/>
+              <w:rPr>
+                <w:rFonts w:ascii="Arial" w:hAnsi="Arial" w:cs="Arial"/>
+                <w:color w:val="auto"/>
+                <w:sz w:val="20"/>
+                <w:szCs w:val="20"/>
+              </w:rPr>
+            </w:pPr>
+            <w:r>
+              <w:rPr>
+                <w:rFonts w:ascii="Arial" w:hAnsi="Arial" w:cs="Arial"/>
+                <w:color w:val="auto"/>
+                <w:sz w:val="20"/>
+                <w:szCs w:val="20"/>
+              </w:rPr>
+              <w:t> Tarea de Usuario</w:t>
+            </w:r>
+          </w:p>
+        </w:tc>
+        <w:tc>
+          <w:tcPr>
+            <w:tcW w:w="3117" w:type="dxa"/>
+            <w:shd w:val="clear" w:color="auto" w:fill="auto"/>
+            <w:tcMar>
+              <w:left w:w="108" w:type="dxa"/>
+            </w:tcMar>
+            <w:vAlign w:val="center"/>
+          </w:tcPr>
+          <w:p>
+            <w:pPr>
+              <w:pStyle w:val="pnormal"/>
+              <w:spacing w:beforeAutospacing="0" w:afterAutospacing="0"/>
+              <w:jc w:val="both"/>
+              <w:rPr>
+                <w:rFonts w:ascii="Arial" w:hAnsi="Arial" w:cs="Arial"/>
+                <w:color w:val="auto"/>
+                <w:sz w:val="20"/>
+                <w:szCs w:val="20"/>
+              </w:rPr>
+            </w:pPr>
+            <w:r>
+              <w:rPr>
+                <w:rFonts w:ascii="Arial" w:hAnsi="Arial" w:cs="Arial"/>
+                <w:color w:val="auto"/>
+                <w:sz w:val="20"/>
+                <w:szCs w:val="20"/>
+              </w:rPr>
+              <w:t>Es una tarea de workflow típica donde una persona ejecuta con la asistencia de una aplicación de software.</w:t>
+            </w:r>
+          </w:p>
+        </w:tc>
+        <w:tc>
+          <w:tcPr>
+            <w:tcW w:w="3117" w:type="dxa"/>
+            <w:shd w:val="clear" w:color="auto" w:fill="auto"/>
+            <w:tcMar>
+              <w:left w:w="108" w:type="dxa"/>
+            </w:tcMar>
+            <w:vAlign w:val="center"/>
+          </w:tcPr>
+          <w:p>
+            <w:pPr>
+              <w:pStyle w:val="pnormal"/>
+              <w:spacing w:beforeAutospacing="0" w:afterAutospacing="0"/>
+              <w:jc w:val="center"/>
               <w:rPr>
                 <w:rFonts w:ascii="Segoe UI" w:hAnsi="Segoe UI" w:cs="Segoe UI"/>
                 <w:color w:val="666666"/>
                 <w:sz w:val="20"/>
                 <w:szCs w:val="20"/>
               </w:rPr>
-              <w:fldChar w:fldCharType="end"/>
-            </w:r>
-          </w:p>
-        </w:tc>
-      </w:tr>
-      <w:tr>
-        <w:tc>
-          <w:tcPr>
-            <w:tcW w:w="3116" w:type="dxa"/>
-            <w:shd w:val="clear" w:color="auto" w:fill="auto"/>
-            <w:tcMar>
-              <w:left w:w="108" w:type="dxa"/>
-            </w:tcMar>
-            <w:vAlign w:val="center"/>
-          </w:tcPr>
-          <w:p>
-            <w:pPr>
-              <w:pStyle w:val="pnormal"/>
-              <w:spacing w:beforeAutospacing="0" w:afterAutospacing="0"/>
-              <w:jc w:val="center"/>
-              <w:rPr>
-                <w:rFonts w:ascii="Arial" w:hAnsi="Arial" w:cs="Arial"/>
-                <w:color w:val="auto"/>
-                <w:sz w:val="20"/>
-                <w:szCs w:val="20"/>
-              </w:rPr>
-            </w:pPr>
-            <w:r>
-              <w:rPr>
-                <w:rFonts w:ascii="Arial" w:hAnsi="Arial" w:cs="Arial"/>
-                <w:color w:val="auto"/>
-                <w:sz w:val="20"/>
-                <w:szCs w:val="20"/>
-              </w:rPr>
-              <w:t> Tarea de Usuario</w:t>
-            </w:r>
-          </w:p>
-        </w:tc>
-        <w:tc>
-          <w:tcPr>
-            <w:tcW w:w="3117" w:type="dxa"/>
-            <w:shd w:val="clear" w:color="auto" w:fill="auto"/>
-            <w:tcMar>
-              <w:left w:w="108" w:type="dxa"/>
-            </w:tcMar>
-            <w:vAlign w:val="center"/>
-          </w:tcPr>
-          <w:p>
-            <w:pPr>
-              <w:pStyle w:val="pnormal"/>
-              <w:spacing w:beforeAutospacing="0" w:afterAutospacing="0"/>
-              <w:jc w:val="both"/>
-              <w:rPr>
-                <w:rFonts w:ascii="Arial" w:hAnsi="Arial" w:cs="Arial"/>
-                <w:color w:val="auto"/>
-                <w:sz w:val="20"/>
-                <w:szCs w:val="20"/>
-              </w:rPr>
-            </w:pPr>
-            <w:r>
-              <w:rPr>
-                <w:rFonts w:ascii="Arial" w:hAnsi="Arial" w:cs="Arial"/>
-                <w:color w:val="auto"/>
-                <w:sz w:val="20"/>
-                <w:szCs w:val="20"/>
-              </w:rPr>
-              <w:t>Es una tarea de workflow típica donde una persona ejecuta con la asistencia de una aplicación de software.</w:t>
-            </w:r>
-          </w:p>
-        </w:tc>
-        <w:tc>
-          <w:tcPr>
-            <w:tcW w:w="3117" w:type="dxa"/>
-            <w:shd w:val="clear" w:color="auto" w:fill="auto"/>
-            <w:tcMar>
-              <w:left w:w="108" w:type="dxa"/>
-            </w:tcMar>
-            <w:vAlign w:val="center"/>
-          </w:tcPr>
-          <w:p>
-            <w:pPr>
-              <w:pStyle w:val="pnormal"/>
-              <w:spacing w:beforeAutospacing="0" w:afterAutospacing="0"/>
-              <w:jc w:val="center"/>
+            </w:pPr>
+            <w:r>
               <w:rPr>
                 <w:rFonts w:ascii="Segoe UI" w:hAnsi="Segoe UI" w:cs="Segoe UI"/>
                 <w:color w:val="666666"/>
                 <w:sz w:val="20"/>
                 <w:szCs w:val="20"/>
               </w:rPr>
-            </w:pPr>
+              <w:fldChar w:fldCharType="begin"/>
+            </w:r>
             <w:r>
               <w:rPr>
                 <w:rFonts w:ascii="Segoe UI" w:hAnsi="Segoe UI" w:cs="Segoe UI"/>
@@ -4521,43 +4885,7 @@
                 <w:sz w:val="20"/>
                 <w:szCs w:val="20"/>
               </w:rPr>
-              <w:fldChar w:fldCharType="begin"/>
-            </w:r>
-            <w:r>
-              <w:rPr>
-                <w:rFonts w:ascii="Segoe UI" w:hAnsi="Segoe UI" w:cs="Segoe UI"/>
-                <w:color w:val="666666"/>
-                <w:sz w:val="20"/>
-                <w:szCs w:val="20"/>
-              </w:rPr>
               <w:instrText xml:space="preserve"> INCLUDEPICTURE "http://help.bizagi.com/process-modeler/es/hmfile_hash_80999d56.png" \* MERGEFORMATINET </w:instrText>
-            </w:r>
-            <w:r>
-              <w:rPr>
-                <w:rFonts w:ascii="Segoe UI" w:hAnsi="Segoe UI" w:cs="Segoe UI"/>
-                <w:color w:val="666666"/>
-                <w:sz w:val="20"/>
-                <w:szCs w:val="20"/>
-              </w:rPr>
-              <w:fldChar w:fldCharType="separate"/>
-            </w:r>
-            <w:r>
-              <w:rPr>
-                <w:rFonts w:ascii="Segoe UI" w:hAnsi="Segoe UI" w:cs="Segoe UI"/>
-                <w:color w:val="666666"/>
-                <w:sz w:val="20"/>
-                <w:szCs w:val="20"/>
-              </w:rPr>
-              <w:fldChar w:fldCharType="begin"/>
-            </w:r>
-            <w:r>
-              <w:rPr>
-                <w:rFonts w:ascii="Segoe UI" w:hAnsi="Segoe UI" w:cs="Segoe UI"/>
-                <w:color w:val="666666"/>
-                <w:sz w:val="20"/>
-                <w:szCs w:val="20"/>
-              </w:rPr>
-              <w:instrText xml:space="preserve"> INCLUDEPICTURE  "http://help.bizagi.com/process-modeler/es/hmfile_hash_80999d56.png" \* MERGEFORMATINET </w:instrText>
             </w:r>
             <w:r>
               <w:rPr>
@@ -4679,15 +5007,6 @@
                   <v:imagedata r:id="rId11" r:href="rId12"/>
                 </v:shape>
               </w:pict>
-            </w:r>
-            <w:r>
-              <w:rPr>
-                <w:rFonts w:ascii="Segoe UI" w:hAnsi="Segoe UI" w:cs="Segoe UI"/>
-                <w:color w:val="666666"/>
-                <w:sz w:val="20"/>
-                <w:szCs w:val="20"/>
-              </w:rPr>
-              <w:fldChar w:fldCharType="end"/>
             </w:r>
             <w:r>
               <w:rPr>
@@ -5289,7 +5608,7 @@
         <w:jc w:val="both"/>
         <w:outlineLvl w:val="0"/>
       </w:pPr>
-      <w:bookmarkStart w:id="10" w:name="_Toc511493908"/>
+      <w:bookmarkStart w:id="10" w:name="_Toc511493935"/>
       <w:r>
         <w:rPr>
           <w:rFonts w:ascii="Arial" w:eastAsia="Arial" w:hAnsi="Arial" w:cs="Arial"/>
@@ -5328,7 +5647,7 @@
         <w:jc w:val="both"/>
         <w:outlineLvl w:val="1"/>
       </w:pPr>
-      <w:bookmarkStart w:id="11" w:name="_Toc511493909"/>
+      <w:bookmarkStart w:id="11" w:name="_Toc511493936"/>
       <w:r>
         <w:rPr>
           <w:rFonts w:ascii="Arial" w:eastAsia="Arial" w:hAnsi="Arial" w:cs="Arial"/>
@@ -6923,7 +7242,7 @@
         <w:jc w:val="both"/>
         <w:outlineLvl w:val="1"/>
       </w:pPr>
-      <w:bookmarkStart w:id="14" w:name="_Toc511493910"/>
+      <w:bookmarkStart w:id="14" w:name="_Toc511493937"/>
       <w:r>
         <w:rPr>
           <w:rFonts w:ascii="Arial" w:eastAsia="Arial" w:hAnsi="Arial" w:cs="Arial"/>
@@ -7020,7 +7339,7 @@
         <w:jc w:val="both"/>
         <w:outlineLvl w:val="1"/>
       </w:pPr>
-      <w:bookmarkStart w:id="16" w:name="_Toc511493911"/>
+      <w:bookmarkStart w:id="16" w:name="_Toc511493938"/>
       <w:r>
         <w:rPr>
           <w:rFonts w:ascii="Arial" w:eastAsia="Arial" w:hAnsi="Arial" w:cs="Arial"/>
@@ -8606,7 +8925,7 @@
         <w:jc w:val="both"/>
         <w:outlineLvl w:val="0"/>
       </w:pPr>
-      <w:bookmarkStart w:id="17" w:name="_Toc511493912"/>
+      <w:bookmarkStart w:id="17" w:name="_Toc511493939"/>
       <w:r>
         <w:rPr>
           <w:rFonts w:ascii="Arial" w:eastAsia="Arial" w:hAnsi="Arial" w:cs="Arial"/>
@@ -8646,7 +8965,7 @@
         <w:jc w:val="both"/>
         <w:outlineLvl w:val="1"/>
       </w:pPr>
-      <w:bookmarkStart w:id="18" w:name="_Toc511493913"/>
+      <w:bookmarkStart w:id="18" w:name="_Toc511493940"/>
       <w:r>
         <w:rPr>
           <w:rFonts w:ascii="Arial" w:eastAsia="Arial" w:hAnsi="Arial" w:cs="Arial"/>
@@ -10194,7 +10513,7 @@
         <w:jc w:val="both"/>
         <w:outlineLvl w:val="1"/>
       </w:pPr>
-      <w:bookmarkStart w:id="19" w:name="_Toc511493914"/>
+      <w:bookmarkStart w:id="19" w:name="_Toc511493941"/>
       <w:r>
         <w:rPr>
           <w:rFonts w:ascii="Arial" w:eastAsia="Arial" w:hAnsi="Arial" w:cs="Arial"/>
@@ -10288,7 +10607,7 @@
         <w:jc w:val="both"/>
         <w:outlineLvl w:val="1"/>
       </w:pPr>
-      <w:bookmarkStart w:id="20" w:name="_Toc511493915"/>
+      <w:bookmarkStart w:id="20" w:name="_Toc511493942"/>
       <w:r>
         <w:rPr>
           <w:rFonts w:ascii="Arial" w:eastAsia="Arial" w:hAnsi="Arial" w:cs="Arial"/>
@@ -11925,7 +12244,7 @@
         <w:outlineLvl w:val="0"/>
       </w:pPr>
       <w:bookmarkStart w:id="21" w:name="_3rdcrjn"/>
-      <w:bookmarkStart w:id="22" w:name="_Toc511493916"/>
+      <w:bookmarkStart w:id="22" w:name="_Toc511493943"/>
       <w:bookmarkEnd w:id="21"/>
       <w:r>
         <w:rPr>
@@ -11966,7 +12285,7 @@
         <w:jc w:val="both"/>
         <w:outlineLvl w:val="1"/>
       </w:pPr>
-      <w:bookmarkStart w:id="23" w:name="_Toc511493917"/>
+      <w:bookmarkStart w:id="23" w:name="_Toc511493944"/>
       <w:r>
         <w:rPr>
           <w:rFonts w:ascii="Arial" w:eastAsia="Arial" w:hAnsi="Arial" w:cs="Arial"/>
@@ -13749,7 +14068,7 @@
         <w:jc w:val="both"/>
         <w:outlineLvl w:val="1"/>
       </w:pPr>
-      <w:bookmarkStart w:id="24" w:name="_Toc511493918"/>
+      <w:bookmarkStart w:id="24" w:name="_Toc511493945"/>
       <w:r>
         <w:rPr>
           <w:rFonts w:ascii="Arial" w:eastAsia="Arial" w:hAnsi="Arial" w:cs="Arial"/>
@@ -13843,7 +14162,7 @@
         <w:jc w:val="both"/>
         <w:outlineLvl w:val="1"/>
       </w:pPr>
-      <w:bookmarkStart w:id="25" w:name="_Toc511493919"/>
+      <w:bookmarkStart w:id="25" w:name="_Toc511493946"/>
       <w:r>
         <w:rPr>
           <w:rFonts w:ascii="Arial" w:eastAsia="Arial" w:hAnsi="Arial" w:cs="Arial"/>
@@ -16097,7 +16416,7 @@
         <w:jc w:val="both"/>
         <w:outlineLvl w:val="0"/>
       </w:pPr>
-      <w:bookmarkStart w:id="26" w:name="_Toc511493920"/>
+      <w:bookmarkStart w:id="26" w:name="_Toc511493947"/>
       <w:r>
         <w:rPr>
           <w:rFonts w:ascii="Arial" w:eastAsia="Arial" w:hAnsi="Arial" w:cs="Arial"/>
@@ -16137,7 +16456,7 @@
         <w:jc w:val="both"/>
         <w:outlineLvl w:val="1"/>
       </w:pPr>
-      <w:bookmarkStart w:id="27" w:name="_Toc511493921"/>
+      <w:bookmarkStart w:id="27" w:name="_Toc511493948"/>
       <w:r>
         <w:rPr>
           <w:rFonts w:ascii="Arial" w:eastAsia="Arial" w:hAnsi="Arial" w:cs="Arial"/>
@@ -19082,7 +19401,7 @@
         <w:jc w:val="both"/>
         <w:outlineLvl w:val="1"/>
       </w:pPr>
-      <w:bookmarkStart w:id="28" w:name="_Toc511493922"/>
+      <w:bookmarkStart w:id="28" w:name="_Toc511493949"/>
       <w:r>
         <w:rPr>
           <w:rFonts w:ascii="Arial" w:eastAsia="Arial" w:hAnsi="Arial" w:cs="Arial"/>
@@ -19180,7 +19499,7 @@
         <w:jc w:val="both"/>
         <w:outlineLvl w:val="1"/>
       </w:pPr>
-      <w:bookmarkStart w:id="29" w:name="_Toc511493923"/>
+      <w:bookmarkStart w:id="29" w:name="_Toc511493950"/>
       <w:r>
         <w:rPr>
           <w:rFonts w:ascii="Arial" w:eastAsia="Arial" w:hAnsi="Arial" w:cs="Arial"/>
@@ -22817,7 +23136,7 @@
         <w:jc w:val="both"/>
         <w:outlineLvl w:val="0"/>
       </w:pPr>
-      <w:bookmarkStart w:id="30" w:name="_Toc511493924"/>
+      <w:bookmarkStart w:id="30" w:name="_Toc511493951"/>
       <w:r>
         <w:rPr>
           <w:rFonts w:ascii="Arial" w:eastAsia="Arial" w:hAnsi="Arial" w:cs="Arial"/>
@@ -22857,7 +23176,7 @@
         <w:jc w:val="both"/>
         <w:outlineLvl w:val="1"/>
       </w:pPr>
-      <w:bookmarkStart w:id="31" w:name="_Toc511493925"/>
+      <w:bookmarkStart w:id="31" w:name="_Toc511493952"/>
       <w:r>
         <w:rPr>
           <w:rFonts w:ascii="Arial" w:eastAsia="Arial" w:hAnsi="Arial" w:cs="Arial"/>
@@ -24380,7 +24699,7 @@
         <w:jc w:val="both"/>
         <w:outlineLvl w:val="1"/>
       </w:pPr>
-      <w:bookmarkStart w:id="32" w:name="_Toc511493926"/>
+      <w:bookmarkStart w:id="32" w:name="_Toc511493953"/>
       <w:r>
         <w:rPr>
           <w:rFonts w:ascii="Arial" w:eastAsia="Arial" w:hAnsi="Arial" w:cs="Arial"/>
@@ -24474,7 +24793,7 @@
         <w:jc w:val="both"/>
         <w:outlineLvl w:val="1"/>
       </w:pPr>
-      <w:bookmarkStart w:id="33" w:name="_Toc511493927"/>
+      <w:bookmarkStart w:id="33" w:name="_Toc511493954"/>
       <w:r>
         <w:rPr>
           <w:rFonts w:ascii="Arial" w:eastAsia="Arial" w:hAnsi="Arial" w:cs="Arial"/>
@@ -26068,7 +26387,7 @@
         <w:jc w:val="both"/>
         <w:outlineLvl w:val="0"/>
       </w:pPr>
-      <w:bookmarkStart w:id="34" w:name="_Toc511493928"/>
+      <w:bookmarkStart w:id="34" w:name="_Toc511493955"/>
       <w:r>
         <w:rPr>
           <w:rFonts w:ascii="Arial" w:eastAsia="Arial" w:hAnsi="Arial" w:cs="Arial"/>
@@ -26117,7 +26436,7 @@
         <w:jc w:val="both"/>
         <w:outlineLvl w:val="1"/>
       </w:pPr>
-      <w:bookmarkStart w:id="35" w:name="_Toc511493929"/>
+      <w:bookmarkStart w:id="35" w:name="_Toc511493956"/>
       <w:r>
         <w:rPr>
           <w:rFonts w:ascii="Arial" w:eastAsia="Arial" w:hAnsi="Arial" w:cs="Arial"/>
@@ -26952,7 +27271,7 @@
         <w:jc w:val="both"/>
         <w:outlineLvl w:val="1"/>
       </w:pPr>
-      <w:bookmarkStart w:id="36" w:name="_Toc511493930"/>
+      <w:bookmarkStart w:id="36" w:name="_Toc511493957"/>
       <w:r>
         <w:rPr>
           <w:rFonts w:ascii="Arial" w:eastAsia="Arial" w:hAnsi="Arial" w:cs="Arial"/>
@@ -27042,7 +27361,7 @@
         <w:jc w:val="both"/>
         <w:outlineLvl w:val="1"/>
       </w:pPr>
-      <w:bookmarkStart w:id="37" w:name="_Toc511493931"/>
+      <w:bookmarkStart w:id="37" w:name="_Toc511493958"/>
       <w:r>
         <w:rPr>
           <w:rFonts w:ascii="Arial" w:eastAsia="Arial" w:hAnsi="Arial" w:cs="Arial"/>
@@ -27615,10 +27934,2408 @@
         <w:br w:type="page"/>
       </w:r>
     </w:p>
+    <w:p>
+      <w:pPr>
+        <w:pStyle w:val="Prrafodelista"/>
+        <w:numPr>
+          <w:ilvl w:val="0"/>
+          <w:numId w:val="3"/>
+        </w:numPr>
+        <w:spacing w:before="120" w:after="60"/>
+        <w:jc w:val="both"/>
+        <w:outlineLvl w:val="0"/>
+      </w:pPr>
+      <w:bookmarkStart w:id="38" w:name="_Toc511493959"/>
+      <w:r>
+        <w:rPr>
+          <w:rFonts w:ascii="Arial" w:eastAsia="Arial" w:hAnsi="Arial" w:cs="Arial"/>
+          <w:b/>
+          <w:sz w:val="24"/>
+          <w:szCs w:val="24"/>
+        </w:rPr>
+        <w:lastRenderedPageBreak/>
+        <w:t>Proceso 7: Consulta de Disponibilidad</w:t>
+      </w:r>
+      <w:bookmarkEnd w:id="38"/>
+    </w:p>
+    <w:p>
+      <w:pPr>
+        <w:spacing w:before="120" w:after="60"/>
+        <w:ind w:left="720"/>
+        <w:jc w:val="both"/>
+      </w:pPr>
+      <w:r>
+        <w:rPr>
+          <w:rFonts w:ascii="Arial" w:eastAsia="Arial" w:hAnsi="Arial" w:cs="Arial"/>
+          <w:b/>
+          <w:sz w:val="24"/>
+          <w:szCs w:val="24"/>
+        </w:rPr>
+        <w:t xml:space="preserve"> </w:t>
+      </w:r>
+    </w:p>
+    <w:p>
+      <w:pPr>
+        <w:pStyle w:val="Prrafodelista"/>
+        <w:numPr>
+          <w:ilvl w:val="1"/>
+          <w:numId w:val="3"/>
+        </w:numPr>
+        <w:spacing w:before="120" w:after="60"/>
+        <w:jc w:val="both"/>
+        <w:outlineLvl w:val="1"/>
+      </w:pPr>
+      <w:bookmarkStart w:id="39" w:name="_Toc511493960"/>
+      <w:r>
+        <w:rPr>
+          <w:rFonts w:ascii="Arial" w:eastAsia="Arial" w:hAnsi="Arial" w:cs="Arial"/>
+          <w:b/>
+        </w:rPr>
+        <w:t>Ficha de Proceso</w:t>
+      </w:r>
+      <w:bookmarkEnd w:id="39"/>
+    </w:p>
+    <w:p>
+      <w:pPr>
+        <w:spacing w:before="120" w:after="60"/>
+        <w:ind w:left="720"/>
+        <w:jc w:val="both"/>
+      </w:pPr>
+    </w:p>
+    <w:tbl>
+      <w:tblPr>
+        <w:tblW w:w="5000" w:type="pct"/>
+        <w:tblInd w:w="-5" w:type="dxa"/>
+        <w:tblBorders>
+          <w:top w:val="single" w:sz="4" w:space="0" w:color="000001"/>
+          <w:left w:val="single" w:sz="4" w:space="0" w:color="000001"/>
+          <w:bottom w:val="single" w:sz="4" w:space="0" w:color="000001"/>
+          <w:right w:val="single" w:sz="4" w:space="0" w:color="000001"/>
+          <w:insideH w:val="single" w:sz="4" w:space="0" w:color="000001"/>
+          <w:insideV w:val="single" w:sz="4" w:space="0" w:color="000001"/>
+        </w:tblBorders>
+        <w:tblCellMar>
+          <w:top w:w="100" w:type="dxa"/>
+          <w:left w:w="103" w:type="dxa"/>
+          <w:bottom w:w="100" w:type="dxa"/>
+        </w:tblCellMar>
+        <w:tblLook w:val="0600" w:firstRow="0" w:lastRow="0" w:firstColumn="0" w:lastColumn="0" w:noHBand="1" w:noVBand="1"/>
+      </w:tblPr>
+      <w:tblGrid>
+        <w:gridCol w:w="1902"/>
+        <w:gridCol w:w="1767"/>
+        <w:gridCol w:w="1541"/>
+        <w:gridCol w:w="4140"/>
+      </w:tblGrid>
+      <w:tr>
+        <w:trPr>
+          <w:trHeight w:val="110"/>
+        </w:trPr>
+        <w:tc>
+          <w:tcPr>
+            <w:tcW w:w="1903" w:type="dxa"/>
+            <w:vMerge w:val="restart"/>
+            <w:tcBorders>
+              <w:top w:val="single" w:sz="4" w:space="0" w:color="000001"/>
+              <w:left w:val="single" w:sz="4" w:space="0" w:color="000001"/>
+              <w:bottom w:val="single" w:sz="4" w:space="0" w:color="000001"/>
+              <w:right w:val="single" w:sz="4" w:space="0" w:color="000001"/>
+            </w:tcBorders>
+            <w:shd w:val="clear" w:color="auto" w:fill="auto"/>
+            <w:tcMar>
+              <w:left w:w="103" w:type="dxa"/>
+            </w:tcMar>
+            <w:vAlign w:val="center"/>
+          </w:tcPr>
+          <w:p>
+            <w:pPr>
+              <w:pStyle w:val="Sinespaciado"/>
+              <w:rPr>
+                <w:rFonts w:ascii="Arial" w:hAnsi="Arial" w:cs="Arial"/>
+                <w:b/>
+              </w:rPr>
+            </w:pPr>
+            <w:r>
+              <w:rPr>
+                <w:rFonts w:ascii="Arial" w:eastAsia="Arial" w:hAnsi="Arial" w:cs="Arial"/>
+                <w:b/>
+              </w:rPr>
+              <w:t xml:space="preserve">Número o código </w:t>
+            </w:r>
+          </w:p>
+          <w:p>
+            <w:pPr>
+              <w:pStyle w:val="Sinespaciado"/>
+              <w:rPr>
+                <w:rFonts w:ascii="Arial" w:hAnsi="Arial" w:cs="Arial"/>
+              </w:rPr>
+            </w:pPr>
+            <w:r>
+              <w:rPr>
+                <w:rFonts w:ascii="Arial" w:eastAsia="Arial" w:hAnsi="Arial" w:cs="Arial"/>
+                <w:b/>
+              </w:rPr>
+              <w:t>de proceso</w:t>
+            </w:r>
+          </w:p>
+        </w:tc>
+        <w:tc>
+          <w:tcPr>
+            <w:tcW w:w="1769" w:type="dxa"/>
+            <w:vMerge w:val="restart"/>
+            <w:tcBorders>
+              <w:top w:val="single" w:sz="4" w:space="0" w:color="000001"/>
+              <w:left w:val="single" w:sz="4" w:space="0" w:color="000001"/>
+              <w:bottom w:val="single" w:sz="4" w:space="0" w:color="000001"/>
+              <w:right w:val="single" w:sz="4" w:space="0" w:color="000001"/>
+            </w:tcBorders>
+            <w:shd w:val="clear" w:color="auto" w:fill="auto"/>
+            <w:tcMar>
+              <w:left w:w="103" w:type="dxa"/>
+            </w:tcMar>
+            <w:vAlign w:val="center"/>
+          </w:tcPr>
+          <w:p>
+            <w:pPr>
+              <w:pStyle w:val="Sinespaciado"/>
+              <w:rPr>
+                <w:rFonts w:ascii="Arial" w:hAnsi="Arial" w:cs="Arial"/>
+              </w:rPr>
+            </w:pPr>
+            <w:r>
+              <w:rPr>
+                <w:rFonts w:ascii="Arial" w:eastAsia="Arial" w:hAnsi="Arial" w:cs="Arial"/>
+              </w:rPr>
+              <w:t>PROC-007</w:t>
+            </w:r>
+          </w:p>
+        </w:tc>
+        <w:tc>
+          <w:tcPr>
+            <w:tcW w:w="1541" w:type="dxa"/>
+            <w:tcBorders>
+              <w:top w:val="single" w:sz="4" w:space="0" w:color="000001"/>
+              <w:left w:val="single" w:sz="4" w:space="0" w:color="000001"/>
+              <w:bottom w:val="single" w:sz="4" w:space="0" w:color="000001"/>
+              <w:right w:val="single" w:sz="4" w:space="0" w:color="000001"/>
+            </w:tcBorders>
+            <w:shd w:val="clear" w:color="auto" w:fill="auto"/>
+            <w:tcMar>
+              <w:left w:w="103" w:type="dxa"/>
+            </w:tcMar>
+            <w:vAlign w:val="center"/>
+          </w:tcPr>
+          <w:p>
+            <w:pPr>
+              <w:pStyle w:val="Sinespaciado"/>
+              <w:rPr>
+                <w:rFonts w:ascii="Arial" w:hAnsi="Arial" w:cs="Arial"/>
+                <w:b/>
+              </w:rPr>
+            </w:pPr>
+            <w:r>
+              <w:rPr>
+                <w:rFonts w:ascii="Arial" w:eastAsia="Arial" w:hAnsi="Arial" w:cs="Arial"/>
+                <w:b/>
+              </w:rPr>
+              <w:t>Proceso</w:t>
+            </w:r>
+          </w:p>
+        </w:tc>
+        <w:tc>
+          <w:tcPr>
+            <w:tcW w:w="4146" w:type="dxa"/>
+            <w:tcBorders>
+              <w:top w:val="single" w:sz="4" w:space="0" w:color="000001"/>
+              <w:left w:val="single" w:sz="4" w:space="0" w:color="000001"/>
+              <w:bottom w:val="single" w:sz="4" w:space="0" w:color="000001"/>
+              <w:right w:val="single" w:sz="4" w:space="0" w:color="000001"/>
+            </w:tcBorders>
+            <w:shd w:val="clear" w:color="auto" w:fill="auto"/>
+            <w:tcMar>
+              <w:left w:w="103" w:type="dxa"/>
+            </w:tcMar>
+            <w:vAlign w:val="center"/>
+          </w:tcPr>
+          <w:p>
+            <w:pPr>
+              <w:pStyle w:val="Sinespaciado"/>
+              <w:rPr>
+                <w:rFonts w:ascii="Arial" w:hAnsi="Arial" w:cs="Arial"/>
+              </w:rPr>
+            </w:pPr>
+            <w:r>
+              <w:rPr>
+                <w:rFonts w:ascii="Arial" w:eastAsia="Arial" w:hAnsi="Arial" w:cs="Arial"/>
+              </w:rPr>
+              <w:t>Consulta de Disponibilidad</w:t>
+            </w:r>
+          </w:p>
+        </w:tc>
+      </w:tr>
+      <w:tr>
+        <w:trPr>
+          <w:trHeight w:val="20"/>
+        </w:trPr>
+        <w:tc>
+          <w:tcPr>
+            <w:tcW w:w="1903" w:type="dxa"/>
+            <w:vMerge/>
+            <w:tcBorders>
+              <w:top w:val="single" w:sz="4" w:space="0" w:color="000001"/>
+              <w:left w:val="single" w:sz="4" w:space="0" w:color="000001"/>
+              <w:bottom w:val="single" w:sz="4" w:space="0" w:color="000001"/>
+              <w:right w:val="single" w:sz="4" w:space="0" w:color="000001"/>
+            </w:tcBorders>
+            <w:shd w:val="clear" w:color="auto" w:fill="auto"/>
+            <w:tcMar>
+              <w:left w:w="103" w:type="dxa"/>
+            </w:tcMar>
+          </w:tcPr>
+          <w:p>
+            <w:pPr>
+              <w:pStyle w:val="Sinespaciado"/>
+              <w:rPr>
+                <w:rFonts w:ascii="Arial" w:hAnsi="Arial" w:cs="Arial"/>
+              </w:rPr>
+            </w:pPr>
+          </w:p>
+        </w:tc>
+        <w:tc>
+          <w:tcPr>
+            <w:tcW w:w="1769" w:type="dxa"/>
+            <w:vMerge/>
+            <w:tcBorders>
+              <w:top w:val="single" w:sz="4" w:space="0" w:color="000001"/>
+              <w:left w:val="single" w:sz="4" w:space="0" w:color="000001"/>
+              <w:bottom w:val="single" w:sz="4" w:space="0" w:color="000001"/>
+              <w:right w:val="single" w:sz="4" w:space="0" w:color="000001"/>
+            </w:tcBorders>
+            <w:shd w:val="clear" w:color="auto" w:fill="auto"/>
+            <w:tcMar>
+              <w:left w:w="103" w:type="dxa"/>
+            </w:tcMar>
+          </w:tcPr>
+          <w:p>
+            <w:pPr>
+              <w:pStyle w:val="Sinespaciado"/>
+              <w:rPr>
+                <w:rFonts w:ascii="Arial" w:hAnsi="Arial" w:cs="Arial"/>
+              </w:rPr>
+            </w:pPr>
+          </w:p>
+        </w:tc>
+        <w:tc>
+          <w:tcPr>
+            <w:tcW w:w="1541" w:type="dxa"/>
+            <w:tcBorders>
+              <w:top w:val="single" w:sz="4" w:space="0" w:color="000001"/>
+              <w:left w:val="single" w:sz="4" w:space="0" w:color="000001"/>
+              <w:bottom w:val="single" w:sz="4" w:space="0" w:color="000001"/>
+              <w:right w:val="single" w:sz="4" w:space="0" w:color="000001"/>
+            </w:tcBorders>
+            <w:shd w:val="clear" w:color="auto" w:fill="auto"/>
+            <w:tcMar>
+              <w:left w:w="103" w:type="dxa"/>
+            </w:tcMar>
+            <w:vAlign w:val="center"/>
+          </w:tcPr>
+          <w:p>
+            <w:pPr>
+              <w:pStyle w:val="Sinespaciado"/>
+              <w:rPr>
+                <w:rFonts w:ascii="Arial" w:hAnsi="Arial" w:cs="Arial"/>
+                <w:b/>
+              </w:rPr>
+            </w:pPr>
+            <w:r>
+              <w:rPr>
+                <w:rFonts w:ascii="Arial" w:eastAsia="Arial" w:hAnsi="Arial" w:cs="Arial"/>
+                <w:b/>
+              </w:rPr>
+              <w:t>Responsable</w:t>
+            </w:r>
+          </w:p>
+        </w:tc>
+        <w:tc>
+          <w:tcPr>
+            <w:tcW w:w="4146" w:type="dxa"/>
+            <w:tcBorders>
+              <w:top w:val="single" w:sz="4" w:space="0" w:color="000001"/>
+              <w:left w:val="single" w:sz="4" w:space="0" w:color="000001"/>
+              <w:bottom w:val="single" w:sz="4" w:space="0" w:color="000001"/>
+              <w:right w:val="single" w:sz="4" w:space="0" w:color="000001"/>
+            </w:tcBorders>
+            <w:shd w:val="clear" w:color="auto" w:fill="auto"/>
+            <w:tcMar>
+              <w:left w:w="103" w:type="dxa"/>
+            </w:tcMar>
+            <w:vAlign w:val="center"/>
+          </w:tcPr>
+          <w:p>
+            <w:pPr>
+              <w:pStyle w:val="Sinespaciado"/>
+              <w:rPr>
+                <w:rFonts w:ascii="Arial" w:hAnsi="Arial" w:cs="Arial"/>
+              </w:rPr>
+            </w:pPr>
+            <w:r>
+              <w:rPr>
+                <w:rFonts w:ascii="Arial" w:eastAsia="Arial" w:hAnsi="Arial" w:cs="Arial"/>
+              </w:rPr>
+              <w:t>Personal encargado de los ambientes</w:t>
+            </w:r>
+          </w:p>
+        </w:tc>
+      </w:tr>
+      <w:tr>
+        <w:tc>
+          <w:tcPr>
+            <w:tcW w:w="1903" w:type="dxa"/>
+            <w:tcBorders>
+              <w:top w:val="single" w:sz="4" w:space="0" w:color="000001"/>
+              <w:left w:val="single" w:sz="4" w:space="0" w:color="000001"/>
+              <w:bottom w:val="single" w:sz="4" w:space="0" w:color="000001"/>
+              <w:right w:val="single" w:sz="4" w:space="0" w:color="000001"/>
+            </w:tcBorders>
+            <w:shd w:val="clear" w:color="auto" w:fill="auto"/>
+            <w:tcMar>
+              <w:left w:w="103" w:type="dxa"/>
+            </w:tcMar>
+            <w:vAlign w:val="center"/>
+          </w:tcPr>
+          <w:p>
+            <w:r>
+              <w:rPr>
+                <w:rFonts w:ascii="Arial" w:eastAsia="Arial" w:hAnsi="Arial" w:cs="Arial"/>
+                <w:b/>
+              </w:rPr>
+              <w:t>Objetivo / Propósito</w:t>
+            </w:r>
+          </w:p>
+        </w:tc>
+        <w:tc>
+          <w:tcPr>
+            <w:tcW w:w="7456" w:type="dxa"/>
+            <w:gridSpan w:val="3"/>
+            <w:tcBorders>
+              <w:top w:val="single" w:sz="4" w:space="0" w:color="000001"/>
+              <w:left w:val="single" w:sz="4" w:space="0" w:color="000001"/>
+              <w:bottom w:val="single" w:sz="4" w:space="0" w:color="000001"/>
+              <w:right w:val="single" w:sz="4" w:space="0" w:color="000001"/>
+            </w:tcBorders>
+            <w:shd w:val="clear" w:color="auto" w:fill="auto"/>
+            <w:tcMar>
+              <w:left w:w="103" w:type="dxa"/>
+            </w:tcMar>
+            <w:vAlign w:val="center"/>
+          </w:tcPr>
+          <w:p>
+            <w:pPr>
+              <w:pStyle w:val="Sinespaciado"/>
+              <w:rPr>
+                <w:rFonts w:ascii="Arial" w:hAnsi="Arial" w:cs="Arial"/>
+              </w:rPr>
+            </w:pPr>
+            <w:r>
+              <w:rPr>
+                <w:rFonts w:ascii="Arial" w:hAnsi="Arial" w:cs="Arial"/>
+              </w:rPr>
+              <w:t>Consultar sobre la disponibilidad de los ambientes.</w:t>
+            </w:r>
+          </w:p>
+        </w:tc>
+      </w:tr>
+      <w:tr>
+        <w:tc>
+          <w:tcPr>
+            <w:tcW w:w="1903" w:type="dxa"/>
+            <w:tcBorders>
+              <w:top w:val="single" w:sz="4" w:space="0" w:color="000001"/>
+              <w:left w:val="single" w:sz="4" w:space="0" w:color="000001"/>
+              <w:bottom w:val="single" w:sz="4" w:space="0" w:color="000001"/>
+              <w:right w:val="single" w:sz="4" w:space="0" w:color="000001"/>
+            </w:tcBorders>
+            <w:shd w:val="clear" w:color="auto" w:fill="auto"/>
+            <w:tcMar>
+              <w:left w:w="103" w:type="dxa"/>
+            </w:tcMar>
+            <w:vAlign w:val="center"/>
+          </w:tcPr>
+          <w:p>
+            <w:r>
+              <w:rPr>
+                <w:rFonts w:ascii="Arial" w:eastAsia="Arial" w:hAnsi="Arial" w:cs="Arial"/>
+                <w:b/>
+              </w:rPr>
+              <w:t>Frecuencia</w:t>
+            </w:r>
+          </w:p>
+        </w:tc>
+        <w:tc>
+          <w:tcPr>
+            <w:tcW w:w="7456" w:type="dxa"/>
+            <w:gridSpan w:val="3"/>
+            <w:tcBorders>
+              <w:top w:val="single" w:sz="4" w:space="0" w:color="000001"/>
+              <w:left w:val="single" w:sz="4" w:space="0" w:color="000001"/>
+              <w:bottom w:val="single" w:sz="4" w:space="0" w:color="000001"/>
+              <w:right w:val="single" w:sz="4" w:space="0" w:color="000001"/>
+            </w:tcBorders>
+            <w:shd w:val="clear" w:color="auto" w:fill="auto"/>
+            <w:tcMar>
+              <w:left w:w="103" w:type="dxa"/>
+            </w:tcMar>
+            <w:vAlign w:val="center"/>
+          </w:tcPr>
+          <w:p>
+            <w:pPr>
+              <w:pStyle w:val="Sinespaciado"/>
+              <w:rPr>
+                <w:rFonts w:ascii="Arial" w:hAnsi="Arial" w:cs="Arial"/>
+              </w:rPr>
+            </w:pPr>
+            <w:r>
+              <w:rPr>
+                <w:rFonts w:ascii="Arial" w:eastAsia="Arial" w:hAnsi="Arial" w:cs="Arial"/>
+              </w:rPr>
+              <w:t>Este proceso se realiza cada vez que se requiere consultar la disponibilidad de los ambientes.</w:t>
+            </w:r>
+          </w:p>
+        </w:tc>
+      </w:tr>
+    </w:tbl>
+    <w:p/>
+    <w:tbl>
+      <w:tblPr>
+        <w:tblW w:w="5000" w:type="pct"/>
+        <w:tblInd w:w="-5" w:type="dxa"/>
+        <w:tblBorders>
+          <w:top w:val="single" w:sz="4" w:space="0" w:color="000001"/>
+          <w:left w:val="single" w:sz="4" w:space="0" w:color="000001"/>
+          <w:bottom w:val="single" w:sz="4" w:space="0" w:color="000001"/>
+          <w:right w:val="single" w:sz="4" w:space="0" w:color="000001"/>
+          <w:insideH w:val="single" w:sz="4" w:space="0" w:color="000001"/>
+          <w:insideV w:val="single" w:sz="4" w:space="0" w:color="000001"/>
+        </w:tblBorders>
+        <w:tblCellMar>
+          <w:top w:w="100" w:type="dxa"/>
+          <w:left w:w="103" w:type="dxa"/>
+          <w:bottom w:w="100" w:type="dxa"/>
+        </w:tblCellMar>
+        <w:tblLook w:val="0600" w:firstRow="0" w:lastRow="0" w:firstColumn="0" w:lastColumn="0" w:noHBand="1" w:noVBand="1"/>
+      </w:tblPr>
+      <w:tblGrid>
+        <w:gridCol w:w="1433"/>
+        <w:gridCol w:w="2756"/>
+        <w:gridCol w:w="2581"/>
+        <w:gridCol w:w="2580"/>
+      </w:tblGrid>
+      <w:tr>
+        <w:tc>
+          <w:tcPr>
+            <w:tcW w:w="1433" w:type="dxa"/>
+            <w:tcBorders>
+              <w:top w:val="single" w:sz="4" w:space="0" w:color="000001"/>
+              <w:left w:val="single" w:sz="4" w:space="0" w:color="000001"/>
+              <w:bottom w:val="single" w:sz="4" w:space="0" w:color="000001"/>
+              <w:right w:val="single" w:sz="4" w:space="0" w:color="000001"/>
+            </w:tcBorders>
+            <w:shd w:val="clear" w:color="auto" w:fill="auto"/>
+            <w:tcMar>
+              <w:left w:w="103" w:type="dxa"/>
+            </w:tcMar>
+          </w:tcPr>
+          <w:p>
+            <w:pPr>
+              <w:jc w:val="center"/>
+              <w:rPr>
+                <w:rFonts w:ascii="Arial" w:hAnsi="Arial" w:cs="Arial"/>
+              </w:rPr>
+            </w:pPr>
+            <w:r>
+              <w:rPr>
+                <w:rFonts w:ascii="Arial" w:eastAsia="Arial" w:hAnsi="Arial" w:cs="Arial"/>
+                <w:b/>
+              </w:rPr>
+              <w:t>Identificador</w:t>
+            </w:r>
+          </w:p>
+        </w:tc>
+        <w:tc>
+          <w:tcPr>
+            <w:tcW w:w="2756" w:type="dxa"/>
+            <w:tcBorders>
+              <w:top w:val="single" w:sz="4" w:space="0" w:color="000001"/>
+              <w:left w:val="single" w:sz="4" w:space="0" w:color="000001"/>
+              <w:bottom w:val="single" w:sz="4" w:space="0" w:color="000001"/>
+              <w:right w:val="single" w:sz="4" w:space="0" w:color="000001"/>
+            </w:tcBorders>
+            <w:shd w:val="clear" w:color="auto" w:fill="auto"/>
+            <w:tcMar>
+              <w:left w:w="103" w:type="dxa"/>
+            </w:tcMar>
+          </w:tcPr>
+          <w:p>
+            <w:pPr>
+              <w:jc w:val="center"/>
+              <w:rPr>
+                <w:rFonts w:ascii="Arial" w:hAnsi="Arial" w:cs="Arial"/>
+              </w:rPr>
+            </w:pPr>
+            <w:r>
+              <w:rPr>
+                <w:rFonts w:ascii="Arial" w:eastAsia="Arial" w:hAnsi="Arial" w:cs="Arial"/>
+                <w:b/>
+              </w:rPr>
+              <w:t>Actividad</w:t>
+            </w:r>
+          </w:p>
+        </w:tc>
+        <w:tc>
+          <w:tcPr>
+            <w:tcW w:w="2581" w:type="dxa"/>
+            <w:tcBorders>
+              <w:top w:val="single" w:sz="4" w:space="0" w:color="000001"/>
+              <w:left w:val="single" w:sz="4" w:space="0" w:color="000001"/>
+              <w:bottom w:val="single" w:sz="4" w:space="0" w:color="000001"/>
+              <w:right w:val="single" w:sz="4" w:space="0" w:color="000001"/>
+            </w:tcBorders>
+            <w:shd w:val="clear" w:color="auto" w:fill="auto"/>
+            <w:tcMar>
+              <w:left w:w="103" w:type="dxa"/>
+            </w:tcMar>
+          </w:tcPr>
+          <w:p>
+            <w:pPr>
+              <w:jc w:val="center"/>
+              <w:rPr>
+                <w:rFonts w:ascii="Arial" w:hAnsi="Arial" w:cs="Arial"/>
+              </w:rPr>
+            </w:pPr>
+            <w:r>
+              <w:rPr>
+                <w:rFonts w:ascii="Arial" w:eastAsia="Arial" w:hAnsi="Arial" w:cs="Arial"/>
+                <w:b/>
+              </w:rPr>
+              <w:t>Datos de Entrada</w:t>
+            </w:r>
+          </w:p>
+        </w:tc>
+        <w:tc>
+          <w:tcPr>
+            <w:tcW w:w="2580" w:type="dxa"/>
+            <w:tcBorders>
+              <w:top w:val="single" w:sz="4" w:space="0" w:color="000001"/>
+              <w:left w:val="single" w:sz="4" w:space="0" w:color="000001"/>
+              <w:bottom w:val="single" w:sz="4" w:space="0" w:color="000001"/>
+              <w:right w:val="single" w:sz="4" w:space="0" w:color="000001"/>
+            </w:tcBorders>
+            <w:shd w:val="clear" w:color="auto" w:fill="auto"/>
+            <w:tcMar>
+              <w:left w:w="103" w:type="dxa"/>
+            </w:tcMar>
+          </w:tcPr>
+          <w:p>
+            <w:pPr>
+              <w:jc w:val="center"/>
+              <w:rPr>
+                <w:rFonts w:ascii="Arial" w:hAnsi="Arial" w:cs="Arial"/>
+              </w:rPr>
+            </w:pPr>
+            <w:r>
+              <w:rPr>
+                <w:rFonts w:ascii="Arial" w:eastAsia="Arial" w:hAnsi="Arial" w:cs="Arial"/>
+                <w:b/>
+              </w:rPr>
+              <w:t>Datos de Salida</w:t>
+            </w:r>
+          </w:p>
+        </w:tc>
+      </w:tr>
+      <w:tr>
+        <w:tc>
+          <w:tcPr>
+            <w:tcW w:w="1433" w:type="dxa"/>
+            <w:tcBorders>
+              <w:top w:val="single" w:sz="4" w:space="0" w:color="000001"/>
+              <w:left w:val="single" w:sz="4" w:space="0" w:color="000001"/>
+              <w:bottom w:val="single" w:sz="4" w:space="0" w:color="000001"/>
+              <w:right w:val="single" w:sz="4" w:space="0" w:color="000001"/>
+            </w:tcBorders>
+            <w:shd w:val="clear" w:color="auto" w:fill="auto"/>
+            <w:tcMar>
+              <w:left w:w="103" w:type="dxa"/>
+            </w:tcMar>
+          </w:tcPr>
+          <w:p>
+            <w:pPr>
+              <w:jc w:val="center"/>
+              <w:rPr>
+                <w:rFonts w:ascii="Arial" w:hAnsi="Arial" w:cs="Arial"/>
+                <w:b/>
+              </w:rPr>
+            </w:pPr>
+            <w:r>
+              <w:rPr>
+                <w:rFonts w:ascii="Arial" w:eastAsia="Arial" w:hAnsi="Arial" w:cs="Arial"/>
+                <w:b/>
+              </w:rPr>
+              <w:t>1.0</w:t>
+            </w:r>
+          </w:p>
+        </w:tc>
+        <w:tc>
+          <w:tcPr>
+            <w:tcW w:w="2756" w:type="dxa"/>
+            <w:tcBorders>
+              <w:top w:val="single" w:sz="4" w:space="0" w:color="000001"/>
+              <w:left w:val="single" w:sz="4" w:space="0" w:color="000001"/>
+              <w:bottom w:val="single" w:sz="4" w:space="0" w:color="000001"/>
+              <w:right w:val="single" w:sz="4" w:space="0" w:color="000001"/>
+            </w:tcBorders>
+            <w:shd w:val="clear" w:color="auto" w:fill="auto"/>
+            <w:tcMar>
+              <w:left w:w="103" w:type="dxa"/>
+            </w:tcMar>
+          </w:tcPr>
+          <w:p>
+            <w:pPr>
+              <w:rPr>
+                <w:rFonts w:ascii="Arial" w:hAnsi="Arial" w:cs="Arial"/>
+              </w:rPr>
+            </w:pPr>
+            <w:r>
+              <w:rPr>
+                <w:rFonts w:ascii="Arial" w:hAnsi="Arial" w:cs="Arial"/>
+              </w:rPr>
+              <w:t>Consultar sobre disponibilidad de ambiente</w:t>
+            </w:r>
+          </w:p>
+        </w:tc>
+        <w:tc>
+          <w:tcPr>
+            <w:tcW w:w="2581" w:type="dxa"/>
+            <w:tcBorders>
+              <w:top w:val="single" w:sz="4" w:space="0" w:color="000001"/>
+              <w:left w:val="single" w:sz="4" w:space="0" w:color="000001"/>
+              <w:bottom w:val="single" w:sz="4" w:space="0" w:color="000001"/>
+              <w:right w:val="single" w:sz="4" w:space="0" w:color="000001"/>
+            </w:tcBorders>
+            <w:shd w:val="clear" w:color="auto" w:fill="auto"/>
+            <w:tcMar>
+              <w:left w:w="103" w:type="dxa"/>
+            </w:tcMar>
+          </w:tcPr>
+          <w:p>
+            <w:pPr>
+              <w:rPr>
+                <w:rFonts w:ascii="Arial" w:hAnsi="Arial" w:cs="Arial"/>
+              </w:rPr>
+            </w:pPr>
+            <w:r>
+              <w:rPr>
+                <w:rFonts w:ascii="Arial" w:hAnsi="Arial" w:cs="Arial"/>
+              </w:rPr>
+              <w:t>Acción de consultar</w:t>
+            </w:r>
+          </w:p>
+        </w:tc>
+        <w:tc>
+          <w:tcPr>
+            <w:tcW w:w="2580" w:type="dxa"/>
+            <w:tcBorders>
+              <w:top w:val="single" w:sz="4" w:space="0" w:color="000001"/>
+              <w:left w:val="single" w:sz="4" w:space="0" w:color="000001"/>
+              <w:bottom w:val="single" w:sz="4" w:space="0" w:color="000001"/>
+              <w:right w:val="single" w:sz="4" w:space="0" w:color="000001"/>
+            </w:tcBorders>
+            <w:shd w:val="clear" w:color="auto" w:fill="auto"/>
+            <w:tcMar>
+              <w:left w:w="103" w:type="dxa"/>
+            </w:tcMar>
+          </w:tcPr>
+          <w:p>
+            <w:pPr>
+              <w:jc w:val="center"/>
+              <w:rPr>
+                <w:rFonts w:ascii="Arial" w:hAnsi="Arial" w:cs="Arial"/>
+              </w:rPr>
+            </w:pPr>
+            <w:r>
+              <w:rPr>
+                <w:rFonts w:ascii="Arial" w:hAnsi="Arial" w:cs="Arial"/>
+              </w:rPr>
+              <w:t>-</w:t>
+            </w:r>
+          </w:p>
+        </w:tc>
+      </w:tr>
+      <w:tr>
+        <w:tc>
+          <w:tcPr>
+            <w:tcW w:w="1433" w:type="dxa"/>
+            <w:tcBorders>
+              <w:top w:val="single" w:sz="4" w:space="0" w:color="000001"/>
+              <w:left w:val="single" w:sz="4" w:space="0" w:color="000001"/>
+              <w:bottom w:val="single" w:sz="4" w:space="0" w:color="000001"/>
+              <w:right w:val="single" w:sz="4" w:space="0" w:color="000001"/>
+            </w:tcBorders>
+            <w:shd w:val="clear" w:color="auto" w:fill="auto"/>
+            <w:tcMar>
+              <w:left w:w="103" w:type="dxa"/>
+            </w:tcMar>
+          </w:tcPr>
+          <w:p>
+            <w:pPr>
+              <w:jc w:val="center"/>
+              <w:rPr>
+                <w:rFonts w:ascii="Arial" w:eastAsia="Arial" w:hAnsi="Arial" w:cs="Arial"/>
+              </w:rPr>
+            </w:pPr>
+            <w:r>
+              <w:rPr>
+                <w:rFonts w:ascii="Arial" w:eastAsia="Arial" w:hAnsi="Arial" w:cs="Arial"/>
+              </w:rPr>
+              <w:t>1.1</w:t>
+            </w:r>
+          </w:p>
+        </w:tc>
+        <w:tc>
+          <w:tcPr>
+            <w:tcW w:w="2756" w:type="dxa"/>
+            <w:tcBorders>
+              <w:top w:val="single" w:sz="4" w:space="0" w:color="000001"/>
+              <w:left w:val="single" w:sz="4" w:space="0" w:color="000001"/>
+              <w:bottom w:val="single" w:sz="4" w:space="0" w:color="000001"/>
+              <w:right w:val="single" w:sz="4" w:space="0" w:color="000001"/>
+            </w:tcBorders>
+            <w:shd w:val="clear" w:color="auto" w:fill="auto"/>
+            <w:tcMar>
+              <w:left w:w="103" w:type="dxa"/>
+            </w:tcMar>
+          </w:tcPr>
+          <w:p>
+            <w:pPr>
+              <w:rPr>
+                <w:rFonts w:ascii="Arial" w:hAnsi="Arial" w:cs="Arial"/>
+              </w:rPr>
+            </w:pPr>
+            <w:r>
+              <w:rPr>
+                <w:rFonts w:ascii="Arial" w:hAnsi="Arial" w:cs="Arial"/>
+              </w:rPr>
+              <w:t>Solicitar número de ambiente</w:t>
+            </w:r>
+          </w:p>
+        </w:tc>
+        <w:tc>
+          <w:tcPr>
+            <w:tcW w:w="2581" w:type="dxa"/>
+            <w:tcBorders>
+              <w:top w:val="single" w:sz="4" w:space="0" w:color="000001"/>
+              <w:left w:val="single" w:sz="4" w:space="0" w:color="000001"/>
+              <w:bottom w:val="single" w:sz="4" w:space="0" w:color="000001"/>
+              <w:right w:val="single" w:sz="4" w:space="0" w:color="000001"/>
+            </w:tcBorders>
+            <w:shd w:val="clear" w:color="auto" w:fill="auto"/>
+            <w:tcMar>
+              <w:left w:w="103" w:type="dxa"/>
+            </w:tcMar>
+          </w:tcPr>
+          <w:p>
+            <w:pPr>
+              <w:jc w:val="center"/>
+              <w:rPr>
+                <w:rFonts w:ascii="Arial" w:hAnsi="Arial" w:cs="Arial"/>
+              </w:rPr>
+            </w:pPr>
+            <w:r>
+              <w:rPr>
+                <w:rFonts w:ascii="Arial" w:hAnsi="Arial" w:cs="Arial"/>
+              </w:rPr>
+              <w:t>-</w:t>
+            </w:r>
+          </w:p>
+        </w:tc>
+        <w:tc>
+          <w:tcPr>
+            <w:tcW w:w="2580" w:type="dxa"/>
+            <w:tcBorders>
+              <w:top w:val="single" w:sz="4" w:space="0" w:color="000001"/>
+              <w:left w:val="single" w:sz="4" w:space="0" w:color="000001"/>
+              <w:bottom w:val="single" w:sz="4" w:space="0" w:color="000001"/>
+              <w:right w:val="single" w:sz="4" w:space="0" w:color="000001"/>
+            </w:tcBorders>
+            <w:shd w:val="clear" w:color="auto" w:fill="auto"/>
+            <w:tcMar>
+              <w:left w:w="103" w:type="dxa"/>
+            </w:tcMar>
+          </w:tcPr>
+          <w:p>
+            <w:pPr>
+              <w:rPr>
+                <w:rFonts w:ascii="Arial" w:hAnsi="Arial" w:cs="Arial"/>
+              </w:rPr>
+            </w:pPr>
+            <w:r>
+              <w:rPr>
+                <w:rFonts w:ascii="Arial" w:hAnsi="Arial" w:cs="Arial"/>
+              </w:rPr>
+              <w:t>Identificador-solicitado</w:t>
+            </w:r>
+          </w:p>
+        </w:tc>
+      </w:tr>
+      <w:tr>
+        <w:tc>
+          <w:tcPr>
+            <w:tcW w:w="1433" w:type="dxa"/>
+            <w:tcBorders>
+              <w:top w:val="single" w:sz="4" w:space="0" w:color="000001"/>
+              <w:left w:val="single" w:sz="4" w:space="0" w:color="000001"/>
+              <w:bottom w:val="single" w:sz="4" w:space="0" w:color="000001"/>
+              <w:right w:val="single" w:sz="4" w:space="0" w:color="000001"/>
+            </w:tcBorders>
+            <w:shd w:val="clear" w:color="auto" w:fill="auto"/>
+            <w:tcMar>
+              <w:left w:w="103" w:type="dxa"/>
+            </w:tcMar>
+          </w:tcPr>
+          <w:p>
+            <w:pPr>
+              <w:jc w:val="center"/>
+              <w:rPr>
+                <w:rFonts w:ascii="Arial" w:eastAsia="Arial" w:hAnsi="Arial" w:cs="Arial"/>
+              </w:rPr>
+            </w:pPr>
+            <w:r>
+              <w:rPr>
+                <w:rFonts w:ascii="Arial" w:eastAsia="Arial" w:hAnsi="Arial" w:cs="Arial"/>
+              </w:rPr>
+              <w:t>1.2</w:t>
+            </w:r>
+          </w:p>
+        </w:tc>
+        <w:tc>
+          <w:tcPr>
+            <w:tcW w:w="2756" w:type="dxa"/>
+            <w:tcBorders>
+              <w:top w:val="single" w:sz="4" w:space="0" w:color="000001"/>
+              <w:left w:val="single" w:sz="4" w:space="0" w:color="000001"/>
+              <w:bottom w:val="single" w:sz="4" w:space="0" w:color="000001"/>
+              <w:right w:val="single" w:sz="4" w:space="0" w:color="000001"/>
+            </w:tcBorders>
+            <w:shd w:val="clear" w:color="auto" w:fill="auto"/>
+            <w:tcMar>
+              <w:left w:w="103" w:type="dxa"/>
+            </w:tcMar>
+          </w:tcPr>
+          <w:p>
+            <w:pPr>
+              <w:rPr>
+                <w:rFonts w:ascii="Arial" w:hAnsi="Arial" w:cs="Arial"/>
+              </w:rPr>
+            </w:pPr>
+            <w:r>
+              <w:rPr>
+                <w:rFonts w:ascii="Arial" w:hAnsi="Arial" w:cs="Arial"/>
+              </w:rPr>
+              <w:t>Brindar número del ambiente a consultar</w:t>
+            </w:r>
+          </w:p>
+        </w:tc>
+        <w:tc>
+          <w:tcPr>
+            <w:tcW w:w="2581" w:type="dxa"/>
+            <w:tcBorders>
+              <w:top w:val="single" w:sz="4" w:space="0" w:color="000001"/>
+              <w:left w:val="single" w:sz="4" w:space="0" w:color="000001"/>
+              <w:bottom w:val="single" w:sz="4" w:space="0" w:color="000001"/>
+              <w:right w:val="single" w:sz="4" w:space="0" w:color="000001"/>
+            </w:tcBorders>
+            <w:shd w:val="clear" w:color="auto" w:fill="auto"/>
+            <w:tcMar>
+              <w:left w:w="103" w:type="dxa"/>
+            </w:tcMar>
+          </w:tcPr>
+          <w:p>
+            <w:pPr>
+              <w:rPr>
+                <w:rFonts w:ascii="Arial" w:hAnsi="Arial" w:cs="Arial"/>
+              </w:rPr>
+            </w:pPr>
+            <w:r>
+              <w:rPr>
+                <w:rFonts w:ascii="Arial" w:hAnsi="Arial" w:cs="Arial"/>
+              </w:rPr>
+              <w:t>Identificador-solicitado</w:t>
+            </w:r>
+          </w:p>
+        </w:tc>
+        <w:tc>
+          <w:tcPr>
+            <w:tcW w:w="2580" w:type="dxa"/>
+            <w:tcBorders>
+              <w:top w:val="single" w:sz="4" w:space="0" w:color="000001"/>
+              <w:left w:val="single" w:sz="4" w:space="0" w:color="000001"/>
+              <w:bottom w:val="single" w:sz="4" w:space="0" w:color="000001"/>
+              <w:right w:val="single" w:sz="4" w:space="0" w:color="000001"/>
+            </w:tcBorders>
+            <w:shd w:val="clear" w:color="auto" w:fill="auto"/>
+            <w:tcMar>
+              <w:left w:w="103" w:type="dxa"/>
+            </w:tcMar>
+          </w:tcPr>
+          <w:p>
+            <w:pPr>
+              <w:rPr>
+                <w:rFonts w:ascii="Arial" w:hAnsi="Arial" w:cs="Arial"/>
+              </w:rPr>
+            </w:pPr>
+            <w:r>
+              <w:rPr>
+                <w:rFonts w:ascii="Arial" w:hAnsi="Arial" w:cs="Arial"/>
+              </w:rPr>
+              <w:t xml:space="preserve">Identificador </w:t>
+            </w:r>
+          </w:p>
+        </w:tc>
+      </w:tr>
+      <w:tr>
+        <w:tc>
+          <w:tcPr>
+            <w:tcW w:w="1433" w:type="dxa"/>
+            <w:tcBorders>
+              <w:top w:val="single" w:sz="4" w:space="0" w:color="000001"/>
+              <w:left w:val="single" w:sz="4" w:space="0" w:color="000001"/>
+              <w:bottom w:val="single" w:sz="4" w:space="0" w:color="000001"/>
+              <w:right w:val="single" w:sz="4" w:space="0" w:color="000001"/>
+            </w:tcBorders>
+            <w:shd w:val="clear" w:color="auto" w:fill="auto"/>
+            <w:tcMar>
+              <w:left w:w="103" w:type="dxa"/>
+            </w:tcMar>
+          </w:tcPr>
+          <w:p>
+            <w:pPr>
+              <w:jc w:val="center"/>
+              <w:rPr>
+                <w:rFonts w:ascii="Arial" w:eastAsia="Arial" w:hAnsi="Arial" w:cs="Arial"/>
+              </w:rPr>
+            </w:pPr>
+            <w:r>
+              <w:rPr>
+                <w:rFonts w:ascii="Arial" w:eastAsia="Arial" w:hAnsi="Arial" w:cs="Arial"/>
+              </w:rPr>
+              <w:t>1.3</w:t>
+            </w:r>
+          </w:p>
+        </w:tc>
+        <w:tc>
+          <w:tcPr>
+            <w:tcW w:w="2756" w:type="dxa"/>
+            <w:tcBorders>
+              <w:top w:val="single" w:sz="4" w:space="0" w:color="000001"/>
+              <w:left w:val="single" w:sz="4" w:space="0" w:color="000001"/>
+              <w:bottom w:val="single" w:sz="4" w:space="0" w:color="000001"/>
+              <w:right w:val="single" w:sz="4" w:space="0" w:color="000001"/>
+            </w:tcBorders>
+            <w:shd w:val="clear" w:color="auto" w:fill="auto"/>
+            <w:tcMar>
+              <w:left w:w="103" w:type="dxa"/>
+            </w:tcMar>
+          </w:tcPr>
+          <w:p>
+            <w:pPr>
+              <w:rPr>
+                <w:rFonts w:ascii="Arial" w:hAnsi="Arial" w:cs="Arial"/>
+              </w:rPr>
+            </w:pPr>
+            <w:r>
+              <w:rPr>
+                <w:rFonts w:ascii="Arial" w:hAnsi="Arial" w:cs="Arial"/>
+              </w:rPr>
+              <w:t>Buscar ambiente en registro Excel</w:t>
+            </w:r>
+          </w:p>
+        </w:tc>
+        <w:tc>
+          <w:tcPr>
+            <w:tcW w:w="2581" w:type="dxa"/>
+            <w:tcBorders>
+              <w:top w:val="single" w:sz="4" w:space="0" w:color="000001"/>
+              <w:left w:val="single" w:sz="4" w:space="0" w:color="000001"/>
+              <w:bottom w:val="single" w:sz="4" w:space="0" w:color="000001"/>
+              <w:right w:val="single" w:sz="4" w:space="0" w:color="000001"/>
+            </w:tcBorders>
+            <w:shd w:val="clear" w:color="auto" w:fill="auto"/>
+            <w:tcMar>
+              <w:left w:w="103" w:type="dxa"/>
+            </w:tcMar>
+          </w:tcPr>
+          <w:p>
+            <w:pPr>
+              <w:rPr>
+                <w:rFonts w:ascii="Arial" w:hAnsi="Arial" w:cs="Arial"/>
+              </w:rPr>
+            </w:pPr>
+            <w:r>
+              <w:rPr>
+                <w:rFonts w:ascii="Arial" w:hAnsi="Arial" w:cs="Arial"/>
+              </w:rPr>
+              <w:t xml:space="preserve">Identificador </w:t>
+            </w:r>
+          </w:p>
+        </w:tc>
+        <w:tc>
+          <w:tcPr>
+            <w:tcW w:w="2580" w:type="dxa"/>
+            <w:tcBorders>
+              <w:top w:val="single" w:sz="4" w:space="0" w:color="000001"/>
+              <w:left w:val="single" w:sz="4" w:space="0" w:color="000001"/>
+              <w:bottom w:val="single" w:sz="4" w:space="0" w:color="000001"/>
+              <w:right w:val="single" w:sz="4" w:space="0" w:color="000001"/>
+            </w:tcBorders>
+            <w:shd w:val="clear" w:color="auto" w:fill="auto"/>
+            <w:tcMar>
+              <w:left w:w="103" w:type="dxa"/>
+            </w:tcMar>
+          </w:tcPr>
+          <w:p>
+            <w:pPr>
+              <w:rPr>
+                <w:rFonts w:ascii="Arial" w:hAnsi="Arial" w:cs="Arial"/>
+              </w:rPr>
+            </w:pPr>
+            <w:r>
+              <w:rPr>
+                <w:rFonts w:ascii="Arial" w:hAnsi="Arial" w:cs="Arial"/>
+              </w:rPr>
+              <w:t>Datos del ambiente</w:t>
+            </w:r>
+          </w:p>
+        </w:tc>
+      </w:tr>
+      <w:tr>
+        <w:tc>
+          <w:tcPr>
+            <w:tcW w:w="1433" w:type="dxa"/>
+            <w:tcBorders>
+              <w:top w:val="single" w:sz="4" w:space="0" w:color="000001"/>
+              <w:left w:val="single" w:sz="4" w:space="0" w:color="000001"/>
+              <w:bottom w:val="single" w:sz="4" w:space="0" w:color="000001"/>
+              <w:right w:val="single" w:sz="4" w:space="0" w:color="000001"/>
+            </w:tcBorders>
+            <w:shd w:val="clear" w:color="auto" w:fill="auto"/>
+            <w:tcMar>
+              <w:left w:w="103" w:type="dxa"/>
+            </w:tcMar>
+          </w:tcPr>
+          <w:p>
+            <w:pPr>
+              <w:jc w:val="center"/>
+              <w:rPr>
+                <w:rFonts w:ascii="Arial" w:eastAsia="Arial" w:hAnsi="Arial" w:cs="Arial"/>
+              </w:rPr>
+            </w:pPr>
+            <w:r>
+              <w:rPr>
+                <w:rFonts w:ascii="Arial" w:eastAsia="Arial" w:hAnsi="Arial" w:cs="Arial"/>
+              </w:rPr>
+              <w:t>1.4</w:t>
+            </w:r>
+          </w:p>
+        </w:tc>
+        <w:tc>
+          <w:tcPr>
+            <w:tcW w:w="2756" w:type="dxa"/>
+            <w:tcBorders>
+              <w:top w:val="single" w:sz="4" w:space="0" w:color="000001"/>
+              <w:left w:val="single" w:sz="4" w:space="0" w:color="000001"/>
+              <w:bottom w:val="single" w:sz="4" w:space="0" w:color="000001"/>
+              <w:right w:val="single" w:sz="4" w:space="0" w:color="000001"/>
+            </w:tcBorders>
+            <w:shd w:val="clear" w:color="auto" w:fill="auto"/>
+            <w:tcMar>
+              <w:left w:w="103" w:type="dxa"/>
+            </w:tcMar>
+          </w:tcPr>
+          <w:p>
+            <w:pPr>
+              <w:rPr>
+                <w:rFonts w:ascii="Arial" w:hAnsi="Arial" w:cs="Arial"/>
+              </w:rPr>
+            </w:pPr>
+            <w:r>
+              <w:rPr>
+                <w:rFonts w:ascii="Arial" w:hAnsi="Arial" w:cs="Arial"/>
+              </w:rPr>
+              <w:t>Brindar información sobre el ambiente encontrado</w:t>
+            </w:r>
+          </w:p>
+        </w:tc>
+        <w:tc>
+          <w:tcPr>
+            <w:tcW w:w="2581" w:type="dxa"/>
+            <w:tcBorders>
+              <w:top w:val="single" w:sz="4" w:space="0" w:color="000001"/>
+              <w:left w:val="single" w:sz="4" w:space="0" w:color="000001"/>
+              <w:bottom w:val="single" w:sz="4" w:space="0" w:color="000001"/>
+              <w:right w:val="single" w:sz="4" w:space="0" w:color="000001"/>
+            </w:tcBorders>
+            <w:shd w:val="clear" w:color="auto" w:fill="auto"/>
+            <w:tcMar>
+              <w:left w:w="103" w:type="dxa"/>
+            </w:tcMar>
+          </w:tcPr>
+          <w:p>
+            <w:pPr>
+              <w:rPr>
+                <w:rFonts w:ascii="Arial" w:hAnsi="Arial" w:cs="Arial"/>
+              </w:rPr>
+            </w:pPr>
+            <w:r>
+              <w:rPr>
+                <w:rFonts w:ascii="Arial" w:hAnsi="Arial" w:cs="Arial"/>
+              </w:rPr>
+              <w:t>Datos del ambiente</w:t>
+            </w:r>
+          </w:p>
+        </w:tc>
+        <w:tc>
+          <w:tcPr>
+            <w:tcW w:w="2580" w:type="dxa"/>
+            <w:tcBorders>
+              <w:top w:val="single" w:sz="4" w:space="0" w:color="000001"/>
+              <w:left w:val="single" w:sz="4" w:space="0" w:color="000001"/>
+              <w:bottom w:val="single" w:sz="4" w:space="0" w:color="000001"/>
+              <w:right w:val="single" w:sz="4" w:space="0" w:color="000001"/>
+            </w:tcBorders>
+            <w:shd w:val="clear" w:color="auto" w:fill="auto"/>
+            <w:tcMar>
+              <w:left w:w="103" w:type="dxa"/>
+            </w:tcMar>
+          </w:tcPr>
+          <w:p>
+            <w:pPr>
+              <w:rPr>
+                <w:rFonts w:ascii="Arial" w:hAnsi="Arial" w:cs="Arial"/>
+              </w:rPr>
+            </w:pPr>
+            <w:r>
+              <w:rPr>
+                <w:rFonts w:ascii="Arial" w:hAnsi="Arial" w:cs="Arial"/>
+              </w:rPr>
+              <w:t>Datos del ambiente</w:t>
+            </w:r>
+          </w:p>
+        </w:tc>
+      </w:tr>
+    </w:tbl>
+    <w:p>
+      <w:pPr>
+        <w:tabs>
+          <w:tab w:val="left" w:pos="6240"/>
+        </w:tabs>
+        <w:jc w:val="both"/>
+      </w:pPr>
+    </w:p>
+    <w:p>
+      <w:pPr>
+        <w:rPr>
+          <w:rFonts w:ascii="Arial" w:eastAsia="Arial" w:hAnsi="Arial" w:cs="Arial"/>
+          <w:b/>
+        </w:rPr>
+      </w:pPr>
+      <w:r>
+        <w:br w:type="page"/>
+      </w:r>
+    </w:p>
+    <w:p>
+      <w:pPr>
+        <w:pStyle w:val="Prrafodelista"/>
+        <w:numPr>
+          <w:ilvl w:val="1"/>
+          <w:numId w:val="3"/>
+        </w:numPr>
+        <w:spacing w:before="120" w:after="60"/>
+        <w:jc w:val="both"/>
+        <w:outlineLvl w:val="1"/>
+      </w:pPr>
+      <w:bookmarkStart w:id="40" w:name="_Toc511493961"/>
+      <w:r>
+        <w:rPr>
+          <w:rFonts w:ascii="Arial" w:eastAsia="Arial" w:hAnsi="Arial" w:cs="Arial"/>
+          <w:b/>
+        </w:rPr>
+        <w:lastRenderedPageBreak/>
+        <w:t>Diagrama del Proceso</w:t>
+      </w:r>
+      <w:bookmarkEnd w:id="40"/>
+    </w:p>
+    <w:p>
+      <w:pPr>
+        <w:spacing w:before="120" w:after="60"/>
+        <w:ind w:left="720"/>
+        <w:jc w:val="both"/>
+      </w:pPr>
+    </w:p>
+    <w:p>
+      <w:pPr>
+        <w:spacing w:before="120" w:after="60"/>
+        <w:jc w:val="center"/>
+      </w:pPr>
+      <w:r>
+        <w:rPr>
+          <w:noProof/>
+        </w:rPr>
+        <w:drawing>
+          <wp:inline distT="0" distB="0" distL="0" distR="0">
+            <wp:extent cx="5943600" cy="2362200"/>
+            <wp:effectExtent l="0" t="0" r="0" b="0"/>
+            <wp:docPr id="21" name="Imagen 83"/>
+            <wp:cNvGraphicFramePr>
+              <a:graphicFrameLocks xmlns:a="http://schemas.openxmlformats.org/drawingml/2006/main" noChangeAspect="1"/>
+            </wp:cNvGraphicFramePr>
+            <a:graphic xmlns:a="http://schemas.openxmlformats.org/drawingml/2006/main">
+              <a:graphicData uri="http://schemas.openxmlformats.org/drawingml/2006/picture">
+                <pic:pic xmlns:pic="http://schemas.openxmlformats.org/drawingml/2006/picture">
+                  <pic:nvPicPr>
+                    <pic:cNvPr id="21" name="Imagen 83"/>
+                    <pic:cNvPicPr>
+                      <a:picLocks noChangeAspect="1" noChangeArrowheads="1"/>
+                    </pic:cNvPicPr>
+                  </pic:nvPicPr>
+                  <pic:blipFill>
+                    <a:blip r:embed="rId46"/>
+                    <a:srcRect b="15668"/>
+                    <a:stretch>
+                      <a:fillRect/>
+                    </a:stretch>
+                  </pic:blipFill>
+                  <pic:spPr bwMode="auto">
+                    <a:xfrm>
+                      <a:off x="0" y="0"/>
+                      <a:ext cx="5943600" cy="2362200"/>
+                    </a:xfrm>
+                    <a:prstGeom prst="rect">
+                      <a:avLst/>
+                    </a:prstGeom>
+                  </pic:spPr>
+                </pic:pic>
+              </a:graphicData>
+            </a:graphic>
+          </wp:inline>
+        </w:drawing>
+      </w:r>
+    </w:p>
+    <w:p>
+      <w:pPr>
+        <w:spacing w:before="120" w:after="60"/>
+        <w:ind w:left="720"/>
+        <w:jc w:val="both"/>
+        <w:sectPr>
+          <w:headerReference w:type="default" r:id="rId47"/>
+          <w:footerReference w:type="default" r:id="rId48"/>
+          <w:pgSz w:w="12240" w:h="15840"/>
+          <w:pgMar w:top="854" w:right="1440" w:bottom="1440" w:left="1440" w:header="720" w:footer="0" w:gutter="0"/>
+          <w:cols w:space="720"/>
+          <w:formProt w:val="0"/>
+          <w:docGrid w:linePitch="240" w:charSpace="2047"/>
+        </w:sectPr>
+      </w:pPr>
+    </w:p>
+    <w:p>
+      <w:pPr>
+        <w:pStyle w:val="Prrafodelista"/>
+        <w:numPr>
+          <w:ilvl w:val="1"/>
+          <w:numId w:val="3"/>
+        </w:numPr>
+        <w:spacing w:before="120" w:after="60"/>
+        <w:jc w:val="both"/>
+        <w:outlineLvl w:val="1"/>
+      </w:pPr>
+      <w:bookmarkStart w:id="41" w:name="_Toc511493962"/>
+      <w:r>
+        <w:rPr>
+          <w:rFonts w:ascii="Arial" w:eastAsia="Arial" w:hAnsi="Arial" w:cs="Arial"/>
+          <w:b/>
+        </w:rPr>
+        <w:lastRenderedPageBreak/>
+        <w:t>Descripción de Actividades</w:t>
+      </w:r>
+      <w:bookmarkEnd w:id="41"/>
+    </w:p>
+    <w:p>
+      <w:pPr>
+        <w:spacing w:before="120" w:after="60"/>
+        <w:ind w:left="720"/>
+        <w:jc w:val="both"/>
+      </w:pPr>
+    </w:p>
+    <w:p>
+      <w:r>
+        <w:rPr>
+          <w:rFonts w:ascii="Arial" w:eastAsia="Arial" w:hAnsi="Arial" w:cs="Arial"/>
+        </w:rPr>
+        <w:t>A continuación, se procederá a describir las actividades, el rol que realiza la cada una de ellas y el tipo a la que pertenecen.</w:t>
+      </w:r>
+    </w:p>
+    <w:p/>
+    <w:tbl>
+      <w:tblPr>
+        <w:tblW w:w="5000" w:type="pct"/>
+        <w:tblBorders>
+          <w:top w:val="single" w:sz="4" w:space="0" w:color="00000A"/>
+          <w:left w:val="single" w:sz="4" w:space="0" w:color="00000A"/>
+          <w:bottom w:val="single" w:sz="4" w:space="0" w:color="00000A"/>
+          <w:right w:val="single" w:sz="4" w:space="0" w:color="00000A"/>
+          <w:insideH w:val="single" w:sz="4" w:space="0" w:color="00000A"/>
+          <w:insideV w:val="single" w:sz="4" w:space="0" w:color="00000A"/>
+        </w:tblBorders>
+        <w:tblCellMar>
+          <w:top w:w="100" w:type="dxa"/>
+          <w:left w:w="103" w:type="dxa"/>
+          <w:bottom w:w="100" w:type="dxa"/>
+        </w:tblCellMar>
+        <w:tblLook w:val="0600" w:firstRow="0" w:lastRow="0" w:firstColumn="0" w:lastColumn="0" w:noHBand="1" w:noVBand="1"/>
+      </w:tblPr>
+      <w:tblGrid>
+        <w:gridCol w:w="495"/>
+        <w:gridCol w:w="2217"/>
+        <w:gridCol w:w="3958"/>
+        <w:gridCol w:w="1555"/>
+        <w:gridCol w:w="1125"/>
+      </w:tblGrid>
+      <w:tr>
+        <w:trPr>
+          <w:trHeight w:val="420"/>
+        </w:trPr>
+        <w:tc>
+          <w:tcPr>
+            <w:tcW w:w="495" w:type="dxa"/>
+            <w:tcBorders>
+              <w:top w:val="single" w:sz="4" w:space="0" w:color="00000A"/>
+              <w:left w:val="single" w:sz="4" w:space="0" w:color="00000A"/>
+              <w:bottom w:val="single" w:sz="4" w:space="0" w:color="00000A"/>
+              <w:right w:val="single" w:sz="4" w:space="0" w:color="00000A"/>
+            </w:tcBorders>
+            <w:shd w:val="clear" w:color="auto" w:fill="FFFFFF"/>
+            <w:tcMar>
+              <w:left w:w="103" w:type="dxa"/>
+            </w:tcMar>
+          </w:tcPr>
+          <w:p>
+            <w:pPr>
+              <w:jc w:val="center"/>
+              <w:rPr>
+                <w:rFonts w:ascii="Arial" w:hAnsi="Arial" w:cs="Arial"/>
+              </w:rPr>
+            </w:pPr>
+            <w:r>
+              <w:rPr>
+                <w:rFonts w:ascii="Arial" w:eastAsia="Arial" w:hAnsi="Arial" w:cs="Arial"/>
+                <w:b/>
+              </w:rPr>
+              <w:t>ID</w:t>
+            </w:r>
+          </w:p>
+        </w:tc>
+        <w:tc>
+          <w:tcPr>
+            <w:tcW w:w="2219" w:type="dxa"/>
+            <w:tcBorders>
+              <w:top w:val="single" w:sz="4" w:space="0" w:color="00000A"/>
+              <w:left w:val="single" w:sz="4" w:space="0" w:color="00000A"/>
+              <w:bottom w:val="single" w:sz="4" w:space="0" w:color="00000A"/>
+              <w:right w:val="single" w:sz="4" w:space="0" w:color="00000A"/>
+            </w:tcBorders>
+            <w:shd w:val="clear" w:color="auto" w:fill="FFFFFF"/>
+            <w:tcMar>
+              <w:left w:w="103" w:type="dxa"/>
+            </w:tcMar>
+          </w:tcPr>
+          <w:p>
+            <w:pPr>
+              <w:jc w:val="center"/>
+              <w:rPr>
+                <w:rFonts w:ascii="Arial" w:hAnsi="Arial" w:cs="Arial"/>
+              </w:rPr>
+            </w:pPr>
+            <w:r>
+              <w:rPr>
+                <w:rFonts w:ascii="Arial" w:eastAsia="Arial" w:hAnsi="Arial" w:cs="Arial"/>
+                <w:b/>
+              </w:rPr>
+              <w:t>Actividad</w:t>
+            </w:r>
+          </w:p>
+        </w:tc>
+        <w:tc>
+          <w:tcPr>
+            <w:tcW w:w="3964" w:type="dxa"/>
+            <w:tcBorders>
+              <w:top w:val="single" w:sz="4" w:space="0" w:color="00000A"/>
+              <w:left w:val="single" w:sz="4" w:space="0" w:color="00000A"/>
+              <w:bottom w:val="single" w:sz="4" w:space="0" w:color="00000A"/>
+              <w:right w:val="single" w:sz="4" w:space="0" w:color="00000A"/>
+            </w:tcBorders>
+            <w:shd w:val="clear" w:color="auto" w:fill="FFFFFF"/>
+            <w:tcMar>
+              <w:left w:w="103" w:type="dxa"/>
+            </w:tcMar>
+          </w:tcPr>
+          <w:p>
+            <w:pPr>
+              <w:jc w:val="center"/>
+              <w:rPr>
+                <w:rFonts w:ascii="Arial" w:hAnsi="Arial" w:cs="Arial"/>
+              </w:rPr>
+            </w:pPr>
+            <w:r>
+              <w:rPr>
+                <w:rFonts w:ascii="Arial" w:eastAsia="Arial" w:hAnsi="Arial" w:cs="Arial"/>
+                <w:b/>
+              </w:rPr>
+              <w:t xml:space="preserve">Descripción </w:t>
+            </w:r>
+          </w:p>
+        </w:tc>
+        <w:tc>
+          <w:tcPr>
+            <w:tcW w:w="1556" w:type="dxa"/>
+            <w:tcBorders>
+              <w:top w:val="single" w:sz="4" w:space="0" w:color="00000A"/>
+              <w:left w:val="single" w:sz="4" w:space="0" w:color="00000A"/>
+              <w:bottom w:val="single" w:sz="4" w:space="0" w:color="00000A"/>
+              <w:right w:val="single" w:sz="4" w:space="0" w:color="00000A"/>
+            </w:tcBorders>
+            <w:shd w:val="clear" w:color="auto" w:fill="FFFFFF"/>
+            <w:tcMar>
+              <w:left w:w="103" w:type="dxa"/>
+            </w:tcMar>
+          </w:tcPr>
+          <w:p>
+            <w:pPr>
+              <w:jc w:val="center"/>
+              <w:rPr>
+                <w:rFonts w:ascii="Arial" w:hAnsi="Arial" w:cs="Arial"/>
+              </w:rPr>
+            </w:pPr>
+            <w:r>
+              <w:rPr>
+                <w:rFonts w:ascii="Arial" w:eastAsia="Arial" w:hAnsi="Arial" w:cs="Arial"/>
+                <w:b/>
+              </w:rPr>
+              <w:t>Rol</w:t>
+            </w:r>
+          </w:p>
+        </w:tc>
+        <w:tc>
+          <w:tcPr>
+            <w:tcW w:w="1126" w:type="dxa"/>
+            <w:tcBorders>
+              <w:top w:val="single" w:sz="4" w:space="0" w:color="00000A"/>
+              <w:left w:val="single" w:sz="4" w:space="0" w:color="00000A"/>
+              <w:bottom w:val="single" w:sz="4" w:space="0" w:color="00000A"/>
+              <w:right w:val="single" w:sz="4" w:space="0" w:color="00000A"/>
+            </w:tcBorders>
+            <w:shd w:val="clear" w:color="auto" w:fill="FFFFFF"/>
+            <w:tcMar>
+              <w:left w:w="103" w:type="dxa"/>
+            </w:tcMar>
+          </w:tcPr>
+          <w:p>
+            <w:pPr>
+              <w:jc w:val="center"/>
+              <w:rPr>
+                <w:rFonts w:ascii="Arial" w:hAnsi="Arial" w:cs="Arial"/>
+              </w:rPr>
+            </w:pPr>
+            <w:r>
+              <w:rPr>
+                <w:rFonts w:ascii="Arial" w:eastAsia="Arial" w:hAnsi="Arial" w:cs="Arial"/>
+                <w:b/>
+              </w:rPr>
+              <w:t>Tipo</w:t>
+            </w:r>
+          </w:p>
+        </w:tc>
+      </w:tr>
+      <w:tr>
+        <w:trPr>
+          <w:trHeight w:val="428"/>
+        </w:trPr>
+        <w:tc>
+          <w:tcPr>
+            <w:tcW w:w="495" w:type="dxa"/>
+            <w:tcBorders>
+              <w:top w:val="single" w:sz="4" w:space="0" w:color="00000A"/>
+              <w:left w:val="single" w:sz="4" w:space="0" w:color="00000A"/>
+              <w:bottom w:val="single" w:sz="4" w:space="0" w:color="00000A"/>
+              <w:right w:val="single" w:sz="4" w:space="0" w:color="00000A"/>
+            </w:tcBorders>
+            <w:shd w:val="clear" w:color="auto" w:fill="FFFFFF"/>
+            <w:tcMar>
+              <w:left w:w="103" w:type="dxa"/>
+            </w:tcMar>
+          </w:tcPr>
+          <w:p>
+            <w:pPr>
+              <w:jc w:val="center"/>
+              <w:rPr>
+                <w:rFonts w:ascii="Arial" w:hAnsi="Arial" w:cs="Arial"/>
+                <w:b/>
+              </w:rPr>
+            </w:pPr>
+            <w:r>
+              <w:rPr>
+                <w:rFonts w:ascii="Arial" w:eastAsia="Arial" w:hAnsi="Arial" w:cs="Arial"/>
+                <w:b/>
+              </w:rPr>
+              <w:t>1.0</w:t>
+            </w:r>
+          </w:p>
+        </w:tc>
+        <w:tc>
+          <w:tcPr>
+            <w:tcW w:w="2219" w:type="dxa"/>
+            <w:tcBorders>
+              <w:top w:val="single" w:sz="4" w:space="0" w:color="00000A"/>
+              <w:left w:val="single" w:sz="4" w:space="0" w:color="00000A"/>
+              <w:bottom w:val="single" w:sz="4" w:space="0" w:color="00000A"/>
+              <w:right w:val="single" w:sz="4" w:space="0" w:color="00000A"/>
+            </w:tcBorders>
+            <w:shd w:val="clear" w:color="auto" w:fill="FFFFFF"/>
+            <w:tcMar>
+              <w:left w:w="103" w:type="dxa"/>
+            </w:tcMar>
+          </w:tcPr>
+          <w:p>
+            <w:pPr>
+              <w:rPr>
+                <w:rFonts w:ascii="Arial" w:hAnsi="Arial" w:cs="Arial"/>
+              </w:rPr>
+            </w:pPr>
+            <w:r>
+              <w:rPr>
+                <w:rFonts w:ascii="Arial" w:hAnsi="Arial" w:cs="Arial"/>
+              </w:rPr>
+              <w:t>Consultar sobre disponibilidad de ambiente</w:t>
+            </w:r>
+          </w:p>
+        </w:tc>
+        <w:tc>
+          <w:tcPr>
+            <w:tcW w:w="3964" w:type="dxa"/>
+            <w:tcBorders>
+              <w:top w:val="single" w:sz="4" w:space="0" w:color="00000A"/>
+              <w:left w:val="single" w:sz="4" w:space="0" w:color="00000A"/>
+              <w:bottom w:val="single" w:sz="4" w:space="0" w:color="00000A"/>
+              <w:right w:val="single" w:sz="4" w:space="0" w:color="00000A"/>
+            </w:tcBorders>
+            <w:shd w:val="clear" w:color="auto" w:fill="FFFFFF"/>
+            <w:tcMar>
+              <w:left w:w="103" w:type="dxa"/>
+            </w:tcMar>
+          </w:tcPr>
+          <w:p>
+            <w:pPr>
+              <w:pStyle w:val="Sinespaciado"/>
+              <w:rPr>
+                <w:rFonts w:ascii="Arial" w:hAnsi="Arial" w:cs="Arial"/>
+                <w:sz w:val="18"/>
+              </w:rPr>
+            </w:pPr>
+            <w:r>
+              <w:rPr>
+                <w:rFonts w:ascii="Arial" w:hAnsi="Arial" w:cs="Arial"/>
+                <w:sz w:val="18"/>
+              </w:rPr>
+              <w:t>Se acerca el jefe de personal para solicitar disponibilidad del ambiente</w:t>
+            </w:r>
+          </w:p>
+        </w:tc>
+        <w:tc>
+          <w:tcPr>
+            <w:tcW w:w="1556" w:type="dxa"/>
+            <w:tcBorders>
+              <w:top w:val="single" w:sz="4" w:space="0" w:color="00000A"/>
+              <w:left w:val="single" w:sz="4" w:space="0" w:color="00000A"/>
+              <w:bottom w:val="single" w:sz="4" w:space="0" w:color="00000A"/>
+              <w:right w:val="single" w:sz="4" w:space="0" w:color="00000A"/>
+            </w:tcBorders>
+            <w:shd w:val="clear" w:color="auto" w:fill="FFFFFF"/>
+            <w:tcMar>
+              <w:left w:w="103" w:type="dxa"/>
+            </w:tcMar>
+          </w:tcPr>
+          <w:p>
+            <w:pPr>
+              <w:pStyle w:val="Sinespaciado"/>
+              <w:jc w:val="center"/>
+            </w:pPr>
+            <w:r>
+              <w:rPr>
+                <w:rFonts w:ascii="Arial" w:hAnsi="Arial" w:cs="Arial"/>
+                <w:sz w:val="18"/>
+              </w:rPr>
+              <w:t>Jefe de Personal</w:t>
+            </w:r>
+          </w:p>
+        </w:tc>
+        <w:tc>
+          <w:tcPr>
+            <w:tcW w:w="1126" w:type="dxa"/>
+            <w:tcBorders>
+              <w:top w:val="single" w:sz="4" w:space="0" w:color="00000A"/>
+              <w:left w:val="single" w:sz="4" w:space="0" w:color="00000A"/>
+              <w:bottom w:val="single" w:sz="4" w:space="0" w:color="00000A"/>
+              <w:right w:val="single" w:sz="4" w:space="0" w:color="00000A"/>
+            </w:tcBorders>
+            <w:shd w:val="clear" w:color="auto" w:fill="FFFFFF"/>
+            <w:tcMar>
+              <w:left w:w="103" w:type="dxa"/>
+            </w:tcMar>
+          </w:tcPr>
+          <w:p>
+            <w:pPr>
+              <w:jc w:val="center"/>
+              <w:rPr>
+                <w:rFonts w:ascii="Arial" w:hAnsi="Arial" w:cs="Arial"/>
+                <w:sz w:val="18"/>
+              </w:rPr>
+            </w:pPr>
+            <w:r>
+              <w:rPr>
+                <w:rFonts w:ascii="Arial" w:hAnsi="Arial" w:cs="Arial"/>
+                <w:sz w:val="18"/>
+              </w:rPr>
+              <w:t>Tarea</w:t>
+            </w:r>
+          </w:p>
+        </w:tc>
+      </w:tr>
+      <w:tr>
+        <w:trPr>
+          <w:trHeight w:val="428"/>
+        </w:trPr>
+        <w:tc>
+          <w:tcPr>
+            <w:tcW w:w="495" w:type="dxa"/>
+            <w:tcBorders>
+              <w:top w:val="single" w:sz="4" w:space="0" w:color="00000A"/>
+              <w:left w:val="single" w:sz="4" w:space="0" w:color="00000A"/>
+              <w:bottom w:val="single" w:sz="4" w:space="0" w:color="00000A"/>
+              <w:right w:val="single" w:sz="4" w:space="0" w:color="00000A"/>
+            </w:tcBorders>
+            <w:shd w:val="clear" w:color="auto" w:fill="FFFFFF"/>
+            <w:tcMar>
+              <w:left w:w="103" w:type="dxa"/>
+            </w:tcMar>
+          </w:tcPr>
+          <w:p>
+            <w:pPr>
+              <w:jc w:val="center"/>
+              <w:rPr>
+                <w:rFonts w:ascii="Arial" w:eastAsia="Arial" w:hAnsi="Arial" w:cs="Arial"/>
+              </w:rPr>
+            </w:pPr>
+            <w:r>
+              <w:rPr>
+                <w:rFonts w:ascii="Arial" w:eastAsia="Arial" w:hAnsi="Arial" w:cs="Arial"/>
+              </w:rPr>
+              <w:t>1.1</w:t>
+            </w:r>
+          </w:p>
+        </w:tc>
+        <w:tc>
+          <w:tcPr>
+            <w:tcW w:w="2219" w:type="dxa"/>
+            <w:tcBorders>
+              <w:top w:val="single" w:sz="4" w:space="0" w:color="00000A"/>
+              <w:left w:val="single" w:sz="4" w:space="0" w:color="00000A"/>
+              <w:bottom w:val="single" w:sz="4" w:space="0" w:color="00000A"/>
+              <w:right w:val="single" w:sz="4" w:space="0" w:color="00000A"/>
+            </w:tcBorders>
+            <w:shd w:val="clear" w:color="auto" w:fill="FFFFFF"/>
+            <w:tcMar>
+              <w:left w:w="103" w:type="dxa"/>
+            </w:tcMar>
+          </w:tcPr>
+          <w:p>
+            <w:pPr>
+              <w:rPr>
+                <w:rFonts w:ascii="Arial" w:hAnsi="Arial" w:cs="Arial"/>
+              </w:rPr>
+            </w:pPr>
+            <w:r>
+              <w:rPr>
+                <w:rFonts w:ascii="Arial" w:hAnsi="Arial" w:cs="Arial"/>
+              </w:rPr>
+              <w:t>Solicitar número de ambiente</w:t>
+            </w:r>
+          </w:p>
+        </w:tc>
+        <w:tc>
+          <w:tcPr>
+            <w:tcW w:w="3964" w:type="dxa"/>
+            <w:tcBorders>
+              <w:top w:val="single" w:sz="4" w:space="0" w:color="00000A"/>
+              <w:left w:val="single" w:sz="4" w:space="0" w:color="00000A"/>
+              <w:bottom w:val="single" w:sz="4" w:space="0" w:color="00000A"/>
+              <w:right w:val="single" w:sz="4" w:space="0" w:color="00000A"/>
+            </w:tcBorders>
+            <w:shd w:val="clear" w:color="auto" w:fill="FFFFFF"/>
+            <w:tcMar>
+              <w:left w:w="103" w:type="dxa"/>
+            </w:tcMar>
+          </w:tcPr>
+          <w:p>
+            <w:pPr>
+              <w:pStyle w:val="Sinespaciado"/>
+              <w:rPr>
+                <w:rFonts w:ascii="Arial" w:hAnsi="Arial" w:cs="Arial"/>
+                <w:sz w:val="18"/>
+              </w:rPr>
+            </w:pPr>
+            <w:r>
+              <w:rPr>
+                <w:rFonts w:ascii="Arial" w:hAnsi="Arial" w:cs="Arial"/>
+                <w:sz w:val="18"/>
+              </w:rPr>
+              <w:t>El encargado de los ambientes solicita el identificador del ambiente</w:t>
+            </w:r>
+            <w:r>
+              <w:rPr>
+                <w:rFonts w:ascii="Arial" w:hAnsi="Arial" w:cs="Arial"/>
+                <w:sz w:val="18"/>
+              </w:rPr>
+              <w:t xml:space="preserve"> (número del ambiente)</w:t>
+            </w:r>
+            <w:r>
+              <w:rPr>
+                <w:rFonts w:ascii="Arial" w:hAnsi="Arial" w:cs="Arial"/>
+                <w:sz w:val="18"/>
+              </w:rPr>
+              <w:t xml:space="preserve"> al jefe de personal</w:t>
+            </w:r>
+            <w:r>
+              <w:rPr>
+                <w:rFonts w:ascii="Arial" w:hAnsi="Arial" w:cs="Arial"/>
+                <w:sz w:val="18"/>
+              </w:rPr>
+              <w:t>.</w:t>
+            </w:r>
+          </w:p>
+        </w:tc>
+        <w:tc>
+          <w:tcPr>
+            <w:tcW w:w="1556" w:type="dxa"/>
+            <w:tcBorders>
+              <w:top w:val="single" w:sz="4" w:space="0" w:color="00000A"/>
+              <w:left w:val="single" w:sz="4" w:space="0" w:color="00000A"/>
+              <w:bottom w:val="single" w:sz="4" w:space="0" w:color="00000A"/>
+              <w:right w:val="single" w:sz="4" w:space="0" w:color="00000A"/>
+            </w:tcBorders>
+            <w:shd w:val="clear" w:color="auto" w:fill="FFFFFF"/>
+            <w:tcMar>
+              <w:left w:w="103" w:type="dxa"/>
+            </w:tcMar>
+          </w:tcPr>
+          <w:p>
+            <w:pPr>
+              <w:pStyle w:val="Sinespaciado"/>
+              <w:jc w:val="center"/>
+              <w:rPr>
+                <w:rFonts w:ascii="Arial" w:hAnsi="Arial" w:cs="Arial"/>
+                <w:sz w:val="18"/>
+              </w:rPr>
+            </w:pPr>
+            <w:r>
+              <w:rPr>
+                <w:rFonts w:ascii="Arial" w:hAnsi="Arial" w:cs="Arial"/>
+                <w:sz w:val="18"/>
+              </w:rPr>
+              <w:t>Persona encargada de los ambientes</w:t>
+            </w:r>
+          </w:p>
+        </w:tc>
+        <w:tc>
+          <w:tcPr>
+            <w:tcW w:w="1126" w:type="dxa"/>
+            <w:tcBorders>
+              <w:top w:val="single" w:sz="4" w:space="0" w:color="00000A"/>
+              <w:left w:val="single" w:sz="4" w:space="0" w:color="00000A"/>
+              <w:bottom w:val="single" w:sz="4" w:space="0" w:color="00000A"/>
+              <w:right w:val="single" w:sz="4" w:space="0" w:color="00000A"/>
+            </w:tcBorders>
+            <w:shd w:val="clear" w:color="auto" w:fill="FFFFFF"/>
+            <w:tcMar>
+              <w:left w:w="103" w:type="dxa"/>
+            </w:tcMar>
+          </w:tcPr>
+          <w:p>
+            <w:pPr>
+              <w:jc w:val="center"/>
+              <w:rPr>
+                <w:rFonts w:ascii="Arial" w:hAnsi="Arial" w:cs="Arial"/>
+                <w:sz w:val="18"/>
+              </w:rPr>
+            </w:pPr>
+            <w:r>
+              <w:rPr>
+                <w:rFonts w:ascii="Arial" w:hAnsi="Arial" w:cs="Arial"/>
+                <w:sz w:val="18"/>
+              </w:rPr>
+              <w:t>Tarea</w:t>
+            </w:r>
+          </w:p>
+        </w:tc>
+      </w:tr>
+      <w:tr>
+        <w:trPr>
+          <w:trHeight w:val="428"/>
+        </w:trPr>
+        <w:tc>
+          <w:tcPr>
+            <w:tcW w:w="495" w:type="dxa"/>
+            <w:tcBorders>
+              <w:top w:val="single" w:sz="4" w:space="0" w:color="00000A"/>
+              <w:left w:val="single" w:sz="4" w:space="0" w:color="00000A"/>
+              <w:bottom w:val="single" w:sz="4" w:space="0" w:color="00000A"/>
+              <w:right w:val="single" w:sz="4" w:space="0" w:color="00000A"/>
+            </w:tcBorders>
+            <w:shd w:val="clear" w:color="auto" w:fill="FFFFFF"/>
+            <w:tcMar>
+              <w:left w:w="103" w:type="dxa"/>
+            </w:tcMar>
+          </w:tcPr>
+          <w:p>
+            <w:pPr>
+              <w:jc w:val="center"/>
+              <w:rPr>
+                <w:rFonts w:ascii="Arial" w:eastAsia="Arial" w:hAnsi="Arial" w:cs="Arial"/>
+              </w:rPr>
+            </w:pPr>
+            <w:r>
+              <w:rPr>
+                <w:rFonts w:ascii="Arial" w:eastAsia="Arial" w:hAnsi="Arial" w:cs="Arial"/>
+              </w:rPr>
+              <w:t>1.2</w:t>
+            </w:r>
+          </w:p>
+        </w:tc>
+        <w:tc>
+          <w:tcPr>
+            <w:tcW w:w="2219" w:type="dxa"/>
+            <w:tcBorders>
+              <w:top w:val="single" w:sz="4" w:space="0" w:color="00000A"/>
+              <w:left w:val="single" w:sz="4" w:space="0" w:color="00000A"/>
+              <w:bottom w:val="single" w:sz="4" w:space="0" w:color="00000A"/>
+              <w:right w:val="single" w:sz="4" w:space="0" w:color="00000A"/>
+            </w:tcBorders>
+            <w:shd w:val="clear" w:color="auto" w:fill="FFFFFF"/>
+            <w:tcMar>
+              <w:left w:w="103" w:type="dxa"/>
+            </w:tcMar>
+          </w:tcPr>
+          <w:p>
+            <w:pPr>
+              <w:rPr>
+                <w:rFonts w:ascii="Arial" w:hAnsi="Arial" w:cs="Arial"/>
+              </w:rPr>
+            </w:pPr>
+            <w:r>
+              <w:rPr>
+                <w:rFonts w:ascii="Arial" w:hAnsi="Arial" w:cs="Arial"/>
+              </w:rPr>
+              <w:t>Brindar número del ambiente a consultar</w:t>
+            </w:r>
+          </w:p>
+        </w:tc>
+        <w:tc>
+          <w:tcPr>
+            <w:tcW w:w="3964" w:type="dxa"/>
+            <w:tcBorders>
+              <w:top w:val="single" w:sz="4" w:space="0" w:color="00000A"/>
+              <w:left w:val="single" w:sz="4" w:space="0" w:color="00000A"/>
+              <w:bottom w:val="single" w:sz="4" w:space="0" w:color="00000A"/>
+              <w:right w:val="single" w:sz="4" w:space="0" w:color="00000A"/>
+            </w:tcBorders>
+            <w:shd w:val="clear" w:color="auto" w:fill="FFFFFF"/>
+            <w:tcMar>
+              <w:left w:w="103" w:type="dxa"/>
+            </w:tcMar>
+          </w:tcPr>
+          <w:p>
+            <w:pPr>
+              <w:pStyle w:val="Sinespaciado"/>
+              <w:rPr>
+                <w:rFonts w:ascii="Arial" w:hAnsi="Arial" w:cs="Arial"/>
+                <w:sz w:val="18"/>
+              </w:rPr>
+            </w:pPr>
+            <w:r>
+              <w:rPr>
+                <w:rFonts w:ascii="Arial" w:hAnsi="Arial" w:cs="Arial"/>
+                <w:sz w:val="18"/>
+              </w:rPr>
+              <w:t>El jefe d</w:t>
+            </w:r>
+            <w:r>
+              <w:rPr>
+                <w:rFonts w:ascii="Arial" w:hAnsi="Arial" w:cs="Arial"/>
+                <w:sz w:val="18"/>
+              </w:rPr>
+              <w:t>e personal brinda el identificador</w:t>
+            </w:r>
+            <w:r>
+              <w:rPr>
+                <w:rFonts w:ascii="Arial" w:hAnsi="Arial" w:cs="Arial"/>
+                <w:sz w:val="18"/>
+              </w:rPr>
+              <w:t xml:space="preserve"> del ambiente </w:t>
+            </w:r>
+            <w:r>
+              <w:rPr>
+                <w:rFonts w:ascii="Arial" w:hAnsi="Arial" w:cs="Arial"/>
+                <w:sz w:val="18"/>
+              </w:rPr>
+              <w:t xml:space="preserve">(número del ambiente) </w:t>
+            </w:r>
+            <w:r>
+              <w:rPr>
+                <w:rFonts w:ascii="Arial" w:hAnsi="Arial" w:cs="Arial"/>
+                <w:sz w:val="18"/>
+              </w:rPr>
+              <w:t>que desea consultar</w:t>
+            </w:r>
+            <w:r>
+              <w:rPr>
+                <w:rFonts w:ascii="Arial" w:hAnsi="Arial" w:cs="Arial"/>
+                <w:sz w:val="18"/>
+              </w:rPr>
+              <w:t>.</w:t>
+            </w:r>
+          </w:p>
+        </w:tc>
+        <w:tc>
+          <w:tcPr>
+            <w:tcW w:w="1556" w:type="dxa"/>
+            <w:tcBorders>
+              <w:top w:val="single" w:sz="4" w:space="0" w:color="00000A"/>
+              <w:left w:val="single" w:sz="4" w:space="0" w:color="00000A"/>
+              <w:bottom w:val="single" w:sz="4" w:space="0" w:color="00000A"/>
+              <w:right w:val="single" w:sz="4" w:space="0" w:color="00000A"/>
+            </w:tcBorders>
+            <w:shd w:val="clear" w:color="auto" w:fill="FFFFFF"/>
+            <w:tcMar>
+              <w:left w:w="103" w:type="dxa"/>
+            </w:tcMar>
+          </w:tcPr>
+          <w:p>
+            <w:pPr>
+              <w:pStyle w:val="Sinespaciado"/>
+              <w:jc w:val="center"/>
+              <w:rPr>
+                <w:rFonts w:ascii="Arial" w:hAnsi="Arial" w:cs="Arial"/>
+                <w:sz w:val="18"/>
+              </w:rPr>
+            </w:pPr>
+            <w:r>
+              <w:rPr>
+                <w:rFonts w:ascii="Arial" w:hAnsi="Arial" w:cs="Arial"/>
+                <w:sz w:val="18"/>
+              </w:rPr>
+              <w:t>Persona a Reservar</w:t>
+            </w:r>
+          </w:p>
+        </w:tc>
+        <w:tc>
+          <w:tcPr>
+            <w:tcW w:w="1126" w:type="dxa"/>
+            <w:tcBorders>
+              <w:top w:val="single" w:sz="4" w:space="0" w:color="00000A"/>
+              <w:left w:val="single" w:sz="4" w:space="0" w:color="00000A"/>
+              <w:bottom w:val="single" w:sz="4" w:space="0" w:color="00000A"/>
+              <w:right w:val="single" w:sz="4" w:space="0" w:color="00000A"/>
+            </w:tcBorders>
+            <w:shd w:val="clear" w:color="auto" w:fill="FFFFFF"/>
+            <w:tcMar>
+              <w:left w:w="103" w:type="dxa"/>
+            </w:tcMar>
+          </w:tcPr>
+          <w:p>
+            <w:pPr>
+              <w:jc w:val="center"/>
+              <w:rPr>
+                <w:rFonts w:ascii="Arial" w:hAnsi="Arial" w:cs="Arial"/>
+                <w:sz w:val="18"/>
+              </w:rPr>
+            </w:pPr>
+            <w:r>
+              <w:rPr>
+                <w:rFonts w:ascii="Arial" w:hAnsi="Arial" w:cs="Arial"/>
+                <w:sz w:val="18"/>
+              </w:rPr>
+              <w:t>Tarea</w:t>
+            </w:r>
+          </w:p>
+        </w:tc>
+      </w:tr>
+      <w:tr>
+        <w:trPr>
+          <w:trHeight w:val="428"/>
+        </w:trPr>
+        <w:tc>
+          <w:tcPr>
+            <w:tcW w:w="495" w:type="dxa"/>
+            <w:tcBorders>
+              <w:top w:val="single" w:sz="4" w:space="0" w:color="00000A"/>
+              <w:left w:val="single" w:sz="4" w:space="0" w:color="00000A"/>
+              <w:bottom w:val="single" w:sz="4" w:space="0" w:color="00000A"/>
+              <w:right w:val="single" w:sz="4" w:space="0" w:color="00000A"/>
+            </w:tcBorders>
+            <w:shd w:val="clear" w:color="auto" w:fill="FFFFFF"/>
+            <w:tcMar>
+              <w:left w:w="103" w:type="dxa"/>
+            </w:tcMar>
+          </w:tcPr>
+          <w:p>
+            <w:pPr>
+              <w:jc w:val="center"/>
+              <w:rPr>
+                <w:rFonts w:ascii="Arial" w:eastAsia="Arial" w:hAnsi="Arial" w:cs="Arial"/>
+              </w:rPr>
+            </w:pPr>
+            <w:r>
+              <w:rPr>
+                <w:rFonts w:ascii="Arial" w:eastAsia="Arial" w:hAnsi="Arial" w:cs="Arial"/>
+              </w:rPr>
+              <w:t>1.3</w:t>
+            </w:r>
+          </w:p>
+        </w:tc>
+        <w:tc>
+          <w:tcPr>
+            <w:tcW w:w="2219" w:type="dxa"/>
+            <w:tcBorders>
+              <w:top w:val="single" w:sz="4" w:space="0" w:color="00000A"/>
+              <w:left w:val="single" w:sz="4" w:space="0" w:color="00000A"/>
+              <w:bottom w:val="single" w:sz="4" w:space="0" w:color="00000A"/>
+              <w:right w:val="single" w:sz="4" w:space="0" w:color="00000A"/>
+            </w:tcBorders>
+            <w:shd w:val="clear" w:color="auto" w:fill="FFFFFF"/>
+            <w:tcMar>
+              <w:left w:w="103" w:type="dxa"/>
+            </w:tcMar>
+          </w:tcPr>
+          <w:p>
+            <w:pPr>
+              <w:rPr>
+                <w:rFonts w:ascii="Arial" w:hAnsi="Arial" w:cs="Arial"/>
+              </w:rPr>
+            </w:pPr>
+            <w:r>
+              <w:rPr>
+                <w:rFonts w:ascii="Arial" w:hAnsi="Arial" w:cs="Arial"/>
+              </w:rPr>
+              <w:t>Buscar ambiente en registro Excel</w:t>
+            </w:r>
+          </w:p>
+        </w:tc>
+        <w:tc>
+          <w:tcPr>
+            <w:tcW w:w="3964" w:type="dxa"/>
+            <w:tcBorders>
+              <w:top w:val="single" w:sz="4" w:space="0" w:color="00000A"/>
+              <w:left w:val="single" w:sz="4" w:space="0" w:color="00000A"/>
+              <w:bottom w:val="single" w:sz="4" w:space="0" w:color="00000A"/>
+              <w:right w:val="single" w:sz="4" w:space="0" w:color="00000A"/>
+            </w:tcBorders>
+            <w:shd w:val="clear" w:color="auto" w:fill="FFFFFF"/>
+            <w:tcMar>
+              <w:left w:w="103" w:type="dxa"/>
+            </w:tcMar>
+          </w:tcPr>
+          <w:p>
+            <w:pPr>
+              <w:pStyle w:val="Sinespaciado"/>
+              <w:rPr>
+                <w:rFonts w:ascii="Arial" w:hAnsi="Arial" w:cs="Arial"/>
+                <w:sz w:val="18"/>
+              </w:rPr>
+            </w:pPr>
+            <w:r>
+              <w:rPr>
+                <w:rFonts w:ascii="Arial" w:hAnsi="Arial" w:cs="Arial"/>
+                <w:sz w:val="18"/>
+              </w:rPr>
+              <w:t>El encargado de los ambientes busca el identificador brindado por el jefe de personal</w:t>
+            </w:r>
+            <w:r>
+              <w:rPr>
+                <w:rFonts w:ascii="Arial" w:hAnsi="Arial" w:cs="Arial"/>
+                <w:sz w:val="18"/>
+              </w:rPr>
+              <w:t xml:space="preserve"> en el Registro Excel, usando las herramientas de búsqueda del Excel.</w:t>
+            </w:r>
+          </w:p>
+        </w:tc>
+        <w:tc>
+          <w:tcPr>
+            <w:tcW w:w="1556" w:type="dxa"/>
+            <w:tcBorders>
+              <w:top w:val="single" w:sz="4" w:space="0" w:color="00000A"/>
+              <w:left w:val="single" w:sz="4" w:space="0" w:color="00000A"/>
+              <w:bottom w:val="single" w:sz="4" w:space="0" w:color="00000A"/>
+              <w:right w:val="single" w:sz="4" w:space="0" w:color="00000A"/>
+            </w:tcBorders>
+            <w:shd w:val="clear" w:color="auto" w:fill="FFFFFF"/>
+            <w:tcMar>
+              <w:left w:w="103" w:type="dxa"/>
+            </w:tcMar>
+          </w:tcPr>
+          <w:p>
+            <w:pPr>
+              <w:pStyle w:val="Sinespaciado"/>
+              <w:jc w:val="center"/>
+              <w:rPr>
+                <w:rFonts w:ascii="Arial" w:hAnsi="Arial" w:cs="Arial"/>
+                <w:sz w:val="18"/>
+              </w:rPr>
+            </w:pPr>
+            <w:r>
+              <w:rPr>
+                <w:rFonts w:ascii="Arial" w:hAnsi="Arial" w:cs="Arial"/>
+                <w:sz w:val="18"/>
+              </w:rPr>
+              <w:t>Persona encargada de los ambientes</w:t>
+            </w:r>
+          </w:p>
+        </w:tc>
+        <w:tc>
+          <w:tcPr>
+            <w:tcW w:w="1126" w:type="dxa"/>
+            <w:tcBorders>
+              <w:top w:val="single" w:sz="4" w:space="0" w:color="00000A"/>
+              <w:left w:val="single" w:sz="4" w:space="0" w:color="00000A"/>
+              <w:bottom w:val="single" w:sz="4" w:space="0" w:color="00000A"/>
+              <w:right w:val="single" w:sz="4" w:space="0" w:color="00000A"/>
+            </w:tcBorders>
+            <w:shd w:val="clear" w:color="auto" w:fill="FFFFFF"/>
+            <w:tcMar>
+              <w:left w:w="103" w:type="dxa"/>
+            </w:tcMar>
+          </w:tcPr>
+          <w:p>
+            <w:pPr>
+              <w:jc w:val="center"/>
+              <w:rPr>
+                <w:rFonts w:ascii="Arial" w:hAnsi="Arial" w:cs="Arial"/>
+                <w:sz w:val="18"/>
+              </w:rPr>
+            </w:pPr>
+            <w:r>
+              <w:rPr>
+                <w:rFonts w:ascii="Arial" w:hAnsi="Arial" w:cs="Arial"/>
+                <w:sz w:val="18"/>
+              </w:rPr>
+              <w:t>Tarea de usuario</w:t>
+            </w:r>
+          </w:p>
+        </w:tc>
+      </w:tr>
+      <w:tr>
+        <w:trPr>
+          <w:trHeight w:val="428"/>
+        </w:trPr>
+        <w:tc>
+          <w:tcPr>
+            <w:tcW w:w="495" w:type="dxa"/>
+            <w:tcBorders>
+              <w:top w:val="single" w:sz="4" w:space="0" w:color="00000A"/>
+              <w:left w:val="single" w:sz="4" w:space="0" w:color="00000A"/>
+              <w:bottom w:val="single" w:sz="4" w:space="0" w:color="00000A"/>
+              <w:right w:val="single" w:sz="4" w:space="0" w:color="00000A"/>
+            </w:tcBorders>
+            <w:shd w:val="clear" w:color="auto" w:fill="FFFFFF"/>
+            <w:tcMar>
+              <w:left w:w="103" w:type="dxa"/>
+            </w:tcMar>
+          </w:tcPr>
+          <w:p>
+            <w:pPr>
+              <w:jc w:val="center"/>
+              <w:rPr>
+                <w:rFonts w:ascii="Arial" w:eastAsia="Arial" w:hAnsi="Arial" w:cs="Arial"/>
+              </w:rPr>
+            </w:pPr>
+            <w:r>
+              <w:rPr>
+                <w:rFonts w:ascii="Arial" w:eastAsia="Arial" w:hAnsi="Arial" w:cs="Arial"/>
+              </w:rPr>
+              <w:t>1.4</w:t>
+            </w:r>
+          </w:p>
+        </w:tc>
+        <w:tc>
+          <w:tcPr>
+            <w:tcW w:w="2219" w:type="dxa"/>
+            <w:tcBorders>
+              <w:top w:val="single" w:sz="4" w:space="0" w:color="00000A"/>
+              <w:left w:val="single" w:sz="4" w:space="0" w:color="00000A"/>
+              <w:bottom w:val="single" w:sz="4" w:space="0" w:color="00000A"/>
+              <w:right w:val="single" w:sz="4" w:space="0" w:color="00000A"/>
+            </w:tcBorders>
+            <w:shd w:val="clear" w:color="auto" w:fill="FFFFFF"/>
+            <w:tcMar>
+              <w:left w:w="103" w:type="dxa"/>
+            </w:tcMar>
+          </w:tcPr>
+          <w:p>
+            <w:pPr>
+              <w:rPr>
+                <w:rFonts w:ascii="Arial" w:hAnsi="Arial" w:cs="Arial"/>
+              </w:rPr>
+            </w:pPr>
+            <w:r>
+              <w:rPr>
+                <w:rFonts w:ascii="Arial" w:hAnsi="Arial" w:cs="Arial"/>
+              </w:rPr>
+              <w:t>Brindar información sobre el ambiente encontrado</w:t>
+            </w:r>
+          </w:p>
+        </w:tc>
+        <w:tc>
+          <w:tcPr>
+            <w:tcW w:w="3964" w:type="dxa"/>
+            <w:tcBorders>
+              <w:top w:val="single" w:sz="4" w:space="0" w:color="00000A"/>
+              <w:left w:val="single" w:sz="4" w:space="0" w:color="00000A"/>
+              <w:bottom w:val="single" w:sz="4" w:space="0" w:color="00000A"/>
+              <w:right w:val="single" w:sz="4" w:space="0" w:color="00000A"/>
+            </w:tcBorders>
+            <w:shd w:val="clear" w:color="auto" w:fill="FFFFFF"/>
+            <w:tcMar>
+              <w:left w:w="103" w:type="dxa"/>
+            </w:tcMar>
+          </w:tcPr>
+          <w:p>
+            <w:pPr>
+              <w:pStyle w:val="Sinespaciado"/>
+              <w:rPr>
+                <w:rFonts w:ascii="Arial" w:hAnsi="Arial" w:cs="Arial"/>
+                <w:sz w:val="18"/>
+              </w:rPr>
+            </w:pPr>
+            <w:r>
+              <w:rPr>
+                <w:rFonts w:ascii="Arial" w:hAnsi="Arial" w:cs="Arial"/>
+                <w:sz w:val="18"/>
+              </w:rPr>
+              <w:t>Si existe, e</w:t>
+            </w:r>
+            <w:r>
+              <w:rPr>
+                <w:rFonts w:ascii="Arial" w:hAnsi="Arial" w:cs="Arial"/>
+                <w:sz w:val="18"/>
+              </w:rPr>
+              <w:t>l encargado de los ambientes brinda la información sobre el ambiente solicitado</w:t>
+            </w:r>
+            <w:r>
+              <w:rPr>
+                <w:rFonts w:ascii="Arial" w:hAnsi="Arial" w:cs="Arial"/>
+                <w:sz w:val="18"/>
+              </w:rPr>
+              <w:t>.</w:t>
+            </w:r>
+          </w:p>
+        </w:tc>
+        <w:tc>
+          <w:tcPr>
+            <w:tcW w:w="1556" w:type="dxa"/>
+            <w:tcBorders>
+              <w:top w:val="single" w:sz="4" w:space="0" w:color="00000A"/>
+              <w:left w:val="single" w:sz="4" w:space="0" w:color="00000A"/>
+              <w:bottom w:val="single" w:sz="4" w:space="0" w:color="00000A"/>
+              <w:right w:val="single" w:sz="4" w:space="0" w:color="00000A"/>
+            </w:tcBorders>
+            <w:shd w:val="clear" w:color="auto" w:fill="FFFFFF"/>
+            <w:tcMar>
+              <w:left w:w="103" w:type="dxa"/>
+            </w:tcMar>
+          </w:tcPr>
+          <w:p>
+            <w:pPr>
+              <w:pStyle w:val="Sinespaciado"/>
+              <w:jc w:val="center"/>
+              <w:rPr>
+                <w:rFonts w:ascii="Arial" w:hAnsi="Arial" w:cs="Arial"/>
+                <w:sz w:val="18"/>
+              </w:rPr>
+            </w:pPr>
+            <w:r>
+              <w:rPr>
+                <w:rFonts w:ascii="Arial" w:hAnsi="Arial" w:cs="Arial"/>
+                <w:sz w:val="18"/>
+              </w:rPr>
+              <w:t>Persona encargada de los ambientes</w:t>
+            </w:r>
+          </w:p>
+        </w:tc>
+        <w:tc>
+          <w:tcPr>
+            <w:tcW w:w="1126" w:type="dxa"/>
+            <w:tcBorders>
+              <w:top w:val="single" w:sz="4" w:space="0" w:color="00000A"/>
+              <w:left w:val="single" w:sz="4" w:space="0" w:color="00000A"/>
+              <w:bottom w:val="single" w:sz="4" w:space="0" w:color="00000A"/>
+              <w:right w:val="single" w:sz="4" w:space="0" w:color="00000A"/>
+            </w:tcBorders>
+            <w:shd w:val="clear" w:color="auto" w:fill="FFFFFF"/>
+            <w:tcMar>
+              <w:left w:w="103" w:type="dxa"/>
+            </w:tcMar>
+          </w:tcPr>
+          <w:p>
+            <w:pPr>
+              <w:jc w:val="center"/>
+              <w:rPr>
+                <w:rFonts w:ascii="Arial" w:hAnsi="Arial" w:cs="Arial"/>
+                <w:sz w:val="18"/>
+              </w:rPr>
+            </w:pPr>
+            <w:r>
+              <w:rPr>
+                <w:rFonts w:ascii="Arial" w:hAnsi="Arial" w:cs="Arial"/>
+                <w:sz w:val="18"/>
+              </w:rPr>
+              <w:t>Tarea</w:t>
+            </w:r>
+          </w:p>
+        </w:tc>
+      </w:tr>
+    </w:tbl>
+    <w:p/>
+    <w:p>
+      <w:pPr>
+        <w:tabs>
+          <w:tab w:val="left" w:pos="5676"/>
+        </w:tabs>
+      </w:pPr>
+      <w:r>
+        <w:tab/>
+      </w:r>
+    </w:p>
+    <w:p/>
     <w:p/>
     <w:sectPr>
-      <w:headerReference w:type="default" r:id="rId46"/>
-      <w:footerReference w:type="default" r:id="rId47"/>
+      <w:headerReference w:type="default" r:id="rId49"/>
+      <w:footerReference w:type="default" r:id="rId50"/>
       <w:pgSz w:w="12240" w:h="15840"/>
       <w:pgMar w:top="854" w:right="1440" w:bottom="1440" w:left="1440" w:header="720" w:footer="0" w:gutter="0"/>
       <w:cols w:space="720"/>
@@ -28024,6 +30741,130 @@
 <w:ftr xmlns:wpc="http://schemas.microsoft.com/office/word/2010/wordprocessingCanvas" xmlns:cx="http://schemas.microsoft.com/office/drawing/2014/chartex" xmlns:cx1="http://schemas.microsoft.com/office/drawing/2015/9/8/chartex" xmlns:mc="http://schemas.openxmlformats.org/markup-compatibility/2006" xmlns:o="urn:schemas-microsoft-com:office:office" xmlns:r="http://schemas.openxmlformats.org/officeDocument/2006/relationships" xmlns:m="http://schemas.openxmlformats.org/officeDocument/2006/math" xmlns:v="urn:schemas-microsoft-com:vml" xmlns:wp14="http://schemas.microsoft.com/office/word/2010/wordprocessingDrawing" xmlns:wp="http://schemas.openxmlformats.org/drawingml/2006/wordprocessingDrawing" xmlns:w10="urn:schemas-microsoft-com:office:word" xmlns:w="http://schemas.openxmlformats.org/wordprocessingml/2006/main" xmlns:w14="http://schemas.microsoft.com/office/word/2010/wordml" xmlns:w15="http://schemas.microsoft.com/office/word/2012/wordml" xmlns:w16se="http://schemas.microsoft.com/office/word/2015/wordml/symex" xmlns:wpg="http://schemas.microsoft.com/office/word/2010/wordprocessingGroup" xmlns:wpi="http://schemas.microsoft.com/office/word/2010/wordprocessingInk" xmlns:wne="http://schemas.microsoft.com/office/word/2006/wordml" xmlns:wps="http://schemas.microsoft.com/office/word/2010/wordprocessingShape" mc:Ignorable="w14 w15 w16se wp14">
   <w:sdt>
     <w:sdtPr>
+      <w:id w:val="1223566804"/>
+      <w:docPartObj>
+        <w:docPartGallery w:val="Page Numbers (Bottom of Page)"/>
+        <w:docPartUnique/>
+      </w:docPartObj>
+    </w:sdtPr>
+    <w:sdtEndPr/>
+    <w:sdtContent>
+      <w:p>
+        <w:pPr>
+          <w:pStyle w:val="Piedepgina"/>
+          <w:jc w:val="right"/>
+        </w:pPr>
+        <w:r>
+          <w:rPr>
+            <w:noProof/>
+          </w:rPr>
+          <w:drawing>
+            <wp:anchor distT="0" distB="0" distL="114300" distR="114300" simplePos="0" relativeHeight="38" behindDoc="1" locked="0" layoutInCell="1" allowOverlap="1">
+              <wp:simplePos x="0" y="0"/>
+              <wp:positionH relativeFrom="margin">
+                <wp:posOffset>41910</wp:posOffset>
+              </wp:positionH>
+              <wp:positionV relativeFrom="paragraph">
+                <wp:posOffset>-41910</wp:posOffset>
+              </wp:positionV>
+              <wp:extent cx="369570" cy="504190"/>
+              <wp:effectExtent l="0" t="0" r="0" b="0"/>
+              <wp:wrapNone/>
+              <wp:docPr id="22" name="Imagen9" descr="WhatsApp%20Image%202018-04-03%20at%203.03.05%20PM.jpeg"/>
+              <wp:cNvGraphicFramePr>
+                <a:graphicFrameLocks xmlns:a="http://schemas.openxmlformats.org/drawingml/2006/main" noChangeAspect="1"/>
+              </wp:cNvGraphicFramePr>
+              <a:graphic xmlns:a="http://schemas.openxmlformats.org/drawingml/2006/main">
+                <a:graphicData uri="http://schemas.openxmlformats.org/drawingml/2006/picture">
+                  <pic:pic xmlns:pic="http://schemas.openxmlformats.org/drawingml/2006/picture">
+                    <pic:nvPicPr>
+                      <pic:cNvPr id="22" name="Imagen9" descr="WhatsApp%20Image%202018-04-03%20at%203.03.05%20PM.jpeg"/>
+                      <pic:cNvPicPr>
+                        <a:picLocks noChangeAspect="1" noChangeArrowheads="1"/>
+                      </pic:cNvPicPr>
+                    </pic:nvPicPr>
+                    <pic:blipFill>
+                      <a:blip r:embed="rId1"/>
+                      <a:srcRect l="18167" t="1767" r="19110"/>
+                      <a:stretch>
+                        <a:fillRect/>
+                      </a:stretch>
+                    </pic:blipFill>
+                    <pic:spPr bwMode="auto">
+                      <a:xfrm>
+                        <a:off x="0" y="0"/>
+                        <a:ext cx="369570" cy="504190"/>
+                      </a:xfrm>
+                      <a:prstGeom prst="rect">
+                        <a:avLst/>
+                      </a:prstGeom>
+                    </pic:spPr>
+                  </pic:pic>
+                </a:graphicData>
+              </a:graphic>
+            </wp:anchor>
+          </w:drawing>
+        </w:r>
+        <w:r>
+          <w:rPr>
+            <w:rFonts w:asciiTheme="minorHAnsi" w:hAnsiTheme="minorHAnsi" w:cstheme="minorHAnsi"/>
+            <w:b/>
+            <w:lang w:val="es-ES"/>
+          </w:rPr>
+          <w:t>Confidencial</w:t>
+        </w:r>
+        <w:r>
+          <w:rPr>
+            <w:lang w:val="es-ES"/>
+          </w:rPr>
+          <w:t>-[</w:t>
+        </w:r>
+        <w:r>
+          <w:rPr>
+            <w:lang w:val="es-ES"/>
+          </w:rPr>
+          <w:fldChar w:fldCharType="begin"/>
+        </w:r>
+        <w:r>
+          <w:instrText>PAGE</w:instrText>
+        </w:r>
+        <w:r>
+          <w:fldChar w:fldCharType="separate"/>
+        </w:r>
+        <w:r>
+          <w:rPr>
+            <w:noProof/>
+          </w:rPr>
+          <w:t>28</w:t>
+        </w:r>
+        <w:r>
+          <w:fldChar w:fldCharType="end"/>
+        </w:r>
+        <w:r>
+          <w:rPr>
+            <w:lang w:val="es-ES"/>
+          </w:rPr>
+          <w:t>]</w:t>
+        </w:r>
+      </w:p>
+    </w:sdtContent>
+  </w:sdt>
+  <w:p>
+    <w:pPr>
+      <w:tabs>
+        <w:tab w:val="center" w:pos="4320"/>
+        <w:tab w:val="right" w:pos="8640"/>
+      </w:tabs>
+      <w:spacing w:after="720"/>
+    </w:pPr>
+  </w:p>
+</w:ftr>
+</file>
+
+<file path=word/footer13.xml><?xml version="1.0" encoding="utf-8"?>
+<w:ftr xmlns:wpc="http://schemas.microsoft.com/office/word/2010/wordprocessingCanvas" xmlns:cx="http://schemas.microsoft.com/office/drawing/2014/chartex" xmlns:cx1="http://schemas.microsoft.com/office/drawing/2015/9/8/chartex" xmlns:mc="http://schemas.openxmlformats.org/markup-compatibility/2006" xmlns:o="urn:schemas-microsoft-com:office:office" xmlns:r="http://schemas.openxmlformats.org/officeDocument/2006/relationships" xmlns:m="http://schemas.openxmlformats.org/officeDocument/2006/math" xmlns:v="urn:schemas-microsoft-com:vml" xmlns:wp14="http://schemas.microsoft.com/office/word/2010/wordprocessingDrawing" xmlns:wp="http://schemas.openxmlformats.org/drawingml/2006/wordprocessingDrawing" xmlns:w10="urn:schemas-microsoft-com:office:word" xmlns:w="http://schemas.openxmlformats.org/wordprocessingml/2006/main" xmlns:w14="http://schemas.microsoft.com/office/word/2010/wordml" xmlns:w15="http://schemas.microsoft.com/office/word/2012/wordml" xmlns:w16se="http://schemas.microsoft.com/office/word/2015/wordml/symex" xmlns:wpg="http://schemas.microsoft.com/office/word/2010/wordprocessingGroup" xmlns:wpi="http://schemas.microsoft.com/office/word/2010/wordprocessingInk" xmlns:wne="http://schemas.microsoft.com/office/word/2006/wordml" xmlns:wps="http://schemas.microsoft.com/office/word/2010/wordprocessingShape" mc:Ignorable="w14 w15 w16se wp14">
+  <w:sdt>
+    <w:sdtPr>
       <w:id w:val="681339190"/>
       <w:docPartObj>
         <w:docPartGallery w:val="Page Numbers (Bottom of Page)"/>
@@ -28118,7 +30959,7 @@
           <w:rPr>
             <w:noProof/>
           </w:rPr>
-          <w:t>26</w:t>
+          <w:t>29</w:t>
         </w:r>
         <w:r>
           <w:fldChar w:fldCharType="end"/>
@@ -29611,6 +32452,139 @@
 </file>
 
 <file path=word/header12.xml><?xml version="1.0" encoding="utf-8"?>
+<w:hdr xmlns:wpc="http://schemas.microsoft.com/office/word/2010/wordprocessingCanvas" xmlns:cx="http://schemas.microsoft.com/office/drawing/2014/chartex" xmlns:cx1="http://schemas.microsoft.com/office/drawing/2015/9/8/chartex" xmlns:mc="http://schemas.openxmlformats.org/markup-compatibility/2006" xmlns:o="urn:schemas-microsoft-com:office:office" xmlns:r="http://schemas.openxmlformats.org/officeDocument/2006/relationships" xmlns:m="http://schemas.openxmlformats.org/officeDocument/2006/math" xmlns:v="urn:schemas-microsoft-com:vml" xmlns:wp14="http://schemas.microsoft.com/office/word/2010/wordprocessingDrawing" xmlns:wp="http://schemas.openxmlformats.org/drawingml/2006/wordprocessingDrawing" xmlns:w10="urn:schemas-microsoft-com:office:word" xmlns:w="http://schemas.openxmlformats.org/wordprocessingml/2006/main" xmlns:w14="http://schemas.microsoft.com/office/word/2010/wordml" xmlns:w15="http://schemas.microsoft.com/office/word/2012/wordml" xmlns:w16se="http://schemas.microsoft.com/office/word/2015/wordml/symex" xmlns:wpg="http://schemas.microsoft.com/office/word/2010/wordprocessingGroup" xmlns:wpi="http://schemas.microsoft.com/office/word/2010/wordprocessingInk" xmlns:wne="http://schemas.microsoft.com/office/word/2006/wordml" xmlns:wps="http://schemas.microsoft.com/office/word/2010/wordprocessingShape" mc:Ignorable="w14 w15 w16se wp14">
+  <w:tbl>
+    <w:tblPr>
+      <w:tblW w:w="9558" w:type="dxa"/>
+      <w:jc w:val="center"/>
+      <w:tblBorders>
+        <w:top w:val="single" w:sz="6" w:space="0" w:color="000001"/>
+        <w:left w:val="single" w:sz="6" w:space="0" w:color="000001"/>
+        <w:bottom w:val="single" w:sz="6" w:space="0" w:color="000001"/>
+        <w:right w:val="single" w:sz="6" w:space="0" w:color="000001"/>
+        <w:insideH w:val="single" w:sz="6" w:space="0" w:color="000001"/>
+        <w:insideV w:val="single" w:sz="6" w:space="0" w:color="000001"/>
+      </w:tblBorders>
+      <w:tblCellMar>
+        <w:top w:w="100" w:type="dxa"/>
+        <w:left w:w="100" w:type="dxa"/>
+        <w:bottom w:w="100" w:type="dxa"/>
+      </w:tblCellMar>
+      <w:tblLook w:val="0600" w:firstRow="0" w:lastRow="0" w:firstColumn="0" w:lastColumn="0" w:noHBand="1" w:noVBand="1"/>
+    </w:tblPr>
+    <w:tblGrid>
+      <w:gridCol w:w="6380"/>
+      <w:gridCol w:w="3178"/>
+    </w:tblGrid>
+    <w:tr>
+      <w:trPr>
+        <w:trHeight w:val="460"/>
+        <w:jc w:val="center"/>
+      </w:trPr>
+      <w:tc>
+        <w:tcPr>
+          <w:tcW w:w="6379" w:type="dxa"/>
+          <w:tcBorders>
+            <w:top w:val="single" w:sz="6" w:space="0" w:color="000001"/>
+            <w:left w:val="single" w:sz="6" w:space="0" w:color="000001"/>
+            <w:bottom w:val="single" w:sz="6" w:space="0" w:color="000001"/>
+            <w:right w:val="single" w:sz="6" w:space="0" w:color="000001"/>
+          </w:tcBorders>
+          <w:shd w:val="clear" w:color="auto" w:fill="auto"/>
+          <w:tcMar>
+            <w:left w:w="100" w:type="dxa"/>
+          </w:tcMar>
+          <w:vAlign w:val="center"/>
+        </w:tcPr>
+        <w:p>
+          <w:pPr>
+            <w:pStyle w:val="Sinespaciado"/>
+          </w:pPr>
+          <w:r>
+            <w:t xml:space="preserve">SPACIA         </w:t>
+          </w:r>
+        </w:p>
+      </w:tc>
+      <w:tc>
+        <w:tcPr>
+          <w:tcW w:w="3178" w:type="dxa"/>
+          <w:tcBorders>
+            <w:top w:val="single" w:sz="6" w:space="0" w:color="000001"/>
+            <w:left w:val="single" w:sz="6" w:space="0" w:color="000001"/>
+            <w:bottom w:val="single" w:sz="6" w:space="0" w:color="000001"/>
+            <w:right w:val="single" w:sz="6" w:space="0" w:color="000001"/>
+          </w:tcBorders>
+          <w:shd w:val="clear" w:color="auto" w:fill="auto"/>
+          <w:tcMar>
+            <w:left w:w="100" w:type="dxa"/>
+          </w:tcMar>
+        </w:tcPr>
+        <w:p>
+          <w:pPr>
+            <w:pStyle w:val="Sinespaciado"/>
+          </w:pPr>
+          <w:r>
+            <w:t xml:space="preserve">  Versión:           1.1</w:t>
+          </w:r>
+        </w:p>
+      </w:tc>
+    </w:tr>
+    <w:tr>
+      <w:trPr>
+        <w:jc w:val="center"/>
+      </w:trPr>
+      <w:tc>
+        <w:tcPr>
+          <w:tcW w:w="6379" w:type="dxa"/>
+          <w:tcBorders>
+            <w:top w:val="single" w:sz="6" w:space="0" w:color="000001"/>
+            <w:left w:val="single" w:sz="6" w:space="0" w:color="000001"/>
+            <w:bottom w:val="single" w:sz="6" w:space="0" w:color="000001"/>
+            <w:right w:val="single" w:sz="6" w:space="0" w:color="000001"/>
+          </w:tcBorders>
+          <w:shd w:val="clear" w:color="auto" w:fill="auto"/>
+          <w:tcMar>
+            <w:left w:w="100" w:type="dxa"/>
+          </w:tcMar>
+        </w:tcPr>
+        <w:p>
+          <w:r>
+            <w:t xml:space="preserve">Documento de Negocio </w:t>
+          </w:r>
+        </w:p>
+      </w:tc>
+      <w:tc>
+        <w:tcPr>
+          <w:tcW w:w="3178" w:type="dxa"/>
+          <w:tcBorders>
+            <w:top w:val="single" w:sz="6" w:space="0" w:color="000001"/>
+            <w:left w:val="single" w:sz="6" w:space="0" w:color="000001"/>
+            <w:bottom w:val="single" w:sz="6" w:space="0" w:color="000001"/>
+            <w:right w:val="single" w:sz="6" w:space="0" w:color="000001"/>
+          </w:tcBorders>
+          <w:shd w:val="clear" w:color="auto" w:fill="auto"/>
+          <w:tcMar>
+            <w:left w:w="100" w:type="dxa"/>
+          </w:tcMar>
+        </w:tcPr>
+        <w:p>
+          <w:r>
+            <w:t xml:space="preserve">  Fecha  :           13/04/2018</w:t>
+          </w:r>
+        </w:p>
+      </w:tc>
+    </w:tr>
+  </w:tbl>
+  <w:p>
+    <w:pPr>
+      <w:pStyle w:val="Sinespaciado"/>
+      <w:jc w:val="right"/>
+    </w:pPr>
+  </w:p>
+</w:hdr>
+</file>
+
+<file path=word/header13.xml><?xml version="1.0" encoding="utf-8"?>
 <w:hdr xmlns:wpc="http://schemas.microsoft.com/office/word/2010/wordprocessingCanvas" xmlns:cx="http://schemas.microsoft.com/office/drawing/2014/chartex" xmlns:cx1="http://schemas.microsoft.com/office/drawing/2015/9/8/chartex" xmlns:mc="http://schemas.openxmlformats.org/markup-compatibility/2006" xmlns:o="urn:schemas-microsoft-com:office:office" xmlns:r="http://schemas.openxmlformats.org/officeDocument/2006/relationships" xmlns:m="http://schemas.openxmlformats.org/officeDocument/2006/math" xmlns:v="urn:schemas-microsoft-com:vml" xmlns:wp14="http://schemas.microsoft.com/office/word/2010/wordprocessingDrawing" xmlns:wp="http://schemas.openxmlformats.org/drawingml/2006/wordprocessingDrawing" xmlns:w10="urn:schemas-microsoft-com:office:word" xmlns:w="http://schemas.openxmlformats.org/wordprocessingml/2006/main" xmlns:w14="http://schemas.microsoft.com/office/word/2010/wordml" xmlns:w15="http://schemas.microsoft.com/office/word/2012/wordml" xmlns:w16se="http://schemas.microsoft.com/office/word/2015/wordml/symex" xmlns:wpg="http://schemas.microsoft.com/office/word/2010/wordprocessingGroup" xmlns:wpi="http://schemas.microsoft.com/office/word/2010/wordprocessingInk" xmlns:wne="http://schemas.microsoft.com/office/word/2006/wordml" xmlns:wps="http://schemas.microsoft.com/office/word/2010/wordprocessingShape" mc:Ignorable="w14 w15 w16se wp14">
   <w:p>
     <w:pPr>
@@ -32371,7 +35345,7 @@
 </file>
 
 <file path=customXml/itemProps1.xml><?xml version="1.0" encoding="utf-8"?>
-<ds:datastoreItem xmlns:ds="http://schemas.openxmlformats.org/officeDocument/2006/customXml" ds:itemID="{66713431-7CBC-41CD-9324-6387FEDC3EAB}">
+<ds:datastoreItem xmlns:ds="http://schemas.openxmlformats.org/officeDocument/2006/customXml" ds:itemID="{5BEB0BEA-DB52-4B18-A863-6D5234390569}">
   <ds:schemaRefs>
     <ds:schemaRef ds:uri="http://schemas.openxmlformats.org/officeDocument/2006/bibliography"/>
   </ds:schemaRefs>

</xml_diff>